<commit_message>
TestScripts, Plano da iteração e atualização do Plano de projeto
Signed-off-by: Benito Michelon <benito@Benitos-MacBook-Pro.local>
</commit_message>
<xml_diff>
--- a/Gerente de Projeto/PlanoDeProjeto.docx
+++ b/Gerente de Projeto/PlanoDeProjeto.docx
@@ -15,29 +15,24 @@
         <w:pStyle w:val="Title"/>
       </w:pPr>
       <w:r>
-        <w:t xml:space="preserve">Plano de </w:t>
+        <w:t>Plano de Projeto</w:t>
       </w:r>
-      <w:proofErr w:type="spellStart"/>
-      <w:r>
-        <w:t>Projeto</w:t>
-      </w:r>
-      <w:proofErr w:type="spellEnd"/>
     </w:p>
     <w:p/>
     <w:p>
       <w:pPr>
         <w:pStyle w:val="Heading1"/>
       </w:pPr>
-      <w:bookmarkStart w:id="0" w:name="_Toc447095880"/>
-      <w:bookmarkStart w:id="1" w:name="_Toc456598586"/>
-      <w:bookmarkStart w:id="2" w:name="_Toc456600917"/>
-      <w:bookmarkStart w:id="3" w:name="_Toc524312826"/>
-      <w:bookmarkStart w:id="4" w:name="_Toc20734058"/>
+      <w:bookmarkStart w:id="0" w:name="_Toc524312826"/>
+      <w:bookmarkStart w:id="1" w:name="_Toc20734058"/>
+      <w:bookmarkStart w:id="2" w:name="_Toc447095880"/>
+      <w:bookmarkStart w:id="3" w:name="_Toc456598586"/>
+      <w:bookmarkStart w:id="4" w:name="_Toc456600917"/>
       <w:r>
         <w:t>Introduction</w:t>
       </w:r>
-      <w:bookmarkEnd w:id="3"/>
-      <w:bookmarkEnd w:id="4"/>
+      <w:bookmarkEnd w:id="0"/>
+      <w:bookmarkEnd w:id="1"/>
     </w:p>
     <w:p>
       <w:pPr>
@@ -45,217 +40,7 @@
         <w:ind w:left="360"/>
       </w:pPr>
       <w:r>
-        <w:t xml:space="preserve">O </w:t>
-      </w:r>
-      <w:proofErr w:type="spellStart"/>
-      <w:r>
-        <w:t>projeto</w:t>
-      </w:r>
-      <w:proofErr w:type="spellEnd"/>
-      <w:r>
-        <w:t xml:space="preserve"> </w:t>
-      </w:r>
-      <w:proofErr w:type="spellStart"/>
-      <w:r>
-        <w:t>consiste</w:t>
-      </w:r>
-      <w:proofErr w:type="spellEnd"/>
-      <w:r>
-        <w:t xml:space="preserve"> </w:t>
-      </w:r>
-      <w:proofErr w:type="spellStart"/>
-      <w:proofErr w:type="gramStart"/>
-      <w:r>
-        <w:t>na</w:t>
-      </w:r>
-      <w:proofErr w:type="spellEnd"/>
-      <w:proofErr w:type="gramEnd"/>
-      <w:r>
-        <w:t xml:space="preserve"> </w:t>
-      </w:r>
-      <w:proofErr w:type="spellStart"/>
-      <w:r>
-        <w:t>integração</w:t>
-      </w:r>
-      <w:proofErr w:type="spellEnd"/>
-      <w:r>
-        <w:t xml:space="preserve"> entre </w:t>
-      </w:r>
-      <w:proofErr w:type="spellStart"/>
-      <w:r>
-        <w:t>dois</w:t>
-      </w:r>
-      <w:proofErr w:type="spellEnd"/>
-      <w:r>
-        <w:t xml:space="preserve"> </w:t>
-      </w:r>
-      <w:proofErr w:type="spellStart"/>
-      <w:r>
-        <w:t>sistemas</w:t>
-      </w:r>
-      <w:proofErr w:type="spellEnd"/>
-      <w:r>
-        <w:t xml:space="preserve"> </w:t>
-      </w:r>
-      <w:proofErr w:type="spellStart"/>
-      <w:r>
-        <w:t>desenvolvidos</w:t>
-      </w:r>
-      <w:proofErr w:type="spellEnd"/>
-      <w:r>
-        <w:t xml:space="preserve"> no </w:t>
-      </w:r>
-      <w:proofErr w:type="spellStart"/>
-      <w:r>
-        <w:t>Grupo</w:t>
-      </w:r>
-      <w:proofErr w:type="spellEnd"/>
-      <w:r>
-        <w:t xml:space="preserve"> de </w:t>
-      </w:r>
-      <w:proofErr w:type="spellStart"/>
-      <w:r>
-        <w:t>Sistemas</w:t>
-      </w:r>
-      <w:proofErr w:type="spellEnd"/>
-      <w:r>
-        <w:t xml:space="preserve"> </w:t>
-      </w:r>
-      <w:proofErr w:type="spellStart"/>
-      <w:r>
-        <w:t>Embarcados</w:t>
-      </w:r>
-      <w:proofErr w:type="spellEnd"/>
-      <w:r>
-        <w:t xml:space="preserve"> (GSE) </w:t>
-      </w:r>
-      <w:proofErr w:type="spellStart"/>
-      <w:r>
-        <w:t>situado</w:t>
-      </w:r>
-      <w:proofErr w:type="spellEnd"/>
-      <w:r>
-        <w:t xml:space="preserve"> </w:t>
-      </w:r>
-      <w:proofErr w:type="spellStart"/>
-      <w:r>
-        <w:t>na</w:t>
-      </w:r>
-      <w:proofErr w:type="spellEnd"/>
-      <w:r>
-        <w:t xml:space="preserve"> PUCRS. </w:t>
-      </w:r>
-      <w:proofErr w:type="gramStart"/>
-      <w:r>
-        <w:t xml:space="preserve">Um dos </w:t>
-      </w:r>
-      <w:proofErr w:type="spellStart"/>
-      <w:r>
-        <w:t>sistemas</w:t>
-      </w:r>
-      <w:proofErr w:type="spellEnd"/>
-      <w:r>
-        <w:t xml:space="preserve"> é um </w:t>
-      </w:r>
-      <w:proofErr w:type="spellStart"/>
-      <w:r>
-        <w:t>sistema</w:t>
-      </w:r>
-      <w:proofErr w:type="spellEnd"/>
-      <w:r>
-        <w:t xml:space="preserve"> </w:t>
-      </w:r>
-      <w:proofErr w:type="spellStart"/>
-      <w:r>
-        <w:t>operacional</w:t>
-      </w:r>
-      <w:proofErr w:type="spellEnd"/>
-      <w:r>
-        <w:t xml:space="preserve"> de tempo real </w:t>
-      </w:r>
-      <w:proofErr w:type="spellStart"/>
-      <w:r>
-        <w:t>para</w:t>
-      </w:r>
-      <w:proofErr w:type="spellEnd"/>
-      <w:r>
-        <w:t xml:space="preserve"> </w:t>
-      </w:r>
-      <w:proofErr w:type="spellStart"/>
-      <w:r>
-        <w:t>plataformas</w:t>
-      </w:r>
-      <w:proofErr w:type="spellEnd"/>
-      <w:r>
-        <w:t xml:space="preserve"> </w:t>
-      </w:r>
-      <w:proofErr w:type="spellStart"/>
-      <w:r>
-        <w:t>MPSoC</w:t>
-      </w:r>
-      <w:proofErr w:type="spellEnd"/>
-      <w:r>
-        <w:t xml:space="preserve">, </w:t>
-      </w:r>
-      <w:proofErr w:type="spellStart"/>
-      <w:r>
-        <w:t>HellfireOS</w:t>
-      </w:r>
-      <w:proofErr w:type="spellEnd"/>
-      <w:r>
-        <w:t>.</w:t>
-      </w:r>
-      <w:proofErr w:type="gramEnd"/>
-      <w:r>
-        <w:t xml:space="preserve"> O outro </w:t>
-      </w:r>
-      <w:proofErr w:type="spellStart"/>
-      <w:r>
-        <w:t>sistema</w:t>
-      </w:r>
-      <w:proofErr w:type="spellEnd"/>
-      <w:r>
-        <w:t xml:space="preserve"> é um middleware </w:t>
-      </w:r>
-      <w:proofErr w:type="spellStart"/>
-      <w:r>
-        <w:t>para</w:t>
-      </w:r>
-      <w:proofErr w:type="spellEnd"/>
-      <w:r>
-        <w:t xml:space="preserve"> </w:t>
-      </w:r>
-      <w:proofErr w:type="spellStart"/>
-      <w:r>
-        <w:t>soluções</w:t>
-      </w:r>
-      <w:proofErr w:type="spellEnd"/>
-      <w:r>
-        <w:t xml:space="preserve"> de </w:t>
-      </w:r>
-      <w:proofErr w:type="spellStart"/>
-      <w:r>
-        <w:t>IoT</w:t>
-      </w:r>
-      <w:proofErr w:type="spellEnd"/>
-      <w:r>
-        <w:t xml:space="preserve"> </w:t>
-      </w:r>
-      <w:proofErr w:type="spellStart"/>
-      <w:r>
-        <w:t>chamado</w:t>
-      </w:r>
-      <w:proofErr w:type="spellEnd"/>
-      <w:r>
-        <w:t xml:space="preserve"> </w:t>
-      </w:r>
-      <w:proofErr w:type="spellStart"/>
-      <w:r>
-        <w:t>COMPaaS</w:t>
-      </w:r>
-      <w:proofErr w:type="spellEnd"/>
-      <w:r>
-        <w:t>.</w:t>
+        <w:t>O projeto consiste na integração entre dois sistemas desenvolvidos no Grupo de Sistemas Embarcados (GSE) situado na PUCRS. Um dos sistemas é um sistema operacional de tempo real para plataformas MPSoC, HellfireOS. O outro sistema é um middleware para soluções de IoT chamado COMPaaS.</w:t>
       </w:r>
     </w:p>
     <w:p>
@@ -281,48 +66,19 @@
         <w:ind w:left="360"/>
       </w:pPr>
       <w:r>
-        <w:t xml:space="preserve">O time do </w:t>
-      </w:r>
-      <w:proofErr w:type="spellStart"/>
-      <w:r>
-        <w:t>projeto</w:t>
-      </w:r>
-      <w:proofErr w:type="spellEnd"/>
-      <w:r>
-        <w:t xml:space="preserve"> </w:t>
+        <w:t xml:space="preserve">O time do projeto </w:t>
       </w:r>
       <w:r>
-        <w:t xml:space="preserve">é </w:t>
-      </w:r>
-      <w:proofErr w:type="spellStart"/>
-      <w:r>
-        <w:t>constituido</w:t>
-      </w:r>
-      <w:proofErr w:type="spellEnd"/>
-      <w:r>
-        <w:t xml:space="preserve"> de do</w:t>
+        <w:t>é constituido de do</w:t>
       </w:r>
       <w:r>
         <w:t>s</w:t>
       </w:r>
       <w:r>
-        <w:t xml:space="preserve"> </w:t>
+        <w:t xml:space="preserve"> seguintes</w:t>
       </w:r>
-      <w:proofErr w:type="spellStart"/>
       <w:r>
-        <w:t>seguintes</w:t>
-      </w:r>
-      <w:proofErr w:type="spellEnd"/>
-      <w:r>
-        <w:t xml:space="preserve"> </w:t>
-      </w:r>
-      <w:proofErr w:type="spellStart"/>
-      <w:r>
-        <w:t>membros</w:t>
-      </w:r>
-      <w:proofErr w:type="spellEnd"/>
-      <w:r>
-        <w:t>:</w:t>
+        <w:t xml:space="preserve"> membros:</w:t>
       </w:r>
     </w:p>
     <w:p>
@@ -330,74 +86,16 @@
         <w:ind w:left="360"/>
       </w:pPr>
       <w:r>
-        <w:t xml:space="preserve">Cristiano </w:t>
+        <w:t>Cristiano Bolla Fernandes: Arquiteto, Analista e Desenvolvedor</w:t>
       </w:r>
-      <w:proofErr w:type="spellStart"/>
-      <w:r>
-        <w:t>Bolla</w:t>
-      </w:r>
-      <w:proofErr w:type="spellEnd"/>
-      <w:r>
-        <w:t xml:space="preserve"> </w:t>
-      </w:r>
-      <w:proofErr w:type="spellStart"/>
-      <w:r>
-        <w:t>Fernandes</w:t>
-      </w:r>
-      <w:proofErr w:type="spellEnd"/>
-      <w:r>
-        <w:t xml:space="preserve">: </w:t>
-      </w:r>
-      <w:proofErr w:type="spellStart"/>
-      <w:r>
-        <w:t>Arquiteto</w:t>
-      </w:r>
-      <w:proofErr w:type="spellEnd"/>
-      <w:r>
-        <w:t xml:space="preserve">, </w:t>
-      </w:r>
-      <w:proofErr w:type="spellStart"/>
-      <w:r>
-        <w:t>Analista</w:t>
-      </w:r>
-      <w:proofErr w:type="spellEnd"/>
-      <w:r>
-        <w:t xml:space="preserve"> e </w:t>
-      </w:r>
-      <w:proofErr w:type="spellStart"/>
-      <w:r>
-        <w:t>Desenvolvedor</w:t>
-      </w:r>
-      <w:proofErr w:type="spellEnd"/>
     </w:p>
     <w:p>
       <w:pPr>
         <w:ind w:left="360"/>
       </w:pPr>
       <w:r>
-        <w:t xml:space="preserve">Benito O.J.R.L.M e Silva: </w:t>
+        <w:t>Benito O.J.R.L.M e Silva: Gerente, Analista e Testador</w:t>
       </w:r>
-      <w:proofErr w:type="spellStart"/>
-      <w:r>
-        <w:t>Gerente</w:t>
-      </w:r>
-      <w:proofErr w:type="spellEnd"/>
-      <w:r>
-        <w:t xml:space="preserve">, </w:t>
-      </w:r>
-      <w:proofErr w:type="spellStart"/>
-      <w:r>
-        <w:t>Analista</w:t>
-      </w:r>
-      <w:proofErr w:type="spellEnd"/>
-      <w:r>
-        <w:t xml:space="preserve"> e </w:t>
-      </w:r>
-      <w:proofErr w:type="spellStart"/>
-      <w:r>
-        <w:t>Testador</w:t>
-      </w:r>
-      <w:proofErr w:type="spellEnd"/>
     </w:p>
     <w:p>
       <w:pPr>
@@ -408,51 +106,15 @@
       <w:pPr>
         <w:ind w:left="360"/>
       </w:pPr>
-      <w:proofErr w:type="gramStart"/>
       <w:r>
-        <w:t xml:space="preserve">Para a </w:t>
+        <w:t>Para a comunicação será utilizado a ferramenta</w:t>
       </w:r>
-      <w:proofErr w:type="spellStart"/>
       <w:r>
-        <w:t>comunicação</w:t>
+        <w:t xml:space="preserve"> TeamViewer</w:t>
       </w:r>
-      <w:proofErr w:type="spellEnd"/>
-      <w:r>
-        <w:t xml:space="preserve"> </w:t>
-      </w:r>
-      <w:proofErr w:type="spellStart"/>
-      <w:r>
-        <w:t>será</w:t>
-      </w:r>
-      <w:proofErr w:type="spellEnd"/>
-      <w:r>
-        <w:t xml:space="preserve"> </w:t>
-      </w:r>
-      <w:proofErr w:type="spellStart"/>
-      <w:r>
-        <w:t>utilizado</w:t>
-      </w:r>
-      <w:proofErr w:type="spellEnd"/>
-      <w:r>
-        <w:t xml:space="preserve"> a </w:t>
-      </w:r>
-      <w:proofErr w:type="spellStart"/>
-      <w:r>
-        <w:t>ferramenta</w:t>
-      </w:r>
-      <w:proofErr w:type="spellEnd"/>
-      <w:r>
-        <w:t xml:space="preserve"> </w:t>
-      </w:r>
-      <w:proofErr w:type="spellStart"/>
-      <w:r>
-        <w:t>TeamViewer</w:t>
-      </w:r>
-      <w:proofErr w:type="spellEnd"/>
       <w:r>
         <w:t>.</w:t>
       </w:r>
-      <w:proofErr w:type="gramEnd"/>
     </w:p>
     <w:p>
       <w:pPr>
@@ -479,82 +141,13 @@
         <w:ind w:left="360"/>
       </w:pPr>
       <w:r>
-        <w:t xml:space="preserve">No </w:t>
-      </w:r>
-      <w:proofErr w:type="spellStart"/>
-      <w:r>
-        <w:t>projeto</w:t>
-      </w:r>
-      <w:proofErr w:type="spellEnd"/>
-      <w:r>
-        <w:t xml:space="preserve"> sera </w:t>
-      </w:r>
-      <w:proofErr w:type="spellStart"/>
-      <w:r>
-        <w:t>utilizado</w:t>
-      </w:r>
-      <w:proofErr w:type="spellEnd"/>
-      <w:r>
-        <w:t xml:space="preserve"> o </w:t>
-      </w:r>
-      <w:proofErr w:type="spellStart"/>
-      <w:r>
-        <w:t>processo</w:t>
-      </w:r>
-      <w:proofErr w:type="spellEnd"/>
-      <w:r>
-        <w:t xml:space="preserve"> do </w:t>
-      </w:r>
-      <w:proofErr w:type="spellStart"/>
-      <w:r>
-        <w:t>OpenUp</w:t>
-      </w:r>
-      <w:proofErr w:type="spellEnd"/>
-      <w:r>
-        <w:t xml:space="preserve">. Para </w:t>
-      </w:r>
-      <w:proofErr w:type="spellStart"/>
-      <w:r>
-        <w:t>versionamento</w:t>
-      </w:r>
-      <w:proofErr w:type="spellEnd"/>
-      <w:r>
-        <w:t xml:space="preserve"> do </w:t>
-      </w:r>
-      <w:proofErr w:type="spellStart"/>
-      <w:r>
-        <w:t>código</w:t>
-      </w:r>
-      <w:proofErr w:type="spellEnd"/>
-      <w:r>
-        <w:t xml:space="preserve">, </w:t>
-      </w:r>
-      <w:proofErr w:type="spellStart"/>
-      <w:r>
-        <w:t>registro</w:t>
-      </w:r>
-      <w:proofErr w:type="spellEnd"/>
-      <w:r>
-        <w:t xml:space="preserve"> de bugs e improvements</w:t>
+        <w:t>No projeto sera utilizado o processo do OpenUp. Para versionamento do código</w:t>
       </w:r>
       <w:r>
-        <w:t xml:space="preserve"> sera </w:t>
+        <w:t>, registro de bugs e improvements</w:t>
       </w:r>
-      <w:proofErr w:type="spellStart"/>
       <w:r>
-        <w:t>utilizado</w:t>
-      </w:r>
-      <w:proofErr w:type="spellEnd"/>
-      <w:r>
-        <w:t xml:space="preserve"> o </w:t>
-      </w:r>
-      <w:proofErr w:type="spellStart"/>
-      <w:r>
-        <w:t>github</w:t>
-      </w:r>
-      <w:proofErr w:type="spellEnd"/>
-      <w:r>
-        <w:t>.</w:t>
+        <w:t xml:space="preserve"> sera utilizado o github.</w:t>
       </w:r>
     </w:p>
     <w:p>
@@ -562,122 +155,6 @@
         <w:pStyle w:val="InfoBlue"/>
         <w:jc w:val="both"/>
       </w:pPr>
-      <w:r>
-        <w:t>[</w:t>
-      </w:r>
-      <w:r>
-        <w:t xml:space="preserve">Describe or reference </w:t>
-      </w:r>
-      <w:r>
-        <w:t xml:space="preserve">which </w:t>
-      </w:r>
-      <w:r>
-        <w:t xml:space="preserve">management and technical practices </w:t>
-      </w:r>
-      <w:r>
-        <w:t>will be used</w:t>
-      </w:r>
-      <w:r>
-        <w:t xml:space="preserve"> in the project</w:t>
-      </w:r>
-      <w:r>
-        <w:t xml:space="preserve">, such as </w:t>
-      </w:r>
-      <w:r>
-        <w:t xml:space="preserve">iterative development, </w:t>
-      </w:r>
-      <w:r>
-        <w:t>continuous integration</w:t>
-      </w:r>
-      <w:r>
-        <w:t>,</w:t>
-      </w:r>
-      <w:r>
-        <w:t xml:space="preserve"> </w:t>
-      </w:r>
-      <w:r>
-        <w:t xml:space="preserve">independent testing </w:t>
-      </w:r>
-      <w:r>
-        <w:t xml:space="preserve">and list any </w:t>
-      </w:r>
-      <w:r>
-        <w:t>changes</w:t>
-      </w:r>
-      <w:r>
-        <w:t xml:space="preserve"> or particular configuration to the project</w:t>
-      </w:r>
-      <w:r>
-        <w:t xml:space="preserve">. </w:t>
-      </w:r>
-      <w:r>
-        <w:t>Specify how you will track progress</w:t>
-      </w:r>
-      <w:r>
-        <w:t xml:space="preserve"> in each practice.</w:t>
-      </w:r>
-      <w:r>
-        <w:t xml:space="preserve"> </w:t>
-      </w:r>
-      <w:r>
-        <w:t>As</w:t>
-      </w:r>
-      <w:r>
-        <w:t xml:space="preserve"> an example</w:t>
-      </w:r>
-      <w:r>
-        <w:t>,</w:t>
-      </w:r>
-      <w:r>
-        <w:t xml:space="preserve"> for iterative development the team may decide to</w:t>
-      </w:r>
-      <w:r>
-        <w:t xml:space="preserve"> use iteration assessments </w:t>
-      </w:r>
-      <w:r>
-        <w:t xml:space="preserve">and </w:t>
-      </w:r>
-      <w:r>
-        <w:t>i</w:t>
-      </w:r>
-      <w:r>
-        <w:t xml:space="preserve">teration </w:t>
-      </w:r>
-      <w:proofErr w:type="spellStart"/>
-      <w:r>
-        <w:t>b</w:t>
-      </w:r>
-      <w:r>
-        <w:t>urndown</w:t>
-      </w:r>
-      <w:proofErr w:type="spellEnd"/>
-      <w:r>
-        <w:t xml:space="preserve"> reports</w:t>
-      </w:r>
-      <w:r>
-        <w:t xml:space="preserve"> and </w:t>
-      </w:r>
-      <w:r>
-        <w:t xml:space="preserve">collect </w:t>
-      </w:r>
-      <w:r>
-        <w:t>metrics such as velocity (</w:t>
-      </w:r>
-      <w:r>
-        <w:t xml:space="preserve">completed work item </w:t>
-      </w:r>
-      <w:r>
-        <w:t>points/</w:t>
-      </w:r>
-      <w:r>
-        <w:t xml:space="preserve"> </w:t>
-      </w:r>
-      <w:r>
-        <w:t>iteration)</w:t>
-      </w:r>
-      <w:r>
-        <w:t>.</w:t>
-      </w:r>
     </w:p>
     <w:p>
       <w:pPr>
@@ -699,45 +176,6 @@
       </w:r>
       <w:r>
         <w:t>bjectives</w:t>
-      </w:r>
-    </w:p>
-    <w:p>
-      <w:pPr>
-        <w:pStyle w:val="InfoBlue"/>
-        <w:jc w:val="both"/>
-      </w:pPr>
-      <w:r>
-        <w:t>[</w:t>
-      </w:r>
-      <w:r>
-        <w:t>Define</w:t>
-      </w:r>
-      <w:r>
-        <w:t xml:space="preserve"> and describe the high-level objectives for the </w:t>
-      </w:r>
-      <w:r>
-        <w:t xml:space="preserve">iterations </w:t>
-      </w:r>
-      <w:r>
-        <w:t>and define milestones. For example, use the following table to lay</w:t>
-      </w:r>
-      <w:r>
-        <w:t xml:space="preserve"> </w:t>
-      </w:r>
-      <w:r>
-        <w:t>out the schedule</w:t>
-      </w:r>
-      <w:r>
-        <w:t>. If needed you may group the iterations in</w:t>
-      </w:r>
-      <w:r>
-        <w:t>to phases and use a separate tab</w:t>
-      </w:r>
-      <w:r>
-        <w:t>le for each phase</w:t>
-      </w:r>
-      <w:r>
-        <w:t>]</w:t>
       </w:r>
     </w:p>
     <w:p/>
@@ -912,19 +350,9 @@
               </w:numPr>
               <w:spacing w:before="60"/>
             </w:pPr>
-            <w:proofErr w:type="spellStart"/>
             <w:r>
-              <w:t>Levantar</w:t>
+              <w:t>Levantar  requisitos</w:t>
             </w:r>
-            <w:proofErr w:type="spellEnd"/>
-            <w:r>
-              <w:t xml:space="preserve">  </w:t>
-            </w:r>
-            <w:proofErr w:type="spellStart"/>
-            <w:r>
-              <w:t>requisitos</w:t>
-            </w:r>
-            <w:proofErr w:type="spellEnd"/>
           </w:p>
           <w:p>
             <w:pPr>
@@ -935,51 +363,9 @@
               </w:numPr>
               <w:spacing w:before="60"/>
             </w:pPr>
-            <w:proofErr w:type="spellStart"/>
             <w:r>
-              <w:t>Criar</w:t>
+              <w:t>Criar documentos necessários para inicio da elaboração</w:t>
             </w:r>
-            <w:proofErr w:type="spellEnd"/>
-            <w:r>
-              <w:t xml:space="preserve"> </w:t>
-            </w:r>
-            <w:proofErr w:type="spellStart"/>
-            <w:r>
-              <w:t>documentos</w:t>
-            </w:r>
-            <w:proofErr w:type="spellEnd"/>
-            <w:r>
-              <w:t xml:space="preserve"> </w:t>
-            </w:r>
-            <w:proofErr w:type="spellStart"/>
-            <w:r>
-              <w:t>necessários</w:t>
-            </w:r>
-            <w:proofErr w:type="spellEnd"/>
-            <w:r>
-              <w:t xml:space="preserve"> </w:t>
-            </w:r>
-            <w:proofErr w:type="spellStart"/>
-            <w:r>
-              <w:t>para</w:t>
-            </w:r>
-            <w:proofErr w:type="spellEnd"/>
-            <w:r>
-              <w:t xml:space="preserve"> </w:t>
-            </w:r>
-            <w:proofErr w:type="spellStart"/>
-            <w:r>
-              <w:t>inicio</w:t>
-            </w:r>
-            <w:proofErr w:type="spellEnd"/>
-            <w:r>
-              <w:t xml:space="preserve"> da </w:t>
-            </w:r>
-            <w:proofErr w:type="spellStart"/>
-            <w:r>
-              <w:t>elaboração</w:t>
-            </w:r>
-            <w:proofErr w:type="spellEnd"/>
           </w:p>
         </w:tc>
         <w:tc>
@@ -1058,21 +444,8 @@
               </w:numPr>
               <w:spacing w:before="60"/>
             </w:pPr>
-            <w:proofErr w:type="spellStart"/>
             <w:r>
-              <w:t>Executar</w:t>
-            </w:r>
-            <w:proofErr w:type="spellEnd"/>
-            <w:r>
-              <w:t xml:space="preserve"> </w:t>
-            </w:r>
-            <w:proofErr w:type="spellStart"/>
-            <w:r>
-              <w:t>tarefa</w:t>
-            </w:r>
-            <w:proofErr w:type="spellEnd"/>
-            <w:r>
-              <w:t xml:space="preserve"> 2 e 3</w:t>
+              <w:t>Executar tarefa 2 e 3</w:t>
             </w:r>
           </w:p>
           <w:p>
@@ -1084,21 +457,8 @@
               </w:numPr>
               <w:spacing w:before="60"/>
             </w:pPr>
-            <w:proofErr w:type="spellStart"/>
             <w:r>
-              <w:t>Mitigar</w:t>
-            </w:r>
-            <w:proofErr w:type="spellEnd"/>
-            <w:r>
-              <w:t xml:space="preserve"> </w:t>
-            </w:r>
-            <w:proofErr w:type="spellStart"/>
-            <w:r>
-              <w:t>risco</w:t>
-            </w:r>
-            <w:proofErr w:type="spellEnd"/>
-            <w:r>
-              <w:t xml:space="preserve"> 2</w:t>
+              <w:t>Mitigar risco 2</w:t>
             </w:r>
           </w:p>
         </w:tc>
@@ -1176,23 +536,7 @@
               <w:ind w:left="0"/>
             </w:pPr>
             <w:r>
-              <w:t xml:space="preserve">1.     </w:t>
-            </w:r>
-            <w:proofErr w:type="spellStart"/>
-            <w:r>
-              <w:t>Executar</w:t>
-            </w:r>
-            <w:proofErr w:type="spellEnd"/>
-            <w:r>
-              <w:t xml:space="preserve"> </w:t>
-            </w:r>
-            <w:proofErr w:type="spellStart"/>
-            <w:r>
-              <w:t>tarefa</w:t>
-            </w:r>
-            <w:proofErr w:type="spellEnd"/>
-            <w:r>
-              <w:t xml:space="preserve"> 4</w:t>
+              <w:t>1.     Executar tarefa 4</w:t>
             </w:r>
           </w:p>
         </w:tc>
@@ -1264,23 +608,7 @@
               <w:ind w:left="0"/>
             </w:pPr>
             <w:r>
-              <w:t xml:space="preserve">1.     </w:t>
-            </w:r>
-            <w:proofErr w:type="spellStart"/>
-            <w:r>
-              <w:t>Executar</w:t>
-            </w:r>
-            <w:proofErr w:type="spellEnd"/>
-            <w:r>
-              <w:t xml:space="preserve"> </w:t>
-            </w:r>
-            <w:proofErr w:type="spellStart"/>
-            <w:r>
-              <w:t>tarefa</w:t>
-            </w:r>
-            <w:proofErr w:type="spellEnd"/>
-            <w:r>
-              <w:t xml:space="preserve"> 5</w:t>
+              <w:t>1.     Executar tarefa 5</w:t>
             </w:r>
           </w:p>
           <w:p>
@@ -1290,23 +618,7 @@
               <w:ind w:left="0"/>
             </w:pPr>
             <w:r>
-              <w:t xml:space="preserve">2.     </w:t>
-            </w:r>
-            <w:proofErr w:type="spellStart"/>
-            <w:r>
-              <w:t>Mitigar</w:t>
-            </w:r>
-            <w:proofErr w:type="spellEnd"/>
-            <w:r>
-              <w:t xml:space="preserve"> </w:t>
-            </w:r>
-            <w:proofErr w:type="spellStart"/>
-            <w:r>
-              <w:t>risco</w:t>
-            </w:r>
-            <w:proofErr w:type="spellEnd"/>
-            <w:r>
-              <w:t xml:space="preserve"> 3</w:t>
+              <w:t>2.     Mitigar risco 3</w:t>
             </w:r>
           </w:p>
         </w:tc>
@@ -1353,7 +665,6 @@
               <w:ind w:left="0"/>
             </w:pPr>
             <w:r>
-              <w:lastRenderedPageBreak/>
               <w:t>I5</w:t>
             </w:r>
           </w:p>
@@ -1379,23 +690,7 @@
               <w:ind w:left="0"/>
             </w:pPr>
             <w:r>
-              <w:t xml:space="preserve">1.      </w:t>
-            </w:r>
-            <w:proofErr w:type="spellStart"/>
-            <w:r>
-              <w:t>Desenvolver</w:t>
-            </w:r>
-            <w:proofErr w:type="spellEnd"/>
-            <w:r>
-              <w:t xml:space="preserve"> </w:t>
-            </w:r>
-            <w:proofErr w:type="spellStart"/>
-            <w:r>
-              <w:t>Tarefa</w:t>
-            </w:r>
-            <w:proofErr w:type="spellEnd"/>
-            <w:r>
-              <w:t xml:space="preserve"> 6</w:t>
+              <w:t>1.      Desenvolver Tarefa 6</w:t>
             </w:r>
           </w:p>
           <w:p>
@@ -1405,23 +700,7 @@
               <w:ind w:left="0"/>
             </w:pPr>
             <w:r>
-              <w:t xml:space="preserve">2.      </w:t>
-            </w:r>
-            <w:proofErr w:type="spellStart"/>
-            <w:r>
-              <w:t>Mitigar</w:t>
-            </w:r>
-            <w:proofErr w:type="spellEnd"/>
-            <w:r>
-              <w:t xml:space="preserve"> </w:t>
-            </w:r>
-            <w:proofErr w:type="spellStart"/>
-            <w:r>
-              <w:t>risco</w:t>
-            </w:r>
-            <w:proofErr w:type="spellEnd"/>
-            <w:r>
-              <w:t xml:space="preserve"> 3</w:t>
+              <w:t>2.      Mitigar risco 3</w:t>
             </w:r>
           </w:p>
         </w:tc>
@@ -1493,23 +772,8 @@
               <w:ind w:left="0"/>
             </w:pPr>
             <w:r>
-              <w:t xml:space="preserve">1.      </w:t>
-            </w:r>
-            <w:proofErr w:type="spellStart"/>
-            <w:r>
-              <w:t>Desenvolver</w:t>
-            </w:r>
-            <w:proofErr w:type="spellEnd"/>
-            <w:r>
-              <w:t xml:space="preserve"> </w:t>
-            </w:r>
-            <w:proofErr w:type="spellStart"/>
-            <w:r>
-              <w:t>tarefa</w:t>
-            </w:r>
-            <w:proofErr w:type="spellEnd"/>
-            <w:r>
-              <w:t xml:space="preserve"> 7</w:t>
+              <w:lastRenderedPageBreak/>
+              <w:t>1.      Desenvolver tarefa 7</w:t>
             </w:r>
           </w:p>
         </w:tc>
@@ -1524,6 +788,7 @@
               <w:ind w:left="0"/>
             </w:pPr>
             <w:r>
+              <w:lastRenderedPageBreak/>
               <w:t>11-08-2015/01-09-2015</w:t>
             </w:r>
           </w:p>
@@ -1556,6 +821,7 @@
               <w:ind w:left="0"/>
             </w:pPr>
             <w:r>
+              <w:lastRenderedPageBreak/>
               <w:t>I7</w:t>
             </w:r>
           </w:p>
@@ -1581,23 +847,7 @@
               <w:ind w:left="0"/>
             </w:pPr>
             <w:r>
-              <w:t xml:space="preserve">1.      </w:t>
-            </w:r>
-            <w:proofErr w:type="spellStart"/>
-            <w:r>
-              <w:t>Desenvolver</w:t>
-            </w:r>
-            <w:proofErr w:type="spellEnd"/>
-            <w:r>
-              <w:t xml:space="preserve"> </w:t>
-            </w:r>
-            <w:proofErr w:type="spellStart"/>
-            <w:r>
-              <w:t>tarefa</w:t>
-            </w:r>
-            <w:proofErr w:type="spellEnd"/>
-            <w:r>
-              <w:t xml:space="preserve"> 8</w:t>
+              <w:t>1.      Desenvolver tarefa 8</w:t>
             </w:r>
           </w:p>
         </w:tc>
@@ -1669,23 +919,7 @@
               <w:ind w:left="0"/>
             </w:pPr>
             <w:r>
-              <w:t xml:space="preserve">1.      </w:t>
-            </w:r>
-            <w:proofErr w:type="spellStart"/>
-            <w:r>
-              <w:t>Executar</w:t>
-            </w:r>
-            <w:proofErr w:type="spellEnd"/>
-            <w:r>
-              <w:t xml:space="preserve"> </w:t>
-            </w:r>
-            <w:proofErr w:type="spellStart"/>
-            <w:r>
-              <w:t>Tarefa</w:t>
-            </w:r>
-            <w:proofErr w:type="spellEnd"/>
-            <w:r>
-              <w:t xml:space="preserve"> 9</w:t>
+              <w:t>1.      Executar Tarefa 9</w:t>
             </w:r>
           </w:p>
           <w:p>
@@ -1695,15 +929,7 @@
               <w:ind w:left="0"/>
             </w:pPr>
             <w:r>
-              <w:t xml:space="preserve">2.      </w:t>
-            </w:r>
-            <w:proofErr w:type="spellStart"/>
-            <w:r>
-              <w:t>Desenvolver</w:t>
-            </w:r>
-            <w:proofErr w:type="spellEnd"/>
-            <w:r>
-              <w:t xml:space="preserve"> UC001, UC002 e UC003</w:t>
+              <w:t>2.      Desenvolver UC001, UC002 e UC003</w:t>
             </w:r>
           </w:p>
         </w:tc>
@@ -1738,9 +964,9 @@
           </w:p>
         </w:tc>
       </w:tr>
-      <w:bookmarkEnd w:id="0"/>
-      <w:bookmarkEnd w:id="1"/>
       <w:bookmarkEnd w:id="2"/>
+      <w:bookmarkEnd w:id="3"/>
+      <w:bookmarkEnd w:id="4"/>
     </w:tbl>
     <w:p/>
     <w:p>
@@ -1756,62 +982,7 @@
         <w:ind w:left="360"/>
       </w:pPr>
       <w:r>
-        <w:t xml:space="preserve">O deploy sera </w:t>
-      </w:r>
-      <w:proofErr w:type="spellStart"/>
-      <w:r>
-        <w:t>feito</w:t>
-      </w:r>
-      <w:proofErr w:type="spellEnd"/>
-      <w:r>
-        <w:t xml:space="preserve"> </w:t>
-      </w:r>
-      <w:proofErr w:type="spellStart"/>
-      <w:r>
-        <w:t>utilizando</w:t>
-      </w:r>
-      <w:proofErr w:type="spellEnd"/>
-      <w:r>
-        <w:t xml:space="preserve"> um </w:t>
-      </w:r>
-      <w:proofErr w:type="spellStart"/>
-      <w:r>
-        <w:t>cabo</w:t>
-      </w:r>
-      <w:proofErr w:type="spellEnd"/>
-      <w:r>
-        <w:t xml:space="preserve"> </w:t>
-      </w:r>
-      <w:proofErr w:type="spellStart"/>
-      <w:r>
-        <w:t>usb</w:t>
-      </w:r>
-      <w:proofErr w:type="spellEnd"/>
-      <w:r>
-        <w:t>.</w:t>
-      </w:r>
-      <w:bookmarkStart w:id="9" w:name="_GoBack"/>
-      <w:bookmarkEnd w:id="9"/>
-    </w:p>
-    <w:p>
-      <w:pPr>
-        <w:pStyle w:val="InfoBlue"/>
-        <w:jc w:val="both"/>
-      </w:pPr>
-      <w:r>
-        <w:t>[</w:t>
-      </w:r>
-      <w:r>
-        <w:t>Outline</w:t>
-      </w:r>
-      <w:r>
-        <w:t xml:space="preserve"> the strategy for deploying the software (and its updates) into the production environment</w:t>
-      </w:r>
-      <w:r>
-        <w:t>.</w:t>
-      </w:r>
-      <w:r>
-        <w:t>]</w:t>
+        <w:t>O deploy sera feito utilizando um cabo usb.</w:t>
       </w:r>
     </w:p>
     <w:p>
@@ -1833,33 +1004,8 @@
         <w:pStyle w:val="InfoBlue"/>
         <w:jc w:val="both"/>
       </w:pPr>
-      <w:r>
-        <w:t>[</w:t>
-      </w:r>
-      <w:r>
-        <w:t>List lessons learn</w:t>
-      </w:r>
-      <w:r>
-        <w:t>ed</w:t>
-      </w:r>
-      <w:r>
-        <w:t xml:space="preserve"> from the retrospective, with special emphasis on actions to be taken to improve</w:t>
-      </w:r>
-      <w:r>
-        <w:t>, f</w:t>
-      </w:r>
-      <w:r>
-        <w:t>or example</w:t>
-      </w:r>
-      <w:r>
-        <w:t xml:space="preserve">: </w:t>
-      </w:r>
-      <w:r>
-        <w:t>the development environment, the process, or team collaboration.</w:t>
-      </w:r>
-      <w:r>
-        <w:t>]</w:t>
-      </w:r>
+      <w:bookmarkStart w:id="9" w:name="_GoBack"/>
+      <w:bookmarkEnd w:id="9"/>
     </w:p>
     <w:sectPr>
       <w:headerReference w:type="default" r:id="rId8"/>
@@ -2140,11 +1286,21 @@
           <w:tcW w:w="6379" w:type="dxa"/>
         </w:tcPr>
         <w:p>
-          <w:fldSimple w:instr=" TITLE  \* MERGEFORMAT ">
-            <w:r>
-              <w:t>Project Plan</w:t>
-            </w:r>
-          </w:fldSimple>
+          <w:r>
+            <w:fldChar w:fldCharType="begin"/>
+          </w:r>
+          <w:r>
+            <w:instrText xml:space="preserve"> TITLE  \* MERGEFORMAT </w:instrText>
+          </w:r>
+          <w:r>
+            <w:fldChar w:fldCharType="separate"/>
+          </w:r>
+          <w:r>
+            <w:t>Project Plan</w:t>
+          </w:r>
+          <w:r>
+            <w:fldChar w:fldCharType="end"/>
+          </w:r>
         </w:p>
       </w:tc>
       <w:tc>

</xml_diff>

<commit_message>
Tai os arquivos que fizemos em aula
Signed-off-by: Benito Michelon <benito@Benitos-MacBook-Pro.local>
</commit_message>
<xml_diff>
--- a/Gerente de Projeto/PlanoDeProjeto.docx
+++ b/Gerente de Projeto/PlanoDeProjeto.docx
@@ -1,10 +1,10 @@
 
 <file path=word/document.xml><?xml version="1.0" encoding="utf-8"?>
-<w:document xmlns:wpc="http://schemas.microsoft.com/office/word/2010/wordprocessingCanvas" xmlns:mc="http://schemas.openxmlformats.org/markup-compatibility/2006" xmlns:o="urn:schemas-microsoft-com:office:office" xmlns:r="http://schemas.openxmlformats.org/officeDocument/2006/relationships" xmlns:m="http://schemas.openxmlformats.org/officeDocument/2006/math" xmlns:v="urn:schemas-microsoft-com:vml" xmlns:wp14="http://schemas.microsoft.com/office/word/2010/wordprocessingDrawing" xmlns:wp="http://schemas.openxmlformats.org/drawingml/2006/wordprocessingDrawing" xmlns:w10="urn:schemas-microsoft-com:office:word" xmlns:w="http://schemas.openxmlformats.org/wordprocessingml/2006/main" xmlns:w14="http://schemas.microsoft.com/office/word/2010/wordml" xmlns:wpg="http://schemas.microsoft.com/office/word/2010/wordprocessingGroup" xmlns:wpi="http://schemas.microsoft.com/office/word/2010/wordprocessingInk" xmlns:wne="http://schemas.microsoft.com/office/word/2006/wordml" xmlns:wps="http://schemas.microsoft.com/office/word/2010/wordprocessingShape" mc:Ignorable="w14 wp14">
+<w:document xmlns:wpc="http://schemas.microsoft.com/office/word/2010/wordprocessingCanvas" xmlns:mc="http://schemas.openxmlformats.org/markup-compatibility/2006" xmlns:o="urn:schemas-microsoft-com:office:office" xmlns:r="http://schemas.openxmlformats.org/officeDocument/2006/relationships" xmlns:m="http://schemas.openxmlformats.org/officeDocument/2006/math" xmlns:v="urn:schemas-microsoft-com:vml" xmlns:wp14="http://schemas.microsoft.com/office/word/2010/wordprocessingDrawing" xmlns:wp="http://schemas.openxmlformats.org/drawingml/2006/wordprocessingDrawing" xmlns:w10="urn:schemas-microsoft-com:office:word" xmlns:w="http://schemas.openxmlformats.org/wordprocessingml/2006/main" xmlns:w14="http://schemas.microsoft.com/office/word/2010/wordml" xmlns:w15="http://schemas.microsoft.com/office/word/2012/wordml" xmlns:wpg="http://schemas.microsoft.com/office/word/2010/wordprocessingGroup" xmlns:wpi="http://schemas.microsoft.com/office/word/2010/wordprocessingInk" xmlns:wne="http://schemas.microsoft.com/office/word/2006/wordml" xmlns:wps="http://schemas.microsoft.com/office/word/2010/wordprocessingShape" mc:Ignorable="w14 w15 wp14">
   <w:body>
     <w:p>
       <w:pPr>
-        <w:pStyle w:val="Title"/>
+        <w:pStyle w:val="Ttulo"/>
       </w:pPr>
       <w:r>
         <w:t>HAC Integration Layer</w:t>
@@ -12,7 +12,7 @@
     </w:p>
     <w:p>
       <w:pPr>
-        <w:pStyle w:val="Title"/>
+        <w:pStyle w:val="Ttulo"/>
       </w:pPr>
       <w:r>
         <w:t>Plano de Projeto</w:t>
@@ -21,7 +21,7 @@
     <w:p/>
     <w:p>
       <w:pPr>
-        <w:pStyle w:val="Heading1"/>
+        <w:pStyle w:val="Ttulo1"/>
       </w:pPr>
       <w:bookmarkStart w:id="0" w:name="_Toc524312826"/>
       <w:bookmarkStart w:id="1" w:name="_Toc20734058"/>
@@ -36,16 +36,22 @@
     </w:p>
     <w:p>
       <w:pPr>
-        <w:pStyle w:val="BodyText"/>
+        <w:pStyle w:val="Corpodetexto"/>
         <w:ind w:left="360"/>
+        <w:rPr>
+          <w:lang w:val="pt-BR"/>
+        </w:rPr>
       </w:pPr>
       <w:r>
+        <w:rPr>
+          <w:lang w:val="pt-BR"/>
+        </w:rPr>
         <w:t>O projeto consiste na integração entre dois sistemas desenvolvidos no Grupo de Sistemas Embarcados (GSE) situado na PUCRS. Um dos sistemas é um sistema operacional de tempo real para plataformas MPSoC, HellfireOS. O outro sistema é um middleware para soluções de IoT chamado COMPaaS.</w:t>
       </w:r>
     </w:p>
     <w:p>
       <w:pPr>
-        <w:pStyle w:val="Heading1"/>
+        <w:pStyle w:val="Ttulo1"/>
       </w:pPr>
       <w:bookmarkStart w:id="5" w:name="_Toc524312837"/>
       <w:bookmarkStart w:id="6" w:name="_Toc20734060"/>
@@ -64,61 +70,106 @@
     <w:p>
       <w:pPr>
         <w:ind w:left="360"/>
+        <w:rPr>
+          <w:lang w:val="pt-BR"/>
+        </w:rPr>
       </w:pPr>
       <w:r>
+        <w:rPr>
+          <w:lang w:val="pt-BR"/>
+        </w:rPr>
         <w:t xml:space="preserve">O time do projeto </w:t>
       </w:r>
       <w:r>
+        <w:rPr>
+          <w:lang w:val="pt-BR"/>
+        </w:rPr>
         <w:t>é constituido de do</w:t>
       </w:r>
       <w:r>
+        <w:rPr>
+          <w:lang w:val="pt-BR"/>
+        </w:rPr>
         <w:t>s</w:t>
       </w:r>
       <w:r>
+        <w:rPr>
+          <w:lang w:val="pt-BR"/>
+        </w:rPr>
         <w:t xml:space="preserve"> seguintes</w:t>
       </w:r>
       <w:r>
+        <w:rPr>
+          <w:lang w:val="pt-BR"/>
+        </w:rPr>
         <w:t xml:space="preserve"> membros:</w:t>
       </w:r>
     </w:p>
     <w:p>
       <w:pPr>
         <w:ind w:left="360"/>
+        <w:rPr>
+          <w:lang w:val="pt-BR"/>
+        </w:rPr>
       </w:pPr>
       <w:r>
+        <w:rPr>
+          <w:lang w:val="pt-BR"/>
+        </w:rPr>
         <w:t>Cristiano Bolla Fernandes: Arquiteto, Analista e Desenvolvedor</w:t>
       </w:r>
     </w:p>
     <w:p>
       <w:pPr>
         <w:ind w:left="360"/>
+        <w:rPr>
+          <w:lang w:val="pt-BR"/>
+        </w:rPr>
       </w:pPr>
       <w:r>
+        <w:rPr>
+          <w:lang w:val="pt-BR"/>
+        </w:rPr>
         <w:t>Benito O.J.R.L.M e Silva: Gerente, Analista e Testador</w:t>
       </w:r>
     </w:p>
     <w:p>
       <w:pPr>
         <w:ind w:left="360"/>
+        <w:rPr>
+          <w:lang w:val="pt-BR"/>
+        </w:rPr>
       </w:pPr>
     </w:p>
     <w:p>
       <w:pPr>
         <w:ind w:left="360"/>
+        <w:rPr>
+          <w:lang w:val="pt-BR"/>
+        </w:rPr>
       </w:pPr>
       <w:r>
+        <w:rPr>
+          <w:lang w:val="pt-BR"/>
+        </w:rPr>
         <w:t>Para a comunicação será utilizado a ferramenta</w:t>
       </w:r>
       <w:r>
+        <w:rPr>
+          <w:lang w:val="pt-BR"/>
+        </w:rPr>
         <w:t xml:space="preserve"> TeamViewer</w:t>
       </w:r>
       <w:r>
+        <w:rPr>
+          <w:lang w:val="pt-BR"/>
+        </w:rPr>
         <w:t>.</w:t>
       </w:r>
     </w:p>
     <w:p>
       <w:pPr>
-        <w:pStyle w:val="Heading1"/>
+        <w:pStyle w:val="Ttulo1"/>
         <w:spacing w:before="240"/>
       </w:pPr>
       <w:bookmarkStart w:id="7" w:name="_Toc524312847"/>
@@ -139,14 +190,26 @@
     <w:p>
       <w:pPr>
         <w:ind w:left="360"/>
+        <w:rPr>
+          <w:lang w:val="pt-BR"/>
+        </w:rPr>
       </w:pPr>
       <w:r>
+        <w:rPr>
+          <w:lang w:val="pt-BR"/>
+        </w:rPr>
         <w:t>No projeto sera utilizado o processo do OpenUp. Para versionamento do código</w:t>
       </w:r>
       <w:r>
+        <w:rPr>
+          <w:lang w:val="pt-BR"/>
+        </w:rPr>
         <w:t>, registro de bugs e improvements</w:t>
       </w:r>
       <w:r>
+        <w:rPr>
+          <w:lang w:val="pt-BR"/>
+        </w:rPr>
         <w:t xml:space="preserve"> sera utilizado o github.</w:t>
       </w:r>
     </w:p>
@@ -154,11 +217,14 @@
       <w:pPr>
         <w:pStyle w:val="InfoBlue"/>
         <w:jc w:val="both"/>
+        <w:rPr>
+          <w:lang w:val="pt-BR"/>
+        </w:rPr>
       </w:pPr>
     </w:p>
     <w:p>
       <w:pPr>
-        <w:pStyle w:val="Heading1"/>
+        <w:pStyle w:val="Ttulo1"/>
       </w:pPr>
       <w:r>
         <w:t xml:space="preserve">Project </w:t>
@@ -207,7 +273,7 @@
           </w:tcPr>
           <w:p>
             <w:pPr>
-              <w:pStyle w:val="BodyText"/>
+              <w:pStyle w:val="Corpodetexto"/>
               <w:spacing w:before="60"/>
               <w:ind w:left="0"/>
               <w:rPr>
@@ -233,7 +299,7 @@
           </w:tcPr>
           <w:p>
             <w:pPr>
-              <w:pStyle w:val="BodyText"/>
+              <w:pStyle w:val="Corpodetexto"/>
               <w:spacing w:before="60"/>
               <w:ind w:left="0"/>
               <w:rPr>
@@ -265,7 +331,7 @@
           </w:tcPr>
           <w:p>
             <w:pPr>
-              <w:pStyle w:val="BodyText"/>
+              <w:pStyle w:val="Corpodetexto"/>
               <w:spacing w:before="60"/>
               <w:ind w:left="0"/>
               <w:rPr>
@@ -291,7 +357,7 @@
           </w:tcPr>
           <w:p>
             <w:pPr>
-              <w:pStyle w:val="BodyText"/>
+              <w:pStyle w:val="Corpodetexto"/>
               <w:spacing w:before="60"/>
               <w:ind w:left="0"/>
               <w:rPr>
@@ -318,7 +384,7 @@
           </w:tcPr>
           <w:p>
             <w:pPr>
-              <w:pStyle w:val="BodyText"/>
+              <w:pStyle w:val="Corpodetexto"/>
               <w:spacing w:before="60"/>
               <w:ind w:left="0"/>
             </w:pPr>
@@ -333,7 +399,7 @@
           </w:tcPr>
           <w:p>
             <w:pPr>
-              <w:pStyle w:val="BodyText"/>
+              <w:pStyle w:val="Corpodetexto"/>
               <w:spacing w:before="60"/>
               <w:ind w:left="0"/>
             </w:pPr>
@@ -343,7 +409,7 @@
           </w:p>
           <w:p>
             <w:pPr>
-              <w:pStyle w:val="BodyText"/>
+              <w:pStyle w:val="Corpodetexto"/>
               <w:numPr>
                 <w:ilvl w:val="0"/>
                 <w:numId w:val="10"/>
@@ -356,14 +422,20 @@
           </w:p>
           <w:p>
             <w:pPr>
-              <w:pStyle w:val="BodyText"/>
+              <w:pStyle w:val="Corpodetexto"/>
               <w:numPr>
                 <w:ilvl w:val="0"/>
                 <w:numId w:val="10"/>
               </w:numPr>
               <w:spacing w:before="60"/>
+              <w:rPr>
+                <w:lang w:val="pt-BR"/>
+              </w:rPr>
             </w:pPr>
             <w:r>
+              <w:rPr>
+                <w:lang w:val="pt-BR"/>
+              </w:rPr>
               <w:t>Criar documentos necessários para inicio da elaboração</w:t>
             </w:r>
           </w:p>
@@ -374,7 +446,7 @@
           </w:tcPr>
           <w:p>
             <w:pPr>
-              <w:pStyle w:val="BodyText"/>
+              <w:pStyle w:val="Corpodetexto"/>
               <w:spacing w:before="60"/>
               <w:ind w:left="0"/>
             </w:pPr>
@@ -395,7 +467,7 @@
           </w:tcPr>
           <w:p>
             <w:pPr>
-              <w:pStyle w:val="BodyText"/>
+              <w:pStyle w:val="Corpodetexto"/>
               <w:spacing w:before="60"/>
               <w:ind w:left="0"/>
             </w:pPr>
@@ -412,7 +484,7 @@
           </w:tcPr>
           <w:p>
             <w:pPr>
-              <w:pStyle w:val="BodyText"/>
+              <w:pStyle w:val="Corpodetexto"/>
               <w:spacing w:before="60"/>
               <w:ind w:left="0"/>
             </w:pPr>
@@ -427,7 +499,7 @@
           </w:tcPr>
           <w:p>
             <w:pPr>
-              <w:pStyle w:val="BodyText"/>
+              <w:pStyle w:val="Corpodetexto"/>
               <w:spacing w:before="60"/>
               <w:ind w:left="0"/>
             </w:pPr>
@@ -440,7 +512,7 @@
           </w:p>
           <w:p>
             <w:pPr>
-              <w:pStyle w:val="BodyText"/>
+              <w:pStyle w:val="Corpodetexto"/>
               <w:numPr>
                 <w:ilvl w:val="0"/>
                 <w:numId w:val="11"/>
@@ -453,18 +525,22 @@
           </w:p>
           <w:p>
             <w:pPr>
-              <w:pStyle w:val="BodyText"/>
+              <w:pStyle w:val="Corpodetexto"/>
               <w:numPr>
                 <w:ilvl w:val="0"/>
                 <w:numId w:val="11"/>
               </w:numPr>
               <w:spacing w:before="60"/>
+              <w:rPr>
+                <w:lang w:val="pt-BR"/>
+              </w:rPr>
             </w:pPr>
             <w:r>
+              <w:rPr>
+                <w:lang w:val="pt-BR"/>
+              </w:rPr>
               <w:t>Entrega do item 8 da lista de trabalhos do projeto</w:t>
             </w:r>
-            <w:bookmarkStart w:id="9" w:name="_GoBack"/>
-            <w:bookmarkEnd w:id="9"/>
           </w:p>
         </w:tc>
         <w:tc>
@@ -473,7 +549,7 @@
           </w:tcPr>
           <w:p>
             <w:pPr>
-              <w:pStyle w:val="BodyText"/>
+              <w:pStyle w:val="Corpodetexto"/>
               <w:spacing w:before="60"/>
               <w:ind w:left="0"/>
             </w:pPr>
@@ -494,7 +570,7 @@
           </w:tcPr>
           <w:p>
             <w:pPr>
-              <w:pStyle w:val="BodyText"/>
+              <w:pStyle w:val="Corpodetexto"/>
               <w:spacing w:before="60"/>
               <w:ind w:left="0"/>
             </w:pPr>
@@ -511,7 +587,7 @@
           </w:tcPr>
           <w:p>
             <w:pPr>
-              <w:pStyle w:val="BodyText"/>
+              <w:pStyle w:val="Corpodetexto"/>
               <w:spacing w:before="60"/>
               <w:ind w:left="0"/>
             </w:pPr>
@@ -526,7 +602,7 @@
           </w:tcPr>
           <w:p>
             <w:pPr>
-              <w:pStyle w:val="BodyText"/>
+              <w:pStyle w:val="Corpodetexto"/>
               <w:spacing w:before="60"/>
               <w:ind w:left="0"/>
             </w:pPr>
@@ -536,13 +612,37 @@
           </w:p>
           <w:p>
             <w:pPr>
-              <w:pStyle w:val="BodyText"/>
+              <w:pStyle w:val="Corpodetexto"/>
+              <w:numPr>
+                <w:ilvl w:val="0"/>
+                <w:numId w:val="23"/>
+              </w:numPr>
               <w:spacing w:before="60"/>
-              <w:ind w:left="0"/>
             </w:pPr>
             <w:r>
-              <w:t>1.     Executar tarefa 4</w:t>
-            </w:r>
+              <w:t>Executar tarefa 4</w:t>
+            </w:r>
+          </w:p>
+          <w:p>
+            <w:pPr>
+              <w:pStyle w:val="Corpodetexto"/>
+              <w:numPr>
+                <w:ilvl w:val="0"/>
+                <w:numId w:val="23"/>
+              </w:numPr>
+              <w:spacing w:before="60"/>
+              <w:rPr>
+                <w:lang w:val="pt-BR"/>
+              </w:rPr>
+            </w:pPr>
+            <w:bookmarkStart w:id="9" w:name="_GoBack"/>
+            <w:r>
+              <w:rPr>
+                <w:lang w:val="pt-BR"/>
+              </w:rPr>
+              <w:t>Criação de relatório de acesso</w:t>
+            </w:r>
+            <w:bookmarkEnd w:id="9"/>
           </w:p>
         </w:tc>
         <w:tc>
@@ -551,7 +651,7 @@
           </w:tcPr>
           <w:p>
             <w:pPr>
-              <w:pStyle w:val="BodyText"/>
+              <w:pStyle w:val="Corpodetexto"/>
               <w:spacing w:before="60"/>
               <w:ind w:left="0"/>
             </w:pPr>
@@ -566,12 +666,15 @@
           </w:tcPr>
           <w:p>
             <w:pPr>
-              <w:pStyle w:val="BodyText"/>
+              <w:pStyle w:val="Corpodetexto"/>
               <w:spacing w:before="60"/>
               <w:ind w:left="0"/>
             </w:pPr>
             <w:r>
-              <w:t>50</w:t>
+              <w:t>7</w:t>
+            </w:r>
+            <w:r>
+              <w:t>0</w:t>
             </w:r>
           </w:p>
         </w:tc>
@@ -583,7 +686,7 @@
           </w:tcPr>
           <w:p>
             <w:pPr>
-              <w:pStyle w:val="BodyText"/>
+              <w:pStyle w:val="Corpodetexto"/>
               <w:spacing w:before="60"/>
               <w:ind w:left="0"/>
             </w:pPr>
@@ -598,7 +701,7 @@
           </w:tcPr>
           <w:p>
             <w:pPr>
-              <w:pStyle w:val="BodyText"/>
+              <w:pStyle w:val="Corpodetexto"/>
               <w:spacing w:before="60"/>
               <w:ind w:left="0"/>
             </w:pPr>
@@ -608,7 +711,7 @@
           </w:p>
           <w:p>
             <w:pPr>
-              <w:pStyle w:val="BodyText"/>
+              <w:pStyle w:val="Corpodetexto"/>
               <w:spacing w:before="60"/>
               <w:ind w:left="0"/>
             </w:pPr>
@@ -618,7 +721,7 @@
           </w:p>
           <w:p>
             <w:pPr>
-              <w:pStyle w:val="BodyText"/>
+              <w:pStyle w:val="Corpodetexto"/>
               <w:spacing w:before="60"/>
               <w:ind w:left="0"/>
             </w:pPr>
@@ -633,7 +736,7 @@
           </w:tcPr>
           <w:p>
             <w:pPr>
-              <w:pStyle w:val="BodyText"/>
+              <w:pStyle w:val="Corpodetexto"/>
               <w:spacing w:before="60"/>
               <w:ind w:left="0"/>
             </w:pPr>
@@ -648,7 +751,7 @@
           </w:tcPr>
           <w:p>
             <w:pPr>
-              <w:pStyle w:val="BodyText"/>
+              <w:pStyle w:val="Corpodetexto"/>
               <w:spacing w:before="60"/>
               <w:ind w:left="0"/>
             </w:pPr>
@@ -665,7 +768,7 @@
           </w:tcPr>
           <w:p>
             <w:pPr>
-              <w:pStyle w:val="BodyText"/>
+              <w:pStyle w:val="Corpodetexto"/>
               <w:spacing w:before="60"/>
               <w:ind w:left="0"/>
             </w:pPr>
@@ -680,7 +783,7 @@
           </w:tcPr>
           <w:p>
             <w:pPr>
-              <w:pStyle w:val="BodyText"/>
+              <w:pStyle w:val="Corpodetexto"/>
               <w:spacing w:before="60"/>
               <w:ind w:left="0"/>
             </w:pPr>
@@ -690,7 +793,7 @@
           </w:p>
           <w:p>
             <w:pPr>
-              <w:pStyle w:val="BodyText"/>
+              <w:pStyle w:val="Corpodetexto"/>
               <w:spacing w:before="60"/>
               <w:ind w:left="0"/>
             </w:pPr>
@@ -700,7 +803,7 @@
           </w:p>
           <w:p>
             <w:pPr>
-              <w:pStyle w:val="BodyText"/>
+              <w:pStyle w:val="Corpodetexto"/>
               <w:spacing w:before="60"/>
               <w:ind w:left="0"/>
             </w:pPr>
@@ -715,7 +818,7 @@
           </w:tcPr>
           <w:p>
             <w:pPr>
-              <w:pStyle w:val="BodyText"/>
+              <w:pStyle w:val="Corpodetexto"/>
               <w:spacing w:before="60"/>
               <w:ind w:left="0"/>
             </w:pPr>
@@ -730,7 +833,7 @@
           </w:tcPr>
           <w:p>
             <w:pPr>
-              <w:pStyle w:val="BodyText"/>
+              <w:pStyle w:val="Corpodetexto"/>
               <w:spacing w:before="60"/>
               <w:ind w:left="0"/>
             </w:pPr>
@@ -747,11 +850,12 @@
           </w:tcPr>
           <w:p>
             <w:pPr>
-              <w:pStyle w:val="BodyText"/>
+              <w:pStyle w:val="Corpodetexto"/>
               <w:spacing w:before="60"/>
               <w:ind w:left="0"/>
             </w:pPr>
             <w:r>
+              <w:lastRenderedPageBreak/>
               <w:t>I6</w:t>
             </w:r>
           </w:p>
@@ -762,7 +866,7 @@
           </w:tcPr>
           <w:p>
             <w:pPr>
-              <w:pStyle w:val="BodyText"/>
+              <w:pStyle w:val="Corpodetexto"/>
               <w:spacing w:before="60"/>
               <w:ind w:left="0"/>
             </w:pPr>
@@ -772,12 +876,11 @@
           </w:p>
           <w:p>
             <w:pPr>
-              <w:pStyle w:val="BodyText"/>
+              <w:pStyle w:val="Corpodetexto"/>
               <w:spacing w:before="60"/>
               <w:ind w:left="0"/>
             </w:pPr>
             <w:r>
-              <w:lastRenderedPageBreak/>
               <w:t>1.      Desenvolver tarefa 7</w:t>
             </w:r>
           </w:p>
@@ -788,17 +891,12 @@
           </w:tcPr>
           <w:p>
             <w:pPr>
-              <w:pStyle w:val="BodyText"/>
+              <w:pStyle w:val="Corpodetexto"/>
               <w:spacing w:before="60"/>
               <w:ind w:left="0"/>
             </w:pPr>
             <w:r>
-              <w:lastRenderedPageBreak/>
-              <w:t>11-08-2015/01-09-</w:t>
-            </w:r>
-            <w:r>
-              <w:lastRenderedPageBreak/>
-              <w:t>2015</w:t>
+              <w:t>11-08-2015/01-09-2015</w:t>
             </w:r>
           </w:p>
         </w:tc>
@@ -808,12 +906,11 @@
           </w:tcPr>
           <w:p>
             <w:pPr>
-              <w:pStyle w:val="BodyText"/>
+              <w:pStyle w:val="Corpodetexto"/>
               <w:spacing w:before="60"/>
               <w:ind w:left="0"/>
             </w:pPr>
             <w:r>
-              <w:lastRenderedPageBreak/>
               <w:t>100</w:t>
             </w:r>
           </w:p>
@@ -826,12 +923,11 @@
           </w:tcPr>
           <w:p>
             <w:pPr>
-              <w:pStyle w:val="BodyText"/>
+              <w:pStyle w:val="Corpodetexto"/>
               <w:spacing w:before="60"/>
               <w:ind w:left="0"/>
             </w:pPr>
             <w:r>
-              <w:lastRenderedPageBreak/>
               <w:t>I7</w:t>
             </w:r>
           </w:p>
@@ -842,7 +938,7 @@
           </w:tcPr>
           <w:p>
             <w:pPr>
-              <w:pStyle w:val="BodyText"/>
+              <w:pStyle w:val="Corpodetexto"/>
               <w:spacing w:before="60"/>
               <w:ind w:left="0"/>
             </w:pPr>
@@ -852,7 +948,7 @@
           </w:p>
           <w:p>
             <w:pPr>
-              <w:pStyle w:val="BodyText"/>
+              <w:pStyle w:val="Corpodetexto"/>
               <w:numPr>
                 <w:ilvl w:val="0"/>
                 <w:numId w:val="22"/>
@@ -868,7 +964,7 @@
           </w:p>
           <w:p>
             <w:pPr>
-              <w:pStyle w:val="BodyText"/>
+              <w:pStyle w:val="Corpodetexto"/>
               <w:numPr>
                 <w:ilvl w:val="0"/>
                 <w:numId w:val="22"/>
@@ -886,7 +982,7 @@
           </w:tcPr>
           <w:p>
             <w:pPr>
-              <w:pStyle w:val="BodyText"/>
+              <w:pStyle w:val="Corpodetexto"/>
               <w:spacing w:before="60"/>
               <w:ind w:left="0"/>
             </w:pPr>
@@ -901,7 +997,7 @@
           </w:tcPr>
           <w:p>
             <w:pPr>
-              <w:pStyle w:val="BodyText"/>
+              <w:pStyle w:val="Corpodetexto"/>
               <w:spacing w:before="60"/>
               <w:ind w:left="0"/>
             </w:pPr>
@@ -918,7 +1014,7 @@
           </w:tcPr>
           <w:p>
             <w:pPr>
-              <w:pStyle w:val="BodyText"/>
+              <w:pStyle w:val="Corpodetexto"/>
               <w:spacing w:before="60"/>
               <w:ind w:left="0"/>
             </w:pPr>
@@ -933,7 +1029,7 @@
           </w:tcPr>
           <w:p>
             <w:pPr>
-              <w:pStyle w:val="BodyText"/>
+              <w:pStyle w:val="Corpodetexto"/>
               <w:spacing w:before="60"/>
               <w:ind w:left="0"/>
             </w:pPr>
@@ -943,7 +1039,7 @@
           </w:p>
           <w:p>
             <w:pPr>
-              <w:pStyle w:val="BodyText"/>
+              <w:pStyle w:val="Corpodetexto"/>
               <w:spacing w:before="60"/>
               <w:ind w:left="0"/>
             </w:pPr>
@@ -953,7 +1049,7 @@
           </w:p>
           <w:p>
             <w:pPr>
-              <w:pStyle w:val="BodyText"/>
+              <w:pStyle w:val="Corpodetexto"/>
               <w:spacing w:before="60"/>
               <w:ind w:left="0"/>
             </w:pPr>
@@ -968,7 +1064,7 @@
           </w:tcPr>
           <w:p>
             <w:pPr>
-              <w:pStyle w:val="BodyText"/>
+              <w:pStyle w:val="Corpodetexto"/>
               <w:spacing w:before="60"/>
               <w:ind w:left="0"/>
             </w:pPr>
@@ -983,7 +1079,7 @@
           </w:tcPr>
           <w:p>
             <w:pPr>
-              <w:pStyle w:val="BodyText"/>
+              <w:pStyle w:val="Corpodetexto"/>
               <w:spacing w:before="60"/>
               <w:ind w:left="0"/>
             </w:pPr>
@@ -1000,7 +1096,7 @@
     <w:p/>
     <w:p>
       <w:pPr>
-        <w:pStyle w:val="Heading1"/>
+        <w:pStyle w:val="Ttulo1"/>
       </w:pPr>
       <w:r>
         <w:t>Deployment</w:t>
@@ -1009,28 +1105,46 @@
     <w:p>
       <w:pPr>
         <w:ind w:left="360"/>
+        <w:rPr>
+          <w:lang w:val="pt-BR"/>
+        </w:rPr>
       </w:pPr>
       <w:r>
+        <w:rPr>
+          <w:lang w:val="pt-BR"/>
+        </w:rPr>
         <w:t>Serão entregues o código-fonte junto com os binários compilados para o processador MIPS.</w:t>
       </w:r>
     </w:p>
     <w:p>
       <w:pPr>
         <w:ind w:left="360"/>
+        <w:rPr>
+          <w:lang w:val="pt-BR"/>
+        </w:rPr>
       </w:pPr>
       <w:r>
+        <w:rPr>
+          <w:lang w:val="pt-BR"/>
+        </w:rPr>
         <w:t xml:space="preserve">O deploy </w:t>
       </w:r>
       <w:r>
+        <w:rPr>
+          <w:lang w:val="pt-BR"/>
+        </w:rPr>
         <w:t xml:space="preserve">para o hardware </w:t>
       </w:r>
       <w:r>
+        <w:rPr>
+          <w:lang w:val="pt-BR"/>
+        </w:rPr>
         <w:t>sera feito utilizando um cabo usb.</w:t>
       </w:r>
     </w:p>
     <w:p>
       <w:pPr>
-        <w:pStyle w:val="Heading1"/>
+        <w:pStyle w:val="Ttulo1"/>
       </w:pPr>
       <w:r>
         <w:t xml:space="preserve">Lessons </w:t>
@@ -1049,8 +1163,8 @@
       </w:pPr>
     </w:p>
     <w:sectPr>
-      <w:headerReference w:type="default" r:id="rId8"/>
-      <w:footerReference w:type="default" r:id="rId9"/>
+      <w:headerReference w:type="default" r:id="rId7"/>
+      <w:footerReference w:type="default" r:id="rId8"/>
       <w:pgSz w:w="12240" w:h="15840" w:code="1"/>
       <w:pgMar w:top="1440" w:right="1440" w:bottom="1440" w:left="1440" w:header="720" w:footer="720" w:gutter="0"/>
       <w:cols w:space="720"/>
@@ -1060,7 +1174,7 @@
 </file>
 
 <file path=word/endnotes.xml><?xml version="1.0" encoding="utf-8"?>
-<w:endnotes xmlns:wpc="http://schemas.microsoft.com/office/word/2010/wordprocessingCanvas" xmlns:mc="http://schemas.openxmlformats.org/markup-compatibility/2006" xmlns:o="urn:schemas-microsoft-com:office:office" xmlns:r="http://schemas.openxmlformats.org/officeDocument/2006/relationships" xmlns:m="http://schemas.openxmlformats.org/officeDocument/2006/math" xmlns:v="urn:schemas-microsoft-com:vml" xmlns:wp14="http://schemas.microsoft.com/office/word/2010/wordprocessingDrawing" xmlns:wp="http://schemas.openxmlformats.org/drawingml/2006/wordprocessingDrawing" xmlns:w10="urn:schemas-microsoft-com:office:word" xmlns:w="http://schemas.openxmlformats.org/wordprocessingml/2006/main" xmlns:w14="http://schemas.microsoft.com/office/word/2010/wordml" xmlns:wpg="http://schemas.microsoft.com/office/word/2010/wordprocessingGroup" xmlns:wpi="http://schemas.microsoft.com/office/word/2010/wordprocessingInk" xmlns:wne="http://schemas.microsoft.com/office/word/2006/wordml" xmlns:wps="http://schemas.microsoft.com/office/word/2010/wordprocessingShape" mc:Ignorable="w14 wp14">
+<w:endnotes xmlns:wpc="http://schemas.microsoft.com/office/word/2010/wordprocessingCanvas" xmlns:mc="http://schemas.openxmlformats.org/markup-compatibility/2006" xmlns:o="urn:schemas-microsoft-com:office:office" xmlns:r="http://schemas.openxmlformats.org/officeDocument/2006/relationships" xmlns:m="http://schemas.openxmlformats.org/officeDocument/2006/math" xmlns:v="urn:schemas-microsoft-com:vml" xmlns:wp14="http://schemas.microsoft.com/office/word/2010/wordprocessingDrawing" xmlns:wp="http://schemas.openxmlformats.org/drawingml/2006/wordprocessingDrawing" xmlns:w10="urn:schemas-microsoft-com:office:word" xmlns:w="http://schemas.openxmlformats.org/wordprocessingml/2006/main" xmlns:w14="http://schemas.microsoft.com/office/word/2010/wordml" xmlns:w15="http://schemas.microsoft.com/office/word/2012/wordml" xmlns:wpg="http://schemas.microsoft.com/office/word/2010/wordprocessingGroup" xmlns:wpi="http://schemas.microsoft.com/office/word/2010/wordprocessingInk" xmlns:wne="http://schemas.microsoft.com/office/word/2006/wordml" xmlns:wps="http://schemas.microsoft.com/office/word/2010/wordprocessingShape" mc:Ignorable="w14 w15 wp14">
   <w:endnote w:type="separator" w:id="-1">
     <w:p>
       <w:r>
@@ -1079,7 +1193,7 @@
 </file>
 
 <file path=word/footer1.xml><?xml version="1.0" encoding="utf-8"?>
-<w:ftr xmlns:wpc="http://schemas.microsoft.com/office/word/2010/wordprocessingCanvas" xmlns:mc="http://schemas.openxmlformats.org/markup-compatibility/2006" xmlns:o="urn:schemas-microsoft-com:office:office" xmlns:r="http://schemas.openxmlformats.org/officeDocument/2006/relationships" xmlns:m="http://schemas.openxmlformats.org/officeDocument/2006/math" xmlns:v="urn:schemas-microsoft-com:vml" xmlns:wp14="http://schemas.microsoft.com/office/word/2010/wordprocessingDrawing" xmlns:wp="http://schemas.openxmlformats.org/drawingml/2006/wordprocessingDrawing" xmlns:w10="urn:schemas-microsoft-com:office:word" xmlns:w="http://schemas.openxmlformats.org/wordprocessingml/2006/main" xmlns:w14="http://schemas.microsoft.com/office/word/2010/wordml" xmlns:wpg="http://schemas.microsoft.com/office/word/2010/wordprocessingGroup" xmlns:wpi="http://schemas.microsoft.com/office/word/2010/wordprocessingInk" xmlns:wne="http://schemas.microsoft.com/office/word/2006/wordml" xmlns:wps="http://schemas.microsoft.com/office/word/2010/wordprocessingShape" mc:Ignorable="w14 wp14">
+<w:ftr xmlns:wpc="http://schemas.microsoft.com/office/word/2010/wordprocessingCanvas" xmlns:mc="http://schemas.openxmlformats.org/markup-compatibility/2006" xmlns:o="urn:schemas-microsoft-com:office:office" xmlns:r="http://schemas.openxmlformats.org/officeDocument/2006/relationships" xmlns:m="http://schemas.openxmlformats.org/officeDocument/2006/math" xmlns:v="urn:schemas-microsoft-com:vml" xmlns:wp14="http://schemas.microsoft.com/office/word/2010/wordprocessingDrawing" xmlns:wp="http://schemas.openxmlformats.org/drawingml/2006/wordprocessingDrawing" xmlns:w10="urn:schemas-microsoft-com:office:word" xmlns:w="http://schemas.openxmlformats.org/wordprocessingml/2006/main" xmlns:w14="http://schemas.microsoft.com/office/word/2010/wordml" xmlns:w15="http://schemas.microsoft.com/office/word/2012/wordml" xmlns:wpg="http://schemas.microsoft.com/office/word/2010/wordprocessingGroup" xmlns:wpi="http://schemas.microsoft.com/office/word/2010/wordprocessingInk" xmlns:wne="http://schemas.microsoft.com/office/word/2006/wordml" xmlns:wps="http://schemas.microsoft.com/office/word/2010/wordprocessingShape" mc:Ignorable="w14 w15 wp14">
   <w:tbl>
     <w:tblPr>
       <w:tblW w:w="0" w:type="auto"/>
@@ -1175,69 +1289,69 @@
           </w:r>
           <w:r>
             <w:rPr>
-              <w:rStyle w:val="PageNumber"/>
+              <w:rStyle w:val="Nmerodepgina"/>
             </w:rPr>
             <w:fldChar w:fldCharType="begin"/>
           </w:r>
           <w:r>
             <w:rPr>
-              <w:rStyle w:val="PageNumber"/>
+              <w:rStyle w:val="Nmerodepgina"/>
             </w:rPr>
             <w:instrText xml:space="preserve"> PAGE </w:instrText>
           </w:r>
           <w:r>
             <w:rPr>
-              <w:rStyle w:val="PageNumber"/>
+              <w:rStyle w:val="Nmerodepgina"/>
             </w:rPr>
             <w:fldChar w:fldCharType="separate"/>
           </w:r>
           <w:r>
             <w:rPr>
-              <w:rStyle w:val="PageNumber"/>
-              <w:noProof/>
-            </w:rPr>
-            <w:t>1</w:t>
-          </w:r>
-          <w:r>
-            <w:rPr>
-              <w:rStyle w:val="PageNumber"/>
-            </w:rPr>
-            <w:fldChar w:fldCharType="end"/>
-          </w:r>
-          <w:r>
-            <w:rPr>
-              <w:rStyle w:val="PageNumber"/>
-            </w:rPr>
-            <w:t xml:space="preserve"> of </w:t>
-          </w:r>
-          <w:r>
-            <w:rPr>
-              <w:rStyle w:val="PageNumber"/>
-            </w:rPr>
-            <w:fldChar w:fldCharType="begin"/>
-          </w:r>
-          <w:r>
-            <w:rPr>
-              <w:rStyle w:val="PageNumber"/>
-            </w:rPr>
-            <w:instrText xml:space="preserve"> NUMPAGES  \* MERGEFORMAT </w:instrText>
-          </w:r>
-          <w:r>
-            <w:rPr>
-              <w:rStyle w:val="PageNumber"/>
-            </w:rPr>
-            <w:fldChar w:fldCharType="separate"/>
-          </w:r>
-          <w:r>
-            <w:rPr>
-              <w:rStyle w:val="PageNumber"/>
+              <w:rStyle w:val="Nmerodepgina"/>
               <w:noProof/>
             </w:rPr>
             <w:t>2</w:t>
           </w:r>
           <w:r>
             <w:rPr>
-              <w:rStyle w:val="PageNumber"/>
+              <w:rStyle w:val="Nmerodepgina"/>
+            </w:rPr>
+            <w:fldChar w:fldCharType="end"/>
+          </w:r>
+          <w:r>
+            <w:rPr>
+              <w:rStyle w:val="Nmerodepgina"/>
+            </w:rPr>
+            <w:t xml:space="preserve"> of </w:t>
+          </w:r>
+          <w:r>
+            <w:rPr>
+              <w:rStyle w:val="Nmerodepgina"/>
+            </w:rPr>
+            <w:fldChar w:fldCharType="begin"/>
+          </w:r>
+          <w:r>
+            <w:rPr>
+              <w:rStyle w:val="Nmerodepgina"/>
+            </w:rPr>
+            <w:instrText xml:space="preserve"> NUMPAGES  \* MERGEFORMAT </w:instrText>
+          </w:r>
+          <w:r>
+            <w:rPr>
+              <w:rStyle w:val="Nmerodepgina"/>
+            </w:rPr>
+            <w:fldChar w:fldCharType="separate"/>
+          </w:r>
+          <w:r>
+            <w:rPr>
+              <w:rStyle w:val="Nmerodepgina"/>
+              <w:noProof/>
+            </w:rPr>
+            <w:t>2</w:t>
+          </w:r>
+          <w:r>
+            <w:rPr>
+              <w:rStyle w:val="Nmerodepgina"/>
             </w:rPr>
             <w:fldChar w:fldCharType="end"/>
           </w:r>
@@ -1247,14 +1361,14 @@
   </w:tbl>
   <w:p>
     <w:pPr>
-      <w:pStyle w:val="Footer"/>
+      <w:pStyle w:val="Rodap"/>
     </w:pPr>
   </w:p>
 </w:ftr>
 </file>
 
 <file path=word/footnotes.xml><?xml version="1.0" encoding="utf-8"?>
-<w:footnotes xmlns:wpc="http://schemas.microsoft.com/office/word/2010/wordprocessingCanvas" xmlns:mc="http://schemas.openxmlformats.org/markup-compatibility/2006" xmlns:o="urn:schemas-microsoft-com:office:office" xmlns:r="http://schemas.openxmlformats.org/officeDocument/2006/relationships" xmlns:m="http://schemas.openxmlformats.org/officeDocument/2006/math" xmlns:v="urn:schemas-microsoft-com:vml" xmlns:wp14="http://schemas.microsoft.com/office/word/2010/wordprocessingDrawing" xmlns:wp="http://schemas.openxmlformats.org/drawingml/2006/wordprocessingDrawing" xmlns:w10="urn:schemas-microsoft-com:office:word" xmlns:w="http://schemas.openxmlformats.org/wordprocessingml/2006/main" xmlns:w14="http://schemas.microsoft.com/office/word/2010/wordml" xmlns:wpg="http://schemas.microsoft.com/office/word/2010/wordprocessingGroup" xmlns:wpi="http://schemas.microsoft.com/office/word/2010/wordprocessingInk" xmlns:wne="http://schemas.microsoft.com/office/word/2006/wordml" xmlns:wps="http://schemas.microsoft.com/office/word/2010/wordprocessingShape" mc:Ignorable="w14 wp14">
+<w:footnotes xmlns:wpc="http://schemas.microsoft.com/office/word/2010/wordprocessingCanvas" xmlns:mc="http://schemas.openxmlformats.org/markup-compatibility/2006" xmlns:o="urn:schemas-microsoft-com:office:office" xmlns:r="http://schemas.openxmlformats.org/officeDocument/2006/relationships" xmlns:m="http://schemas.openxmlformats.org/officeDocument/2006/math" xmlns:v="urn:schemas-microsoft-com:vml" xmlns:wp14="http://schemas.microsoft.com/office/word/2010/wordprocessingDrawing" xmlns:wp="http://schemas.openxmlformats.org/drawingml/2006/wordprocessingDrawing" xmlns:w10="urn:schemas-microsoft-com:office:word" xmlns:w="http://schemas.openxmlformats.org/wordprocessingml/2006/main" xmlns:w14="http://schemas.microsoft.com/office/word/2010/wordml" xmlns:w15="http://schemas.microsoft.com/office/word/2012/wordml" xmlns:wpg="http://schemas.microsoft.com/office/word/2010/wordprocessingGroup" xmlns:wpi="http://schemas.microsoft.com/office/word/2010/wordprocessingInk" xmlns:wne="http://schemas.microsoft.com/office/word/2006/wordml" xmlns:wps="http://schemas.microsoft.com/office/word/2010/wordprocessingShape" mc:Ignorable="w14 w15 wp14">
   <w:footnote w:type="separator" w:id="-1">
     <w:p>
       <w:r>
@@ -1273,7 +1387,7 @@
 </file>
 
 <file path=word/header1.xml><?xml version="1.0" encoding="utf-8"?>
-<w:hdr xmlns:wpc="http://schemas.microsoft.com/office/word/2010/wordprocessingCanvas" xmlns:mc="http://schemas.openxmlformats.org/markup-compatibility/2006" xmlns:o="urn:schemas-microsoft-com:office:office" xmlns:r="http://schemas.openxmlformats.org/officeDocument/2006/relationships" xmlns:m="http://schemas.openxmlformats.org/officeDocument/2006/math" xmlns:v="urn:schemas-microsoft-com:vml" xmlns:wp14="http://schemas.microsoft.com/office/word/2010/wordprocessingDrawing" xmlns:wp="http://schemas.openxmlformats.org/drawingml/2006/wordprocessingDrawing" xmlns:w10="urn:schemas-microsoft-com:office:word" xmlns:w="http://schemas.openxmlformats.org/wordprocessingml/2006/main" xmlns:w14="http://schemas.microsoft.com/office/word/2010/wordml" xmlns:wpg="http://schemas.microsoft.com/office/word/2010/wordprocessingGroup" xmlns:wpi="http://schemas.microsoft.com/office/word/2010/wordprocessingInk" xmlns:wne="http://schemas.microsoft.com/office/word/2006/wordml" xmlns:wps="http://schemas.microsoft.com/office/word/2010/wordprocessingShape" mc:Ignorable="w14 wp14">
+<w:hdr xmlns:wpc="http://schemas.microsoft.com/office/word/2010/wordprocessingCanvas" xmlns:mc="http://schemas.openxmlformats.org/markup-compatibility/2006" xmlns:o="urn:schemas-microsoft-com:office:office" xmlns:r="http://schemas.openxmlformats.org/officeDocument/2006/relationships" xmlns:m="http://schemas.openxmlformats.org/officeDocument/2006/math" xmlns:v="urn:schemas-microsoft-com:vml" xmlns:wp14="http://schemas.microsoft.com/office/word/2010/wordprocessingDrawing" xmlns:wp="http://schemas.openxmlformats.org/drawingml/2006/wordprocessingDrawing" xmlns:w10="urn:schemas-microsoft-com:office:word" xmlns:w="http://schemas.openxmlformats.org/wordprocessingml/2006/main" xmlns:w14="http://schemas.microsoft.com/office/word/2010/wordml" xmlns:w15="http://schemas.microsoft.com/office/word/2012/wordml" xmlns:wpg="http://schemas.microsoft.com/office/word/2010/wordprocessingGroup" xmlns:wpi="http://schemas.microsoft.com/office/word/2010/wordprocessingInk" xmlns:wne="http://schemas.microsoft.com/office/word/2006/wordml" xmlns:wps="http://schemas.microsoft.com/office/word/2010/wordprocessingShape" mc:Ignorable="w14 w15 wp14">
   <w:tbl>
     <w:tblPr>
       <w:tblW w:w="0" w:type="auto"/>
@@ -1327,11 +1441,21 @@
           <w:tcW w:w="6379" w:type="dxa"/>
         </w:tcPr>
         <w:p>
-          <w:fldSimple w:instr=" TITLE  \* MERGEFORMAT ">
-            <w:r>
-              <w:t>Project Plan</w:t>
-            </w:r>
-          </w:fldSimple>
+          <w:r>
+            <w:fldChar w:fldCharType="begin"/>
+          </w:r>
+          <w:r>
+            <w:instrText xml:space="preserve"> TITLE  \* MERGEFORMAT </w:instrText>
+          </w:r>
+          <w:r>
+            <w:fldChar w:fldCharType="separate"/>
+          </w:r>
+          <w:r>
+            <w:t>Project Plan</w:t>
+          </w:r>
+          <w:r>
+            <w:fldChar w:fldCharType="end"/>
+          </w:r>
         </w:p>
       </w:tc>
       <w:tc>
@@ -1348,22 +1472,22 @@
   </w:tbl>
   <w:p>
     <w:pPr>
-      <w:pStyle w:val="Header"/>
+      <w:pStyle w:val="Cabealho"/>
     </w:pPr>
   </w:p>
 </w:hdr>
 </file>
 
 <file path=word/numbering.xml><?xml version="1.0" encoding="utf-8"?>
-<w:numbering xmlns:wpc="http://schemas.microsoft.com/office/word/2010/wordprocessingCanvas" xmlns:mc="http://schemas.openxmlformats.org/markup-compatibility/2006" xmlns:o="urn:schemas-microsoft-com:office:office" xmlns:r="http://schemas.openxmlformats.org/officeDocument/2006/relationships" xmlns:m="http://schemas.openxmlformats.org/officeDocument/2006/math" xmlns:v="urn:schemas-microsoft-com:vml" xmlns:wp14="http://schemas.microsoft.com/office/word/2010/wordprocessingDrawing" xmlns:wp="http://schemas.openxmlformats.org/drawingml/2006/wordprocessingDrawing" xmlns:w10="urn:schemas-microsoft-com:office:word" xmlns:w="http://schemas.openxmlformats.org/wordprocessingml/2006/main" xmlns:w14="http://schemas.microsoft.com/office/word/2010/wordml" xmlns:wpg="http://schemas.microsoft.com/office/word/2010/wordprocessingGroup" xmlns:wpi="http://schemas.microsoft.com/office/word/2010/wordprocessingInk" xmlns:wne="http://schemas.microsoft.com/office/word/2006/wordml" xmlns:wps="http://schemas.microsoft.com/office/word/2010/wordprocessingShape" mc:Ignorable="w14 wp14">
-  <w:abstractNum w:abstractNumId="0">
+<w:numbering xmlns:wpc="http://schemas.microsoft.com/office/word/2010/wordprocessingCanvas" xmlns:mc="http://schemas.openxmlformats.org/markup-compatibility/2006" xmlns:o="urn:schemas-microsoft-com:office:office" xmlns:r="http://schemas.openxmlformats.org/officeDocument/2006/relationships" xmlns:m="http://schemas.openxmlformats.org/officeDocument/2006/math" xmlns:v="urn:schemas-microsoft-com:vml" xmlns:wp14="http://schemas.microsoft.com/office/word/2010/wordprocessingDrawing" xmlns:wp="http://schemas.openxmlformats.org/drawingml/2006/wordprocessingDrawing" xmlns:w10="urn:schemas-microsoft-com:office:word" xmlns:w="http://schemas.openxmlformats.org/wordprocessingml/2006/main" xmlns:w14="http://schemas.microsoft.com/office/word/2010/wordml" xmlns:w15="http://schemas.microsoft.com/office/word/2012/wordml" xmlns:wpg="http://schemas.microsoft.com/office/word/2010/wordprocessingGroup" xmlns:wpi="http://schemas.microsoft.com/office/word/2010/wordprocessingInk" xmlns:wne="http://schemas.microsoft.com/office/word/2006/wordml" xmlns:wps="http://schemas.microsoft.com/office/word/2010/wordprocessingShape" mc:Ignorable="w14 w15 wp14">
+  <w:abstractNum w:abstractNumId="0" w15:restartNumberingAfterBreak="0">
     <w:nsid w:val="FFFFFFFB"/>
     <w:multiLevelType w:val="multilevel"/>
     <w:tmpl w:val="CDA0E82C"/>
     <w:lvl w:ilvl="0">
       <w:start w:val="1"/>
       <w:numFmt w:val="decimal"/>
-      <w:pStyle w:val="Heading3"/>
+      <w:pStyle w:val="Ttulo3"/>
       <w:lvlText w:val="%1)"/>
       <w:lvlJc w:val="left"/>
       <w:pPr>
@@ -1383,7 +1507,7 @@
     <w:lvl w:ilvl="2">
       <w:start w:val="1"/>
       <w:numFmt w:val="decimal"/>
-      <w:pStyle w:val="Heading3"/>
+      <w:pStyle w:val="Ttulo3"/>
       <w:lvlText w:val="%1.%2.%3"/>
       <w:legacy w:legacy="1" w:legacySpace="144" w:legacyIndent="0"/>
       <w:lvlJc w:val="left"/>
@@ -1391,7 +1515,7 @@
     <w:lvl w:ilvl="3">
       <w:start w:val="1"/>
       <w:numFmt w:val="decimal"/>
-      <w:pStyle w:val="Heading4"/>
+      <w:pStyle w:val="Ttulo4"/>
       <w:lvlText w:val="%1.%2.%3.%4"/>
       <w:legacy w:legacy="1" w:legacySpace="144" w:legacyIndent="0"/>
       <w:lvlJc w:val="left"/>
@@ -1399,7 +1523,7 @@
     <w:lvl w:ilvl="4">
       <w:start w:val="1"/>
       <w:numFmt w:val="decimal"/>
-      <w:pStyle w:val="Heading5"/>
+      <w:pStyle w:val="Ttulo5"/>
       <w:lvlText w:val="%1.%2.%3.%4.%5"/>
       <w:legacy w:legacy="1" w:legacySpace="144" w:legacyIndent="0"/>
       <w:lvlJc w:val="left"/>
@@ -1407,7 +1531,7 @@
     <w:lvl w:ilvl="5">
       <w:start w:val="1"/>
       <w:numFmt w:val="decimal"/>
-      <w:pStyle w:val="Heading6"/>
+      <w:pStyle w:val="Ttulo6"/>
       <w:lvlText w:val="%1.%2.%3.%4.%5.%6"/>
       <w:legacy w:legacy="1" w:legacySpace="144" w:legacyIndent="0"/>
       <w:lvlJc w:val="left"/>
@@ -1415,7 +1539,7 @@
     <w:lvl w:ilvl="6">
       <w:start w:val="1"/>
       <w:numFmt w:val="decimal"/>
-      <w:pStyle w:val="Heading7"/>
+      <w:pStyle w:val="Ttulo7"/>
       <w:lvlText w:val="%1.%2.%3.%4.%5.%6.%7"/>
       <w:legacy w:legacy="1" w:legacySpace="144" w:legacyIndent="0"/>
       <w:lvlJc w:val="left"/>
@@ -1423,7 +1547,7 @@
     <w:lvl w:ilvl="7">
       <w:start w:val="1"/>
       <w:numFmt w:val="decimal"/>
-      <w:pStyle w:val="Heading8"/>
+      <w:pStyle w:val="Ttulo8"/>
       <w:lvlText w:val="%1.%2.%3.%4.%5.%6.%7.%8"/>
       <w:legacy w:legacy="1" w:legacySpace="144" w:legacyIndent="0"/>
       <w:lvlJc w:val="left"/>
@@ -1431,13 +1555,13 @@
     <w:lvl w:ilvl="8">
       <w:start w:val="1"/>
       <w:numFmt w:val="decimal"/>
-      <w:pStyle w:val="Heading9"/>
+      <w:pStyle w:val="Ttulo9"/>
       <w:lvlText w:val="%1.%2.%3.%4.%5.%6.%7.%8.%9"/>
       <w:legacy w:legacy="1" w:legacySpace="144" w:legacyIndent="0"/>
       <w:lvlJc w:val="left"/>
     </w:lvl>
   </w:abstractNum>
-  <w:abstractNum w:abstractNumId="1">
+  <w:abstractNum w:abstractNumId="1" w15:restartNumberingAfterBreak="0">
     <w:nsid w:val="0BE335AB"/>
     <w:multiLevelType w:val="hybridMultilevel"/>
     <w:tmpl w:val="CA743F96"/>
@@ -1577,7 +1701,7 @@
       </w:rPr>
     </w:lvl>
   </w:abstractNum>
-  <w:abstractNum w:abstractNumId="2">
+  <w:abstractNum w:abstractNumId="2" w15:restartNumberingAfterBreak="0">
     <w:nsid w:val="0C2E0456"/>
     <w:multiLevelType w:val="multilevel"/>
     <w:tmpl w:val="2B5CE9E2"/>
@@ -1653,7 +1777,7 @@
       <w:lvlJc w:val="left"/>
     </w:lvl>
   </w:abstractNum>
-  <w:abstractNum w:abstractNumId="3">
+  <w:abstractNum w:abstractNumId="3" w15:restartNumberingAfterBreak="0">
     <w:nsid w:val="0D8F5438"/>
     <w:multiLevelType w:val="hybridMultilevel"/>
     <w:tmpl w:val="C212C5E6"/>
@@ -1742,7 +1866,96 @@
       </w:pPr>
     </w:lvl>
   </w:abstractNum>
-  <w:abstractNum w:abstractNumId="4">
+  <w:abstractNum w:abstractNumId="4" w15:restartNumberingAfterBreak="0">
+    <w:nsid w:val="1E7110C6"/>
+    <w:multiLevelType w:val="hybridMultilevel"/>
+    <w:tmpl w:val="4D448F54"/>
+    <w:lvl w:ilvl="0" w:tplc="49801D4C">
+      <w:start w:val="1"/>
+      <w:numFmt w:val="decimal"/>
+      <w:lvlText w:val="%1."/>
+      <w:lvlJc w:val="left"/>
+      <w:pPr>
+        <w:ind w:left="765" w:hanging="405"/>
+      </w:pPr>
+      <w:rPr>
+        <w:rFonts w:hint="default"/>
+      </w:rPr>
+    </w:lvl>
+    <w:lvl w:ilvl="1" w:tplc="04160019" w:tentative="1">
+      <w:start w:val="1"/>
+      <w:numFmt w:val="lowerLetter"/>
+      <w:lvlText w:val="%2."/>
+      <w:lvlJc w:val="left"/>
+      <w:pPr>
+        <w:ind w:left="1440" w:hanging="360"/>
+      </w:pPr>
+    </w:lvl>
+    <w:lvl w:ilvl="2" w:tplc="0416001B" w:tentative="1">
+      <w:start w:val="1"/>
+      <w:numFmt w:val="lowerRoman"/>
+      <w:lvlText w:val="%3."/>
+      <w:lvlJc w:val="right"/>
+      <w:pPr>
+        <w:ind w:left="2160" w:hanging="180"/>
+      </w:pPr>
+    </w:lvl>
+    <w:lvl w:ilvl="3" w:tplc="0416000F" w:tentative="1">
+      <w:start w:val="1"/>
+      <w:numFmt w:val="decimal"/>
+      <w:lvlText w:val="%4."/>
+      <w:lvlJc w:val="left"/>
+      <w:pPr>
+        <w:ind w:left="2880" w:hanging="360"/>
+      </w:pPr>
+    </w:lvl>
+    <w:lvl w:ilvl="4" w:tplc="04160019" w:tentative="1">
+      <w:start w:val="1"/>
+      <w:numFmt w:val="lowerLetter"/>
+      <w:lvlText w:val="%5."/>
+      <w:lvlJc w:val="left"/>
+      <w:pPr>
+        <w:ind w:left="3600" w:hanging="360"/>
+      </w:pPr>
+    </w:lvl>
+    <w:lvl w:ilvl="5" w:tplc="0416001B" w:tentative="1">
+      <w:start w:val="1"/>
+      <w:numFmt w:val="lowerRoman"/>
+      <w:lvlText w:val="%6."/>
+      <w:lvlJc w:val="right"/>
+      <w:pPr>
+        <w:ind w:left="4320" w:hanging="180"/>
+      </w:pPr>
+    </w:lvl>
+    <w:lvl w:ilvl="6" w:tplc="0416000F" w:tentative="1">
+      <w:start w:val="1"/>
+      <w:numFmt w:val="decimal"/>
+      <w:lvlText w:val="%7."/>
+      <w:lvlJc w:val="left"/>
+      <w:pPr>
+        <w:ind w:left="5040" w:hanging="360"/>
+      </w:pPr>
+    </w:lvl>
+    <w:lvl w:ilvl="7" w:tplc="04160019" w:tentative="1">
+      <w:start w:val="1"/>
+      <w:numFmt w:val="lowerLetter"/>
+      <w:lvlText w:val="%8."/>
+      <w:lvlJc w:val="left"/>
+      <w:pPr>
+        <w:ind w:left="5760" w:hanging="360"/>
+      </w:pPr>
+    </w:lvl>
+    <w:lvl w:ilvl="8" w:tplc="0416001B" w:tentative="1">
+      <w:start w:val="1"/>
+      <w:numFmt w:val="lowerRoman"/>
+      <w:lvlText w:val="%9."/>
+      <w:lvlJc w:val="right"/>
+      <w:pPr>
+        <w:ind w:left="6480" w:hanging="180"/>
+      </w:pPr>
+    </w:lvl>
+  </w:abstractNum>
+  <w:abstractNum w:abstractNumId="5" w15:restartNumberingAfterBreak="0">
     <w:nsid w:val="1FAD701D"/>
     <w:multiLevelType w:val="multilevel"/>
     <w:tmpl w:val="64B639CA"/>
@@ -1818,7 +2031,7 @@
       <w:lvlJc w:val="left"/>
     </w:lvl>
   </w:abstractNum>
-  <w:abstractNum w:abstractNumId="5">
+  <w:abstractNum w:abstractNumId="6" w15:restartNumberingAfterBreak="0">
     <w:nsid w:val="22F668DF"/>
     <w:multiLevelType w:val="hybridMultilevel"/>
     <w:tmpl w:val="E5C2E4F4"/>
@@ -1907,14 +2120,14 @@
       </w:pPr>
     </w:lvl>
   </w:abstractNum>
-  <w:abstractNum w:abstractNumId="6">
+  <w:abstractNum w:abstractNumId="7" w15:restartNumberingAfterBreak="0">
     <w:nsid w:val="28C11DE9"/>
     <w:multiLevelType w:val="multilevel"/>
     <w:tmpl w:val="C0D891C6"/>
     <w:lvl w:ilvl="0">
       <w:start w:val="1"/>
       <w:numFmt w:val="upperLetter"/>
-      <w:pStyle w:val="Heading2"/>
+      <w:pStyle w:val="Ttulo2"/>
       <w:lvlText w:val="%1."/>
       <w:lvlJc w:val="left"/>
       <w:pPr>
@@ -1930,7 +2143,7 @@
     <w:lvl w:ilvl="1">
       <w:start w:val="1"/>
       <w:numFmt w:val="bullet"/>
-      <w:pStyle w:val="Heading2"/>
+      <w:pStyle w:val="Ttulo2"/>
       <w:lvlText w:val=""/>
       <w:lvlJc w:val="left"/>
       <w:pPr>
@@ -1993,7 +2206,7 @@
       <w:lvlJc w:val="left"/>
     </w:lvl>
   </w:abstractNum>
-  <w:abstractNum w:abstractNumId="7">
+  <w:abstractNum w:abstractNumId="8" w15:restartNumberingAfterBreak="0">
     <w:nsid w:val="2D804458"/>
     <w:multiLevelType w:val="hybridMultilevel"/>
     <w:tmpl w:val="A0F69434"/>
@@ -2082,7 +2295,7 @@
       </w:pPr>
     </w:lvl>
   </w:abstractNum>
-  <w:abstractNum w:abstractNumId="8">
+  <w:abstractNum w:abstractNumId="9" w15:restartNumberingAfterBreak="0">
     <w:nsid w:val="2D9C7923"/>
     <w:multiLevelType w:val="hybridMultilevel"/>
     <w:tmpl w:val="B7583200"/>
@@ -2171,7 +2384,7 @@
       </w:pPr>
     </w:lvl>
   </w:abstractNum>
-  <w:abstractNum w:abstractNumId="9">
+  <w:abstractNum w:abstractNumId="10" w15:restartNumberingAfterBreak="0">
     <w:nsid w:val="2F65695F"/>
     <w:multiLevelType w:val="hybridMultilevel"/>
     <w:tmpl w:val="D6A88D36"/>
@@ -2260,7 +2473,7 @@
       </w:pPr>
     </w:lvl>
   </w:abstractNum>
-  <w:abstractNum w:abstractNumId="10">
+  <w:abstractNum w:abstractNumId="11" w15:restartNumberingAfterBreak="0">
     <w:nsid w:val="33AA2FF0"/>
     <w:multiLevelType w:val="hybridMultilevel"/>
     <w:tmpl w:val="6DF4A3B2"/>
@@ -2400,7 +2613,7 @@
       </w:rPr>
     </w:lvl>
   </w:abstractNum>
-  <w:abstractNum w:abstractNumId="11">
+  <w:abstractNum w:abstractNumId="12" w15:restartNumberingAfterBreak="0">
     <w:nsid w:val="39BA6225"/>
     <w:multiLevelType w:val="hybridMultilevel"/>
     <w:tmpl w:val="0FF69E98"/>
@@ -2489,7 +2702,7 @@
       </w:pPr>
     </w:lvl>
   </w:abstractNum>
-  <w:abstractNum w:abstractNumId="12">
+  <w:abstractNum w:abstractNumId="13" w15:restartNumberingAfterBreak="0">
     <w:nsid w:val="4638251F"/>
     <w:multiLevelType w:val="hybridMultilevel"/>
     <w:tmpl w:val="3BB6458A"/>
@@ -2578,7 +2791,7 @@
       </w:pPr>
     </w:lvl>
   </w:abstractNum>
-  <w:abstractNum w:abstractNumId="13">
+  <w:abstractNum w:abstractNumId="14" w15:restartNumberingAfterBreak="0">
     <w:nsid w:val="49D94CAF"/>
     <w:multiLevelType w:val="hybridMultilevel"/>
     <w:tmpl w:val="3E5250E8"/>
@@ -2718,7 +2931,7 @@
       </w:rPr>
     </w:lvl>
   </w:abstractNum>
-  <w:abstractNum w:abstractNumId="14">
+  <w:abstractNum w:abstractNumId="15" w15:restartNumberingAfterBreak="0">
     <w:nsid w:val="51DF26EB"/>
     <w:multiLevelType w:val="hybridMultilevel"/>
     <w:tmpl w:val="A9D00D66"/>
@@ -2807,7 +3020,7 @@
       </w:pPr>
     </w:lvl>
   </w:abstractNum>
-  <w:abstractNum w:abstractNumId="15">
+  <w:abstractNum w:abstractNumId="16" w15:restartNumberingAfterBreak="0">
     <w:nsid w:val="6895625D"/>
     <w:multiLevelType w:val="hybridMultilevel"/>
     <w:tmpl w:val="D1461824"/>
@@ -2893,14 +3106,14 @@
       </w:pPr>
     </w:lvl>
   </w:abstractNum>
-  <w:abstractNum w:abstractNumId="16">
+  <w:abstractNum w:abstractNumId="17" w15:restartNumberingAfterBreak="0">
     <w:nsid w:val="6A7B327F"/>
     <w:multiLevelType w:val="hybridMultilevel"/>
     <w:tmpl w:val="335E1E8E"/>
     <w:lvl w:ilvl="0" w:tplc="AEFC7EC0">
       <w:start w:val="1"/>
       <w:numFmt w:val="decimal"/>
-      <w:pStyle w:val="Heading1"/>
+      <w:pStyle w:val="Ttulo1"/>
       <w:lvlText w:val="%1"/>
       <w:lvlJc w:val="center"/>
       <w:pPr>
@@ -3010,7 +3223,7 @@
       </w:pPr>
     </w:lvl>
   </w:abstractNum>
-  <w:abstractNum w:abstractNumId="17">
+  <w:abstractNum w:abstractNumId="18" w15:restartNumberingAfterBreak="0">
     <w:nsid w:val="6ECA7869"/>
     <w:multiLevelType w:val="hybridMultilevel"/>
     <w:tmpl w:val="7972A9B8"/>
@@ -3150,7 +3363,7 @@
       </w:rPr>
     </w:lvl>
   </w:abstractNum>
-  <w:abstractNum w:abstractNumId="18">
+  <w:abstractNum w:abstractNumId="19" w15:restartNumberingAfterBreak="0">
     <w:nsid w:val="6FB67BBF"/>
     <w:multiLevelType w:val="hybridMultilevel"/>
     <w:tmpl w:val="7DEC59E8"/>
@@ -3239,7 +3452,7 @@
       </w:pPr>
     </w:lvl>
   </w:abstractNum>
-  <w:abstractNum w:abstractNumId="19">
+  <w:abstractNum w:abstractNumId="20" w15:restartNumberingAfterBreak="0">
     <w:nsid w:val="74D25A5E"/>
     <w:multiLevelType w:val="hybridMultilevel"/>
     <w:tmpl w:val="F3A6DD32"/>
@@ -3328,7 +3541,7 @@
       </w:pPr>
     </w:lvl>
   </w:abstractNum>
-  <w:abstractNum w:abstractNumId="20">
+  <w:abstractNum w:abstractNumId="21" w15:restartNumberingAfterBreak="0">
     <w:nsid w:val="78D42EE2"/>
     <w:multiLevelType w:val="multilevel"/>
     <w:tmpl w:val="BE4E5626"/>
@@ -3444,7 +3657,7 @@
       </w:pPr>
     </w:lvl>
   </w:abstractNum>
-  <w:abstractNum w:abstractNumId="21">
+  <w:abstractNum w:abstractNumId="22" w15:restartNumberingAfterBreak="0">
     <w:nsid w:val="7E9B626D"/>
     <w:multiLevelType w:val="multilevel"/>
     <w:tmpl w:val="2B5CE9E2"/>
@@ -3524,73 +3737,76 @@
     <w:abstractNumId w:val="0"/>
   </w:num>
   <w:num w:numId="2">
-    <w:abstractNumId w:val="10"/>
+    <w:abstractNumId w:val="11"/>
   </w:num>
   <w:num w:numId="3">
-    <w:abstractNumId w:val="13"/>
+    <w:abstractNumId w:val="14"/>
   </w:num>
   <w:num w:numId="4">
-    <w:abstractNumId w:val="6"/>
+    <w:abstractNumId w:val="7"/>
   </w:num>
   <w:num w:numId="5">
-    <w:abstractNumId w:val="4"/>
+    <w:abstractNumId w:val="5"/>
   </w:num>
   <w:num w:numId="6">
     <w:abstractNumId w:val="2"/>
   </w:num>
   <w:num w:numId="7">
-    <w:abstractNumId w:val="21"/>
+    <w:abstractNumId w:val="22"/>
   </w:num>
   <w:num w:numId="8">
-    <w:abstractNumId w:val="16"/>
+    <w:abstractNumId w:val="17"/>
   </w:num>
   <w:num w:numId="9">
-    <w:abstractNumId w:val="20"/>
+    <w:abstractNumId w:val="21"/>
   </w:num>
   <w:num w:numId="10">
     <w:abstractNumId w:val="1"/>
   </w:num>
   <w:num w:numId="11">
-    <w:abstractNumId w:val="17"/>
+    <w:abstractNumId w:val="18"/>
   </w:num>
   <w:num w:numId="12">
-    <w:abstractNumId w:val="8"/>
+    <w:abstractNumId w:val="9"/>
   </w:num>
   <w:num w:numId="13">
+    <w:abstractNumId w:val="16"/>
+  </w:num>
+  <w:num w:numId="14">
+    <w:abstractNumId w:val="10"/>
+  </w:num>
+  <w:num w:numId="15">
     <w:abstractNumId w:val="15"/>
   </w:num>
-  <w:num w:numId="14">
-    <w:abstractNumId w:val="9"/>
-  </w:num>
-  <w:num w:numId="15">
-    <w:abstractNumId w:val="14"/>
-  </w:num>
   <w:num w:numId="16">
-    <w:abstractNumId w:val="18"/>
+    <w:abstractNumId w:val="19"/>
   </w:num>
   <w:num w:numId="17">
-    <w:abstractNumId w:val="11"/>
+    <w:abstractNumId w:val="12"/>
   </w:num>
   <w:num w:numId="18">
-    <w:abstractNumId w:val="12"/>
+    <w:abstractNumId w:val="13"/>
   </w:num>
   <w:num w:numId="19">
-    <w:abstractNumId w:val="19"/>
+    <w:abstractNumId w:val="20"/>
   </w:num>
   <w:num w:numId="20">
-    <w:abstractNumId w:val="5"/>
+    <w:abstractNumId w:val="6"/>
   </w:num>
   <w:num w:numId="21">
     <w:abstractNumId w:val="3"/>
   </w:num>
   <w:num w:numId="22">
-    <w:abstractNumId w:val="7"/>
+    <w:abstractNumId w:val="8"/>
+  </w:num>
+  <w:num w:numId="23">
+    <w:abstractNumId w:val="4"/>
   </w:num>
 </w:numbering>
 </file>
 
 <file path=word/styles.xml><?xml version="1.0" encoding="utf-8"?>
-<w:styles xmlns:mc="http://schemas.openxmlformats.org/markup-compatibility/2006" xmlns:r="http://schemas.openxmlformats.org/officeDocument/2006/relationships" xmlns:w="http://schemas.openxmlformats.org/wordprocessingml/2006/main" xmlns:w14="http://schemas.microsoft.com/office/word/2010/wordml" mc:Ignorable="w14">
+<w:styles xmlns:mc="http://schemas.openxmlformats.org/markup-compatibility/2006" xmlns:r="http://schemas.openxmlformats.org/officeDocument/2006/relationships" xmlns:w="http://schemas.openxmlformats.org/wordprocessingml/2006/main" xmlns:w14="http://schemas.microsoft.com/office/word/2010/wordml" xmlns:w15="http://schemas.microsoft.com/office/word/2012/wordml" mc:Ignorable="w14 w15">
   <w:docDefaults>
     <w:rPrDefault>
       <w:rPr>
@@ -3600,144 +3816,378 @@
     </w:rPrDefault>
     <w:pPrDefault/>
   </w:docDefaults>
-  <w:latentStyles w:defLockedState="0" w:defUIPriority="99" w:defSemiHidden="1" w:defUnhideWhenUsed="1" w:defQFormat="0" w:count="267">
-    <w:lsdException w:name="Normal" w:semiHidden="0" w:uiPriority="0" w:unhideWhenUsed="0" w:qFormat="1"/>
-    <w:lsdException w:name="heading 1" w:semiHidden="0" w:uiPriority="9" w:unhideWhenUsed="0" w:qFormat="1"/>
-    <w:lsdException w:name="heading 2" w:semiHidden="0" w:uiPriority="9" w:unhideWhenUsed="0" w:qFormat="1"/>
-    <w:lsdException w:name="heading 3" w:semiHidden="0" w:uiPriority="9" w:unhideWhenUsed="0" w:qFormat="1"/>
-    <w:lsdException w:name="heading 4" w:semiHidden="0" w:uiPriority="9" w:unhideWhenUsed="0" w:qFormat="1"/>
-    <w:lsdException w:name="heading 5" w:semiHidden="0" w:uiPriority="9" w:unhideWhenUsed="0" w:qFormat="1"/>
-    <w:lsdException w:name="heading 6" w:semiHidden="0" w:uiPriority="9" w:unhideWhenUsed="0" w:qFormat="1"/>
-    <w:lsdException w:name="heading 7" w:semiHidden="0" w:uiPriority="9" w:unhideWhenUsed="0" w:qFormat="1"/>
-    <w:lsdException w:name="heading 8" w:semiHidden="0" w:uiPriority="9" w:unhideWhenUsed="0" w:qFormat="1"/>
-    <w:lsdException w:name="heading 9" w:semiHidden="0" w:uiPriority="9" w:unhideWhenUsed="0" w:qFormat="1"/>
-    <w:lsdException w:name="toc 1" w:uiPriority="39"/>
-    <w:lsdException w:name="toc 2" w:uiPriority="39"/>
-    <w:lsdException w:name="toc 3" w:uiPriority="39"/>
-    <w:lsdException w:name="toc 4" w:uiPriority="39"/>
-    <w:lsdException w:name="toc 5" w:uiPriority="39"/>
-    <w:lsdException w:name="toc 6" w:uiPriority="39"/>
-    <w:lsdException w:name="toc 7" w:uiPriority="39"/>
-    <w:lsdException w:name="toc 8" w:uiPriority="39"/>
-    <w:lsdException w:name="toc 9" w:uiPriority="39"/>
-    <w:lsdException w:name="caption" w:uiPriority="35" w:qFormat="1"/>
-    <w:lsdException w:name="Title" w:semiHidden="0" w:uiPriority="10" w:unhideWhenUsed="0" w:qFormat="1"/>
-    <w:lsdException w:name="Default Paragraph Font" w:uiPriority="1"/>
-    <w:lsdException w:name="Subtitle" w:semiHidden="0" w:uiPriority="11" w:unhideWhenUsed="0" w:qFormat="1"/>
-    <w:lsdException w:name="Strong" w:semiHidden="0" w:uiPriority="22" w:unhideWhenUsed="0" w:qFormat="1"/>
-    <w:lsdException w:name="Emphasis" w:semiHidden="0" w:uiPriority="20" w:unhideWhenUsed="0" w:qFormat="1"/>
-    <w:lsdException w:name="Table Grid" w:semiHidden="0" w:uiPriority="59" w:unhideWhenUsed="0"/>
-    <w:lsdException w:name="Placeholder Text" w:unhideWhenUsed="0"/>
-    <w:lsdException w:name="No Spacing" w:semiHidden="0" w:uiPriority="1" w:unhideWhenUsed="0" w:qFormat="1"/>
-    <w:lsdException w:name="Light Shading" w:semiHidden="0" w:uiPriority="60" w:unhideWhenUsed="0"/>
-    <w:lsdException w:name="Light List" w:semiHidden="0" w:uiPriority="61" w:unhideWhenUsed="0"/>
-    <w:lsdException w:name="Light Grid" w:semiHidden="0" w:uiPriority="62" w:unhideWhenUsed="0"/>
-    <w:lsdException w:name="Medium Shading 1" w:semiHidden="0" w:uiPriority="63" w:unhideWhenUsed="0"/>
-    <w:lsdException w:name="Medium Shading 2" w:semiHidden="0" w:uiPriority="64" w:unhideWhenUsed="0"/>
-    <w:lsdException w:name="Medium List 1" w:semiHidden="0" w:uiPriority="65" w:unhideWhenUsed="0"/>
-    <w:lsdException w:name="Medium List 2" w:semiHidden="0" w:uiPriority="66" w:unhideWhenUsed="0"/>
-    <w:lsdException w:name="Medium Grid 1" w:semiHidden="0" w:uiPriority="67" w:unhideWhenUsed="0"/>
-    <w:lsdException w:name="Medium Grid 2" w:semiHidden="0" w:uiPriority="68" w:unhideWhenUsed="0"/>
-    <w:lsdException w:name="Medium Grid 3" w:semiHidden="0" w:uiPriority="69" w:unhideWhenUsed="0"/>
-    <w:lsdException w:name="Dark List" w:semiHidden="0" w:uiPriority="70" w:unhideWhenUsed="0"/>
-    <w:lsdException w:name="Colorful Shading" w:semiHidden="0" w:uiPriority="71" w:unhideWhenUsed="0"/>
-    <w:lsdException w:name="Colorful List" w:semiHidden="0" w:uiPriority="72" w:unhideWhenUsed="0"/>
-    <w:lsdException w:name="Colorful Grid" w:semiHidden="0" w:uiPriority="73" w:unhideWhenUsed="0"/>
-    <w:lsdException w:name="Light Shading Accent 1" w:semiHidden="0" w:uiPriority="60" w:unhideWhenUsed="0"/>
-    <w:lsdException w:name="Light List Accent 1" w:semiHidden="0" w:uiPriority="61" w:unhideWhenUsed="0"/>
-    <w:lsdException w:name="Light Grid Accent 1" w:semiHidden="0" w:uiPriority="62" w:unhideWhenUsed="0"/>
-    <w:lsdException w:name="Medium Shading 1 Accent 1" w:semiHidden="0" w:uiPriority="63" w:unhideWhenUsed="0"/>
-    <w:lsdException w:name="Medium Shading 2 Accent 1" w:semiHidden="0" w:uiPriority="64" w:unhideWhenUsed="0"/>
-    <w:lsdException w:name="Medium List 1 Accent 1" w:semiHidden="0" w:uiPriority="65" w:unhideWhenUsed="0"/>
-    <w:lsdException w:name="Revision" w:unhideWhenUsed="0"/>
-    <w:lsdException w:name="List Paragraph" w:semiHidden="0" w:uiPriority="34" w:unhideWhenUsed="0" w:qFormat="1"/>
-    <w:lsdException w:name="Quote" w:semiHidden="0" w:uiPriority="29" w:unhideWhenUsed="0" w:qFormat="1"/>
-    <w:lsdException w:name="Intense Quote" w:semiHidden="0" w:uiPriority="30" w:unhideWhenUsed="0" w:qFormat="1"/>
-    <w:lsdException w:name="Medium List 2 Accent 1" w:semiHidden="0" w:uiPriority="66" w:unhideWhenUsed="0"/>
-    <w:lsdException w:name="Medium Grid 1 Accent 1" w:semiHidden="0" w:uiPriority="67" w:unhideWhenUsed="0"/>
-    <w:lsdException w:name="Medium Grid 2 Accent 1" w:semiHidden="0" w:uiPriority="68" w:unhideWhenUsed="0"/>
-    <w:lsdException w:name="Medium Grid 3 Accent 1" w:semiHidden="0" w:uiPriority="69" w:unhideWhenUsed="0"/>
-    <w:lsdException w:name="Dark List Accent 1" w:semiHidden="0" w:uiPriority="70" w:unhideWhenUsed="0"/>
-    <w:lsdException w:name="Colorful Shading Accent 1" w:semiHidden="0" w:uiPriority="71" w:unhideWhenUsed="0"/>
-    <w:lsdException w:name="Colorful List Accent 1" w:semiHidden="0" w:uiPriority="72" w:unhideWhenUsed="0"/>
-    <w:lsdException w:name="Colorful Grid Accent 1" w:semiHidden="0" w:uiPriority="73" w:unhideWhenUsed="0"/>
-    <w:lsdException w:name="Light Shading Accent 2" w:semiHidden="0" w:uiPriority="60" w:unhideWhenUsed="0"/>
-    <w:lsdException w:name="Light List Accent 2" w:semiHidden="0" w:uiPriority="61" w:unhideWhenUsed="0"/>
-    <w:lsdException w:name="Light Grid Accent 2" w:semiHidden="0" w:uiPriority="62" w:unhideWhenUsed="0"/>
-    <w:lsdException w:name="Medium Shading 1 Accent 2" w:semiHidden="0" w:uiPriority="63" w:unhideWhenUsed="0"/>
-    <w:lsdException w:name="Medium Shading 2 Accent 2" w:semiHidden="0" w:uiPriority="64" w:unhideWhenUsed="0"/>
-    <w:lsdException w:name="Medium List 1 Accent 2" w:semiHidden="0" w:uiPriority="65" w:unhideWhenUsed="0"/>
-    <w:lsdException w:name="Medium List 2 Accent 2" w:semiHidden="0" w:uiPriority="66" w:unhideWhenUsed="0"/>
-    <w:lsdException w:name="Medium Grid 1 Accent 2" w:semiHidden="0" w:uiPriority="67" w:unhideWhenUsed="0"/>
-    <w:lsdException w:name="Medium Grid 2 Accent 2" w:semiHidden="0" w:uiPriority="68" w:unhideWhenUsed="0"/>
-    <w:lsdException w:name="Medium Grid 3 Accent 2" w:semiHidden="0" w:uiPriority="69" w:unhideWhenUsed="0"/>
-    <w:lsdException w:name="Dark List Accent 2" w:semiHidden="0" w:uiPriority="70" w:unhideWhenUsed="0"/>
-    <w:lsdException w:name="Colorful Shading Accent 2" w:semiHidden="0" w:uiPriority="71" w:unhideWhenUsed="0"/>
-    <w:lsdException w:name="Colorful List Accent 2" w:semiHidden="0" w:uiPriority="72" w:unhideWhenUsed="0"/>
-    <w:lsdException w:name="Colorful Grid Accent 2" w:semiHidden="0" w:uiPriority="73" w:unhideWhenUsed="0"/>
-    <w:lsdException w:name="Light Shading Accent 3" w:semiHidden="0" w:uiPriority="60" w:unhideWhenUsed="0"/>
-    <w:lsdException w:name="Light List Accent 3" w:semiHidden="0" w:uiPriority="61" w:unhideWhenUsed="0"/>
-    <w:lsdException w:name="Light Grid Accent 3" w:semiHidden="0" w:uiPriority="62" w:unhideWhenUsed="0"/>
-    <w:lsdException w:name="Medium Shading 1 Accent 3" w:semiHidden="0" w:uiPriority="63" w:unhideWhenUsed="0"/>
-    <w:lsdException w:name="Medium Shading 2 Accent 3" w:semiHidden="0" w:uiPriority="64" w:unhideWhenUsed="0"/>
-    <w:lsdException w:name="Medium List 1 Accent 3" w:semiHidden="0" w:uiPriority="65" w:unhideWhenUsed="0"/>
-    <w:lsdException w:name="Medium List 2 Accent 3" w:semiHidden="0" w:uiPriority="66" w:unhideWhenUsed="0"/>
-    <w:lsdException w:name="Medium Grid 1 Accent 3" w:semiHidden="0" w:uiPriority="67" w:unhideWhenUsed="0"/>
-    <w:lsdException w:name="Medium Grid 2 Accent 3" w:semiHidden="0" w:uiPriority="68" w:unhideWhenUsed="0"/>
-    <w:lsdException w:name="Medium Grid 3 Accent 3" w:semiHidden="0" w:uiPriority="69" w:unhideWhenUsed="0"/>
-    <w:lsdException w:name="Dark List Accent 3" w:semiHidden="0" w:uiPriority="70" w:unhideWhenUsed="0"/>
-    <w:lsdException w:name="Colorful Shading Accent 3" w:semiHidden="0" w:uiPriority="71" w:unhideWhenUsed="0"/>
-    <w:lsdException w:name="Colorful List Accent 3" w:semiHidden="0" w:uiPriority="72" w:unhideWhenUsed="0"/>
-    <w:lsdException w:name="Colorful Grid Accent 3" w:semiHidden="0" w:uiPriority="73" w:unhideWhenUsed="0"/>
-    <w:lsdException w:name="Light Shading Accent 4" w:semiHidden="0" w:uiPriority="60" w:unhideWhenUsed="0"/>
-    <w:lsdException w:name="Light List Accent 4" w:semiHidden="0" w:uiPriority="61" w:unhideWhenUsed="0"/>
-    <w:lsdException w:name="Light Grid Accent 4" w:semiHidden="0" w:uiPriority="62" w:unhideWhenUsed="0"/>
-    <w:lsdException w:name="Medium Shading 1 Accent 4" w:semiHidden="0" w:uiPriority="63" w:unhideWhenUsed="0"/>
-    <w:lsdException w:name="Medium Shading 2 Accent 4" w:semiHidden="0" w:uiPriority="64" w:unhideWhenUsed="0"/>
-    <w:lsdException w:name="Medium List 1 Accent 4" w:semiHidden="0" w:uiPriority="65" w:unhideWhenUsed="0"/>
-    <w:lsdException w:name="Medium List 2 Accent 4" w:semiHidden="0" w:uiPriority="66" w:unhideWhenUsed="0"/>
-    <w:lsdException w:name="Medium Grid 1 Accent 4" w:semiHidden="0" w:uiPriority="67" w:unhideWhenUsed="0"/>
-    <w:lsdException w:name="Medium Grid 2 Accent 4" w:semiHidden="0" w:uiPriority="68" w:unhideWhenUsed="0"/>
-    <w:lsdException w:name="Medium Grid 3 Accent 4" w:semiHidden="0" w:uiPriority="69" w:unhideWhenUsed="0"/>
-    <w:lsdException w:name="Dark List Accent 4" w:semiHidden="0" w:uiPriority="70" w:unhideWhenUsed="0"/>
-    <w:lsdException w:name="Colorful Shading Accent 4" w:semiHidden="0" w:uiPriority="71" w:unhideWhenUsed="0"/>
-    <w:lsdException w:name="Colorful List Accent 4" w:semiHidden="0" w:uiPriority="72" w:unhideWhenUsed="0"/>
-    <w:lsdException w:name="Colorful Grid Accent 4" w:semiHidden="0" w:uiPriority="73" w:unhideWhenUsed="0"/>
-    <w:lsdException w:name="Light Shading Accent 5" w:semiHidden="0" w:uiPriority="60" w:unhideWhenUsed="0"/>
-    <w:lsdException w:name="Light List Accent 5" w:semiHidden="0" w:uiPriority="61" w:unhideWhenUsed="0"/>
-    <w:lsdException w:name="Light Grid Accent 5" w:semiHidden="0" w:uiPriority="62" w:unhideWhenUsed="0"/>
-    <w:lsdException w:name="Medium Shading 1 Accent 5" w:semiHidden="0" w:uiPriority="63" w:unhideWhenUsed="0"/>
-    <w:lsdException w:name="Medium Shading 2 Accent 5" w:semiHidden="0" w:uiPriority="64" w:unhideWhenUsed="0"/>
-    <w:lsdException w:name="Medium List 1 Accent 5" w:semiHidden="0" w:uiPriority="65" w:unhideWhenUsed="0"/>
-    <w:lsdException w:name="Medium List 2 Accent 5" w:semiHidden="0" w:uiPriority="66" w:unhideWhenUsed="0"/>
-    <w:lsdException w:name="Medium Grid 1 Accent 5" w:semiHidden="0" w:uiPriority="67" w:unhideWhenUsed="0"/>
-    <w:lsdException w:name="Medium Grid 2 Accent 5" w:semiHidden="0" w:uiPriority="68" w:unhideWhenUsed="0"/>
-    <w:lsdException w:name="Medium Grid 3 Accent 5" w:semiHidden="0" w:uiPriority="69" w:unhideWhenUsed="0"/>
-    <w:lsdException w:name="Dark List Accent 5" w:semiHidden="0" w:uiPriority="70" w:unhideWhenUsed="0"/>
-    <w:lsdException w:name="Colorful Shading Accent 5" w:semiHidden="0" w:uiPriority="71" w:unhideWhenUsed="0"/>
-    <w:lsdException w:name="Colorful List Accent 5" w:semiHidden="0" w:uiPriority="72" w:unhideWhenUsed="0"/>
-    <w:lsdException w:name="Colorful Grid Accent 5" w:semiHidden="0" w:uiPriority="73" w:unhideWhenUsed="0"/>
-    <w:lsdException w:name="Light Shading Accent 6" w:semiHidden="0" w:uiPriority="60" w:unhideWhenUsed="0"/>
-    <w:lsdException w:name="Light List Accent 6" w:semiHidden="0" w:uiPriority="61" w:unhideWhenUsed="0"/>
-    <w:lsdException w:name="Light Grid Accent 6" w:semiHidden="0" w:uiPriority="62" w:unhideWhenUsed="0"/>
-    <w:lsdException w:name="Medium Shading 1 Accent 6" w:semiHidden="0" w:uiPriority="63" w:unhideWhenUsed="0"/>
-    <w:lsdException w:name="Medium Shading 2 Accent 6" w:semiHidden="0" w:uiPriority="64" w:unhideWhenUsed="0"/>
-    <w:lsdException w:name="Medium List 1 Accent 6" w:semiHidden="0" w:uiPriority="65" w:unhideWhenUsed="0"/>
-    <w:lsdException w:name="Medium List 2 Accent 6" w:semiHidden="0" w:uiPriority="66" w:unhideWhenUsed="0"/>
-    <w:lsdException w:name="Medium Grid 1 Accent 6" w:semiHidden="0" w:uiPriority="67" w:unhideWhenUsed="0"/>
-    <w:lsdException w:name="Medium Grid 2 Accent 6" w:semiHidden="0" w:uiPriority="68" w:unhideWhenUsed="0"/>
-    <w:lsdException w:name="Medium Grid 3 Accent 6" w:semiHidden="0" w:uiPriority="69" w:unhideWhenUsed="0"/>
-    <w:lsdException w:name="Dark List Accent 6" w:semiHidden="0" w:uiPriority="70" w:unhideWhenUsed="0"/>
-    <w:lsdException w:name="Colorful Shading Accent 6" w:semiHidden="0" w:uiPriority="71" w:unhideWhenUsed="0"/>
-    <w:lsdException w:name="Colorful List Accent 6" w:semiHidden="0" w:uiPriority="72" w:unhideWhenUsed="0"/>
-    <w:lsdException w:name="Colorful Grid Accent 6" w:semiHidden="0" w:uiPriority="73" w:unhideWhenUsed="0"/>
-    <w:lsdException w:name="Subtle Emphasis" w:semiHidden="0" w:uiPriority="19" w:unhideWhenUsed="0" w:qFormat="1"/>
-    <w:lsdException w:name="Intense Emphasis" w:semiHidden="0" w:uiPriority="21" w:unhideWhenUsed="0" w:qFormat="1"/>
-    <w:lsdException w:name="Subtle Reference" w:semiHidden="0" w:uiPriority="31" w:unhideWhenUsed="0" w:qFormat="1"/>
-    <w:lsdException w:name="Intense Reference" w:semiHidden="0" w:uiPriority="32" w:unhideWhenUsed="0" w:qFormat="1"/>
-    <w:lsdException w:name="Book Title" w:semiHidden="0" w:uiPriority="33" w:unhideWhenUsed="0" w:qFormat="1"/>
-    <w:lsdException w:name="Bibliography" w:uiPriority="37"/>
-    <w:lsdException w:name="TOC Heading" w:uiPriority="39" w:qFormat="1"/>
+  <w:latentStyles w:defLockedState="0" w:defUIPriority="99" w:defSemiHidden="0" w:defUnhideWhenUsed="0" w:defQFormat="0" w:count="371">
+    <w:lsdException w:name="Normal" w:uiPriority="0" w:qFormat="1"/>
+    <w:lsdException w:name="heading 1" w:uiPriority="9" w:qFormat="1"/>
+    <w:lsdException w:name="heading 2" w:uiPriority="9" w:qFormat="1"/>
+    <w:lsdException w:name="heading 3" w:uiPriority="9" w:qFormat="1"/>
+    <w:lsdException w:name="heading 4" w:uiPriority="9" w:qFormat="1"/>
+    <w:lsdException w:name="heading 5" w:uiPriority="9" w:qFormat="1"/>
+    <w:lsdException w:name="heading 6" w:uiPriority="9" w:qFormat="1"/>
+    <w:lsdException w:name="heading 7" w:uiPriority="9" w:qFormat="1"/>
+    <w:lsdException w:name="heading 8" w:uiPriority="9" w:qFormat="1"/>
+    <w:lsdException w:name="heading 9" w:uiPriority="9" w:qFormat="1"/>
+    <w:lsdException w:name="index 1" w:semiHidden="1" w:unhideWhenUsed="1"/>
+    <w:lsdException w:name="index 2" w:semiHidden="1" w:unhideWhenUsed="1"/>
+    <w:lsdException w:name="index 3" w:semiHidden="1" w:unhideWhenUsed="1"/>
+    <w:lsdException w:name="index 4" w:semiHidden="1" w:unhideWhenUsed="1"/>
+    <w:lsdException w:name="index 5" w:semiHidden="1" w:unhideWhenUsed="1"/>
+    <w:lsdException w:name="index 6" w:semiHidden="1" w:unhideWhenUsed="1"/>
+    <w:lsdException w:name="index 7" w:semiHidden="1" w:unhideWhenUsed="1"/>
+    <w:lsdException w:name="index 8" w:semiHidden="1" w:unhideWhenUsed="1"/>
+    <w:lsdException w:name="index 9" w:semiHidden="1" w:unhideWhenUsed="1"/>
+    <w:lsdException w:name="toc 1" w:semiHidden="1" w:uiPriority="39" w:unhideWhenUsed="1"/>
+    <w:lsdException w:name="toc 2" w:semiHidden="1" w:uiPriority="39" w:unhideWhenUsed="1"/>
+    <w:lsdException w:name="toc 3" w:semiHidden="1" w:uiPriority="39" w:unhideWhenUsed="1"/>
+    <w:lsdException w:name="toc 4" w:semiHidden="1" w:uiPriority="39" w:unhideWhenUsed="1"/>
+    <w:lsdException w:name="toc 5" w:semiHidden="1" w:uiPriority="39" w:unhideWhenUsed="1"/>
+    <w:lsdException w:name="toc 6" w:semiHidden="1" w:uiPriority="39" w:unhideWhenUsed="1"/>
+    <w:lsdException w:name="toc 7" w:semiHidden="1" w:uiPriority="39" w:unhideWhenUsed="1"/>
+    <w:lsdException w:name="toc 8" w:semiHidden="1" w:uiPriority="39" w:unhideWhenUsed="1"/>
+    <w:lsdException w:name="toc 9" w:semiHidden="1" w:uiPriority="39" w:unhideWhenUsed="1"/>
+    <w:lsdException w:name="Normal Indent" w:semiHidden="1" w:unhideWhenUsed="1"/>
+    <w:lsdException w:name="footnote text" w:semiHidden="1" w:unhideWhenUsed="1"/>
+    <w:lsdException w:name="annotation text" w:semiHidden="1" w:unhideWhenUsed="1"/>
+    <w:lsdException w:name="header" w:semiHidden="1" w:unhideWhenUsed="1"/>
+    <w:lsdException w:name="footer" w:semiHidden="1" w:unhideWhenUsed="1"/>
+    <w:lsdException w:name="index heading" w:semiHidden="1" w:unhideWhenUsed="1"/>
+    <w:lsdException w:name="caption" w:semiHidden="1" w:uiPriority="35" w:unhideWhenUsed="1" w:qFormat="1"/>
+    <w:lsdException w:name="table of figures" w:semiHidden="1" w:unhideWhenUsed="1"/>
+    <w:lsdException w:name="envelope address" w:semiHidden="1" w:unhideWhenUsed="1"/>
+    <w:lsdException w:name="envelope return" w:semiHidden="1" w:unhideWhenUsed="1"/>
+    <w:lsdException w:name="footnote reference" w:semiHidden="1" w:unhideWhenUsed="1"/>
+    <w:lsdException w:name="annotation reference" w:semiHidden="1" w:unhideWhenUsed="1"/>
+    <w:lsdException w:name="line number" w:semiHidden="1" w:unhideWhenUsed="1"/>
+    <w:lsdException w:name="page number" w:semiHidden="1" w:unhideWhenUsed="1"/>
+    <w:lsdException w:name="endnote reference" w:semiHidden="1" w:unhideWhenUsed="1"/>
+    <w:lsdException w:name="endnote text" w:semiHidden="1" w:unhideWhenUsed="1"/>
+    <w:lsdException w:name="table of authorities" w:semiHidden="1" w:unhideWhenUsed="1"/>
+    <w:lsdException w:name="macro" w:semiHidden="1" w:unhideWhenUsed="1"/>
+    <w:lsdException w:name="toa heading" w:semiHidden="1" w:unhideWhenUsed="1"/>
+    <w:lsdException w:name="List" w:semiHidden="1" w:unhideWhenUsed="1"/>
+    <w:lsdException w:name="List Bullet" w:semiHidden="1" w:unhideWhenUsed="1"/>
+    <w:lsdException w:name="List Number" w:semiHidden="1" w:unhideWhenUsed="1"/>
+    <w:lsdException w:name="List 2" w:semiHidden="1" w:unhideWhenUsed="1"/>
+    <w:lsdException w:name="List 3" w:semiHidden="1" w:unhideWhenUsed="1"/>
+    <w:lsdException w:name="List 4" w:semiHidden="1" w:unhideWhenUsed="1"/>
+    <w:lsdException w:name="List 5" w:semiHidden="1" w:unhideWhenUsed="1"/>
+    <w:lsdException w:name="List Bullet 2" w:semiHidden="1" w:unhideWhenUsed="1"/>
+    <w:lsdException w:name="List Bullet 3" w:semiHidden="1" w:unhideWhenUsed="1"/>
+    <w:lsdException w:name="List Bullet 4" w:semiHidden="1" w:unhideWhenUsed="1"/>
+    <w:lsdException w:name="List Bullet 5" w:semiHidden="1" w:unhideWhenUsed="1"/>
+    <w:lsdException w:name="List Number 2" w:semiHidden="1" w:unhideWhenUsed="1"/>
+    <w:lsdException w:name="List Number 3" w:semiHidden="1" w:unhideWhenUsed="1"/>
+    <w:lsdException w:name="List Number 4" w:semiHidden="1" w:unhideWhenUsed="1"/>
+    <w:lsdException w:name="List Number 5" w:semiHidden="1" w:unhideWhenUsed="1"/>
+    <w:lsdException w:name="Title" w:uiPriority="10" w:qFormat="1"/>
+    <w:lsdException w:name="Closing" w:semiHidden="1" w:unhideWhenUsed="1"/>
+    <w:lsdException w:name="Signature" w:semiHidden="1" w:unhideWhenUsed="1"/>
+    <w:lsdException w:name="Default Paragraph Font" w:semiHidden="1" w:uiPriority="1" w:unhideWhenUsed="1"/>
+    <w:lsdException w:name="Body Text" w:semiHidden="1" w:unhideWhenUsed="1"/>
+    <w:lsdException w:name="Body Text Indent" w:semiHidden="1" w:unhideWhenUsed="1"/>
+    <w:lsdException w:name="List Continue" w:semiHidden="1" w:unhideWhenUsed="1"/>
+    <w:lsdException w:name="List Continue 2" w:semiHidden="1" w:unhideWhenUsed="1"/>
+    <w:lsdException w:name="List Continue 3" w:semiHidden="1" w:unhideWhenUsed="1"/>
+    <w:lsdException w:name="List Continue 4" w:semiHidden="1" w:unhideWhenUsed="1"/>
+    <w:lsdException w:name="List Continue 5" w:semiHidden="1" w:unhideWhenUsed="1"/>
+    <w:lsdException w:name="Message Header" w:semiHidden="1" w:unhideWhenUsed="1"/>
+    <w:lsdException w:name="Subtitle" w:uiPriority="11" w:qFormat="1"/>
+    <w:lsdException w:name="Salutation" w:semiHidden="1" w:unhideWhenUsed="1"/>
+    <w:lsdException w:name="Date" w:semiHidden="1" w:unhideWhenUsed="1"/>
+    <w:lsdException w:name="Body Text First Indent" w:semiHidden="1" w:unhideWhenUsed="1"/>
+    <w:lsdException w:name="Body Text First Indent 2" w:semiHidden="1" w:unhideWhenUsed="1"/>
+    <w:lsdException w:name="Note Heading" w:semiHidden="1" w:unhideWhenUsed="1"/>
+    <w:lsdException w:name="Body Text 2" w:semiHidden="1" w:unhideWhenUsed="1"/>
+    <w:lsdException w:name="Body Text 3" w:semiHidden="1" w:unhideWhenUsed="1"/>
+    <w:lsdException w:name="Body Text Indent 2" w:semiHidden="1" w:unhideWhenUsed="1"/>
+    <w:lsdException w:name="Body Text Indent 3" w:semiHidden="1" w:unhideWhenUsed="1"/>
+    <w:lsdException w:name="Block Text" w:semiHidden="1" w:unhideWhenUsed="1"/>
+    <w:lsdException w:name="Hyperlink" w:semiHidden="1" w:unhideWhenUsed="1"/>
+    <w:lsdException w:name="FollowedHyperlink" w:semiHidden="1" w:unhideWhenUsed="1"/>
+    <w:lsdException w:name="Strong" w:uiPriority="22" w:qFormat="1"/>
+    <w:lsdException w:name="Emphasis" w:uiPriority="20" w:qFormat="1"/>
+    <w:lsdException w:name="Document Map" w:semiHidden="1" w:unhideWhenUsed="1"/>
+    <w:lsdException w:name="Plain Text" w:semiHidden="1" w:unhideWhenUsed="1"/>
+    <w:lsdException w:name="E-mail Signature" w:semiHidden="1" w:unhideWhenUsed="1"/>
+    <w:lsdException w:name="HTML Top of Form" w:semiHidden="1" w:unhideWhenUsed="1"/>
+    <w:lsdException w:name="HTML Bottom of Form" w:semiHidden="1" w:unhideWhenUsed="1"/>
+    <w:lsdException w:name="Normal (Web)" w:semiHidden="1" w:unhideWhenUsed="1"/>
+    <w:lsdException w:name="HTML Acronym" w:semiHidden="1" w:unhideWhenUsed="1"/>
+    <w:lsdException w:name="HTML Address" w:semiHidden="1" w:unhideWhenUsed="1"/>
+    <w:lsdException w:name="HTML Cite" w:semiHidden="1" w:unhideWhenUsed="1"/>
+    <w:lsdException w:name="HTML Code" w:semiHidden="1" w:unhideWhenUsed="1"/>
+    <w:lsdException w:name="HTML Definition" w:semiHidden="1" w:unhideWhenUsed="1"/>
+    <w:lsdException w:name="HTML Keyboard" w:semiHidden="1" w:unhideWhenUsed="1"/>
+    <w:lsdException w:name="HTML Preformatted" w:semiHidden="1" w:unhideWhenUsed="1"/>
+    <w:lsdException w:name="HTML Sample" w:semiHidden="1" w:unhideWhenUsed="1"/>
+    <w:lsdException w:name="HTML Typewriter" w:semiHidden="1" w:unhideWhenUsed="1"/>
+    <w:lsdException w:name="HTML Variable" w:semiHidden="1" w:unhideWhenUsed="1"/>
+    <w:lsdException w:name="Normal Table" w:semiHidden="1" w:unhideWhenUsed="1"/>
+    <w:lsdException w:name="annotation subject" w:semiHidden="1" w:unhideWhenUsed="1"/>
+    <w:lsdException w:name="No List" w:semiHidden="1" w:unhideWhenUsed="1"/>
+    <w:lsdException w:name="Outline List 1" w:semiHidden="1" w:unhideWhenUsed="1"/>
+    <w:lsdException w:name="Outline List 2" w:semiHidden="1" w:unhideWhenUsed="1"/>
+    <w:lsdException w:name="Outline List 3" w:semiHidden="1" w:unhideWhenUsed="1"/>
+    <w:lsdException w:name="Table Simple 1" w:semiHidden="1" w:unhideWhenUsed="1"/>
+    <w:lsdException w:name="Table Simple 2" w:semiHidden="1" w:unhideWhenUsed="1"/>
+    <w:lsdException w:name="Table Simple 3" w:semiHidden="1" w:unhideWhenUsed="1"/>
+    <w:lsdException w:name="Table Classic 1" w:semiHidden="1" w:unhideWhenUsed="1"/>
+    <w:lsdException w:name="Table Classic 2" w:semiHidden="1" w:unhideWhenUsed="1"/>
+    <w:lsdException w:name="Table Classic 3" w:semiHidden="1" w:unhideWhenUsed="1"/>
+    <w:lsdException w:name="Table Classic 4" w:semiHidden="1" w:unhideWhenUsed="1"/>
+    <w:lsdException w:name="Table Colorful 1" w:semiHidden="1" w:unhideWhenUsed="1"/>
+    <w:lsdException w:name="Table Colorful 2" w:semiHidden="1" w:unhideWhenUsed="1"/>
+    <w:lsdException w:name="Table Colorful 3" w:semiHidden="1" w:unhideWhenUsed="1"/>
+    <w:lsdException w:name="Table Columns 1" w:semiHidden="1" w:unhideWhenUsed="1"/>
+    <w:lsdException w:name="Table Columns 2" w:semiHidden="1" w:unhideWhenUsed="1"/>
+    <w:lsdException w:name="Table Columns 3" w:semiHidden="1" w:unhideWhenUsed="1"/>
+    <w:lsdException w:name="Table Columns 4" w:semiHidden="1" w:unhideWhenUsed="1"/>
+    <w:lsdException w:name="Table Columns 5" w:semiHidden="1" w:unhideWhenUsed="1"/>
+    <w:lsdException w:name="Table Grid 1" w:semiHidden="1" w:unhideWhenUsed="1"/>
+    <w:lsdException w:name="Table Grid 2" w:semiHidden="1" w:unhideWhenUsed="1"/>
+    <w:lsdException w:name="Table Grid 3" w:semiHidden="1" w:unhideWhenUsed="1"/>
+    <w:lsdException w:name="Table Grid 4" w:semiHidden="1" w:unhideWhenUsed="1"/>
+    <w:lsdException w:name="Table Grid 5" w:semiHidden="1" w:unhideWhenUsed="1"/>
+    <w:lsdException w:name="Table Grid 6" w:semiHidden="1" w:unhideWhenUsed="1"/>
+    <w:lsdException w:name="Table Grid 7" w:semiHidden="1" w:unhideWhenUsed="1"/>
+    <w:lsdException w:name="Table Grid 8" w:semiHidden="1" w:unhideWhenUsed="1"/>
+    <w:lsdException w:name="Table List 1" w:semiHidden="1" w:unhideWhenUsed="1"/>
+    <w:lsdException w:name="Table List 2" w:semiHidden="1" w:unhideWhenUsed="1"/>
+    <w:lsdException w:name="Table List 3" w:semiHidden="1" w:unhideWhenUsed="1"/>
+    <w:lsdException w:name="Table List 4" w:semiHidden="1" w:unhideWhenUsed="1"/>
+    <w:lsdException w:name="Table List 5" w:semiHidden="1" w:unhideWhenUsed="1"/>
+    <w:lsdException w:name="Table List 6" w:semiHidden="1" w:unhideWhenUsed="1"/>
+    <w:lsdException w:name="Table List 7" w:semiHidden="1" w:unhideWhenUsed="1"/>
+    <w:lsdException w:name="Table List 8" w:semiHidden="1" w:unhideWhenUsed="1"/>
+    <w:lsdException w:name="Table 3D effects 1" w:semiHidden="1" w:unhideWhenUsed="1"/>
+    <w:lsdException w:name="Table 3D effects 2" w:semiHidden="1" w:unhideWhenUsed="1"/>
+    <w:lsdException w:name="Table 3D effects 3" w:semiHidden="1" w:unhideWhenUsed="1"/>
+    <w:lsdException w:name="Table Contemporary" w:semiHidden="1" w:unhideWhenUsed="1"/>
+    <w:lsdException w:name="Table Elegant" w:semiHidden="1" w:unhideWhenUsed="1"/>
+    <w:lsdException w:name="Table Professional" w:semiHidden="1" w:unhideWhenUsed="1"/>
+    <w:lsdException w:name="Table Subtle 1" w:semiHidden="1" w:unhideWhenUsed="1"/>
+    <w:lsdException w:name="Table Subtle 2" w:semiHidden="1" w:unhideWhenUsed="1"/>
+    <w:lsdException w:name="Table Web 1" w:semiHidden="1" w:unhideWhenUsed="1"/>
+    <w:lsdException w:name="Table Web 2" w:semiHidden="1" w:unhideWhenUsed="1"/>
+    <w:lsdException w:name="Table Web 3" w:semiHidden="1" w:unhideWhenUsed="1"/>
+    <w:lsdException w:name="Balloon Text" w:semiHidden="1" w:unhideWhenUsed="1"/>
+    <w:lsdException w:name="Table Grid" w:uiPriority="59"/>
+    <w:lsdException w:name="Table Theme" w:semiHidden="1" w:unhideWhenUsed="1"/>
+    <w:lsdException w:name="Placeholder Text" w:semiHidden="1"/>
+    <w:lsdException w:name="No Spacing" w:uiPriority="1" w:qFormat="1"/>
+    <w:lsdException w:name="Light Shading" w:uiPriority="60"/>
+    <w:lsdException w:name="Light List" w:uiPriority="61"/>
+    <w:lsdException w:name="Light Grid" w:uiPriority="62"/>
+    <w:lsdException w:name="Medium Shading 1" w:uiPriority="63"/>
+    <w:lsdException w:name="Medium Shading 2" w:uiPriority="64"/>
+    <w:lsdException w:name="Medium List 1" w:uiPriority="65"/>
+    <w:lsdException w:name="Medium List 2" w:uiPriority="66"/>
+    <w:lsdException w:name="Medium Grid 1" w:uiPriority="67"/>
+    <w:lsdException w:name="Medium Grid 2" w:uiPriority="68"/>
+    <w:lsdException w:name="Medium Grid 3" w:uiPriority="69"/>
+    <w:lsdException w:name="Dark List" w:uiPriority="70"/>
+    <w:lsdException w:name="Colorful Shading" w:uiPriority="71"/>
+    <w:lsdException w:name="Colorful List" w:uiPriority="72"/>
+    <w:lsdException w:name="Colorful Grid" w:uiPriority="73"/>
+    <w:lsdException w:name="Light Shading Accent 1" w:uiPriority="60"/>
+    <w:lsdException w:name="Light List Accent 1" w:uiPriority="61"/>
+    <w:lsdException w:name="Light Grid Accent 1" w:uiPriority="62"/>
+    <w:lsdException w:name="Medium Shading 1 Accent 1" w:uiPriority="63"/>
+    <w:lsdException w:name="Medium Shading 2 Accent 1" w:uiPriority="64"/>
+    <w:lsdException w:name="Medium List 1 Accent 1" w:uiPriority="65"/>
+    <w:lsdException w:name="Revision" w:semiHidden="1"/>
+    <w:lsdException w:name="List Paragraph" w:uiPriority="34" w:qFormat="1"/>
+    <w:lsdException w:name="Quote" w:uiPriority="29" w:qFormat="1"/>
+    <w:lsdException w:name="Intense Quote" w:uiPriority="30" w:qFormat="1"/>
+    <w:lsdException w:name="Medium List 2 Accent 1" w:uiPriority="66"/>
+    <w:lsdException w:name="Medium Grid 1 Accent 1" w:uiPriority="67"/>
+    <w:lsdException w:name="Medium Grid 2 Accent 1" w:uiPriority="68"/>
+    <w:lsdException w:name="Medium Grid 3 Accent 1" w:uiPriority="69"/>
+    <w:lsdException w:name="Dark List Accent 1" w:uiPriority="70"/>
+    <w:lsdException w:name="Colorful Shading Accent 1" w:uiPriority="71"/>
+    <w:lsdException w:name="Colorful List Accent 1" w:uiPriority="72"/>
+    <w:lsdException w:name="Colorful Grid Accent 1" w:uiPriority="73"/>
+    <w:lsdException w:name="Light Shading Accent 2" w:uiPriority="60"/>
+    <w:lsdException w:name="Light List Accent 2" w:uiPriority="61"/>
+    <w:lsdException w:name="Light Grid Accent 2" w:uiPriority="62"/>
+    <w:lsdException w:name="Medium Shading 1 Accent 2" w:uiPriority="63"/>
+    <w:lsdException w:name="Medium Shading 2 Accent 2" w:uiPriority="64"/>
+    <w:lsdException w:name="Medium List 1 Accent 2" w:uiPriority="65"/>
+    <w:lsdException w:name="Medium List 2 Accent 2" w:uiPriority="66"/>
+    <w:lsdException w:name="Medium Grid 1 Accent 2" w:uiPriority="67"/>
+    <w:lsdException w:name="Medium Grid 2 Accent 2" w:uiPriority="68"/>
+    <w:lsdException w:name="Medium Grid 3 Accent 2" w:uiPriority="69"/>
+    <w:lsdException w:name="Dark List Accent 2" w:uiPriority="70"/>
+    <w:lsdException w:name="Colorful Shading Accent 2" w:uiPriority="71"/>
+    <w:lsdException w:name="Colorful List Accent 2" w:uiPriority="72"/>
+    <w:lsdException w:name="Colorful Grid Accent 2" w:uiPriority="73"/>
+    <w:lsdException w:name="Light Shading Accent 3" w:uiPriority="60"/>
+    <w:lsdException w:name="Light List Accent 3" w:uiPriority="61"/>
+    <w:lsdException w:name="Light Grid Accent 3" w:uiPriority="62"/>
+    <w:lsdException w:name="Medium Shading 1 Accent 3" w:uiPriority="63"/>
+    <w:lsdException w:name="Medium Shading 2 Accent 3" w:uiPriority="64"/>
+    <w:lsdException w:name="Medium List 1 Accent 3" w:uiPriority="65"/>
+    <w:lsdException w:name="Medium List 2 Accent 3" w:uiPriority="66"/>
+    <w:lsdException w:name="Medium Grid 1 Accent 3" w:uiPriority="67"/>
+    <w:lsdException w:name="Medium Grid 2 Accent 3" w:uiPriority="68"/>
+    <w:lsdException w:name="Medium Grid 3 Accent 3" w:uiPriority="69"/>
+    <w:lsdException w:name="Dark List Accent 3" w:uiPriority="70"/>
+    <w:lsdException w:name="Colorful Shading Accent 3" w:uiPriority="71"/>
+    <w:lsdException w:name="Colorful List Accent 3" w:uiPriority="72"/>
+    <w:lsdException w:name="Colorful Grid Accent 3" w:uiPriority="73"/>
+    <w:lsdException w:name="Light Shading Accent 4" w:uiPriority="60"/>
+    <w:lsdException w:name="Light List Accent 4" w:uiPriority="61"/>
+    <w:lsdException w:name="Light Grid Accent 4" w:uiPriority="62"/>
+    <w:lsdException w:name="Medium Shading 1 Accent 4" w:uiPriority="63"/>
+    <w:lsdException w:name="Medium Shading 2 Accent 4" w:uiPriority="64"/>
+    <w:lsdException w:name="Medium List 1 Accent 4" w:uiPriority="65"/>
+    <w:lsdException w:name="Medium List 2 Accent 4" w:uiPriority="66"/>
+    <w:lsdException w:name="Medium Grid 1 Accent 4" w:uiPriority="67"/>
+    <w:lsdException w:name="Medium Grid 2 Accent 4" w:uiPriority="68"/>
+    <w:lsdException w:name="Medium Grid 3 Accent 4" w:uiPriority="69"/>
+    <w:lsdException w:name="Dark List Accent 4" w:uiPriority="70"/>
+    <w:lsdException w:name="Colorful Shading Accent 4" w:uiPriority="71"/>
+    <w:lsdException w:name="Colorful List Accent 4" w:uiPriority="72"/>
+    <w:lsdException w:name="Colorful Grid Accent 4" w:uiPriority="73"/>
+    <w:lsdException w:name="Light Shading Accent 5" w:uiPriority="60"/>
+    <w:lsdException w:name="Light List Accent 5" w:uiPriority="61"/>
+    <w:lsdException w:name="Light Grid Accent 5" w:uiPriority="62"/>
+    <w:lsdException w:name="Medium Shading 1 Accent 5" w:uiPriority="63"/>
+    <w:lsdException w:name="Medium Shading 2 Accent 5" w:uiPriority="64"/>
+    <w:lsdException w:name="Medium List 1 Accent 5" w:uiPriority="65"/>
+    <w:lsdException w:name="Medium List 2 Accent 5" w:uiPriority="66"/>
+    <w:lsdException w:name="Medium Grid 1 Accent 5" w:uiPriority="67"/>
+    <w:lsdException w:name="Medium Grid 2 Accent 5" w:uiPriority="68"/>
+    <w:lsdException w:name="Medium Grid 3 Accent 5" w:uiPriority="69"/>
+    <w:lsdException w:name="Dark List Accent 5" w:uiPriority="70"/>
+    <w:lsdException w:name="Colorful Shading Accent 5" w:uiPriority="71"/>
+    <w:lsdException w:name="Colorful List Accent 5" w:uiPriority="72"/>
+    <w:lsdException w:name="Colorful Grid Accent 5" w:uiPriority="73"/>
+    <w:lsdException w:name="Light Shading Accent 6" w:uiPriority="60"/>
+    <w:lsdException w:name="Light List Accent 6" w:uiPriority="61"/>
+    <w:lsdException w:name="Light Grid Accent 6" w:uiPriority="62"/>
+    <w:lsdException w:name="Medium Shading 1 Accent 6" w:uiPriority="63"/>
+    <w:lsdException w:name="Medium Shading 2 Accent 6" w:uiPriority="64"/>
+    <w:lsdException w:name="Medium List 1 Accent 6" w:uiPriority="65"/>
+    <w:lsdException w:name="Medium List 2 Accent 6" w:uiPriority="66"/>
+    <w:lsdException w:name="Medium Grid 1 Accent 6" w:uiPriority="67"/>
+    <w:lsdException w:name="Medium Grid 2 Accent 6" w:uiPriority="68"/>
+    <w:lsdException w:name="Medium Grid 3 Accent 6" w:uiPriority="69"/>
+    <w:lsdException w:name="Dark List Accent 6" w:uiPriority="70"/>
+    <w:lsdException w:name="Colorful Shading Accent 6" w:uiPriority="71"/>
+    <w:lsdException w:name="Colorful List Accent 6" w:uiPriority="72"/>
+    <w:lsdException w:name="Colorful Grid Accent 6" w:uiPriority="73"/>
+    <w:lsdException w:name="Subtle Emphasis" w:uiPriority="19" w:qFormat="1"/>
+    <w:lsdException w:name="Intense Emphasis" w:uiPriority="21" w:qFormat="1"/>
+    <w:lsdException w:name="Subtle Reference" w:uiPriority="31" w:qFormat="1"/>
+    <w:lsdException w:name="Intense Reference" w:uiPriority="32" w:qFormat="1"/>
+    <w:lsdException w:name="Book Title" w:uiPriority="33" w:qFormat="1"/>
+    <w:lsdException w:name="Bibliography" w:semiHidden="1" w:uiPriority="37" w:unhideWhenUsed="1"/>
+    <w:lsdException w:name="TOC Heading" w:semiHidden="1" w:uiPriority="39" w:unhideWhenUsed="1" w:qFormat="1"/>
+    <w:lsdException w:name="Plain Table 1" w:uiPriority="41"/>
+    <w:lsdException w:name="Plain Table 2" w:uiPriority="42"/>
+    <w:lsdException w:name="Plain Table 3" w:uiPriority="43"/>
+    <w:lsdException w:name="Plain Table 4" w:uiPriority="44"/>
+    <w:lsdException w:name="Plain Table 5" w:uiPriority="45"/>
+    <w:lsdException w:name="Grid Table Light" w:uiPriority="40"/>
+    <w:lsdException w:name="Grid Table 1 Light" w:uiPriority="46"/>
+    <w:lsdException w:name="Grid Table 2" w:uiPriority="47"/>
+    <w:lsdException w:name="Grid Table 3" w:uiPriority="48"/>
+    <w:lsdException w:name="Grid Table 4" w:uiPriority="49"/>
+    <w:lsdException w:name="Grid Table 5 Dark" w:uiPriority="50"/>
+    <w:lsdException w:name="Grid Table 6 Colorful" w:uiPriority="51"/>
+    <w:lsdException w:name="Grid Table 7 Colorful" w:uiPriority="52"/>
+    <w:lsdException w:name="Grid Table 1 Light Accent 1" w:uiPriority="46"/>
+    <w:lsdException w:name="Grid Table 2 Accent 1" w:uiPriority="47"/>
+    <w:lsdException w:name="Grid Table 3 Accent 1" w:uiPriority="48"/>
+    <w:lsdException w:name="Grid Table 4 Accent 1" w:uiPriority="49"/>
+    <w:lsdException w:name="Grid Table 5 Dark Accent 1" w:uiPriority="50"/>
+    <w:lsdException w:name="Grid Table 6 Colorful Accent 1" w:uiPriority="51"/>
+    <w:lsdException w:name="Grid Table 7 Colorful Accent 1" w:uiPriority="52"/>
+    <w:lsdException w:name="Grid Table 1 Light Accent 2" w:uiPriority="46"/>
+    <w:lsdException w:name="Grid Table 2 Accent 2" w:uiPriority="47"/>
+    <w:lsdException w:name="Grid Table 3 Accent 2" w:uiPriority="48"/>
+    <w:lsdException w:name="Grid Table 4 Accent 2" w:uiPriority="49"/>
+    <w:lsdException w:name="Grid Table 5 Dark Accent 2" w:uiPriority="50"/>
+    <w:lsdException w:name="Grid Table 6 Colorful Accent 2" w:uiPriority="51"/>
+    <w:lsdException w:name="Grid Table 7 Colorful Accent 2" w:uiPriority="52"/>
+    <w:lsdException w:name="Grid Table 1 Light Accent 3" w:uiPriority="46"/>
+    <w:lsdException w:name="Grid Table 2 Accent 3" w:uiPriority="47"/>
+    <w:lsdException w:name="Grid Table 3 Accent 3" w:uiPriority="48"/>
+    <w:lsdException w:name="Grid Table 4 Accent 3" w:uiPriority="49"/>
+    <w:lsdException w:name="Grid Table 5 Dark Accent 3" w:uiPriority="50"/>
+    <w:lsdException w:name="Grid Table 6 Colorful Accent 3" w:uiPriority="51"/>
+    <w:lsdException w:name="Grid Table 7 Colorful Accent 3" w:uiPriority="52"/>
+    <w:lsdException w:name="Grid Table 1 Light Accent 4" w:uiPriority="46"/>
+    <w:lsdException w:name="Grid Table 2 Accent 4" w:uiPriority="47"/>
+    <w:lsdException w:name="Grid Table 3 Accent 4" w:uiPriority="48"/>
+    <w:lsdException w:name="Grid Table 4 Accent 4" w:uiPriority="49"/>
+    <w:lsdException w:name="Grid Table 5 Dark Accent 4" w:uiPriority="50"/>
+    <w:lsdException w:name="Grid Table 6 Colorful Accent 4" w:uiPriority="51"/>
+    <w:lsdException w:name="Grid Table 7 Colorful Accent 4" w:uiPriority="52"/>
+    <w:lsdException w:name="Grid Table 1 Light Accent 5" w:uiPriority="46"/>
+    <w:lsdException w:name="Grid Table 2 Accent 5" w:uiPriority="47"/>
+    <w:lsdException w:name="Grid Table 3 Accent 5" w:uiPriority="48"/>
+    <w:lsdException w:name="Grid Table 4 Accent 5" w:uiPriority="49"/>
+    <w:lsdException w:name="Grid Table 5 Dark Accent 5" w:uiPriority="50"/>
+    <w:lsdException w:name="Grid Table 6 Colorful Accent 5" w:uiPriority="51"/>
+    <w:lsdException w:name="Grid Table 7 Colorful Accent 5" w:uiPriority="52"/>
+    <w:lsdException w:name="Grid Table 1 Light Accent 6" w:uiPriority="46"/>
+    <w:lsdException w:name="Grid Table 2 Accent 6" w:uiPriority="47"/>
+    <w:lsdException w:name="Grid Table 3 Accent 6" w:uiPriority="48"/>
+    <w:lsdException w:name="Grid Table 4 Accent 6" w:uiPriority="49"/>
+    <w:lsdException w:name="Grid Table 5 Dark Accent 6" w:uiPriority="50"/>
+    <w:lsdException w:name="Grid Table 6 Colorful Accent 6" w:uiPriority="51"/>
+    <w:lsdException w:name="Grid Table 7 Colorful Accent 6" w:uiPriority="52"/>
+    <w:lsdException w:name="List Table 1 Light" w:uiPriority="46"/>
+    <w:lsdException w:name="List Table 2" w:uiPriority="47"/>
+    <w:lsdException w:name="List Table 3" w:uiPriority="48"/>
+    <w:lsdException w:name="List Table 4" w:uiPriority="49"/>
+    <w:lsdException w:name="List Table 5 Dark" w:uiPriority="50"/>
+    <w:lsdException w:name="List Table 6 Colorful" w:uiPriority="51"/>
+    <w:lsdException w:name="List Table 7 Colorful" w:uiPriority="52"/>
+    <w:lsdException w:name="List Table 1 Light Accent 1" w:uiPriority="46"/>
+    <w:lsdException w:name="List Table 2 Accent 1" w:uiPriority="47"/>
+    <w:lsdException w:name="List Table 3 Accent 1" w:uiPriority="48"/>
+    <w:lsdException w:name="List Table 4 Accent 1" w:uiPriority="49"/>
+    <w:lsdException w:name="List Table 5 Dark Accent 1" w:uiPriority="50"/>
+    <w:lsdException w:name="List Table 6 Colorful Accent 1" w:uiPriority="51"/>
+    <w:lsdException w:name="List Table 7 Colorful Accent 1" w:uiPriority="52"/>
+    <w:lsdException w:name="List Table 1 Light Accent 2" w:uiPriority="46"/>
+    <w:lsdException w:name="List Table 2 Accent 2" w:uiPriority="47"/>
+    <w:lsdException w:name="List Table 3 Accent 2" w:uiPriority="48"/>
+    <w:lsdException w:name="List Table 4 Accent 2" w:uiPriority="49"/>
+    <w:lsdException w:name="List Table 5 Dark Accent 2" w:uiPriority="50"/>
+    <w:lsdException w:name="List Table 6 Colorful Accent 2" w:uiPriority="51"/>
+    <w:lsdException w:name="List Table 7 Colorful Accent 2" w:uiPriority="52"/>
+    <w:lsdException w:name="List Table 1 Light Accent 3" w:uiPriority="46"/>
+    <w:lsdException w:name="List Table 2 Accent 3" w:uiPriority="47"/>
+    <w:lsdException w:name="List Table 3 Accent 3" w:uiPriority="48"/>
+    <w:lsdException w:name="List Table 4 Accent 3" w:uiPriority="49"/>
+    <w:lsdException w:name="List Table 5 Dark Accent 3" w:uiPriority="50"/>
+    <w:lsdException w:name="List Table 6 Colorful Accent 3" w:uiPriority="51"/>
+    <w:lsdException w:name="List Table 7 Colorful Accent 3" w:uiPriority="52"/>
+    <w:lsdException w:name="List Table 1 Light Accent 4" w:uiPriority="46"/>
+    <w:lsdException w:name="List Table 2 Accent 4" w:uiPriority="47"/>
+    <w:lsdException w:name="List Table 3 Accent 4" w:uiPriority="48"/>
+    <w:lsdException w:name="List Table 4 Accent 4" w:uiPriority="49"/>
+    <w:lsdException w:name="List Table 5 Dark Accent 4" w:uiPriority="50"/>
+    <w:lsdException w:name="List Table 6 Colorful Accent 4" w:uiPriority="51"/>
+    <w:lsdException w:name="List Table 7 Colorful Accent 4" w:uiPriority="52"/>
+    <w:lsdException w:name="List Table 1 Light Accent 5" w:uiPriority="46"/>
+    <w:lsdException w:name="List Table 2 Accent 5" w:uiPriority="47"/>
+    <w:lsdException w:name="List Table 3 Accent 5" w:uiPriority="48"/>
+    <w:lsdException w:name="List Table 4 Accent 5" w:uiPriority="49"/>
+    <w:lsdException w:name="List Table 5 Dark Accent 5" w:uiPriority="50"/>
+    <w:lsdException w:name="List Table 6 Colorful Accent 5" w:uiPriority="51"/>
+    <w:lsdException w:name="List Table 7 Colorful Accent 5" w:uiPriority="52"/>
+    <w:lsdException w:name="List Table 1 Light Accent 6" w:uiPriority="46"/>
+    <w:lsdException w:name="List Table 2 Accent 6" w:uiPriority="47"/>
+    <w:lsdException w:name="List Table 3 Accent 6" w:uiPriority="48"/>
+    <w:lsdException w:name="List Table 4 Accent 6" w:uiPriority="49"/>
+    <w:lsdException w:name="List Table 5 Dark Accent 6" w:uiPriority="50"/>
+    <w:lsdException w:name="List Table 6 Colorful Accent 6" w:uiPriority="51"/>
+    <w:lsdException w:name="List Table 7 Colorful Accent 6" w:uiPriority="52"/>
   </w:latentStyles>
   <w:style w:type="paragraph" w:default="1" w:styleId="Normal">
     <w:name w:val="Normal"/>
@@ -3747,7 +4197,7 @@
       <w:spacing w:line="240" w:lineRule="atLeast"/>
     </w:pPr>
   </w:style>
-  <w:style w:type="paragraph" w:styleId="Heading1">
+  <w:style w:type="paragraph" w:styleId="Ttulo1">
     <w:name w:val="heading 1"/>
     <w:basedOn w:val="Normal"/>
     <w:next w:val="Normal"/>
@@ -3767,9 +4217,9 @@
       <w:sz w:val="24"/>
     </w:rPr>
   </w:style>
-  <w:style w:type="paragraph" w:styleId="Heading2">
+  <w:style w:type="paragraph" w:styleId="Ttulo2">
     <w:name w:val="heading 2"/>
-    <w:basedOn w:val="Heading1"/>
+    <w:basedOn w:val="Ttulo1"/>
     <w:next w:val="Normal"/>
     <w:qFormat/>
     <w:rsid w:val="00EF0522"/>
@@ -3783,9 +4233,9 @@
       <w:sz w:val="20"/>
     </w:rPr>
   </w:style>
-  <w:style w:type="paragraph" w:styleId="Heading3">
+  <w:style w:type="paragraph" w:styleId="Ttulo3">
     <w:name w:val="heading 3"/>
-    <w:basedOn w:val="Heading1"/>
+    <w:basedOn w:val="Ttulo1"/>
     <w:next w:val="Normal"/>
     <w:qFormat/>
     <w:rsid w:val="00EF0522"/>
@@ -3800,9 +4250,9 @@
       <w:sz w:val="20"/>
     </w:rPr>
   </w:style>
-  <w:style w:type="paragraph" w:styleId="Heading4">
+  <w:style w:type="paragraph" w:styleId="Ttulo4">
     <w:name w:val="heading 4"/>
-    <w:basedOn w:val="Heading1"/>
+    <w:basedOn w:val="Ttulo1"/>
     <w:next w:val="Normal"/>
     <w:qFormat/>
     <w:pPr>
@@ -3817,7 +4267,7 @@
       <w:sz w:val="20"/>
     </w:rPr>
   </w:style>
-  <w:style w:type="paragraph" w:styleId="Heading5">
+  <w:style w:type="paragraph" w:styleId="Ttulo5">
     <w:name w:val="heading 5"/>
     <w:basedOn w:val="Normal"/>
     <w:next w:val="Normal"/>
@@ -3835,7 +4285,7 @@
       <w:sz w:val="22"/>
     </w:rPr>
   </w:style>
-  <w:style w:type="paragraph" w:styleId="Heading6">
+  <w:style w:type="paragraph" w:styleId="Ttulo6">
     <w:name w:val="heading 6"/>
     <w:basedOn w:val="Normal"/>
     <w:next w:val="Normal"/>
@@ -3854,7 +4304,7 @@
       <w:sz w:val="22"/>
     </w:rPr>
   </w:style>
-  <w:style w:type="paragraph" w:styleId="Heading7">
+  <w:style w:type="paragraph" w:styleId="Ttulo7">
     <w:name w:val="heading 7"/>
     <w:basedOn w:val="Normal"/>
     <w:next w:val="Normal"/>
@@ -3869,7 +4319,7 @@
       <w:outlineLvl w:val="6"/>
     </w:pPr>
   </w:style>
-  <w:style w:type="paragraph" w:styleId="Heading8">
+  <w:style w:type="paragraph" w:styleId="Ttulo8">
     <w:name w:val="heading 8"/>
     <w:basedOn w:val="Normal"/>
     <w:next w:val="Normal"/>
@@ -3887,7 +4337,7 @@
       <w:i/>
     </w:rPr>
   </w:style>
-  <w:style w:type="paragraph" w:styleId="Heading9">
+  <w:style w:type="paragraph" w:styleId="Ttulo9">
     <w:name w:val="heading 9"/>
     <w:basedOn w:val="Normal"/>
     <w:next w:val="Normal"/>
@@ -3907,13 +4357,13 @@
       <w:sz w:val="18"/>
     </w:rPr>
   </w:style>
-  <w:style w:type="character" w:default="1" w:styleId="DefaultParagraphFont">
+  <w:style w:type="character" w:default="1" w:styleId="Fontepargpadro">
     <w:name w:val="Default Paragraph Font"/>
     <w:uiPriority w:val="1"/>
     <w:semiHidden/>
     <w:unhideWhenUsed/>
   </w:style>
-  <w:style w:type="table" w:default="1" w:styleId="TableNormal">
+  <w:style w:type="table" w:default="1" w:styleId="Tabelanormal">
     <w:name w:val="Normal Table"/>
     <w:uiPriority w:val="99"/>
     <w:semiHidden/>
@@ -3928,7 +4378,7 @@
       </w:tblCellMar>
     </w:tblPr>
   </w:style>
-  <w:style w:type="numbering" w:default="1" w:styleId="NoList">
+  <w:style w:type="numbering" w:default="1" w:styleId="Semlista">
     <w:name w:val="No List"/>
     <w:uiPriority w:val="99"/>
     <w:semiHidden/>
@@ -3947,7 +4397,7 @@
       <w:lang w:val="en-AU"/>
     </w:rPr>
   </w:style>
-  <w:style w:type="paragraph" w:styleId="Title">
+  <w:style w:type="paragraph" w:styleId="Ttulo">
     <w:name w:val="Title"/>
     <w:basedOn w:val="Normal"/>
     <w:next w:val="Normal"/>
@@ -3962,7 +4412,7 @@
       <w:sz w:val="36"/>
     </w:rPr>
   </w:style>
-  <w:style w:type="paragraph" w:styleId="Subtitle">
+  <w:style w:type="paragraph" w:styleId="Subttulo">
     <w:name w:val="Subtitle"/>
     <w:basedOn w:val="Normal"/>
     <w:qFormat/>
@@ -3977,14 +4427,14 @@
       <w:lang w:val="en-AU"/>
     </w:rPr>
   </w:style>
-  <w:style w:type="paragraph" w:styleId="NormalIndent">
+  <w:style w:type="paragraph" w:styleId="Recuonormal">
     <w:name w:val="Normal Indent"/>
     <w:basedOn w:val="Normal"/>
     <w:pPr>
       <w:ind w:left="900" w:hanging="900"/>
     </w:pPr>
   </w:style>
-  <w:style w:type="paragraph" w:styleId="TOC1">
+  <w:style w:type="paragraph" w:styleId="Sumrio1">
     <w:name w:val="toc 1"/>
     <w:basedOn w:val="Normal"/>
     <w:next w:val="Normal"/>
@@ -3998,7 +4448,7 @@
       <w:szCs w:val="24"/>
     </w:rPr>
   </w:style>
-  <w:style w:type="paragraph" w:styleId="TOC2">
+  <w:style w:type="paragraph" w:styleId="Sumrio2">
     <w:name w:val="toc 2"/>
     <w:basedOn w:val="Normal"/>
     <w:next w:val="Normal"/>
@@ -4013,7 +4463,7 @@
       <w:szCs w:val="24"/>
     </w:rPr>
   </w:style>
-  <w:style w:type="paragraph" w:styleId="TOC3">
+  <w:style w:type="paragraph" w:styleId="Sumrio3">
     <w:name w:val="toc 3"/>
     <w:basedOn w:val="Normal"/>
     <w:next w:val="Normal"/>
@@ -4025,7 +4475,7 @@
       <w:szCs w:val="24"/>
     </w:rPr>
   </w:style>
-  <w:style w:type="paragraph" w:styleId="Header">
+  <w:style w:type="paragraph" w:styleId="Cabealho">
     <w:name w:val="header"/>
     <w:basedOn w:val="Normal"/>
     <w:pPr>
@@ -4035,7 +4485,7 @@
       </w:tabs>
     </w:pPr>
   </w:style>
-  <w:style w:type="paragraph" w:styleId="Footer">
+  <w:style w:type="paragraph" w:styleId="Rodap">
     <w:name w:val="footer"/>
     <w:basedOn w:val="Normal"/>
     <w:pPr>
@@ -4045,9 +4495,9 @@
       </w:tabs>
     </w:pPr>
   </w:style>
-  <w:style w:type="character" w:styleId="PageNumber">
+  <w:style w:type="character" w:styleId="Nmerodepgina">
     <w:name w:val="page number"/>
-    <w:basedOn w:val="DefaultParagraphFont"/>
+    <w:basedOn w:val="Fontepargpadro"/>
   </w:style>
   <w:style w:type="paragraph" w:customStyle="1" w:styleId="Tabletext">
     <w:name w:val="Tabletext"/>
@@ -4057,7 +4507,7 @@
       <w:spacing w:after="120"/>
     </w:pPr>
   </w:style>
-  <w:style w:type="paragraph" w:styleId="BodyText">
+  <w:style w:type="paragraph" w:styleId="Corpodetexto">
     <w:name w:val="Body Text"/>
     <w:basedOn w:val="Normal"/>
     <w:pPr>
@@ -4097,7 +4547,7 @@
       <w:color w:val="000080"/>
     </w:rPr>
   </w:style>
-  <w:style w:type="paragraph" w:styleId="DocumentMap">
+  <w:style w:type="paragraph" w:styleId="MapadoDocumento">
     <w:name w:val="Document Map"/>
     <w:basedOn w:val="Normal"/>
     <w:semiHidden/>
@@ -4108,16 +4558,16 @@
       <w:rFonts w:ascii="Tahoma" w:hAnsi="Tahoma"/>
     </w:rPr>
   </w:style>
-  <w:style w:type="character" w:styleId="FootnoteReference">
+  <w:style w:type="character" w:styleId="Refdenotaderodap">
     <w:name w:val="footnote reference"/>
-    <w:basedOn w:val="DefaultParagraphFont"/>
+    <w:basedOn w:val="Fontepargpadro"/>
     <w:semiHidden/>
     <w:rPr>
       <w:sz w:val="20"/>
       <w:vertAlign w:val="superscript"/>
     </w:rPr>
   </w:style>
-  <w:style w:type="paragraph" w:styleId="FootnoteText">
+  <w:style w:type="paragraph" w:styleId="Textodenotaderodap">
     <w:name w:val="footnote text"/>
     <w:basedOn w:val="Normal"/>
     <w:semiHidden/>
@@ -4175,7 +4625,7 @@
       <w:jc w:val="both"/>
     </w:pPr>
   </w:style>
-  <w:style w:type="paragraph" w:styleId="TOC4">
+  <w:style w:type="paragraph" w:styleId="Sumrio4">
     <w:name w:val="toc 4"/>
     <w:basedOn w:val="Normal"/>
     <w:next w:val="Normal"/>
@@ -4188,7 +4638,7 @@
       <w:szCs w:val="24"/>
     </w:rPr>
   </w:style>
-  <w:style w:type="paragraph" w:styleId="TOC5">
+  <w:style w:type="paragraph" w:styleId="Sumrio5">
     <w:name w:val="toc 5"/>
     <w:basedOn w:val="Normal"/>
     <w:next w:val="Normal"/>
@@ -4201,7 +4651,7 @@
       <w:szCs w:val="24"/>
     </w:rPr>
   </w:style>
-  <w:style w:type="paragraph" w:styleId="TOC6">
+  <w:style w:type="paragraph" w:styleId="Sumrio6">
     <w:name w:val="toc 6"/>
     <w:basedOn w:val="Normal"/>
     <w:next w:val="Normal"/>
@@ -4214,7 +4664,7 @@
       <w:szCs w:val="24"/>
     </w:rPr>
   </w:style>
-  <w:style w:type="paragraph" w:styleId="TOC7">
+  <w:style w:type="paragraph" w:styleId="Sumrio7">
     <w:name w:val="toc 7"/>
     <w:basedOn w:val="Normal"/>
     <w:next w:val="Normal"/>
@@ -4227,7 +4677,7 @@
       <w:szCs w:val="24"/>
     </w:rPr>
   </w:style>
-  <w:style w:type="paragraph" w:styleId="TOC8">
+  <w:style w:type="paragraph" w:styleId="Sumrio8">
     <w:name w:val="toc 8"/>
     <w:basedOn w:val="Normal"/>
     <w:next w:val="Normal"/>
@@ -4240,7 +4690,7 @@
       <w:szCs w:val="24"/>
     </w:rPr>
   </w:style>
-  <w:style w:type="paragraph" w:styleId="TOC9">
+  <w:style w:type="paragraph" w:styleId="Sumrio9">
     <w:name w:val="toc 9"/>
     <w:basedOn w:val="Normal"/>
     <w:next w:val="Normal"/>
@@ -4253,7 +4703,7 @@
       <w:szCs w:val="24"/>
     </w:rPr>
   </w:style>
-  <w:style w:type="paragraph" w:styleId="BodyText2">
+  <w:style w:type="paragraph" w:styleId="Corpodetexto2">
     <w:name w:val="Body Text 2"/>
     <w:basedOn w:val="Normal"/>
     <w:rPr>
@@ -4261,7 +4711,7 @@
       <w:color w:val="0000FF"/>
     </w:rPr>
   </w:style>
-  <w:style w:type="paragraph" w:styleId="BodyTextIndent">
+  <w:style w:type="paragraph" w:styleId="Recuodecorpodetexto">
     <w:name w:val="Body Text Indent"/>
     <w:basedOn w:val="Normal"/>
     <w:pPr>
@@ -4305,7 +4755,7 @@
   <w:style w:type="paragraph" w:customStyle="1" w:styleId="InfoBlue">
     <w:name w:val="InfoBlue"/>
     <w:basedOn w:val="Normal"/>
-    <w:next w:val="BodyText"/>
+    <w:next w:val="Corpodetexto"/>
     <w:rsid w:val="00EF0522"/>
     <w:pPr>
       <w:spacing w:after="120"/>
@@ -4318,7 +4768,7 @@
   </w:style>
   <w:style w:type="character" w:styleId="Hyperlink">
     <w:name w:val="Hyperlink"/>
-    <w:basedOn w:val="DefaultParagraphFont"/>
+    <w:basedOn w:val="Fontepargpadro"/>
     <w:rPr>
       <w:color w:val="0000FF"/>
       <w:u w:val="single"/>
@@ -4336,9 +4786,9 @@
       <w:szCs w:val="24"/>
     </w:rPr>
   </w:style>
-  <w:style w:type="character" w:styleId="Strong">
+  <w:style w:type="character" w:styleId="Forte">
     <w:name w:val="Strong"/>
-    <w:basedOn w:val="DefaultParagraphFont"/>
+    <w:basedOn w:val="Fontepargpadro"/>
     <w:qFormat/>
     <w:rPr>
       <w:b/>
@@ -4359,24 +4809,24 @@
       <w:color w:val="0000FF"/>
     </w:rPr>
   </w:style>
-  <w:style w:type="character" w:styleId="FollowedHyperlink">
+  <w:style w:type="character" w:styleId="HiperlinkVisitado">
     <w:name w:val="FollowedHyperlink"/>
-    <w:basedOn w:val="DefaultParagraphFont"/>
+    <w:basedOn w:val="Fontepargpadro"/>
     <w:rPr>
       <w:color w:val="800080"/>
       <w:u w:val="single"/>
     </w:rPr>
   </w:style>
-  <w:style w:type="character" w:styleId="CommentReference">
+  <w:style w:type="character" w:styleId="Refdecomentrio">
     <w:name w:val="annotation reference"/>
-    <w:basedOn w:val="DefaultParagraphFont"/>
+    <w:basedOn w:val="Fontepargpadro"/>
     <w:semiHidden/>
     <w:rPr>
       <w:sz w:val="16"/>
       <w:szCs w:val="16"/>
     </w:rPr>
   </w:style>
-  <w:style w:type="paragraph" w:styleId="CommentText">
+  <w:style w:type="paragraph" w:styleId="Textodecomentrio">
     <w:name w:val="annotation text"/>
     <w:basedOn w:val="Normal"/>
     <w:semiHidden/>
@@ -4385,7 +4835,7 @@
       <w:spacing w:line="240" w:lineRule="auto"/>
     </w:pPr>
   </w:style>
-  <w:style w:type="paragraph" w:styleId="BalloonText">
+  <w:style w:type="paragraph" w:styleId="Textodebalo">
     <w:name w:val="Balloon Text"/>
     <w:basedOn w:val="Normal"/>
     <w:semiHidden/>
@@ -4397,847 +4847,16 @@
   </w:style>
   <w:style w:type="character" w:customStyle="1" w:styleId="grame">
     <w:name w:val="grame"/>
-    <w:basedOn w:val="DefaultParagraphFont"/>
+    <w:basedOn w:val="Fontepargpadro"/>
   </w:style>
   <w:style w:type="character" w:customStyle="1" w:styleId="spelle">
     <w:name w:val="spelle"/>
-    <w:basedOn w:val="DefaultParagraphFont"/>
-  </w:style>
-  <w:style w:type="paragraph" w:styleId="CommentSubject">
+    <w:basedOn w:val="Fontepargpadro"/>
+  </w:style>
+  <w:style w:type="paragraph" w:styleId="Assuntodocomentrio">
     <w:name w:val="annotation subject"/>
-    <w:basedOn w:val="CommentText"/>
-    <w:next w:val="CommentText"/>
-    <w:semiHidden/>
-    <w:pPr>
-      <w:widowControl w:val="0"/>
-      <w:spacing w:line="240" w:lineRule="atLeast"/>
-    </w:pPr>
-    <w:rPr>
-      <w:b/>
-      <w:bCs/>
-    </w:rPr>
-  </w:style>
-</w:styles>
-</file>
-
-<file path=word/stylesWithEffects.xml><?xml version="1.0" encoding="utf-8"?>
-<w:styles xmlns:wpc="http://schemas.microsoft.com/office/word/2010/wordprocessingCanvas" xmlns:mc="http://schemas.openxmlformats.org/markup-compatibility/2006" xmlns:o="urn:schemas-microsoft-com:office:office" xmlns:r="http://schemas.openxmlformats.org/officeDocument/2006/relationships" xmlns:m="http://schemas.openxmlformats.org/officeDocument/2006/math" xmlns:v="urn:schemas-microsoft-com:vml" xmlns:wp14="http://schemas.microsoft.com/office/word/2010/wordprocessingDrawing" xmlns:wp="http://schemas.openxmlformats.org/drawingml/2006/wordprocessingDrawing" xmlns:w10="urn:schemas-microsoft-com:office:word" xmlns:w="http://schemas.openxmlformats.org/wordprocessingml/2006/main" xmlns:w14="http://schemas.microsoft.com/office/word/2010/wordml" xmlns:wpg="http://schemas.microsoft.com/office/word/2010/wordprocessingGroup" xmlns:wpi="http://schemas.microsoft.com/office/word/2010/wordprocessingInk" xmlns:wne="http://schemas.microsoft.com/office/word/2006/wordml" xmlns:wps="http://schemas.microsoft.com/office/word/2010/wordprocessingShape" mc:Ignorable="w14 wp14">
-  <w:docDefaults>
-    <w:rPrDefault>
-      <w:rPr>
-        <w:rFonts w:ascii="Times New Roman" w:eastAsia="Times New Roman" w:hAnsi="Times New Roman" w:cs="Times New Roman"/>
-        <w:lang w:val="en-US" w:eastAsia="en-US" w:bidi="ar-SA"/>
-      </w:rPr>
-    </w:rPrDefault>
-    <w:pPrDefault/>
-  </w:docDefaults>
-  <w:latentStyles w:defLockedState="0" w:defUIPriority="99" w:defSemiHidden="1" w:defUnhideWhenUsed="1" w:defQFormat="0" w:count="267">
-    <w:lsdException w:name="Normal" w:semiHidden="0" w:uiPriority="0" w:unhideWhenUsed="0" w:qFormat="1"/>
-    <w:lsdException w:name="heading 1" w:semiHidden="0" w:uiPriority="9" w:unhideWhenUsed="0" w:qFormat="1"/>
-    <w:lsdException w:name="heading 2" w:semiHidden="0" w:uiPriority="9" w:unhideWhenUsed="0" w:qFormat="1"/>
-    <w:lsdException w:name="heading 3" w:semiHidden="0" w:uiPriority="9" w:unhideWhenUsed="0" w:qFormat="1"/>
-    <w:lsdException w:name="heading 4" w:semiHidden="0" w:uiPriority="9" w:unhideWhenUsed="0" w:qFormat="1"/>
-    <w:lsdException w:name="heading 5" w:semiHidden="0" w:uiPriority="9" w:unhideWhenUsed="0" w:qFormat="1"/>
-    <w:lsdException w:name="heading 6" w:semiHidden="0" w:uiPriority="9" w:unhideWhenUsed="0" w:qFormat="1"/>
-    <w:lsdException w:name="heading 7" w:semiHidden="0" w:uiPriority="9" w:unhideWhenUsed="0" w:qFormat="1"/>
-    <w:lsdException w:name="heading 8" w:semiHidden="0" w:uiPriority="9" w:unhideWhenUsed="0" w:qFormat="1"/>
-    <w:lsdException w:name="heading 9" w:semiHidden="0" w:uiPriority="9" w:unhideWhenUsed="0" w:qFormat="1"/>
-    <w:lsdException w:name="toc 1" w:uiPriority="39"/>
-    <w:lsdException w:name="toc 2" w:uiPriority="39"/>
-    <w:lsdException w:name="toc 3" w:uiPriority="39"/>
-    <w:lsdException w:name="toc 4" w:uiPriority="39"/>
-    <w:lsdException w:name="toc 5" w:uiPriority="39"/>
-    <w:lsdException w:name="toc 6" w:uiPriority="39"/>
-    <w:lsdException w:name="toc 7" w:uiPriority="39"/>
-    <w:lsdException w:name="toc 8" w:uiPriority="39"/>
-    <w:lsdException w:name="toc 9" w:uiPriority="39"/>
-    <w:lsdException w:name="caption" w:uiPriority="35" w:qFormat="1"/>
-    <w:lsdException w:name="Title" w:semiHidden="0" w:uiPriority="10" w:unhideWhenUsed="0" w:qFormat="1"/>
-    <w:lsdException w:name="Default Paragraph Font" w:uiPriority="1"/>
-    <w:lsdException w:name="Subtitle" w:semiHidden="0" w:uiPriority="11" w:unhideWhenUsed="0" w:qFormat="1"/>
-    <w:lsdException w:name="Strong" w:semiHidden="0" w:uiPriority="22" w:unhideWhenUsed="0" w:qFormat="1"/>
-    <w:lsdException w:name="Emphasis" w:semiHidden="0" w:uiPriority="20" w:unhideWhenUsed="0" w:qFormat="1"/>
-    <w:lsdException w:name="Table Grid" w:semiHidden="0" w:uiPriority="59" w:unhideWhenUsed="0"/>
-    <w:lsdException w:name="Placeholder Text" w:unhideWhenUsed="0"/>
-    <w:lsdException w:name="No Spacing" w:semiHidden="0" w:uiPriority="1" w:unhideWhenUsed="0" w:qFormat="1"/>
-    <w:lsdException w:name="Light Shading" w:semiHidden="0" w:uiPriority="60" w:unhideWhenUsed="0"/>
-    <w:lsdException w:name="Light List" w:semiHidden="0" w:uiPriority="61" w:unhideWhenUsed="0"/>
-    <w:lsdException w:name="Light Grid" w:semiHidden="0" w:uiPriority="62" w:unhideWhenUsed="0"/>
-    <w:lsdException w:name="Medium Shading 1" w:semiHidden="0" w:uiPriority="63" w:unhideWhenUsed="0"/>
-    <w:lsdException w:name="Medium Shading 2" w:semiHidden="0" w:uiPriority="64" w:unhideWhenUsed="0"/>
-    <w:lsdException w:name="Medium List 1" w:semiHidden="0" w:uiPriority="65" w:unhideWhenUsed="0"/>
-    <w:lsdException w:name="Medium List 2" w:semiHidden="0" w:uiPriority="66" w:unhideWhenUsed="0"/>
-    <w:lsdException w:name="Medium Grid 1" w:semiHidden="0" w:uiPriority="67" w:unhideWhenUsed="0"/>
-    <w:lsdException w:name="Medium Grid 2" w:semiHidden="0" w:uiPriority="68" w:unhideWhenUsed="0"/>
-    <w:lsdException w:name="Medium Grid 3" w:semiHidden="0" w:uiPriority="69" w:unhideWhenUsed="0"/>
-    <w:lsdException w:name="Dark List" w:semiHidden="0" w:uiPriority="70" w:unhideWhenUsed="0"/>
-    <w:lsdException w:name="Colorful Shading" w:semiHidden="0" w:uiPriority="71" w:unhideWhenUsed="0"/>
-    <w:lsdException w:name="Colorful List" w:semiHidden="0" w:uiPriority="72" w:unhideWhenUsed="0"/>
-    <w:lsdException w:name="Colorful Grid" w:semiHidden="0" w:uiPriority="73" w:unhideWhenUsed="0"/>
-    <w:lsdException w:name="Light Shading Accent 1" w:semiHidden="0" w:uiPriority="60" w:unhideWhenUsed="0"/>
-    <w:lsdException w:name="Light List Accent 1" w:semiHidden="0" w:uiPriority="61" w:unhideWhenUsed="0"/>
-    <w:lsdException w:name="Light Grid Accent 1" w:semiHidden="0" w:uiPriority="62" w:unhideWhenUsed="0"/>
-    <w:lsdException w:name="Medium Shading 1 Accent 1" w:semiHidden="0" w:uiPriority="63" w:unhideWhenUsed="0"/>
-    <w:lsdException w:name="Medium Shading 2 Accent 1" w:semiHidden="0" w:uiPriority="64" w:unhideWhenUsed="0"/>
-    <w:lsdException w:name="Medium List 1 Accent 1" w:semiHidden="0" w:uiPriority="65" w:unhideWhenUsed="0"/>
-    <w:lsdException w:name="Revision" w:unhideWhenUsed="0"/>
-    <w:lsdException w:name="List Paragraph" w:semiHidden="0" w:uiPriority="34" w:unhideWhenUsed="0" w:qFormat="1"/>
-    <w:lsdException w:name="Quote" w:semiHidden="0" w:uiPriority="29" w:unhideWhenUsed="0" w:qFormat="1"/>
-    <w:lsdException w:name="Intense Quote" w:semiHidden="0" w:uiPriority="30" w:unhideWhenUsed="0" w:qFormat="1"/>
-    <w:lsdException w:name="Medium List 2 Accent 1" w:semiHidden="0" w:uiPriority="66" w:unhideWhenUsed="0"/>
-    <w:lsdException w:name="Medium Grid 1 Accent 1" w:semiHidden="0" w:uiPriority="67" w:unhideWhenUsed="0"/>
-    <w:lsdException w:name="Medium Grid 2 Accent 1" w:semiHidden="0" w:uiPriority="68" w:unhideWhenUsed="0"/>
-    <w:lsdException w:name="Medium Grid 3 Accent 1" w:semiHidden="0" w:uiPriority="69" w:unhideWhenUsed="0"/>
-    <w:lsdException w:name="Dark List Accent 1" w:semiHidden="0" w:uiPriority="70" w:unhideWhenUsed="0"/>
-    <w:lsdException w:name="Colorful Shading Accent 1" w:semiHidden="0" w:uiPriority="71" w:unhideWhenUsed="0"/>
-    <w:lsdException w:name="Colorful List Accent 1" w:semiHidden="0" w:uiPriority="72" w:unhideWhenUsed="0"/>
-    <w:lsdException w:name="Colorful Grid Accent 1" w:semiHidden="0" w:uiPriority="73" w:unhideWhenUsed="0"/>
-    <w:lsdException w:name="Light Shading Accent 2" w:semiHidden="0" w:uiPriority="60" w:unhideWhenUsed="0"/>
-    <w:lsdException w:name="Light List Accent 2" w:semiHidden="0" w:uiPriority="61" w:unhideWhenUsed="0"/>
-    <w:lsdException w:name="Light Grid Accent 2" w:semiHidden="0" w:uiPriority="62" w:unhideWhenUsed="0"/>
-    <w:lsdException w:name="Medium Shading 1 Accent 2" w:semiHidden="0" w:uiPriority="63" w:unhideWhenUsed="0"/>
-    <w:lsdException w:name="Medium Shading 2 Accent 2" w:semiHidden="0" w:uiPriority="64" w:unhideWhenUsed="0"/>
-    <w:lsdException w:name="Medium List 1 Accent 2" w:semiHidden="0" w:uiPriority="65" w:unhideWhenUsed="0"/>
-    <w:lsdException w:name="Medium List 2 Accent 2" w:semiHidden="0" w:uiPriority="66" w:unhideWhenUsed="0"/>
-    <w:lsdException w:name="Medium Grid 1 Accent 2" w:semiHidden="0" w:uiPriority="67" w:unhideWhenUsed="0"/>
-    <w:lsdException w:name="Medium Grid 2 Accent 2" w:semiHidden="0" w:uiPriority="68" w:unhideWhenUsed="0"/>
-    <w:lsdException w:name="Medium Grid 3 Accent 2" w:semiHidden="0" w:uiPriority="69" w:unhideWhenUsed="0"/>
-    <w:lsdException w:name="Dark List Accent 2" w:semiHidden="0" w:uiPriority="70" w:unhideWhenUsed="0"/>
-    <w:lsdException w:name="Colorful Shading Accent 2" w:semiHidden="0" w:uiPriority="71" w:unhideWhenUsed="0"/>
-    <w:lsdException w:name="Colorful List Accent 2" w:semiHidden="0" w:uiPriority="72" w:unhideWhenUsed="0"/>
-    <w:lsdException w:name="Colorful Grid Accent 2" w:semiHidden="0" w:uiPriority="73" w:unhideWhenUsed="0"/>
-    <w:lsdException w:name="Light Shading Accent 3" w:semiHidden="0" w:uiPriority="60" w:unhideWhenUsed="0"/>
-    <w:lsdException w:name="Light List Accent 3" w:semiHidden="0" w:uiPriority="61" w:unhideWhenUsed="0"/>
-    <w:lsdException w:name="Light Grid Accent 3" w:semiHidden="0" w:uiPriority="62" w:unhideWhenUsed="0"/>
-    <w:lsdException w:name="Medium Shading 1 Accent 3" w:semiHidden="0" w:uiPriority="63" w:unhideWhenUsed="0"/>
-    <w:lsdException w:name="Medium Shading 2 Accent 3" w:semiHidden="0" w:uiPriority="64" w:unhideWhenUsed="0"/>
-    <w:lsdException w:name="Medium List 1 Accent 3" w:semiHidden="0" w:uiPriority="65" w:unhideWhenUsed="0"/>
-    <w:lsdException w:name="Medium List 2 Accent 3" w:semiHidden="0" w:uiPriority="66" w:unhideWhenUsed="0"/>
-    <w:lsdException w:name="Medium Grid 1 Accent 3" w:semiHidden="0" w:uiPriority="67" w:unhideWhenUsed="0"/>
-    <w:lsdException w:name="Medium Grid 2 Accent 3" w:semiHidden="0" w:uiPriority="68" w:unhideWhenUsed="0"/>
-    <w:lsdException w:name="Medium Grid 3 Accent 3" w:semiHidden="0" w:uiPriority="69" w:unhideWhenUsed="0"/>
-    <w:lsdException w:name="Dark List Accent 3" w:semiHidden="0" w:uiPriority="70" w:unhideWhenUsed="0"/>
-    <w:lsdException w:name="Colorful Shading Accent 3" w:semiHidden="0" w:uiPriority="71" w:unhideWhenUsed="0"/>
-    <w:lsdException w:name="Colorful List Accent 3" w:semiHidden="0" w:uiPriority="72" w:unhideWhenUsed="0"/>
-    <w:lsdException w:name="Colorful Grid Accent 3" w:semiHidden="0" w:uiPriority="73" w:unhideWhenUsed="0"/>
-    <w:lsdException w:name="Light Shading Accent 4" w:semiHidden="0" w:uiPriority="60" w:unhideWhenUsed="0"/>
-    <w:lsdException w:name="Light List Accent 4" w:semiHidden="0" w:uiPriority="61" w:unhideWhenUsed="0"/>
-    <w:lsdException w:name="Light Grid Accent 4" w:semiHidden="0" w:uiPriority="62" w:unhideWhenUsed="0"/>
-    <w:lsdException w:name="Medium Shading 1 Accent 4" w:semiHidden="0" w:uiPriority="63" w:unhideWhenUsed="0"/>
-    <w:lsdException w:name="Medium Shading 2 Accent 4" w:semiHidden="0" w:uiPriority="64" w:unhideWhenUsed="0"/>
-    <w:lsdException w:name="Medium List 1 Accent 4" w:semiHidden="0" w:uiPriority="65" w:unhideWhenUsed="0"/>
-    <w:lsdException w:name="Medium List 2 Accent 4" w:semiHidden="0" w:uiPriority="66" w:unhideWhenUsed="0"/>
-    <w:lsdException w:name="Medium Grid 1 Accent 4" w:semiHidden="0" w:uiPriority="67" w:unhideWhenUsed="0"/>
-    <w:lsdException w:name="Medium Grid 2 Accent 4" w:semiHidden="0" w:uiPriority="68" w:unhideWhenUsed="0"/>
-    <w:lsdException w:name="Medium Grid 3 Accent 4" w:semiHidden="0" w:uiPriority="69" w:unhideWhenUsed="0"/>
-    <w:lsdException w:name="Dark List Accent 4" w:semiHidden="0" w:uiPriority="70" w:unhideWhenUsed="0"/>
-    <w:lsdException w:name="Colorful Shading Accent 4" w:semiHidden="0" w:uiPriority="71" w:unhideWhenUsed="0"/>
-    <w:lsdException w:name="Colorful List Accent 4" w:semiHidden="0" w:uiPriority="72" w:unhideWhenUsed="0"/>
-    <w:lsdException w:name="Colorful Grid Accent 4" w:semiHidden="0" w:uiPriority="73" w:unhideWhenUsed="0"/>
-    <w:lsdException w:name="Light Shading Accent 5" w:semiHidden="0" w:uiPriority="60" w:unhideWhenUsed="0"/>
-    <w:lsdException w:name="Light List Accent 5" w:semiHidden="0" w:uiPriority="61" w:unhideWhenUsed="0"/>
-    <w:lsdException w:name="Light Grid Accent 5" w:semiHidden="0" w:uiPriority="62" w:unhideWhenUsed="0"/>
-    <w:lsdException w:name="Medium Shading 1 Accent 5" w:semiHidden="0" w:uiPriority="63" w:unhideWhenUsed="0"/>
-    <w:lsdException w:name="Medium Shading 2 Accent 5" w:semiHidden="0" w:uiPriority="64" w:unhideWhenUsed="0"/>
-    <w:lsdException w:name="Medium List 1 Accent 5" w:semiHidden="0" w:uiPriority="65" w:unhideWhenUsed="0"/>
-    <w:lsdException w:name="Medium List 2 Accent 5" w:semiHidden="0" w:uiPriority="66" w:unhideWhenUsed="0"/>
-    <w:lsdException w:name="Medium Grid 1 Accent 5" w:semiHidden="0" w:uiPriority="67" w:unhideWhenUsed="0"/>
-    <w:lsdException w:name="Medium Grid 2 Accent 5" w:semiHidden="0" w:uiPriority="68" w:unhideWhenUsed="0"/>
-    <w:lsdException w:name="Medium Grid 3 Accent 5" w:semiHidden="0" w:uiPriority="69" w:unhideWhenUsed="0"/>
-    <w:lsdException w:name="Dark List Accent 5" w:semiHidden="0" w:uiPriority="70" w:unhideWhenUsed="0"/>
-    <w:lsdException w:name="Colorful Shading Accent 5" w:semiHidden="0" w:uiPriority="71" w:unhideWhenUsed="0"/>
-    <w:lsdException w:name="Colorful List Accent 5" w:semiHidden="0" w:uiPriority="72" w:unhideWhenUsed="0"/>
-    <w:lsdException w:name="Colorful Grid Accent 5" w:semiHidden="0" w:uiPriority="73" w:unhideWhenUsed="0"/>
-    <w:lsdException w:name="Light Shading Accent 6" w:semiHidden="0" w:uiPriority="60" w:unhideWhenUsed="0"/>
-    <w:lsdException w:name="Light List Accent 6" w:semiHidden="0" w:uiPriority="61" w:unhideWhenUsed="0"/>
-    <w:lsdException w:name="Light Grid Accent 6" w:semiHidden="0" w:uiPriority="62" w:unhideWhenUsed="0"/>
-    <w:lsdException w:name="Medium Shading 1 Accent 6" w:semiHidden="0" w:uiPriority="63" w:unhideWhenUsed="0"/>
-    <w:lsdException w:name="Medium Shading 2 Accent 6" w:semiHidden="0" w:uiPriority="64" w:unhideWhenUsed="0"/>
-    <w:lsdException w:name="Medium List 1 Accent 6" w:semiHidden="0" w:uiPriority="65" w:unhideWhenUsed="0"/>
-    <w:lsdException w:name="Medium List 2 Accent 6" w:semiHidden="0" w:uiPriority="66" w:unhideWhenUsed="0"/>
-    <w:lsdException w:name="Medium Grid 1 Accent 6" w:semiHidden="0" w:uiPriority="67" w:unhideWhenUsed="0"/>
-    <w:lsdException w:name="Medium Grid 2 Accent 6" w:semiHidden="0" w:uiPriority="68" w:unhideWhenUsed="0"/>
-    <w:lsdException w:name="Medium Grid 3 Accent 6" w:semiHidden="0" w:uiPriority="69" w:unhideWhenUsed="0"/>
-    <w:lsdException w:name="Dark List Accent 6" w:semiHidden="0" w:uiPriority="70" w:unhideWhenUsed="0"/>
-    <w:lsdException w:name="Colorful Shading Accent 6" w:semiHidden="0" w:uiPriority="71" w:unhideWhenUsed="0"/>
-    <w:lsdException w:name="Colorful List Accent 6" w:semiHidden="0" w:uiPriority="72" w:unhideWhenUsed="0"/>
-    <w:lsdException w:name="Colorful Grid Accent 6" w:semiHidden="0" w:uiPriority="73" w:unhideWhenUsed="0"/>
-    <w:lsdException w:name="Subtle Emphasis" w:semiHidden="0" w:uiPriority="19" w:unhideWhenUsed="0" w:qFormat="1"/>
-    <w:lsdException w:name="Intense Emphasis" w:semiHidden="0" w:uiPriority="21" w:unhideWhenUsed="0" w:qFormat="1"/>
-    <w:lsdException w:name="Subtle Reference" w:semiHidden="0" w:uiPriority="31" w:unhideWhenUsed="0" w:qFormat="1"/>
-    <w:lsdException w:name="Intense Reference" w:semiHidden="0" w:uiPriority="32" w:unhideWhenUsed="0" w:qFormat="1"/>
-    <w:lsdException w:name="Book Title" w:semiHidden="0" w:uiPriority="33" w:unhideWhenUsed="0" w:qFormat="1"/>
-    <w:lsdException w:name="Bibliography" w:uiPriority="37"/>
-    <w:lsdException w:name="TOC Heading" w:uiPriority="39" w:qFormat="1"/>
-  </w:latentStyles>
-  <w:style w:type="paragraph" w:default="1" w:styleId="Normal">
-    <w:name w:val="Normal"/>
-    <w:qFormat/>
-    <w:pPr>
-      <w:widowControl w:val="0"/>
-      <w:spacing w:line="240" w:lineRule="atLeast"/>
-    </w:pPr>
-  </w:style>
-  <w:style w:type="paragraph" w:styleId="Heading1">
-    <w:name w:val="heading 1"/>
-    <w:basedOn w:val="Normal"/>
-    <w:next w:val="Normal"/>
-    <w:qFormat/>
-    <w:rsid w:val="00EF0522"/>
-    <w:pPr>
-      <w:keepNext/>
-      <w:numPr>
-        <w:numId w:val="8"/>
-      </w:numPr>
-      <w:spacing w:before="120" w:after="60"/>
-      <w:outlineLvl w:val="0"/>
-    </w:pPr>
-    <w:rPr>
-      <w:rFonts w:ascii="Arial" w:hAnsi="Arial"/>
-      <w:b/>
-      <w:sz w:val="24"/>
-    </w:rPr>
-  </w:style>
-  <w:style w:type="paragraph" w:styleId="Heading2">
-    <w:name w:val="heading 2"/>
-    <w:basedOn w:val="Heading1"/>
-    <w:next w:val="Normal"/>
-    <w:qFormat/>
-    <w:rsid w:val="00EF0522"/>
-    <w:pPr>
-      <w:numPr>
-        <w:numId w:val="4"/>
-      </w:numPr>
-      <w:outlineLvl w:val="1"/>
-    </w:pPr>
-    <w:rPr>
-      <w:sz w:val="20"/>
-    </w:rPr>
-  </w:style>
-  <w:style w:type="paragraph" w:styleId="Heading3">
-    <w:name w:val="heading 3"/>
-    <w:basedOn w:val="Heading1"/>
-    <w:next w:val="Normal"/>
-    <w:qFormat/>
-    <w:rsid w:val="00EF0522"/>
-    <w:pPr>
-      <w:numPr>
-        <w:numId w:val="1"/>
-      </w:numPr>
-      <w:ind w:left="1440"/>
-      <w:outlineLvl w:val="2"/>
-    </w:pPr>
-    <w:rPr>
-      <w:sz w:val="20"/>
-    </w:rPr>
-  </w:style>
-  <w:style w:type="paragraph" w:styleId="Heading4">
-    <w:name w:val="heading 4"/>
-    <w:basedOn w:val="Heading1"/>
-    <w:next w:val="Normal"/>
-    <w:qFormat/>
-    <w:pPr>
-      <w:numPr>
-        <w:ilvl w:val="3"/>
-        <w:numId w:val="1"/>
-      </w:numPr>
-      <w:outlineLvl w:val="3"/>
-    </w:pPr>
-    <w:rPr>
-      <w:b w:val="0"/>
-      <w:sz w:val="20"/>
-    </w:rPr>
-  </w:style>
-  <w:style w:type="paragraph" w:styleId="Heading5">
-    <w:name w:val="heading 5"/>
-    <w:basedOn w:val="Normal"/>
-    <w:next w:val="Normal"/>
-    <w:qFormat/>
-    <w:pPr>
-      <w:numPr>
-        <w:ilvl w:val="4"/>
-        <w:numId w:val="1"/>
-      </w:numPr>
-      <w:spacing w:before="240" w:after="60"/>
-      <w:ind w:left="2880"/>
-      <w:outlineLvl w:val="4"/>
-    </w:pPr>
-    <w:rPr>
-      <w:sz w:val="22"/>
-    </w:rPr>
-  </w:style>
-  <w:style w:type="paragraph" w:styleId="Heading6">
-    <w:name w:val="heading 6"/>
-    <w:basedOn w:val="Normal"/>
-    <w:next w:val="Normal"/>
-    <w:qFormat/>
-    <w:pPr>
-      <w:numPr>
-        <w:ilvl w:val="5"/>
-        <w:numId w:val="1"/>
-      </w:numPr>
-      <w:spacing w:before="240" w:after="60"/>
-      <w:ind w:left="2880"/>
-      <w:outlineLvl w:val="5"/>
-    </w:pPr>
-    <w:rPr>
-      <w:i/>
-      <w:sz w:val="22"/>
-    </w:rPr>
-  </w:style>
-  <w:style w:type="paragraph" w:styleId="Heading7">
-    <w:name w:val="heading 7"/>
-    <w:basedOn w:val="Normal"/>
-    <w:next w:val="Normal"/>
-    <w:qFormat/>
-    <w:pPr>
-      <w:numPr>
-        <w:ilvl w:val="6"/>
-        <w:numId w:val="1"/>
-      </w:numPr>
-      <w:spacing w:before="240" w:after="60"/>
-      <w:ind w:left="2880"/>
-      <w:outlineLvl w:val="6"/>
-    </w:pPr>
-  </w:style>
-  <w:style w:type="paragraph" w:styleId="Heading8">
-    <w:name w:val="heading 8"/>
-    <w:basedOn w:val="Normal"/>
-    <w:next w:val="Normal"/>
-    <w:qFormat/>
-    <w:pPr>
-      <w:numPr>
-        <w:ilvl w:val="7"/>
-        <w:numId w:val="1"/>
-      </w:numPr>
-      <w:spacing w:before="240" w:after="60"/>
-      <w:ind w:left="2880"/>
-      <w:outlineLvl w:val="7"/>
-    </w:pPr>
-    <w:rPr>
-      <w:i/>
-    </w:rPr>
-  </w:style>
-  <w:style w:type="paragraph" w:styleId="Heading9">
-    <w:name w:val="heading 9"/>
-    <w:basedOn w:val="Normal"/>
-    <w:next w:val="Normal"/>
-    <w:qFormat/>
-    <w:pPr>
-      <w:numPr>
-        <w:ilvl w:val="8"/>
-        <w:numId w:val="1"/>
-      </w:numPr>
-      <w:spacing w:before="240" w:after="60"/>
-      <w:ind w:left="2880"/>
-      <w:outlineLvl w:val="8"/>
-    </w:pPr>
-    <w:rPr>
-      <w:b/>
-      <w:i/>
-      <w:sz w:val="18"/>
-    </w:rPr>
-  </w:style>
-  <w:style w:type="character" w:default="1" w:styleId="DefaultParagraphFont">
-    <w:name w:val="Default Paragraph Font"/>
-    <w:uiPriority w:val="1"/>
-    <w:semiHidden/>
-    <w:unhideWhenUsed/>
-  </w:style>
-  <w:style w:type="table" w:default="1" w:styleId="TableNormal">
-    <w:name w:val="Normal Table"/>
-    <w:uiPriority w:val="99"/>
-    <w:semiHidden/>
-    <w:unhideWhenUsed/>
-    <w:tblPr>
-      <w:tblInd w:w="0" w:type="dxa"/>
-      <w:tblCellMar>
-        <w:top w:w="0" w:type="dxa"/>
-        <w:left w:w="108" w:type="dxa"/>
-        <w:bottom w:w="0" w:type="dxa"/>
-        <w:right w:w="108" w:type="dxa"/>
-      </w:tblCellMar>
-    </w:tblPr>
-  </w:style>
-  <w:style w:type="numbering" w:default="1" w:styleId="NoList">
-    <w:name w:val="No List"/>
-    <w:uiPriority w:val="99"/>
-    <w:semiHidden/>
-    <w:unhideWhenUsed/>
-  </w:style>
-  <w:style w:type="paragraph" w:customStyle="1" w:styleId="Paragraph2">
-    <w:name w:val="Paragraph2"/>
-    <w:basedOn w:val="Normal"/>
-    <w:pPr>
-      <w:spacing w:before="80"/>
-      <w:ind w:left="720"/>
-      <w:jc w:val="both"/>
-    </w:pPr>
-    <w:rPr>
-      <w:color w:val="000000"/>
-      <w:lang w:val="en-AU"/>
-    </w:rPr>
-  </w:style>
-  <w:style w:type="paragraph" w:styleId="Title">
-    <w:name w:val="Title"/>
-    <w:basedOn w:val="Normal"/>
-    <w:next w:val="Normal"/>
-    <w:qFormat/>
-    <w:pPr>
-      <w:spacing w:line="240" w:lineRule="auto"/>
-      <w:jc w:val="center"/>
-    </w:pPr>
-    <w:rPr>
-      <w:rFonts w:ascii="Arial" w:hAnsi="Arial"/>
-      <w:b/>
-      <w:sz w:val="36"/>
-    </w:rPr>
-  </w:style>
-  <w:style w:type="paragraph" w:styleId="Subtitle">
-    <w:name w:val="Subtitle"/>
-    <w:basedOn w:val="Normal"/>
-    <w:qFormat/>
-    <w:pPr>
-      <w:spacing w:after="60"/>
-      <w:jc w:val="center"/>
-    </w:pPr>
-    <w:rPr>
-      <w:rFonts w:ascii="Arial" w:hAnsi="Arial"/>
-      <w:i/>
-      <w:sz w:val="36"/>
-      <w:lang w:val="en-AU"/>
-    </w:rPr>
-  </w:style>
-  <w:style w:type="paragraph" w:styleId="NormalIndent">
-    <w:name w:val="Normal Indent"/>
-    <w:basedOn w:val="Normal"/>
-    <w:pPr>
-      <w:ind w:left="900" w:hanging="900"/>
-    </w:pPr>
-  </w:style>
-  <w:style w:type="paragraph" w:styleId="TOC1">
-    <w:name w:val="toc 1"/>
-    <w:basedOn w:val="Normal"/>
-    <w:next w:val="Normal"/>
-    <w:semiHidden/>
-    <w:pPr>
-      <w:spacing w:before="240" w:after="120"/>
-    </w:pPr>
-    <w:rPr>
-      <w:b/>
-      <w:bCs/>
-      <w:szCs w:val="24"/>
-    </w:rPr>
-  </w:style>
-  <w:style w:type="paragraph" w:styleId="TOC2">
-    <w:name w:val="toc 2"/>
-    <w:basedOn w:val="Normal"/>
-    <w:next w:val="Normal"/>
-    <w:semiHidden/>
-    <w:pPr>
-      <w:spacing w:before="120"/>
-      <w:ind w:left="200"/>
-    </w:pPr>
-    <w:rPr>
-      <w:i/>
-      <w:iCs/>
-      <w:szCs w:val="24"/>
-    </w:rPr>
-  </w:style>
-  <w:style w:type="paragraph" w:styleId="TOC3">
-    <w:name w:val="toc 3"/>
-    <w:basedOn w:val="Normal"/>
-    <w:next w:val="Normal"/>
-    <w:semiHidden/>
-    <w:pPr>
-      <w:ind w:left="400"/>
-    </w:pPr>
-    <w:rPr>
-      <w:szCs w:val="24"/>
-    </w:rPr>
-  </w:style>
-  <w:style w:type="paragraph" w:styleId="Header">
-    <w:name w:val="header"/>
-    <w:basedOn w:val="Normal"/>
-    <w:pPr>
-      <w:tabs>
-        <w:tab w:val="center" w:pos="4320"/>
-        <w:tab w:val="right" w:pos="8640"/>
-      </w:tabs>
-    </w:pPr>
-  </w:style>
-  <w:style w:type="paragraph" w:styleId="Footer">
-    <w:name w:val="footer"/>
-    <w:basedOn w:val="Normal"/>
-    <w:pPr>
-      <w:tabs>
-        <w:tab w:val="center" w:pos="4320"/>
-        <w:tab w:val="right" w:pos="8640"/>
-      </w:tabs>
-    </w:pPr>
-  </w:style>
-  <w:style w:type="character" w:styleId="PageNumber">
-    <w:name w:val="page number"/>
-    <w:basedOn w:val="DefaultParagraphFont"/>
-  </w:style>
-  <w:style w:type="paragraph" w:customStyle="1" w:styleId="Tabletext">
-    <w:name w:val="Tabletext"/>
-    <w:basedOn w:val="Normal"/>
-    <w:pPr>
-      <w:keepLines/>
-      <w:spacing w:after="120"/>
-    </w:pPr>
-  </w:style>
-  <w:style w:type="paragraph" w:styleId="BodyText">
-    <w:name w:val="Body Text"/>
-    <w:basedOn w:val="Normal"/>
-    <w:pPr>
-      <w:keepLines/>
-      <w:spacing w:after="120"/>
-      <w:ind w:left="720"/>
-    </w:pPr>
-  </w:style>
-  <w:style w:type="paragraph" w:customStyle="1" w:styleId="Blockquote">
-    <w:name w:val="Blockquote"/>
-    <w:basedOn w:val="Normal"/>
-    <w:pPr>
-      <w:widowControl/>
-      <w:spacing w:before="100" w:after="100" w:line="240" w:lineRule="auto"/>
-      <w:ind w:left="360" w:right="360"/>
-    </w:pPr>
-    <w:rPr>
-      <w:snapToGrid w:val="0"/>
-      <w:sz w:val="24"/>
-      <w:lang w:val="en-CA"/>
-    </w:rPr>
-  </w:style>
-  <w:style w:type="paragraph" w:customStyle="1" w:styleId="Bullet1">
-    <w:name w:val="Bullet1"/>
-    <w:basedOn w:val="Normal"/>
-    <w:pPr>
-      <w:ind w:left="720" w:hanging="432"/>
-    </w:pPr>
-  </w:style>
-  <w:style w:type="paragraph" w:customStyle="1" w:styleId="Bullet2">
-    <w:name w:val="Bullet2"/>
-    <w:basedOn w:val="Normal"/>
-    <w:pPr>
-      <w:ind w:left="1440" w:hanging="360"/>
-    </w:pPr>
-    <w:rPr>
-      <w:color w:val="000080"/>
-    </w:rPr>
-  </w:style>
-  <w:style w:type="paragraph" w:styleId="DocumentMap">
-    <w:name w:val="Document Map"/>
-    <w:basedOn w:val="Normal"/>
-    <w:semiHidden/>
-    <w:pPr>
-      <w:shd w:val="clear" w:color="auto" w:fill="000080"/>
-    </w:pPr>
-    <w:rPr>
-      <w:rFonts w:ascii="Tahoma" w:hAnsi="Tahoma"/>
-    </w:rPr>
-  </w:style>
-  <w:style w:type="character" w:styleId="FootnoteReference">
-    <w:name w:val="footnote reference"/>
-    <w:basedOn w:val="DefaultParagraphFont"/>
-    <w:semiHidden/>
-    <w:rPr>
-      <w:sz w:val="20"/>
-      <w:vertAlign w:val="superscript"/>
-    </w:rPr>
-  </w:style>
-  <w:style w:type="paragraph" w:styleId="FootnoteText">
-    <w:name w:val="footnote text"/>
-    <w:basedOn w:val="Normal"/>
-    <w:semiHidden/>
-    <w:pPr>
-      <w:keepNext/>
-      <w:keepLines/>
-      <w:pBdr>
-        <w:bottom w:val="single" w:sz="6" w:space="0" w:color="000000"/>
-      </w:pBdr>
-      <w:spacing w:before="40" w:after="40"/>
-      <w:ind w:left="360" w:hanging="360"/>
-    </w:pPr>
-    <w:rPr>
-      <w:rFonts w:ascii="Helvetica" w:hAnsi="Helvetica"/>
-      <w:sz w:val="16"/>
-    </w:rPr>
-  </w:style>
-  <w:style w:type="paragraph" w:customStyle="1" w:styleId="MainTitle">
-    <w:name w:val="Main Title"/>
-    <w:basedOn w:val="Normal"/>
-    <w:pPr>
-      <w:spacing w:before="480" w:after="60" w:line="240" w:lineRule="auto"/>
-      <w:jc w:val="center"/>
-    </w:pPr>
-    <w:rPr>
-      <w:rFonts w:ascii="Arial" w:hAnsi="Arial"/>
-      <w:b/>
-      <w:kern w:val="28"/>
-      <w:sz w:val="32"/>
-    </w:rPr>
-  </w:style>
-  <w:style w:type="paragraph" w:customStyle="1" w:styleId="Paragraph1">
-    <w:name w:val="Paragraph1"/>
-    <w:basedOn w:val="Normal"/>
-    <w:pPr>
-      <w:spacing w:before="80" w:line="240" w:lineRule="auto"/>
-      <w:jc w:val="both"/>
-    </w:pPr>
-  </w:style>
-  <w:style w:type="paragraph" w:customStyle="1" w:styleId="Paragraph3">
-    <w:name w:val="Paragraph3"/>
-    <w:basedOn w:val="Normal"/>
-    <w:pPr>
-      <w:spacing w:before="80" w:line="240" w:lineRule="auto"/>
-      <w:ind w:left="1530"/>
-      <w:jc w:val="both"/>
-    </w:pPr>
-  </w:style>
-  <w:style w:type="paragraph" w:customStyle="1" w:styleId="Paragraph4">
-    <w:name w:val="Paragraph4"/>
-    <w:basedOn w:val="Normal"/>
-    <w:pPr>
-      <w:spacing w:before="80" w:line="240" w:lineRule="auto"/>
-      <w:ind w:left="2250"/>
-      <w:jc w:val="both"/>
-    </w:pPr>
-  </w:style>
-  <w:style w:type="paragraph" w:styleId="TOC4">
-    <w:name w:val="toc 4"/>
-    <w:basedOn w:val="Normal"/>
-    <w:next w:val="Normal"/>
-    <w:autoRedefine/>
-    <w:semiHidden/>
-    <w:pPr>
-      <w:ind w:left="600"/>
-    </w:pPr>
-    <w:rPr>
-      <w:szCs w:val="24"/>
-    </w:rPr>
-  </w:style>
-  <w:style w:type="paragraph" w:styleId="TOC5">
-    <w:name w:val="toc 5"/>
-    <w:basedOn w:val="Normal"/>
-    <w:next w:val="Normal"/>
-    <w:autoRedefine/>
-    <w:semiHidden/>
-    <w:pPr>
-      <w:ind w:left="800"/>
-    </w:pPr>
-    <w:rPr>
-      <w:szCs w:val="24"/>
-    </w:rPr>
-  </w:style>
-  <w:style w:type="paragraph" w:styleId="TOC6">
-    <w:name w:val="toc 6"/>
-    <w:basedOn w:val="Normal"/>
-    <w:next w:val="Normal"/>
-    <w:autoRedefine/>
-    <w:semiHidden/>
-    <w:pPr>
-      <w:ind w:left="1000"/>
-    </w:pPr>
-    <w:rPr>
-      <w:szCs w:val="24"/>
-    </w:rPr>
-  </w:style>
-  <w:style w:type="paragraph" w:styleId="TOC7">
-    <w:name w:val="toc 7"/>
-    <w:basedOn w:val="Normal"/>
-    <w:next w:val="Normal"/>
-    <w:autoRedefine/>
-    <w:semiHidden/>
-    <w:pPr>
-      <w:ind w:left="1200"/>
-    </w:pPr>
-    <w:rPr>
-      <w:szCs w:val="24"/>
-    </w:rPr>
-  </w:style>
-  <w:style w:type="paragraph" w:styleId="TOC8">
-    <w:name w:val="toc 8"/>
-    <w:basedOn w:val="Normal"/>
-    <w:next w:val="Normal"/>
-    <w:autoRedefine/>
-    <w:semiHidden/>
-    <w:pPr>
-      <w:ind w:left="1400"/>
-    </w:pPr>
-    <w:rPr>
-      <w:szCs w:val="24"/>
-    </w:rPr>
-  </w:style>
-  <w:style w:type="paragraph" w:styleId="TOC9">
-    <w:name w:val="toc 9"/>
-    <w:basedOn w:val="Normal"/>
-    <w:next w:val="Normal"/>
-    <w:autoRedefine/>
-    <w:semiHidden/>
-    <w:pPr>
-      <w:ind w:left="1600"/>
-    </w:pPr>
-    <w:rPr>
-      <w:szCs w:val="24"/>
-    </w:rPr>
-  </w:style>
-  <w:style w:type="paragraph" w:styleId="BodyText2">
-    <w:name w:val="Body Text 2"/>
-    <w:basedOn w:val="Normal"/>
-    <w:rPr>
-      <w:i/>
-      <w:color w:val="0000FF"/>
-    </w:rPr>
-  </w:style>
-  <w:style w:type="paragraph" w:styleId="BodyTextIndent">
-    <w:name w:val="Body Text Indent"/>
-    <w:basedOn w:val="Normal"/>
-    <w:pPr>
-      <w:ind w:left="720"/>
-    </w:pPr>
-    <w:rPr>
-      <w:i/>
-      <w:color w:val="0000FF"/>
-      <w:u w:val="single"/>
-    </w:rPr>
-  </w:style>
-  <w:style w:type="paragraph" w:customStyle="1" w:styleId="Body">
-    <w:name w:val="Body"/>
-    <w:basedOn w:val="Normal"/>
-    <w:pPr>
-      <w:widowControl/>
-      <w:spacing w:before="120" w:line="240" w:lineRule="auto"/>
-      <w:jc w:val="both"/>
-    </w:pPr>
-    <w:rPr>
-      <w:rFonts w:ascii="Book Antiqua" w:hAnsi="Book Antiqua"/>
-    </w:rPr>
-  </w:style>
-  <w:style w:type="paragraph" w:customStyle="1" w:styleId="Bullet">
-    <w:name w:val="Bullet"/>
-    <w:basedOn w:val="Normal"/>
-    <w:pPr>
-      <w:widowControl/>
-      <w:tabs>
-        <w:tab w:val="num" w:pos="360"/>
-        <w:tab w:val="left" w:pos="720"/>
-      </w:tabs>
-      <w:spacing w:before="120" w:line="240" w:lineRule="auto"/>
-      <w:ind w:left="720" w:right="360"/>
-      <w:jc w:val="both"/>
-    </w:pPr>
-    <w:rPr>
-      <w:rFonts w:ascii="Book Antiqua" w:hAnsi="Book Antiqua"/>
-    </w:rPr>
-  </w:style>
-  <w:style w:type="paragraph" w:customStyle="1" w:styleId="InfoBlue">
-    <w:name w:val="InfoBlue"/>
-    <w:basedOn w:val="Normal"/>
-    <w:next w:val="BodyText"/>
-    <w:rsid w:val="00EF0522"/>
-    <w:pPr>
-      <w:spacing w:after="120"/>
-      <w:ind w:left="360"/>
-    </w:pPr>
-    <w:rPr>
-      <w:rFonts w:ascii="Times" w:hAnsi="Times"/>
-      <w:color w:val="0000FF"/>
-    </w:rPr>
-  </w:style>
-  <w:style w:type="character" w:styleId="Hyperlink">
-    <w:name w:val="Hyperlink"/>
-    <w:basedOn w:val="DefaultParagraphFont"/>
-    <w:rPr>
-      <w:color w:val="0000FF"/>
-      <w:u w:val="single"/>
-    </w:rPr>
-  </w:style>
-  <w:style w:type="paragraph" w:styleId="NormalWeb">
-    <w:name w:val="Normal (Web)"/>
-    <w:basedOn w:val="Normal"/>
-    <w:pPr>
-      <w:widowControl/>
-      <w:spacing w:before="100" w:beforeAutospacing="1" w:after="100" w:afterAutospacing="1" w:line="240" w:lineRule="auto"/>
-    </w:pPr>
-    <w:rPr>
-      <w:sz w:val="24"/>
-      <w:szCs w:val="24"/>
-    </w:rPr>
-  </w:style>
-  <w:style w:type="character" w:styleId="Strong">
-    <w:name w:val="Strong"/>
-    <w:basedOn w:val="DefaultParagraphFont"/>
-    <w:qFormat/>
-    <w:rPr>
-      <w:b/>
-      <w:bCs/>
-    </w:rPr>
-  </w:style>
-  <w:style w:type="paragraph" w:customStyle="1" w:styleId="infoblue0">
-    <w:name w:val="infoblue"/>
-    <w:basedOn w:val="Normal"/>
-    <w:pPr>
-      <w:widowControl/>
-      <w:spacing w:after="120"/>
-      <w:ind w:left="720"/>
-    </w:pPr>
-    <w:rPr>
-      <w:i/>
-      <w:iCs/>
-      <w:color w:val="0000FF"/>
-    </w:rPr>
-  </w:style>
-  <w:style w:type="character" w:styleId="FollowedHyperlink">
-    <w:name w:val="FollowedHyperlink"/>
-    <w:basedOn w:val="DefaultParagraphFont"/>
-    <w:rPr>
-      <w:color w:val="800080"/>
-      <w:u w:val="single"/>
-    </w:rPr>
-  </w:style>
-  <w:style w:type="character" w:styleId="CommentReference">
-    <w:name w:val="annotation reference"/>
-    <w:basedOn w:val="DefaultParagraphFont"/>
-    <w:semiHidden/>
-    <w:rPr>
-      <w:sz w:val="16"/>
-      <w:szCs w:val="16"/>
-    </w:rPr>
-  </w:style>
-  <w:style w:type="paragraph" w:styleId="CommentText">
-    <w:name w:val="annotation text"/>
-    <w:basedOn w:val="Normal"/>
-    <w:semiHidden/>
-    <w:pPr>
-      <w:widowControl/>
-      <w:spacing w:line="240" w:lineRule="auto"/>
-    </w:pPr>
-  </w:style>
-  <w:style w:type="paragraph" w:styleId="BalloonText">
-    <w:name w:val="Balloon Text"/>
-    <w:basedOn w:val="Normal"/>
-    <w:semiHidden/>
-    <w:rPr>
-      <w:rFonts w:ascii="Tahoma" w:hAnsi="Tahoma" w:cs="Tahoma"/>
-      <w:sz w:val="16"/>
-      <w:szCs w:val="16"/>
-    </w:rPr>
-  </w:style>
-  <w:style w:type="character" w:customStyle="1" w:styleId="grame">
-    <w:name w:val="grame"/>
-    <w:basedOn w:val="DefaultParagraphFont"/>
-  </w:style>
-  <w:style w:type="character" w:customStyle="1" w:styleId="spelle">
-    <w:name w:val="spelle"/>
-    <w:basedOn w:val="DefaultParagraphFont"/>
-  </w:style>
-  <w:style w:type="paragraph" w:styleId="CommentSubject">
-    <w:name w:val="annotation subject"/>
-    <w:basedOn w:val="CommentText"/>
-    <w:next w:val="CommentText"/>
+    <w:basedOn w:val="Textodecomentrio"/>
+    <w:next w:val="Textodecomentrio"/>
     <w:semiHidden/>
     <w:pPr>
       <w:widowControl w:val="0"/>

</xml_diff>

<commit_message>
Atualizando o plano de projeto
Signed-off-by: Benito Michelon <benito@Benitos-MacBook-Pro.local>
</commit_message>
<xml_diff>
--- a/Gerente de Projeto/PlanoDeProjeto.docx
+++ b/Gerente de Projeto/PlanoDeProjeto.docx
@@ -1,10 +1,10 @@
 
 <file path=word/document.xml><?xml version="1.0" encoding="utf-8"?>
-<w:document xmlns:wpc="http://schemas.microsoft.com/office/word/2010/wordprocessingCanvas" xmlns:mc="http://schemas.openxmlformats.org/markup-compatibility/2006" xmlns:o="urn:schemas-microsoft-com:office:office" xmlns:r="http://schemas.openxmlformats.org/officeDocument/2006/relationships" xmlns:m="http://schemas.openxmlformats.org/officeDocument/2006/math" xmlns:v="urn:schemas-microsoft-com:vml" xmlns:wp14="http://schemas.microsoft.com/office/word/2010/wordprocessingDrawing" xmlns:wp="http://schemas.openxmlformats.org/drawingml/2006/wordprocessingDrawing" xmlns:w10="urn:schemas-microsoft-com:office:word" xmlns:w="http://schemas.openxmlformats.org/wordprocessingml/2006/main" xmlns:w14="http://schemas.microsoft.com/office/word/2010/wordml" xmlns:w15="http://schemas.microsoft.com/office/word/2012/wordml" xmlns:wpg="http://schemas.microsoft.com/office/word/2010/wordprocessingGroup" xmlns:wpi="http://schemas.microsoft.com/office/word/2010/wordprocessingInk" xmlns:wne="http://schemas.microsoft.com/office/word/2006/wordml" xmlns:wps="http://schemas.microsoft.com/office/word/2010/wordprocessingShape" mc:Ignorable="w14 w15 wp14">
+<w:document xmlns:wpc="http://schemas.microsoft.com/office/word/2010/wordprocessingCanvas" xmlns:mc="http://schemas.openxmlformats.org/markup-compatibility/2006" xmlns:o="urn:schemas-microsoft-com:office:office" xmlns:r="http://schemas.openxmlformats.org/officeDocument/2006/relationships" xmlns:m="http://schemas.openxmlformats.org/officeDocument/2006/math" xmlns:v="urn:schemas-microsoft-com:vml" xmlns:wp14="http://schemas.microsoft.com/office/word/2010/wordprocessingDrawing" xmlns:wp="http://schemas.openxmlformats.org/drawingml/2006/wordprocessingDrawing" xmlns:w10="urn:schemas-microsoft-com:office:word" xmlns:w="http://schemas.openxmlformats.org/wordprocessingml/2006/main" xmlns:w14="http://schemas.microsoft.com/office/word/2010/wordml" xmlns:wpg="http://schemas.microsoft.com/office/word/2010/wordprocessingGroup" xmlns:wpi="http://schemas.microsoft.com/office/word/2010/wordprocessingInk" xmlns:wne="http://schemas.microsoft.com/office/word/2006/wordml" xmlns:wps="http://schemas.microsoft.com/office/word/2010/wordprocessingShape" mc:Ignorable="w14 wp14">
   <w:body>
     <w:p>
       <w:pPr>
-        <w:pStyle w:val="Ttulo"/>
+        <w:pStyle w:val="Title"/>
       </w:pPr>
       <w:r>
         <w:t>HAC Integration Layer</w:t>
@@ -12,7 +12,7 @@
     </w:p>
     <w:p>
       <w:pPr>
-        <w:pStyle w:val="Ttulo"/>
+        <w:pStyle w:val="Title"/>
       </w:pPr>
       <w:r>
         <w:t>Plano de Projeto</w:t>
@@ -21,7 +21,7 @@
     <w:p/>
     <w:p>
       <w:pPr>
-        <w:pStyle w:val="Ttulo1"/>
+        <w:pStyle w:val="Heading1"/>
       </w:pPr>
       <w:bookmarkStart w:id="0" w:name="_Toc524312826"/>
       <w:bookmarkStart w:id="1" w:name="_Toc20734058"/>
@@ -36,7 +36,7 @@
     </w:p>
     <w:p>
       <w:pPr>
-        <w:pStyle w:val="Corpodetexto"/>
+        <w:pStyle w:val="BodyText"/>
         <w:ind w:left="360"/>
         <w:rPr>
           <w:lang w:val="pt-BR"/>
@@ -51,7 +51,7 @@
     </w:p>
     <w:p>
       <w:pPr>
-        <w:pStyle w:val="Ttulo1"/>
+        <w:pStyle w:val="Heading1"/>
       </w:pPr>
       <w:bookmarkStart w:id="5" w:name="_Toc524312837"/>
       <w:bookmarkStart w:id="6" w:name="_Toc20734060"/>
@@ -169,7 +169,7 @@
     </w:p>
     <w:p>
       <w:pPr>
-        <w:pStyle w:val="Ttulo1"/>
+        <w:pStyle w:val="Heading1"/>
         <w:spacing w:before="240"/>
       </w:pPr>
       <w:bookmarkStart w:id="7" w:name="_Toc524312847"/>
@@ -224,7 +224,7 @@
     </w:p>
     <w:p>
       <w:pPr>
-        <w:pStyle w:val="Ttulo1"/>
+        <w:pStyle w:val="Heading1"/>
       </w:pPr>
       <w:r>
         <w:t xml:space="preserve">Project </w:t>
@@ -273,7 +273,7 @@
           </w:tcPr>
           <w:p>
             <w:pPr>
-              <w:pStyle w:val="Corpodetexto"/>
+              <w:pStyle w:val="BodyText"/>
               <w:spacing w:before="60"/>
               <w:ind w:left="0"/>
               <w:rPr>
@@ -299,7 +299,7 @@
           </w:tcPr>
           <w:p>
             <w:pPr>
-              <w:pStyle w:val="Corpodetexto"/>
+              <w:pStyle w:val="BodyText"/>
               <w:spacing w:before="60"/>
               <w:ind w:left="0"/>
               <w:rPr>
@@ -331,7 +331,7 @@
           </w:tcPr>
           <w:p>
             <w:pPr>
-              <w:pStyle w:val="Corpodetexto"/>
+              <w:pStyle w:val="BodyText"/>
               <w:spacing w:before="60"/>
               <w:ind w:left="0"/>
               <w:rPr>
@@ -357,7 +357,7 @@
           </w:tcPr>
           <w:p>
             <w:pPr>
-              <w:pStyle w:val="Corpodetexto"/>
+              <w:pStyle w:val="BodyText"/>
               <w:spacing w:before="60"/>
               <w:ind w:left="0"/>
               <w:rPr>
@@ -384,7 +384,7 @@
           </w:tcPr>
           <w:p>
             <w:pPr>
-              <w:pStyle w:val="Corpodetexto"/>
+              <w:pStyle w:val="BodyText"/>
               <w:spacing w:before="60"/>
               <w:ind w:left="0"/>
             </w:pPr>
@@ -399,7 +399,7 @@
           </w:tcPr>
           <w:p>
             <w:pPr>
-              <w:pStyle w:val="Corpodetexto"/>
+              <w:pStyle w:val="BodyText"/>
               <w:spacing w:before="60"/>
               <w:ind w:left="0"/>
             </w:pPr>
@@ -409,7 +409,7 @@
           </w:p>
           <w:p>
             <w:pPr>
-              <w:pStyle w:val="Corpodetexto"/>
+              <w:pStyle w:val="BodyText"/>
               <w:numPr>
                 <w:ilvl w:val="0"/>
                 <w:numId w:val="10"/>
@@ -422,7 +422,7 @@
           </w:p>
           <w:p>
             <w:pPr>
-              <w:pStyle w:val="Corpodetexto"/>
+              <w:pStyle w:val="BodyText"/>
               <w:numPr>
                 <w:ilvl w:val="0"/>
                 <w:numId w:val="10"/>
@@ -446,7 +446,7 @@
           </w:tcPr>
           <w:p>
             <w:pPr>
-              <w:pStyle w:val="Corpodetexto"/>
+              <w:pStyle w:val="BodyText"/>
               <w:spacing w:before="60"/>
               <w:ind w:left="0"/>
             </w:pPr>
@@ -467,7 +467,7 @@
           </w:tcPr>
           <w:p>
             <w:pPr>
-              <w:pStyle w:val="Corpodetexto"/>
+              <w:pStyle w:val="BodyText"/>
               <w:spacing w:before="60"/>
               <w:ind w:left="0"/>
             </w:pPr>
@@ -484,7 +484,7 @@
           </w:tcPr>
           <w:p>
             <w:pPr>
-              <w:pStyle w:val="Corpodetexto"/>
+              <w:pStyle w:val="BodyText"/>
               <w:spacing w:before="60"/>
               <w:ind w:left="0"/>
             </w:pPr>
@@ -499,7 +499,7 @@
           </w:tcPr>
           <w:p>
             <w:pPr>
-              <w:pStyle w:val="Corpodetexto"/>
+              <w:pStyle w:val="BodyText"/>
               <w:spacing w:before="60"/>
               <w:ind w:left="0"/>
             </w:pPr>
@@ -512,7 +512,7 @@
           </w:p>
           <w:p>
             <w:pPr>
-              <w:pStyle w:val="Corpodetexto"/>
+              <w:pStyle w:val="BodyText"/>
               <w:numPr>
                 <w:ilvl w:val="0"/>
                 <w:numId w:val="11"/>
@@ -525,7 +525,7 @@
           </w:p>
           <w:p>
             <w:pPr>
-              <w:pStyle w:val="Corpodetexto"/>
+              <w:pStyle w:val="BodyText"/>
               <w:numPr>
                 <w:ilvl w:val="0"/>
                 <w:numId w:val="11"/>
@@ -549,7 +549,7 @@
           </w:tcPr>
           <w:p>
             <w:pPr>
-              <w:pStyle w:val="Corpodetexto"/>
+              <w:pStyle w:val="BodyText"/>
               <w:spacing w:before="60"/>
               <w:ind w:left="0"/>
             </w:pPr>
@@ -570,7 +570,7 @@
           </w:tcPr>
           <w:p>
             <w:pPr>
-              <w:pStyle w:val="Corpodetexto"/>
+              <w:pStyle w:val="BodyText"/>
               <w:spacing w:before="60"/>
               <w:ind w:left="0"/>
             </w:pPr>
@@ -587,7 +587,7 @@
           </w:tcPr>
           <w:p>
             <w:pPr>
-              <w:pStyle w:val="Corpodetexto"/>
+              <w:pStyle w:val="BodyText"/>
               <w:spacing w:before="60"/>
               <w:ind w:left="0"/>
             </w:pPr>
@@ -602,7 +602,7 @@
           </w:tcPr>
           <w:p>
             <w:pPr>
-              <w:pStyle w:val="Corpodetexto"/>
+              <w:pStyle w:val="BodyText"/>
               <w:spacing w:before="60"/>
               <w:ind w:left="0"/>
             </w:pPr>
@@ -612,20 +612,7 @@
           </w:p>
           <w:p>
             <w:pPr>
-              <w:pStyle w:val="Corpodetexto"/>
-              <w:numPr>
-                <w:ilvl w:val="0"/>
-                <w:numId w:val="23"/>
-              </w:numPr>
-              <w:spacing w:before="60"/>
-            </w:pPr>
-            <w:r>
-              <w:t>Executar tarefa 4</w:t>
-            </w:r>
-          </w:p>
-          <w:p>
-            <w:pPr>
-              <w:pStyle w:val="Corpodetexto"/>
+              <w:pStyle w:val="BodyText"/>
               <w:numPr>
                 <w:ilvl w:val="0"/>
                 <w:numId w:val="23"/>
@@ -635,14 +622,31 @@
                 <w:lang w:val="pt-BR"/>
               </w:rPr>
             </w:pPr>
-            <w:bookmarkStart w:id="9" w:name="_GoBack"/>
             <w:r>
               <w:rPr>
                 <w:lang w:val="pt-BR"/>
               </w:rPr>
               <w:t>Criação de relatório de acesso</w:t>
             </w:r>
-            <w:bookmarkEnd w:id="9"/>
+          </w:p>
+          <w:p>
+            <w:pPr>
+              <w:pStyle w:val="BodyText"/>
+              <w:numPr>
+                <w:ilvl w:val="0"/>
+                <w:numId w:val="23"/>
+              </w:numPr>
+              <w:spacing w:before="60"/>
+              <w:rPr>
+                <w:lang w:val="pt-BR"/>
+              </w:rPr>
+            </w:pPr>
+            <w:r>
+              <w:rPr>
+                <w:lang w:val="pt-BR"/>
+              </w:rPr>
+              <w:t>Listagem de todos os aparelhos</w:t>
+            </w:r>
           </w:p>
         </w:tc>
         <w:tc>
@@ -651,7 +655,7 @@
           </w:tcPr>
           <w:p>
             <w:pPr>
-              <w:pStyle w:val="Corpodetexto"/>
+              <w:pStyle w:val="BodyText"/>
               <w:spacing w:before="60"/>
               <w:ind w:left="0"/>
             </w:pPr>
@@ -666,15 +670,12 @@
           </w:tcPr>
           <w:p>
             <w:pPr>
-              <w:pStyle w:val="Corpodetexto"/>
+              <w:pStyle w:val="BodyText"/>
               <w:spacing w:before="60"/>
               <w:ind w:left="0"/>
             </w:pPr>
             <w:r>
-              <w:t>7</w:t>
-            </w:r>
-            <w:r>
-              <w:t>0</w:t>
+              <w:t>140</w:t>
             </w:r>
           </w:p>
         </w:tc>
@@ -686,7 +687,7 @@
           </w:tcPr>
           <w:p>
             <w:pPr>
-              <w:pStyle w:val="Corpodetexto"/>
+              <w:pStyle w:val="BodyText"/>
               <w:spacing w:before="60"/>
               <w:ind w:left="0"/>
             </w:pPr>
@@ -701,7 +702,7 @@
           </w:tcPr>
           <w:p>
             <w:pPr>
-              <w:pStyle w:val="Corpodetexto"/>
+              <w:pStyle w:val="BodyText"/>
               <w:spacing w:before="60"/>
               <w:ind w:left="0"/>
             </w:pPr>
@@ -711,7 +712,7 @@
           </w:p>
           <w:p>
             <w:pPr>
-              <w:pStyle w:val="Corpodetexto"/>
+              <w:pStyle w:val="BodyText"/>
               <w:spacing w:before="60"/>
               <w:ind w:left="0"/>
             </w:pPr>
@@ -721,12 +722,22 @@
           </w:p>
           <w:p>
             <w:pPr>
-              <w:pStyle w:val="Corpodetexto"/>
+              <w:pStyle w:val="BodyText"/>
               <w:spacing w:before="60"/>
               <w:ind w:left="0"/>
             </w:pPr>
             <w:r>
               <w:t>2.     Mitigar risco 3</w:t>
+            </w:r>
+          </w:p>
+          <w:p>
+            <w:pPr>
+              <w:pStyle w:val="BodyText"/>
+              <w:spacing w:before="60"/>
+              <w:ind w:left="0"/>
+            </w:pPr>
+            <w:r>
+              <w:t>3.     Executar tarefa 4</w:t>
             </w:r>
           </w:p>
         </w:tc>
@@ -736,7 +747,7 @@
           </w:tcPr>
           <w:p>
             <w:pPr>
-              <w:pStyle w:val="Corpodetexto"/>
+              <w:pStyle w:val="BodyText"/>
               <w:spacing w:before="60"/>
               <w:ind w:left="0"/>
             </w:pPr>
@@ -751,13 +762,15 @@
           </w:tcPr>
           <w:p>
             <w:pPr>
-              <w:pStyle w:val="Corpodetexto"/>
+              <w:pStyle w:val="BodyText"/>
               <w:spacing w:before="60"/>
               <w:ind w:left="0"/>
             </w:pPr>
             <w:r>
-              <w:t>70</w:t>
-            </w:r>
+              <w:t>120</w:t>
+            </w:r>
+            <w:bookmarkStart w:id="9" w:name="_GoBack"/>
+            <w:bookmarkEnd w:id="9"/>
           </w:p>
         </w:tc>
       </w:tr>
@@ -768,7 +781,7 @@
           </w:tcPr>
           <w:p>
             <w:pPr>
-              <w:pStyle w:val="Corpodetexto"/>
+              <w:pStyle w:val="BodyText"/>
               <w:spacing w:before="60"/>
               <w:ind w:left="0"/>
             </w:pPr>
@@ -783,7 +796,7 @@
           </w:tcPr>
           <w:p>
             <w:pPr>
-              <w:pStyle w:val="Corpodetexto"/>
+              <w:pStyle w:val="BodyText"/>
               <w:spacing w:before="60"/>
               <w:ind w:left="0"/>
             </w:pPr>
@@ -793,7 +806,7 @@
           </w:p>
           <w:p>
             <w:pPr>
-              <w:pStyle w:val="Corpodetexto"/>
+              <w:pStyle w:val="BodyText"/>
               <w:spacing w:before="60"/>
               <w:ind w:left="0"/>
             </w:pPr>
@@ -803,11 +816,12 @@
           </w:p>
           <w:p>
             <w:pPr>
-              <w:pStyle w:val="Corpodetexto"/>
+              <w:pStyle w:val="BodyText"/>
               <w:spacing w:before="60"/>
               <w:ind w:left="0"/>
             </w:pPr>
             <w:r>
+              <w:lastRenderedPageBreak/>
               <w:t>2.      Mitigar risco 3</w:t>
             </w:r>
           </w:p>
@@ -818,11 +832,12 @@
           </w:tcPr>
           <w:p>
             <w:pPr>
-              <w:pStyle w:val="Corpodetexto"/>
+              <w:pStyle w:val="BodyText"/>
               <w:spacing w:before="60"/>
               <w:ind w:left="0"/>
             </w:pPr>
             <w:r>
+              <w:lastRenderedPageBreak/>
               <w:t>21-07-2015/10-08-2015</w:t>
             </w:r>
           </w:p>
@@ -833,7 +848,7 @@
           </w:tcPr>
           <w:p>
             <w:pPr>
-              <w:pStyle w:val="Corpodetexto"/>
+              <w:pStyle w:val="BodyText"/>
               <w:spacing w:before="60"/>
               <w:ind w:left="0"/>
             </w:pPr>
@@ -850,7 +865,7 @@
           </w:tcPr>
           <w:p>
             <w:pPr>
-              <w:pStyle w:val="Corpodetexto"/>
+              <w:pStyle w:val="BodyText"/>
               <w:spacing w:before="60"/>
               <w:ind w:left="0"/>
             </w:pPr>
@@ -866,7 +881,7 @@
           </w:tcPr>
           <w:p>
             <w:pPr>
-              <w:pStyle w:val="Corpodetexto"/>
+              <w:pStyle w:val="BodyText"/>
               <w:spacing w:before="60"/>
               <w:ind w:left="0"/>
             </w:pPr>
@@ -876,7 +891,7 @@
           </w:p>
           <w:p>
             <w:pPr>
-              <w:pStyle w:val="Corpodetexto"/>
+              <w:pStyle w:val="BodyText"/>
               <w:spacing w:before="60"/>
               <w:ind w:left="0"/>
             </w:pPr>
@@ -891,7 +906,7 @@
           </w:tcPr>
           <w:p>
             <w:pPr>
-              <w:pStyle w:val="Corpodetexto"/>
+              <w:pStyle w:val="BodyText"/>
               <w:spacing w:before="60"/>
               <w:ind w:left="0"/>
             </w:pPr>
@@ -906,7 +921,7 @@
           </w:tcPr>
           <w:p>
             <w:pPr>
-              <w:pStyle w:val="Corpodetexto"/>
+              <w:pStyle w:val="BodyText"/>
               <w:spacing w:before="60"/>
               <w:ind w:left="0"/>
             </w:pPr>
@@ -923,7 +938,7 @@
           </w:tcPr>
           <w:p>
             <w:pPr>
-              <w:pStyle w:val="Corpodetexto"/>
+              <w:pStyle w:val="BodyText"/>
               <w:spacing w:before="60"/>
               <w:ind w:left="0"/>
             </w:pPr>
@@ -938,7 +953,7 @@
           </w:tcPr>
           <w:p>
             <w:pPr>
-              <w:pStyle w:val="Corpodetexto"/>
+              <w:pStyle w:val="BodyText"/>
               <w:spacing w:before="60"/>
               <w:ind w:left="0"/>
             </w:pPr>
@@ -948,7 +963,7 @@
           </w:p>
           <w:p>
             <w:pPr>
-              <w:pStyle w:val="Corpodetexto"/>
+              <w:pStyle w:val="BodyText"/>
               <w:numPr>
                 <w:ilvl w:val="0"/>
                 <w:numId w:val="22"/>
@@ -964,7 +979,7 @@
           </w:p>
           <w:p>
             <w:pPr>
-              <w:pStyle w:val="Corpodetexto"/>
+              <w:pStyle w:val="BodyText"/>
               <w:numPr>
                 <w:ilvl w:val="0"/>
                 <w:numId w:val="22"/>
@@ -982,7 +997,7 @@
           </w:tcPr>
           <w:p>
             <w:pPr>
-              <w:pStyle w:val="Corpodetexto"/>
+              <w:pStyle w:val="BodyText"/>
               <w:spacing w:before="60"/>
               <w:ind w:left="0"/>
             </w:pPr>
@@ -997,7 +1012,7 @@
           </w:tcPr>
           <w:p>
             <w:pPr>
-              <w:pStyle w:val="Corpodetexto"/>
+              <w:pStyle w:val="BodyText"/>
               <w:spacing w:before="60"/>
               <w:ind w:left="0"/>
             </w:pPr>
@@ -1014,7 +1029,7 @@
           </w:tcPr>
           <w:p>
             <w:pPr>
-              <w:pStyle w:val="Corpodetexto"/>
+              <w:pStyle w:val="BodyText"/>
               <w:spacing w:before="60"/>
               <w:ind w:left="0"/>
             </w:pPr>
@@ -1029,7 +1044,7 @@
           </w:tcPr>
           <w:p>
             <w:pPr>
-              <w:pStyle w:val="Corpodetexto"/>
+              <w:pStyle w:val="BodyText"/>
               <w:spacing w:before="60"/>
               <w:ind w:left="0"/>
             </w:pPr>
@@ -1039,7 +1054,7 @@
           </w:p>
           <w:p>
             <w:pPr>
-              <w:pStyle w:val="Corpodetexto"/>
+              <w:pStyle w:val="BodyText"/>
               <w:spacing w:before="60"/>
               <w:ind w:left="0"/>
             </w:pPr>
@@ -1049,7 +1064,7 @@
           </w:p>
           <w:p>
             <w:pPr>
-              <w:pStyle w:val="Corpodetexto"/>
+              <w:pStyle w:val="BodyText"/>
               <w:spacing w:before="60"/>
               <w:ind w:left="0"/>
             </w:pPr>
@@ -1064,7 +1079,7 @@
           </w:tcPr>
           <w:p>
             <w:pPr>
-              <w:pStyle w:val="Corpodetexto"/>
+              <w:pStyle w:val="BodyText"/>
               <w:spacing w:before="60"/>
               <w:ind w:left="0"/>
             </w:pPr>
@@ -1079,7 +1094,7 @@
           </w:tcPr>
           <w:p>
             <w:pPr>
-              <w:pStyle w:val="Corpodetexto"/>
+              <w:pStyle w:val="BodyText"/>
               <w:spacing w:before="60"/>
               <w:ind w:left="0"/>
             </w:pPr>
@@ -1096,7 +1111,7 @@
     <w:p/>
     <w:p>
       <w:pPr>
-        <w:pStyle w:val="Ttulo1"/>
+        <w:pStyle w:val="Heading1"/>
       </w:pPr>
       <w:r>
         <w:t>Deployment</w:t>
@@ -1144,7 +1159,7 @@
     </w:p>
     <w:p>
       <w:pPr>
-        <w:pStyle w:val="Ttulo1"/>
+        <w:pStyle w:val="Heading1"/>
       </w:pPr>
       <w:r>
         <w:t xml:space="preserve">Lessons </w:t>
@@ -1163,8 +1178,8 @@
       </w:pPr>
     </w:p>
     <w:sectPr>
-      <w:headerReference w:type="default" r:id="rId7"/>
-      <w:footerReference w:type="default" r:id="rId8"/>
+      <w:headerReference w:type="default" r:id="rId8"/>
+      <w:footerReference w:type="default" r:id="rId9"/>
       <w:pgSz w:w="12240" w:h="15840" w:code="1"/>
       <w:pgMar w:top="1440" w:right="1440" w:bottom="1440" w:left="1440" w:header="720" w:footer="720" w:gutter="0"/>
       <w:cols w:space="720"/>
@@ -1174,7 +1189,7 @@
 </file>
 
 <file path=word/endnotes.xml><?xml version="1.0" encoding="utf-8"?>
-<w:endnotes xmlns:wpc="http://schemas.microsoft.com/office/word/2010/wordprocessingCanvas" xmlns:mc="http://schemas.openxmlformats.org/markup-compatibility/2006" xmlns:o="urn:schemas-microsoft-com:office:office" xmlns:r="http://schemas.openxmlformats.org/officeDocument/2006/relationships" xmlns:m="http://schemas.openxmlformats.org/officeDocument/2006/math" xmlns:v="urn:schemas-microsoft-com:vml" xmlns:wp14="http://schemas.microsoft.com/office/word/2010/wordprocessingDrawing" xmlns:wp="http://schemas.openxmlformats.org/drawingml/2006/wordprocessingDrawing" xmlns:w10="urn:schemas-microsoft-com:office:word" xmlns:w="http://schemas.openxmlformats.org/wordprocessingml/2006/main" xmlns:w14="http://schemas.microsoft.com/office/word/2010/wordml" xmlns:w15="http://schemas.microsoft.com/office/word/2012/wordml" xmlns:wpg="http://schemas.microsoft.com/office/word/2010/wordprocessingGroup" xmlns:wpi="http://schemas.microsoft.com/office/word/2010/wordprocessingInk" xmlns:wne="http://schemas.microsoft.com/office/word/2006/wordml" xmlns:wps="http://schemas.microsoft.com/office/word/2010/wordprocessingShape" mc:Ignorable="w14 w15 wp14">
+<w:endnotes xmlns:wpc="http://schemas.microsoft.com/office/word/2010/wordprocessingCanvas" xmlns:mc="http://schemas.openxmlformats.org/markup-compatibility/2006" xmlns:o="urn:schemas-microsoft-com:office:office" xmlns:r="http://schemas.openxmlformats.org/officeDocument/2006/relationships" xmlns:m="http://schemas.openxmlformats.org/officeDocument/2006/math" xmlns:v="urn:schemas-microsoft-com:vml" xmlns:wp14="http://schemas.microsoft.com/office/word/2010/wordprocessingDrawing" xmlns:wp="http://schemas.openxmlformats.org/drawingml/2006/wordprocessingDrawing" xmlns:w10="urn:schemas-microsoft-com:office:word" xmlns:w="http://schemas.openxmlformats.org/wordprocessingml/2006/main" xmlns:w14="http://schemas.microsoft.com/office/word/2010/wordml" xmlns:wpg="http://schemas.microsoft.com/office/word/2010/wordprocessingGroup" xmlns:wpi="http://schemas.microsoft.com/office/word/2010/wordprocessingInk" xmlns:wne="http://schemas.microsoft.com/office/word/2006/wordml" xmlns:wps="http://schemas.microsoft.com/office/word/2010/wordprocessingShape" mc:Ignorable="w14 wp14">
   <w:endnote w:type="separator" w:id="-1">
     <w:p>
       <w:r>
@@ -1193,7 +1208,7 @@
 </file>
 
 <file path=word/footer1.xml><?xml version="1.0" encoding="utf-8"?>
-<w:ftr xmlns:wpc="http://schemas.microsoft.com/office/word/2010/wordprocessingCanvas" xmlns:mc="http://schemas.openxmlformats.org/markup-compatibility/2006" xmlns:o="urn:schemas-microsoft-com:office:office" xmlns:r="http://schemas.openxmlformats.org/officeDocument/2006/relationships" xmlns:m="http://schemas.openxmlformats.org/officeDocument/2006/math" xmlns:v="urn:schemas-microsoft-com:vml" xmlns:wp14="http://schemas.microsoft.com/office/word/2010/wordprocessingDrawing" xmlns:wp="http://schemas.openxmlformats.org/drawingml/2006/wordprocessingDrawing" xmlns:w10="urn:schemas-microsoft-com:office:word" xmlns:w="http://schemas.openxmlformats.org/wordprocessingml/2006/main" xmlns:w14="http://schemas.microsoft.com/office/word/2010/wordml" xmlns:w15="http://schemas.microsoft.com/office/word/2012/wordml" xmlns:wpg="http://schemas.microsoft.com/office/word/2010/wordprocessingGroup" xmlns:wpi="http://schemas.microsoft.com/office/word/2010/wordprocessingInk" xmlns:wne="http://schemas.microsoft.com/office/word/2006/wordml" xmlns:wps="http://schemas.microsoft.com/office/word/2010/wordprocessingShape" mc:Ignorable="w14 w15 wp14">
+<w:ftr xmlns:wpc="http://schemas.microsoft.com/office/word/2010/wordprocessingCanvas" xmlns:mc="http://schemas.openxmlformats.org/markup-compatibility/2006" xmlns:o="urn:schemas-microsoft-com:office:office" xmlns:r="http://schemas.openxmlformats.org/officeDocument/2006/relationships" xmlns:m="http://schemas.openxmlformats.org/officeDocument/2006/math" xmlns:v="urn:schemas-microsoft-com:vml" xmlns:wp14="http://schemas.microsoft.com/office/word/2010/wordprocessingDrawing" xmlns:wp="http://schemas.openxmlformats.org/drawingml/2006/wordprocessingDrawing" xmlns:w10="urn:schemas-microsoft-com:office:word" xmlns:w="http://schemas.openxmlformats.org/wordprocessingml/2006/main" xmlns:w14="http://schemas.microsoft.com/office/word/2010/wordml" xmlns:wpg="http://schemas.microsoft.com/office/word/2010/wordprocessingGroup" xmlns:wpi="http://schemas.microsoft.com/office/word/2010/wordprocessingInk" xmlns:wne="http://schemas.microsoft.com/office/word/2006/wordml" xmlns:wps="http://schemas.microsoft.com/office/word/2010/wordprocessingShape" mc:Ignorable="w14 wp14">
   <w:tbl>
     <w:tblPr>
       <w:tblW w:w="0" w:type="auto"/>
@@ -1289,69 +1304,69 @@
           </w:r>
           <w:r>
             <w:rPr>
-              <w:rStyle w:val="Nmerodepgina"/>
+              <w:rStyle w:val="PageNumber"/>
             </w:rPr>
             <w:fldChar w:fldCharType="begin"/>
           </w:r>
           <w:r>
             <w:rPr>
-              <w:rStyle w:val="Nmerodepgina"/>
+              <w:rStyle w:val="PageNumber"/>
             </w:rPr>
             <w:instrText xml:space="preserve"> PAGE </w:instrText>
           </w:r>
           <w:r>
             <w:rPr>
-              <w:rStyle w:val="Nmerodepgina"/>
+              <w:rStyle w:val="PageNumber"/>
             </w:rPr>
             <w:fldChar w:fldCharType="separate"/>
           </w:r>
           <w:r>
             <w:rPr>
-              <w:rStyle w:val="Nmerodepgina"/>
+              <w:rStyle w:val="PageNumber"/>
+              <w:noProof/>
+            </w:rPr>
+            <w:t>1</w:t>
+          </w:r>
+          <w:r>
+            <w:rPr>
+              <w:rStyle w:val="PageNumber"/>
+            </w:rPr>
+            <w:fldChar w:fldCharType="end"/>
+          </w:r>
+          <w:r>
+            <w:rPr>
+              <w:rStyle w:val="PageNumber"/>
+            </w:rPr>
+            <w:t xml:space="preserve"> of </w:t>
+          </w:r>
+          <w:r>
+            <w:rPr>
+              <w:rStyle w:val="PageNumber"/>
+            </w:rPr>
+            <w:fldChar w:fldCharType="begin"/>
+          </w:r>
+          <w:r>
+            <w:rPr>
+              <w:rStyle w:val="PageNumber"/>
+            </w:rPr>
+            <w:instrText xml:space="preserve"> NUMPAGES  \* MERGEFORMAT </w:instrText>
+          </w:r>
+          <w:r>
+            <w:rPr>
+              <w:rStyle w:val="PageNumber"/>
+            </w:rPr>
+            <w:fldChar w:fldCharType="separate"/>
+          </w:r>
+          <w:r>
+            <w:rPr>
+              <w:rStyle w:val="PageNumber"/>
               <w:noProof/>
             </w:rPr>
             <w:t>2</w:t>
           </w:r>
           <w:r>
             <w:rPr>
-              <w:rStyle w:val="Nmerodepgina"/>
-            </w:rPr>
-            <w:fldChar w:fldCharType="end"/>
-          </w:r>
-          <w:r>
-            <w:rPr>
-              <w:rStyle w:val="Nmerodepgina"/>
-            </w:rPr>
-            <w:t xml:space="preserve"> of </w:t>
-          </w:r>
-          <w:r>
-            <w:rPr>
-              <w:rStyle w:val="Nmerodepgina"/>
-            </w:rPr>
-            <w:fldChar w:fldCharType="begin"/>
-          </w:r>
-          <w:r>
-            <w:rPr>
-              <w:rStyle w:val="Nmerodepgina"/>
-            </w:rPr>
-            <w:instrText xml:space="preserve"> NUMPAGES  \* MERGEFORMAT </w:instrText>
-          </w:r>
-          <w:r>
-            <w:rPr>
-              <w:rStyle w:val="Nmerodepgina"/>
-            </w:rPr>
-            <w:fldChar w:fldCharType="separate"/>
-          </w:r>
-          <w:r>
-            <w:rPr>
-              <w:rStyle w:val="Nmerodepgina"/>
-              <w:noProof/>
-            </w:rPr>
-            <w:t>2</w:t>
-          </w:r>
-          <w:r>
-            <w:rPr>
-              <w:rStyle w:val="Nmerodepgina"/>
+              <w:rStyle w:val="PageNumber"/>
             </w:rPr>
             <w:fldChar w:fldCharType="end"/>
           </w:r>
@@ -1361,14 +1376,14 @@
   </w:tbl>
   <w:p>
     <w:pPr>
-      <w:pStyle w:val="Rodap"/>
+      <w:pStyle w:val="Footer"/>
     </w:pPr>
   </w:p>
 </w:ftr>
 </file>
 
 <file path=word/footnotes.xml><?xml version="1.0" encoding="utf-8"?>
-<w:footnotes xmlns:wpc="http://schemas.microsoft.com/office/word/2010/wordprocessingCanvas" xmlns:mc="http://schemas.openxmlformats.org/markup-compatibility/2006" xmlns:o="urn:schemas-microsoft-com:office:office" xmlns:r="http://schemas.openxmlformats.org/officeDocument/2006/relationships" xmlns:m="http://schemas.openxmlformats.org/officeDocument/2006/math" xmlns:v="urn:schemas-microsoft-com:vml" xmlns:wp14="http://schemas.microsoft.com/office/word/2010/wordprocessingDrawing" xmlns:wp="http://schemas.openxmlformats.org/drawingml/2006/wordprocessingDrawing" xmlns:w10="urn:schemas-microsoft-com:office:word" xmlns:w="http://schemas.openxmlformats.org/wordprocessingml/2006/main" xmlns:w14="http://schemas.microsoft.com/office/word/2010/wordml" xmlns:w15="http://schemas.microsoft.com/office/word/2012/wordml" xmlns:wpg="http://schemas.microsoft.com/office/word/2010/wordprocessingGroup" xmlns:wpi="http://schemas.microsoft.com/office/word/2010/wordprocessingInk" xmlns:wne="http://schemas.microsoft.com/office/word/2006/wordml" xmlns:wps="http://schemas.microsoft.com/office/word/2010/wordprocessingShape" mc:Ignorable="w14 w15 wp14">
+<w:footnotes xmlns:wpc="http://schemas.microsoft.com/office/word/2010/wordprocessingCanvas" xmlns:mc="http://schemas.openxmlformats.org/markup-compatibility/2006" xmlns:o="urn:schemas-microsoft-com:office:office" xmlns:r="http://schemas.openxmlformats.org/officeDocument/2006/relationships" xmlns:m="http://schemas.openxmlformats.org/officeDocument/2006/math" xmlns:v="urn:schemas-microsoft-com:vml" xmlns:wp14="http://schemas.microsoft.com/office/word/2010/wordprocessingDrawing" xmlns:wp="http://schemas.openxmlformats.org/drawingml/2006/wordprocessingDrawing" xmlns:w10="urn:schemas-microsoft-com:office:word" xmlns:w="http://schemas.openxmlformats.org/wordprocessingml/2006/main" xmlns:w14="http://schemas.microsoft.com/office/word/2010/wordml" xmlns:wpg="http://schemas.microsoft.com/office/word/2010/wordprocessingGroup" xmlns:wpi="http://schemas.microsoft.com/office/word/2010/wordprocessingInk" xmlns:wne="http://schemas.microsoft.com/office/word/2006/wordml" xmlns:wps="http://schemas.microsoft.com/office/word/2010/wordprocessingShape" mc:Ignorable="w14 wp14">
   <w:footnote w:type="separator" w:id="-1">
     <w:p>
       <w:r>
@@ -1387,7 +1402,7 @@
 </file>
 
 <file path=word/header1.xml><?xml version="1.0" encoding="utf-8"?>
-<w:hdr xmlns:wpc="http://schemas.microsoft.com/office/word/2010/wordprocessingCanvas" xmlns:mc="http://schemas.openxmlformats.org/markup-compatibility/2006" xmlns:o="urn:schemas-microsoft-com:office:office" xmlns:r="http://schemas.openxmlformats.org/officeDocument/2006/relationships" xmlns:m="http://schemas.openxmlformats.org/officeDocument/2006/math" xmlns:v="urn:schemas-microsoft-com:vml" xmlns:wp14="http://schemas.microsoft.com/office/word/2010/wordprocessingDrawing" xmlns:wp="http://schemas.openxmlformats.org/drawingml/2006/wordprocessingDrawing" xmlns:w10="urn:schemas-microsoft-com:office:word" xmlns:w="http://schemas.openxmlformats.org/wordprocessingml/2006/main" xmlns:w14="http://schemas.microsoft.com/office/word/2010/wordml" xmlns:w15="http://schemas.microsoft.com/office/word/2012/wordml" xmlns:wpg="http://schemas.microsoft.com/office/word/2010/wordprocessingGroup" xmlns:wpi="http://schemas.microsoft.com/office/word/2010/wordprocessingInk" xmlns:wne="http://schemas.microsoft.com/office/word/2006/wordml" xmlns:wps="http://schemas.microsoft.com/office/word/2010/wordprocessingShape" mc:Ignorable="w14 w15 wp14">
+<w:hdr xmlns:wpc="http://schemas.microsoft.com/office/word/2010/wordprocessingCanvas" xmlns:mc="http://schemas.openxmlformats.org/markup-compatibility/2006" xmlns:o="urn:schemas-microsoft-com:office:office" xmlns:r="http://schemas.openxmlformats.org/officeDocument/2006/relationships" xmlns:m="http://schemas.openxmlformats.org/officeDocument/2006/math" xmlns:v="urn:schemas-microsoft-com:vml" xmlns:wp14="http://schemas.microsoft.com/office/word/2010/wordprocessingDrawing" xmlns:wp="http://schemas.openxmlformats.org/drawingml/2006/wordprocessingDrawing" xmlns:w10="urn:schemas-microsoft-com:office:word" xmlns:w="http://schemas.openxmlformats.org/wordprocessingml/2006/main" xmlns:w14="http://schemas.microsoft.com/office/word/2010/wordml" xmlns:wpg="http://schemas.microsoft.com/office/word/2010/wordprocessingGroup" xmlns:wpi="http://schemas.microsoft.com/office/word/2010/wordprocessingInk" xmlns:wne="http://schemas.microsoft.com/office/word/2006/wordml" xmlns:wps="http://schemas.microsoft.com/office/word/2010/wordprocessingShape" mc:Ignorable="w14 wp14">
   <w:tbl>
     <w:tblPr>
       <w:tblW w:w="0" w:type="auto"/>
@@ -1441,21 +1456,11 @@
           <w:tcW w:w="6379" w:type="dxa"/>
         </w:tcPr>
         <w:p>
-          <w:r>
-            <w:fldChar w:fldCharType="begin"/>
-          </w:r>
-          <w:r>
-            <w:instrText xml:space="preserve"> TITLE  \* MERGEFORMAT </w:instrText>
-          </w:r>
-          <w:r>
-            <w:fldChar w:fldCharType="separate"/>
-          </w:r>
-          <w:r>
-            <w:t>Project Plan</w:t>
-          </w:r>
-          <w:r>
-            <w:fldChar w:fldCharType="end"/>
-          </w:r>
+          <w:fldSimple w:instr=" TITLE  \* MERGEFORMAT ">
+            <w:r>
+              <w:t>Project Plan</w:t>
+            </w:r>
+          </w:fldSimple>
         </w:p>
       </w:tc>
       <w:tc>
@@ -1472,22 +1477,22 @@
   </w:tbl>
   <w:p>
     <w:pPr>
-      <w:pStyle w:val="Cabealho"/>
+      <w:pStyle w:val="Header"/>
     </w:pPr>
   </w:p>
 </w:hdr>
 </file>
 
 <file path=word/numbering.xml><?xml version="1.0" encoding="utf-8"?>
-<w:numbering xmlns:wpc="http://schemas.microsoft.com/office/word/2010/wordprocessingCanvas" xmlns:mc="http://schemas.openxmlformats.org/markup-compatibility/2006" xmlns:o="urn:schemas-microsoft-com:office:office" xmlns:r="http://schemas.openxmlformats.org/officeDocument/2006/relationships" xmlns:m="http://schemas.openxmlformats.org/officeDocument/2006/math" xmlns:v="urn:schemas-microsoft-com:vml" xmlns:wp14="http://schemas.microsoft.com/office/word/2010/wordprocessingDrawing" xmlns:wp="http://schemas.openxmlformats.org/drawingml/2006/wordprocessingDrawing" xmlns:w10="urn:schemas-microsoft-com:office:word" xmlns:w="http://schemas.openxmlformats.org/wordprocessingml/2006/main" xmlns:w14="http://schemas.microsoft.com/office/word/2010/wordml" xmlns:w15="http://schemas.microsoft.com/office/word/2012/wordml" xmlns:wpg="http://schemas.microsoft.com/office/word/2010/wordprocessingGroup" xmlns:wpi="http://schemas.microsoft.com/office/word/2010/wordprocessingInk" xmlns:wne="http://schemas.microsoft.com/office/word/2006/wordml" xmlns:wps="http://schemas.microsoft.com/office/word/2010/wordprocessingShape" mc:Ignorable="w14 w15 wp14">
-  <w:abstractNum w:abstractNumId="0" w15:restartNumberingAfterBreak="0">
+<w:numbering xmlns:wpc="http://schemas.microsoft.com/office/word/2010/wordprocessingCanvas" xmlns:mc="http://schemas.openxmlformats.org/markup-compatibility/2006" xmlns:o="urn:schemas-microsoft-com:office:office" xmlns:r="http://schemas.openxmlformats.org/officeDocument/2006/relationships" xmlns:m="http://schemas.openxmlformats.org/officeDocument/2006/math" xmlns:v="urn:schemas-microsoft-com:vml" xmlns:wp14="http://schemas.microsoft.com/office/word/2010/wordprocessingDrawing" xmlns:wp="http://schemas.openxmlformats.org/drawingml/2006/wordprocessingDrawing" xmlns:w10="urn:schemas-microsoft-com:office:word" xmlns:w="http://schemas.openxmlformats.org/wordprocessingml/2006/main" xmlns:w14="http://schemas.microsoft.com/office/word/2010/wordml" xmlns:wpg="http://schemas.microsoft.com/office/word/2010/wordprocessingGroup" xmlns:wpi="http://schemas.microsoft.com/office/word/2010/wordprocessingInk" xmlns:wne="http://schemas.microsoft.com/office/word/2006/wordml" xmlns:wps="http://schemas.microsoft.com/office/word/2010/wordprocessingShape" mc:Ignorable="w14 wp14">
+  <w:abstractNum w:abstractNumId="0">
     <w:nsid w:val="FFFFFFFB"/>
     <w:multiLevelType w:val="multilevel"/>
     <w:tmpl w:val="CDA0E82C"/>
     <w:lvl w:ilvl="0">
       <w:start w:val="1"/>
       <w:numFmt w:val="decimal"/>
-      <w:pStyle w:val="Ttulo3"/>
+      <w:pStyle w:val="Heading3"/>
       <w:lvlText w:val="%1)"/>
       <w:lvlJc w:val="left"/>
       <w:pPr>
@@ -1507,7 +1512,7 @@
     <w:lvl w:ilvl="2">
       <w:start w:val="1"/>
       <w:numFmt w:val="decimal"/>
-      <w:pStyle w:val="Ttulo3"/>
+      <w:pStyle w:val="Heading3"/>
       <w:lvlText w:val="%1.%2.%3"/>
       <w:legacy w:legacy="1" w:legacySpace="144" w:legacyIndent="0"/>
       <w:lvlJc w:val="left"/>
@@ -1515,7 +1520,7 @@
     <w:lvl w:ilvl="3">
       <w:start w:val="1"/>
       <w:numFmt w:val="decimal"/>
-      <w:pStyle w:val="Ttulo4"/>
+      <w:pStyle w:val="Heading4"/>
       <w:lvlText w:val="%1.%2.%3.%4"/>
       <w:legacy w:legacy="1" w:legacySpace="144" w:legacyIndent="0"/>
       <w:lvlJc w:val="left"/>
@@ -1523,7 +1528,7 @@
     <w:lvl w:ilvl="4">
       <w:start w:val="1"/>
       <w:numFmt w:val="decimal"/>
-      <w:pStyle w:val="Ttulo5"/>
+      <w:pStyle w:val="Heading5"/>
       <w:lvlText w:val="%1.%2.%3.%4.%5"/>
       <w:legacy w:legacy="1" w:legacySpace="144" w:legacyIndent="0"/>
       <w:lvlJc w:val="left"/>
@@ -1531,7 +1536,7 @@
     <w:lvl w:ilvl="5">
       <w:start w:val="1"/>
       <w:numFmt w:val="decimal"/>
-      <w:pStyle w:val="Ttulo6"/>
+      <w:pStyle w:val="Heading6"/>
       <w:lvlText w:val="%1.%2.%3.%4.%5.%6"/>
       <w:legacy w:legacy="1" w:legacySpace="144" w:legacyIndent="0"/>
       <w:lvlJc w:val="left"/>
@@ -1539,7 +1544,7 @@
     <w:lvl w:ilvl="6">
       <w:start w:val="1"/>
       <w:numFmt w:val="decimal"/>
-      <w:pStyle w:val="Ttulo7"/>
+      <w:pStyle w:val="Heading7"/>
       <w:lvlText w:val="%1.%2.%3.%4.%5.%6.%7"/>
       <w:legacy w:legacy="1" w:legacySpace="144" w:legacyIndent="0"/>
       <w:lvlJc w:val="left"/>
@@ -1547,7 +1552,7 @@
     <w:lvl w:ilvl="7">
       <w:start w:val="1"/>
       <w:numFmt w:val="decimal"/>
-      <w:pStyle w:val="Ttulo8"/>
+      <w:pStyle w:val="Heading8"/>
       <w:lvlText w:val="%1.%2.%3.%4.%5.%6.%7.%8"/>
       <w:legacy w:legacy="1" w:legacySpace="144" w:legacyIndent="0"/>
       <w:lvlJc w:val="left"/>
@@ -1555,13 +1560,13 @@
     <w:lvl w:ilvl="8">
       <w:start w:val="1"/>
       <w:numFmt w:val="decimal"/>
-      <w:pStyle w:val="Ttulo9"/>
+      <w:pStyle w:val="Heading9"/>
       <w:lvlText w:val="%1.%2.%3.%4.%5.%6.%7.%8.%9"/>
       <w:legacy w:legacy="1" w:legacySpace="144" w:legacyIndent="0"/>
       <w:lvlJc w:val="left"/>
     </w:lvl>
   </w:abstractNum>
-  <w:abstractNum w:abstractNumId="1" w15:restartNumberingAfterBreak="0">
+  <w:abstractNum w:abstractNumId="1">
     <w:nsid w:val="0BE335AB"/>
     <w:multiLevelType w:val="hybridMultilevel"/>
     <w:tmpl w:val="CA743F96"/>
@@ -1701,7 +1706,7 @@
       </w:rPr>
     </w:lvl>
   </w:abstractNum>
-  <w:abstractNum w:abstractNumId="2" w15:restartNumberingAfterBreak="0">
+  <w:abstractNum w:abstractNumId="2">
     <w:nsid w:val="0C2E0456"/>
     <w:multiLevelType w:val="multilevel"/>
     <w:tmpl w:val="2B5CE9E2"/>
@@ -1777,7 +1782,7 @@
       <w:lvlJc w:val="left"/>
     </w:lvl>
   </w:abstractNum>
-  <w:abstractNum w:abstractNumId="3" w15:restartNumberingAfterBreak="0">
+  <w:abstractNum w:abstractNumId="3">
     <w:nsid w:val="0D8F5438"/>
     <w:multiLevelType w:val="hybridMultilevel"/>
     <w:tmpl w:val="C212C5E6"/>
@@ -1866,7 +1871,7 @@
       </w:pPr>
     </w:lvl>
   </w:abstractNum>
-  <w:abstractNum w:abstractNumId="4" w15:restartNumberingAfterBreak="0">
+  <w:abstractNum w:abstractNumId="4">
     <w:nsid w:val="1E7110C6"/>
     <w:multiLevelType w:val="hybridMultilevel"/>
     <w:tmpl w:val="4D448F54"/>
@@ -1955,7 +1960,7 @@
       </w:pPr>
     </w:lvl>
   </w:abstractNum>
-  <w:abstractNum w:abstractNumId="5" w15:restartNumberingAfterBreak="0">
+  <w:abstractNum w:abstractNumId="5">
     <w:nsid w:val="1FAD701D"/>
     <w:multiLevelType w:val="multilevel"/>
     <w:tmpl w:val="64B639CA"/>
@@ -2031,7 +2036,7 @@
       <w:lvlJc w:val="left"/>
     </w:lvl>
   </w:abstractNum>
-  <w:abstractNum w:abstractNumId="6" w15:restartNumberingAfterBreak="0">
+  <w:abstractNum w:abstractNumId="6">
     <w:nsid w:val="22F668DF"/>
     <w:multiLevelType w:val="hybridMultilevel"/>
     <w:tmpl w:val="E5C2E4F4"/>
@@ -2120,14 +2125,14 @@
       </w:pPr>
     </w:lvl>
   </w:abstractNum>
-  <w:abstractNum w:abstractNumId="7" w15:restartNumberingAfterBreak="0">
+  <w:abstractNum w:abstractNumId="7">
     <w:nsid w:val="28C11DE9"/>
     <w:multiLevelType w:val="multilevel"/>
     <w:tmpl w:val="C0D891C6"/>
     <w:lvl w:ilvl="0">
       <w:start w:val="1"/>
       <w:numFmt w:val="upperLetter"/>
-      <w:pStyle w:val="Ttulo2"/>
+      <w:pStyle w:val="Heading2"/>
       <w:lvlText w:val="%1."/>
       <w:lvlJc w:val="left"/>
       <w:pPr>
@@ -2143,7 +2148,7 @@
     <w:lvl w:ilvl="1">
       <w:start w:val="1"/>
       <w:numFmt w:val="bullet"/>
-      <w:pStyle w:val="Ttulo2"/>
+      <w:pStyle w:val="Heading2"/>
       <w:lvlText w:val=""/>
       <w:lvlJc w:val="left"/>
       <w:pPr>
@@ -2206,7 +2211,7 @@
       <w:lvlJc w:val="left"/>
     </w:lvl>
   </w:abstractNum>
-  <w:abstractNum w:abstractNumId="8" w15:restartNumberingAfterBreak="0">
+  <w:abstractNum w:abstractNumId="8">
     <w:nsid w:val="2D804458"/>
     <w:multiLevelType w:val="hybridMultilevel"/>
     <w:tmpl w:val="A0F69434"/>
@@ -2295,7 +2300,7 @@
       </w:pPr>
     </w:lvl>
   </w:abstractNum>
-  <w:abstractNum w:abstractNumId="9" w15:restartNumberingAfterBreak="0">
+  <w:abstractNum w:abstractNumId="9">
     <w:nsid w:val="2D9C7923"/>
     <w:multiLevelType w:val="hybridMultilevel"/>
     <w:tmpl w:val="B7583200"/>
@@ -2384,7 +2389,7 @@
       </w:pPr>
     </w:lvl>
   </w:abstractNum>
-  <w:abstractNum w:abstractNumId="10" w15:restartNumberingAfterBreak="0">
+  <w:abstractNum w:abstractNumId="10">
     <w:nsid w:val="2F65695F"/>
     <w:multiLevelType w:val="hybridMultilevel"/>
     <w:tmpl w:val="D6A88D36"/>
@@ -2473,7 +2478,7 @@
       </w:pPr>
     </w:lvl>
   </w:abstractNum>
-  <w:abstractNum w:abstractNumId="11" w15:restartNumberingAfterBreak="0">
+  <w:abstractNum w:abstractNumId="11">
     <w:nsid w:val="33AA2FF0"/>
     <w:multiLevelType w:val="hybridMultilevel"/>
     <w:tmpl w:val="6DF4A3B2"/>
@@ -2613,7 +2618,7 @@
       </w:rPr>
     </w:lvl>
   </w:abstractNum>
-  <w:abstractNum w:abstractNumId="12" w15:restartNumberingAfterBreak="0">
+  <w:abstractNum w:abstractNumId="12">
     <w:nsid w:val="39BA6225"/>
     <w:multiLevelType w:val="hybridMultilevel"/>
     <w:tmpl w:val="0FF69E98"/>
@@ -2702,7 +2707,7 @@
       </w:pPr>
     </w:lvl>
   </w:abstractNum>
-  <w:abstractNum w:abstractNumId="13" w15:restartNumberingAfterBreak="0">
+  <w:abstractNum w:abstractNumId="13">
     <w:nsid w:val="4638251F"/>
     <w:multiLevelType w:val="hybridMultilevel"/>
     <w:tmpl w:val="3BB6458A"/>
@@ -2791,7 +2796,7 @@
       </w:pPr>
     </w:lvl>
   </w:abstractNum>
-  <w:abstractNum w:abstractNumId="14" w15:restartNumberingAfterBreak="0">
+  <w:abstractNum w:abstractNumId="14">
     <w:nsid w:val="49D94CAF"/>
     <w:multiLevelType w:val="hybridMultilevel"/>
     <w:tmpl w:val="3E5250E8"/>
@@ -2931,7 +2936,7 @@
       </w:rPr>
     </w:lvl>
   </w:abstractNum>
-  <w:abstractNum w:abstractNumId="15" w15:restartNumberingAfterBreak="0">
+  <w:abstractNum w:abstractNumId="15">
     <w:nsid w:val="51DF26EB"/>
     <w:multiLevelType w:val="hybridMultilevel"/>
     <w:tmpl w:val="A9D00D66"/>
@@ -3020,7 +3025,7 @@
       </w:pPr>
     </w:lvl>
   </w:abstractNum>
-  <w:abstractNum w:abstractNumId="16" w15:restartNumberingAfterBreak="0">
+  <w:abstractNum w:abstractNumId="16">
     <w:nsid w:val="6895625D"/>
     <w:multiLevelType w:val="hybridMultilevel"/>
     <w:tmpl w:val="D1461824"/>
@@ -3106,14 +3111,14 @@
       </w:pPr>
     </w:lvl>
   </w:abstractNum>
-  <w:abstractNum w:abstractNumId="17" w15:restartNumberingAfterBreak="0">
+  <w:abstractNum w:abstractNumId="17">
     <w:nsid w:val="6A7B327F"/>
     <w:multiLevelType w:val="hybridMultilevel"/>
     <w:tmpl w:val="335E1E8E"/>
     <w:lvl w:ilvl="0" w:tplc="AEFC7EC0">
       <w:start w:val="1"/>
       <w:numFmt w:val="decimal"/>
-      <w:pStyle w:val="Ttulo1"/>
+      <w:pStyle w:val="Heading1"/>
       <w:lvlText w:val="%1"/>
       <w:lvlJc w:val="center"/>
       <w:pPr>
@@ -3223,7 +3228,7 @@
       </w:pPr>
     </w:lvl>
   </w:abstractNum>
-  <w:abstractNum w:abstractNumId="18" w15:restartNumberingAfterBreak="0">
+  <w:abstractNum w:abstractNumId="18">
     <w:nsid w:val="6ECA7869"/>
     <w:multiLevelType w:val="hybridMultilevel"/>
     <w:tmpl w:val="7972A9B8"/>
@@ -3363,7 +3368,7 @@
       </w:rPr>
     </w:lvl>
   </w:abstractNum>
-  <w:abstractNum w:abstractNumId="19" w15:restartNumberingAfterBreak="0">
+  <w:abstractNum w:abstractNumId="19">
     <w:nsid w:val="6FB67BBF"/>
     <w:multiLevelType w:val="hybridMultilevel"/>
     <w:tmpl w:val="7DEC59E8"/>
@@ -3452,7 +3457,7 @@
       </w:pPr>
     </w:lvl>
   </w:abstractNum>
-  <w:abstractNum w:abstractNumId="20" w15:restartNumberingAfterBreak="0">
+  <w:abstractNum w:abstractNumId="20">
     <w:nsid w:val="74D25A5E"/>
     <w:multiLevelType w:val="hybridMultilevel"/>
     <w:tmpl w:val="F3A6DD32"/>
@@ -3541,7 +3546,7 @@
       </w:pPr>
     </w:lvl>
   </w:abstractNum>
-  <w:abstractNum w:abstractNumId="21" w15:restartNumberingAfterBreak="0">
+  <w:abstractNum w:abstractNumId="21">
     <w:nsid w:val="78D42EE2"/>
     <w:multiLevelType w:val="multilevel"/>
     <w:tmpl w:val="BE4E5626"/>
@@ -3657,7 +3662,7 @@
       </w:pPr>
     </w:lvl>
   </w:abstractNum>
-  <w:abstractNum w:abstractNumId="22" w15:restartNumberingAfterBreak="0">
+  <w:abstractNum w:abstractNumId="22">
     <w:nsid w:val="7E9B626D"/>
     <w:multiLevelType w:val="multilevel"/>
     <w:tmpl w:val="2B5CE9E2"/>
@@ -3806,7 +3811,7 @@
 </file>
 
 <file path=word/styles.xml><?xml version="1.0" encoding="utf-8"?>
-<w:styles xmlns:mc="http://schemas.openxmlformats.org/markup-compatibility/2006" xmlns:r="http://schemas.openxmlformats.org/officeDocument/2006/relationships" xmlns:w="http://schemas.openxmlformats.org/wordprocessingml/2006/main" xmlns:w14="http://schemas.microsoft.com/office/word/2010/wordml" xmlns:w15="http://schemas.microsoft.com/office/word/2012/wordml" mc:Ignorable="w14 w15">
+<w:styles xmlns:mc="http://schemas.openxmlformats.org/markup-compatibility/2006" xmlns:r="http://schemas.openxmlformats.org/officeDocument/2006/relationships" xmlns:w="http://schemas.openxmlformats.org/wordprocessingml/2006/main" xmlns:w14="http://schemas.microsoft.com/office/word/2010/wordml" mc:Ignorable="w14">
   <w:docDefaults>
     <w:rPrDefault>
       <w:rPr>
@@ -3816,378 +3821,144 @@
     </w:rPrDefault>
     <w:pPrDefault/>
   </w:docDefaults>
-  <w:latentStyles w:defLockedState="0" w:defUIPriority="99" w:defSemiHidden="0" w:defUnhideWhenUsed="0" w:defQFormat="0" w:count="371">
-    <w:lsdException w:name="Normal" w:uiPriority="0" w:qFormat="1"/>
-    <w:lsdException w:name="heading 1" w:uiPriority="9" w:qFormat="1"/>
-    <w:lsdException w:name="heading 2" w:uiPriority="9" w:qFormat="1"/>
-    <w:lsdException w:name="heading 3" w:uiPriority="9" w:qFormat="1"/>
-    <w:lsdException w:name="heading 4" w:uiPriority="9" w:qFormat="1"/>
-    <w:lsdException w:name="heading 5" w:uiPriority="9" w:qFormat="1"/>
-    <w:lsdException w:name="heading 6" w:uiPriority="9" w:qFormat="1"/>
-    <w:lsdException w:name="heading 7" w:uiPriority="9" w:qFormat="1"/>
-    <w:lsdException w:name="heading 8" w:uiPriority="9" w:qFormat="1"/>
-    <w:lsdException w:name="heading 9" w:uiPriority="9" w:qFormat="1"/>
-    <w:lsdException w:name="index 1" w:semiHidden="1" w:unhideWhenUsed="1"/>
-    <w:lsdException w:name="index 2" w:semiHidden="1" w:unhideWhenUsed="1"/>
-    <w:lsdException w:name="index 3" w:semiHidden="1" w:unhideWhenUsed="1"/>
-    <w:lsdException w:name="index 4" w:semiHidden="1" w:unhideWhenUsed="1"/>
-    <w:lsdException w:name="index 5" w:semiHidden="1" w:unhideWhenUsed="1"/>
-    <w:lsdException w:name="index 6" w:semiHidden="1" w:unhideWhenUsed="1"/>
-    <w:lsdException w:name="index 7" w:semiHidden="1" w:unhideWhenUsed="1"/>
-    <w:lsdException w:name="index 8" w:semiHidden="1" w:unhideWhenUsed="1"/>
-    <w:lsdException w:name="index 9" w:semiHidden="1" w:unhideWhenUsed="1"/>
-    <w:lsdException w:name="toc 1" w:semiHidden="1" w:uiPriority="39" w:unhideWhenUsed="1"/>
-    <w:lsdException w:name="toc 2" w:semiHidden="1" w:uiPriority="39" w:unhideWhenUsed="1"/>
-    <w:lsdException w:name="toc 3" w:semiHidden="1" w:uiPriority="39" w:unhideWhenUsed="1"/>
-    <w:lsdException w:name="toc 4" w:semiHidden="1" w:uiPriority="39" w:unhideWhenUsed="1"/>
-    <w:lsdException w:name="toc 5" w:semiHidden="1" w:uiPriority="39" w:unhideWhenUsed="1"/>
-    <w:lsdException w:name="toc 6" w:semiHidden="1" w:uiPriority="39" w:unhideWhenUsed="1"/>
-    <w:lsdException w:name="toc 7" w:semiHidden="1" w:uiPriority="39" w:unhideWhenUsed="1"/>
-    <w:lsdException w:name="toc 8" w:semiHidden="1" w:uiPriority="39" w:unhideWhenUsed="1"/>
-    <w:lsdException w:name="toc 9" w:semiHidden="1" w:uiPriority="39" w:unhideWhenUsed="1"/>
-    <w:lsdException w:name="Normal Indent" w:semiHidden="1" w:unhideWhenUsed="1"/>
-    <w:lsdException w:name="footnote text" w:semiHidden="1" w:unhideWhenUsed="1"/>
-    <w:lsdException w:name="annotation text" w:semiHidden="1" w:unhideWhenUsed="1"/>
-    <w:lsdException w:name="header" w:semiHidden="1" w:unhideWhenUsed="1"/>
-    <w:lsdException w:name="footer" w:semiHidden="1" w:unhideWhenUsed="1"/>
-    <w:lsdException w:name="index heading" w:semiHidden="1" w:unhideWhenUsed="1"/>
-    <w:lsdException w:name="caption" w:semiHidden="1" w:uiPriority="35" w:unhideWhenUsed="1" w:qFormat="1"/>
-    <w:lsdException w:name="table of figures" w:semiHidden="1" w:unhideWhenUsed="1"/>
-    <w:lsdException w:name="envelope address" w:semiHidden="1" w:unhideWhenUsed="1"/>
-    <w:lsdException w:name="envelope return" w:semiHidden="1" w:unhideWhenUsed="1"/>
-    <w:lsdException w:name="footnote reference" w:semiHidden="1" w:unhideWhenUsed="1"/>
-    <w:lsdException w:name="annotation reference" w:semiHidden="1" w:unhideWhenUsed="1"/>
-    <w:lsdException w:name="line number" w:semiHidden="1" w:unhideWhenUsed="1"/>
-    <w:lsdException w:name="page number" w:semiHidden="1" w:unhideWhenUsed="1"/>
-    <w:lsdException w:name="endnote reference" w:semiHidden="1" w:unhideWhenUsed="1"/>
-    <w:lsdException w:name="endnote text" w:semiHidden="1" w:unhideWhenUsed="1"/>
-    <w:lsdException w:name="table of authorities" w:semiHidden="1" w:unhideWhenUsed="1"/>
-    <w:lsdException w:name="macro" w:semiHidden="1" w:unhideWhenUsed="1"/>
-    <w:lsdException w:name="toa heading" w:semiHidden="1" w:unhideWhenUsed="1"/>
-    <w:lsdException w:name="List" w:semiHidden="1" w:unhideWhenUsed="1"/>
-    <w:lsdException w:name="List Bullet" w:semiHidden="1" w:unhideWhenUsed="1"/>
-    <w:lsdException w:name="List Number" w:semiHidden="1" w:unhideWhenUsed="1"/>
-    <w:lsdException w:name="List 2" w:semiHidden="1" w:unhideWhenUsed="1"/>
-    <w:lsdException w:name="List 3" w:semiHidden="1" w:unhideWhenUsed="1"/>
-    <w:lsdException w:name="List 4" w:semiHidden="1" w:unhideWhenUsed="1"/>
-    <w:lsdException w:name="List 5" w:semiHidden="1" w:unhideWhenUsed="1"/>
-    <w:lsdException w:name="List Bullet 2" w:semiHidden="1" w:unhideWhenUsed="1"/>
-    <w:lsdException w:name="List Bullet 3" w:semiHidden="1" w:unhideWhenUsed="1"/>
-    <w:lsdException w:name="List Bullet 4" w:semiHidden="1" w:unhideWhenUsed="1"/>
-    <w:lsdException w:name="List Bullet 5" w:semiHidden="1" w:unhideWhenUsed="1"/>
-    <w:lsdException w:name="List Number 2" w:semiHidden="1" w:unhideWhenUsed="1"/>
-    <w:lsdException w:name="List Number 3" w:semiHidden="1" w:unhideWhenUsed="1"/>
-    <w:lsdException w:name="List Number 4" w:semiHidden="1" w:unhideWhenUsed="1"/>
-    <w:lsdException w:name="List Number 5" w:semiHidden="1" w:unhideWhenUsed="1"/>
-    <w:lsdException w:name="Title" w:uiPriority="10" w:qFormat="1"/>
-    <w:lsdException w:name="Closing" w:semiHidden="1" w:unhideWhenUsed="1"/>
-    <w:lsdException w:name="Signature" w:semiHidden="1" w:unhideWhenUsed="1"/>
-    <w:lsdException w:name="Default Paragraph Font" w:semiHidden="1" w:uiPriority="1" w:unhideWhenUsed="1"/>
-    <w:lsdException w:name="Body Text" w:semiHidden="1" w:unhideWhenUsed="1"/>
-    <w:lsdException w:name="Body Text Indent" w:semiHidden="1" w:unhideWhenUsed="1"/>
-    <w:lsdException w:name="List Continue" w:semiHidden="1" w:unhideWhenUsed="1"/>
-    <w:lsdException w:name="List Continue 2" w:semiHidden="1" w:unhideWhenUsed="1"/>
-    <w:lsdException w:name="List Continue 3" w:semiHidden="1" w:unhideWhenUsed="1"/>
-    <w:lsdException w:name="List Continue 4" w:semiHidden="1" w:unhideWhenUsed="1"/>
-    <w:lsdException w:name="List Continue 5" w:semiHidden="1" w:unhideWhenUsed="1"/>
-    <w:lsdException w:name="Message Header" w:semiHidden="1" w:unhideWhenUsed="1"/>
-    <w:lsdException w:name="Subtitle" w:uiPriority="11" w:qFormat="1"/>
-    <w:lsdException w:name="Salutation" w:semiHidden="1" w:unhideWhenUsed="1"/>
-    <w:lsdException w:name="Date" w:semiHidden="1" w:unhideWhenUsed="1"/>
-    <w:lsdException w:name="Body Text First Indent" w:semiHidden="1" w:unhideWhenUsed="1"/>
-    <w:lsdException w:name="Body Text First Indent 2" w:semiHidden="1" w:unhideWhenUsed="1"/>
-    <w:lsdException w:name="Note Heading" w:semiHidden="1" w:unhideWhenUsed="1"/>
-    <w:lsdException w:name="Body Text 2" w:semiHidden="1" w:unhideWhenUsed="1"/>
-    <w:lsdException w:name="Body Text 3" w:semiHidden="1" w:unhideWhenUsed="1"/>
-    <w:lsdException w:name="Body Text Indent 2" w:semiHidden="1" w:unhideWhenUsed="1"/>
-    <w:lsdException w:name="Body Text Indent 3" w:semiHidden="1" w:unhideWhenUsed="1"/>
-    <w:lsdException w:name="Block Text" w:semiHidden="1" w:unhideWhenUsed="1"/>
-    <w:lsdException w:name="Hyperlink" w:semiHidden="1" w:unhideWhenUsed="1"/>
-    <w:lsdException w:name="FollowedHyperlink" w:semiHidden="1" w:unhideWhenUsed="1"/>
-    <w:lsdException w:name="Strong" w:uiPriority="22" w:qFormat="1"/>
-    <w:lsdException w:name="Emphasis" w:uiPriority="20" w:qFormat="1"/>
-    <w:lsdException w:name="Document Map" w:semiHidden="1" w:unhideWhenUsed="1"/>
-    <w:lsdException w:name="Plain Text" w:semiHidden="1" w:unhideWhenUsed="1"/>
-    <w:lsdException w:name="E-mail Signature" w:semiHidden="1" w:unhideWhenUsed="1"/>
-    <w:lsdException w:name="HTML Top of Form" w:semiHidden="1" w:unhideWhenUsed="1"/>
-    <w:lsdException w:name="HTML Bottom of Form" w:semiHidden="1" w:unhideWhenUsed="1"/>
-    <w:lsdException w:name="Normal (Web)" w:semiHidden="1" w:unhideWhenUsed="1"/>
-    <w:lsdException w:name="HTML Acronym" w:semiHidden="1" w:unhideWhenUsed="1"/>
-    <w:lsdException w:name="HTML Address" w:semiHidden="1" w:unhideWhenUsed="1"/>
-    <w:lsdException w:name="HTML Cite" w:semiHidden="1" w:unhideWhenUsed="1"/>
-    <w:lsdException w:name="HTML Code" w:semiHidden="1" w:unhideWhenUsed="1"/>
-    <w:lsdException w:name="HTML Definition" w:semiHidden="1" w:unhideWhenUsed="1"/>
-    <w:lsdException w:name="HTML Keyboard" w:semiHidden="1" w:unhideWhenUsed="1"/>
-    <w:lsdException w:name="HTML Preformatted" w:semiHidden="1" w:unhideWhenUsed="1"/>
-    <w:lsdException w:name="HTML Sample" w:semiHidden="1" w:unhideWhenUsed="1"/>
-    <w:lsdException w:name="HTML Typewriter" w:semiHidden="1" w:unhideWhenUsed="1"/>
-    <w:lsdException w:name="HTML Variable" w:semiHidden="1" w:unhideWhenUsed="1"/>
-    <w:lsdException w:name="Normal Table" w:semiHidden="1" w:unhideWhenUsed="1"/>
-    <w:lsdException w:name="annotation subject" w:semiHidden="1" w:unhideWhenUsed="1"/>
-    <w:lsdException w:name="No List" w:semiHidden="1" w:unhideWhenUsed="1"/>
-    <w:lsdException w:name="Outline List 1" w:semiHidden="1" w:unhideWhenUsed="1"/>
-    <w:lsdException w:name="Outline List 2" w:semiHidden="1" w:unhideWhenUsed="1"/>
-    <w:lsdException w:name="Outline List 3" w:semiHidden="1" w:unhideWhenUsed="1"/>
-    <w:lsdException w:name="Table Simple 1" w:semiHidden="1" w:unhideWhenUsed="1"/>
-    <w:lsdException w:name="Table Simple 2" w:semiHidden="1" w:unhideWhenUsed="1"/>
-    <w:lsdException w:name="Table Simple 3" w:semiHidden="1" w:unhideWhenUsed="1"/>
-    <w:lsdException w:name="Table Classic 1" w:semiHidden="1" w:unhideWhenUsed="1"/>
-    <w:lsdException w:name="Table Classic 2" w:semiHidden="1" w:unhideWhenUsed="1"/>
-    <w:lsdException w:name="Table Classic 3" w:semiHidden="1" w:unhideWhenUsed="1"/>
-    <w:lsdException w:name="Table Classic 4" w:semiHidden="1" w:unhideWhenUsed="1"/>
-    <w:lsdException w:name="Table Colorful 1" w:semiHidden="1" w:unhideWhenUsed="1"/>
-    <w:lsdException w:name="Table Colorful 2" w:semiHidden="1" w:unhideWhenUsed="1"/>
-    <w:lsdException w:name="Table Colorful 3" w:semiHidden="1" w:unhideWhenUsed="1"/>
-    <w:lsdException w:name="Table Columns 1" w:semiHidden="1" w:unhideWhenUsed="1"/>
-    <w:lsdException w:name="Table Columns 2" w:semiHidden="1" w:unhideWhenUsed="1"/>
-    <w:lsdException w:name="Table Columns 3" w:semiHidden="1" w:unhideWhenUsed="1"/>
-    <w:lsdException w:name="Table Columns 4" w:semiHidden="1" w:unhideWhenUsed="1"/>
-    <w:lsdException w:name="Table Columns 5" w:semiHidden="1" w:unhideWhenUsed="1"/>
-    <w:lsdException w:name="Table Grid 1" w:semiHidden="1" w:unhideWhenUsed="1"/>
-    <w:lsdException w:name="Table Grid 2" w:semiHidden="1" w:unhideWhenUsed="1"/>
-    <w:lsdException w:name="Table Grid 3" w:semiHidden="1" w:unhideWhenUsed="1"/>
-    <w:lsdException w:name="Table Grid 4" w:semiHidden="1" w:unhideWhenUsed="1"/>
-    <w:lsdException w:name="Table Grid 5" w:semiHidden="1" w:unhideWhenUsed="1"/>
-    <w:lsdException w:name="Table Grid 6" w:semiHidden="1" w:unhideWhenUsed="1"/>
-    <w:lsdException w:name="Table Grid 7" w:semiHidden="1" w:unhideWhenUsed="1"/>
-    <w:lsdException w:name="Table Grid 8" w:semiHidden="1" w:unhideWhenUsed="1"/>
-    <w:lsdException w:name="Table List 1" w:semiHidden="1" w:unhideWhenUsed="1"/>
-    <w:lsdException w:name="Table List 2" w:semiHidden="1" w:unhideWhenUsed="1"/>
-    <w:lsdException w:name="Table List 3" w:semiHidden="1" w:unhideWhenUsed="1"/>
-    <w:lsdException w:name="Table List 4" w:semiHidden="1" w:unhideWhenUsed="1"/>
-    <w:lsdException w:name="Table List 5" w:semiHidden="1" w:unhideWhenUsed="1"/>
-    <w:lsdException w:name="Table List 6" w:semiHidden="1" w:unhideWhenUsed="1"/>
-    <w:lsdException w:name="Table List 7" w:semiHidden="1" w:unhideWhenUsed="1"/>
-    <w:lsdException w:name="Table List 8" w:semiHidden="1" w:unhideWhenUsed="1"/>
-    <w:lsdException w:name="Table 3D effects 1" w:semiHidden="1" w:unhideWhenUsed="1"/>
-    <w:lsdException w:name="Table 3D effects 2" w:semiHidden="1" w:unhideWhenUsed="1"/>
-    <w:lsdException w:name="Table 3D effects 3" w:semiHidden="1" w:unhideWhenUsed="1"/>
-    <w:lsdException w:name="Table Contemporary" w:semiHidden="1" w:unhideWhenUsed="1"/>
-    <w:lsdException w:name="Table Elegant" w:semiHidden="1" w:unhideWhenUsed="1"/>
-    <w:lsdException w:name="Table Professional" w:semiHidden="1" w:unhideWhenUsed="1"/>
-    <w:lsdException w:name="Table Subtle 1" w:semiHidden="1" w:unhideWhenUsed="1"/>
-    <w:lsdException w:name="Table Subtle 2" w:semiHidden="1" w:unhideWhenUsed="1"/>
-    <w:lsdException w:name="Table Web 1" w:semiHidden="1" w:unhideWhenUsed="1"/>
-    <w:lsdException w:name="Table Web 2" w:semiHidden="1" w:unhideWhenUsed="1"/>
-    <w:lsdException w:name="Table Web 3" w:semiHidden="1" w:unhideWhenUsed="1"/>
-    <w:lsdException w:name="Balloon Text" w:semiHidden="1" w:unhideWhenUsed="1"/>
-    <w:lsdException w:name="Table Grid" w:uiPriority="59"/>
-    <w:lsdException w:name="Table Theme" w:semiHidden="1" w:unhideWhenUsed="1"/>
-    <w:lsdException w:name="Placeholder Text" w:semiHidden="1"/>
-    <w:lsdException w:name="No Spacing" w:uiPriority="1" w:qFormat="1"/>
-    <w:lsdException w:name="Light Shading" w:uiPriority="60"/>
-    <w:lsdException w:name="Light List" w:uiPriority="61"/>
-    <w:lsdException w:name="Light Grid" w:uiPriority="62"/>
-    <w:lsdException w:name="Medium Shading 1" w:uiPriority="63"/>
-    <w:lsdException w:name="Medium Shading 2" w:uiPriority="64"/>
-    <w:lsdException w:name="Medium List 1" w:uiPriority="65"/>
-    <w:lsdException w:name="Medium List 2" w:uiPriority="66"/>
-    <w:lsdException w:name="Medium Grid 1" w:uiPriority="67"/>
-    <w:lsdException w:name="Medium Grid 2" w:uiPriority="68"/>
-    <w:lsdException w:name="Medium Grid 3" w:uiPriority="69"/>
-    <w:lsdException w:name="Dark List" w:uiPriority="70"/>
-    <w:lsdException w:name="Colorful Shading" w:uiPriority="71"/>
-    <w:lsdException w:name="Colorful List" w:uiPriority="72"/>
-    <w:lsdException w:name="Colorful Grid" w:uiPriority="73"/>
-    <w:lsdException w:name="Light Shading Accent 1" w:uiPriority="60"/>
-    <w:lsdException w:name="Light List Accent 1" w:uiPriority="61"/>
-    <w:lsdException w:name="Light Grid Accent 1" w:uiPriority="62"/>
-    <w:lsdException w:name="Medium Shading 1 Accent 1" w:uiPriority="63"/>
-    <w:lsdException w:name="Medium Shading 2 Accent 1" w:uiPriority="64"/>
-    <w:lsdException w:name="Medium List 1 Accent 1" w:uiPriority="65"/>
-    <w:lsdException w:name="Revision" w:semiHidden="1"/>
-    <w:lsdException w:name="List Paragraph" w:uiPriority="34" w:qFormat="1"/>
-    <w:lsdException w:name="Quote" w:uiPriority="29" w:qFormat="1"/>
-    <w:lsdException w:name="Intense Quote" w:uiPriority="30" w:qFormat="1"/>
-    <w:lsdException w:name="Medium List 2 Accent 1" w:uiPriority="66"/>
-    <w:lsdException w:name="Medium Grid 1 Accent 1" w:uiPriority="67"/>
-    <w:lsdException w:name="Medium Grid 2 Accent 1" w:uiPriority="68"/>
-    <w:lsdException w:name="Medium Grid 3 Accent 1" w:uiPriority="69"/>
-    <w:lsdException w:name="Dark List Accent 1" w:uiPriority="70"/>
-    <w:lsdException w:name="Colorful Shading Accent 1" w:uiPriority="71"/>
-    <w:lsdException w:name="Colorful List Accent 1" w:uiPriority="72"/>
-    <w:lsdException w:name="Colorful Grid Accent 1" w:uiPriority="73"/>
-    <w:lsdException w:name="Light Shading Accent 2" w:uiPriority="60"/>
-    <w:lsdException w:name="Light List Accent 2" w:uiPriority="61"/>
-    <w:lsdException w:name="Light Grid Accent 2" w:uiPriority="62"/>
-    <w:lsdException w:name="Medium Shading 1 Accent 2" w:uiPriority="63"/>
-    <w:lsdException w:name="Medium Shading 2 Accent 2" w:uiPriority="64"/>
-    <w:lsdException w:name="Medium List 1 Accent 2" w:uiPriority="65"/>
-    <w:lsdException w:name="Medium List 2 Accent 2" w:uiPriority="66"/>
-    <w:lsdException w:name="Medium Grid 1 Accent 2" w:uiPriority="67"/>
-    <w:lsdException w:name="Medium Grid 2 Accent 2" w:uiPriority="68"/>
-    <w:lsdException w:name="Medium Grid 3 Accent 2" w:uiPriority="69"/>
-    <w:lsdException w:name="Dark List Accent 2" w:uiPriority="70"/>
-    <w:lsdException w:name="Colorful Shading Accent 2" w:uiPriority="71"/>
-    <w:lsdException w:name="Colorful List Accent 2" w:uiPriority="72"/>
-    <w:lsdException w:name="Colorful Grid Accent 2" w:uiPriority="73"/>
-    <w:lsdException w:name="Light Shading Accent 3" w:uiPriority="60"/>
-    <w:lsdException w:name="Light List Accent 3" w:uiPriority="61"/>
-    <w:lsdException w:name="Light Grid Accent 3" w:uiPriority="62"/>
-    <w:lsdException w:name="Medium Shading 1 Accent 3" w:uiPriority="63"/>
-    <w:lsdException w:name="Medium Shading 2 Accent 3" w:uiPriority="64"/>
-    <w:lsdException w:name="Medium List 1 Accent 3" w:uiPriority="65"/>
-    <w:lsdException w:name="Medium List 2 Accent 3" w:uiPriority="66"/>
-    <w:lsdException w:name="Medium Grid 1 Accent 3" w:uiPriority="67"/>
-    <w:lsdException w:name="Medium Grid 2 Accent 3" w:uiPriority="68"/>
-    <w:lsdException w:name="Medium Grid 3 Accent 3" w:uiPriority="69"/>
-    <w:lsdException w:name="Dark List Accent 3" w:uiPriority="70"/>
-    <w:lsdException w:name="Colorful Shading Accent 3" w:uiPriority="71"/>
-    <w:lsdException w:name="Colorful List Accent 3" w:uiPriority="72"/>
-    <w:lsdException w:name="Colorful Grid Accent 3" w:uiPriority="73"/>
-    <w:lsdException w:name="Light Shading Accent 4" w:uiPriority="60"/>
-    <w:lsdException w:name="Light List Accent 4" w:uiPriority="61"/>
-    <w:lsdException w:name="Light Grid Accent 4" w:uiPriority="62"/>
-    <w:lsdException w:name="Medium Shading 1 Accent 4" w:uiPriority="63"/>
-    <w:lsdException w:name="Medium Shading 2 Accent 4" w:uiPriority="64"/>
-    <w:lsdException w:name="Medium List 1 Accent 4" w:uiPriority="65"/>
-    <w:lsdException w:name="Medium List 2 Accent 4" w:uiPriority="66"/>
-    <w:lsdException w:name="Medium Grid 1 Accent 4" w:uiPriority="67"/>
-    <w:lsdException w:name="Medium Grid 2 Accent 4" w:uiPriority="68"/>
-    <w:lsdException w:name="Medium Grid 3 Accent 4" w:uiPriority="69"/>
-    <w:lsdException w:name="Dark List Accent 4" w:uiPriority="70"/>
-    <w:lsdException w:name="Colorful Shading Accent 4" w:uiPriority="71"/>
-    <w:lsdException w:name="Colorful List Accent 4" w:uiPriority="72"/>
-    <w:lsdException w:name="Colorful Grid Accent 4" w:uiPriority="73"/>
-    <w:lsdException w:name="Light Shading Accent 5" w:uiPriority="60"/>
-    <w:lsdException w:name="Light List Accent 5" w:uiPriority="61"/>
-    <w:lsdException w:name="Light Grid Accent 5" w:uiPriority="62"/>
-    <w:lsdException w:name="Medium Shading 1 Accent 5" w:uiPriority="63"/>
-    <w:lsdException w:name="Medium Shading 2 Accent 5" w:uiPriority="64"/>
-    <w:lsdException w:name="Medium List 1 Accent 5" w:uiPriority="65"/>
-    <w:lsdException w:name="Medium List 2 Accent 5" w:uiPriority="66"/>
-    <w:lsdException w:name="Medium Grid 1 Accent 5" w:uiPriority="67"/>
-    <w:lsdException w:name="Medium Grid 2 Accent 5" w:uiPriority="68"/>
-    <w:lsdException w:name="Medium Grid 3 Accent 5" w:uiPriority="69"/>
-    <w:lsdException w:name="Dark List Accent 5" w:uiPriority="70"/>
-    <w:lsdException w:name="Colorful Shading Accent 5" w:uiPriority="71"/>
-    <w:lsdException w:name="Colorful List Accent 5" w:uiPriority="72"/>
-    <w:lsdException w:name="Colorful Grid Accent 5" w:uiPriority="73"/>
-    <w:lsdException w:name="Light Shading Accent 6" w:uiPriority="60"/>
-    <w:lsdException w:name="Light List Accent 6" w:uiPriority="61"/>
-    <w:lsdException w:name="Light Grid Accent 6" w:uiPriority="62"/>
-    <w:lsdException w:name="Medium Shading 1 Accent 6" w:uiPriority="63"/>
-    <w:lsdException w:name="Medium Shading 2 Accent 6" w:uiPriority="64"/>
-    <w:lsdException w:name="Medium List 1 Accent 6" w:uiPriority="65"/>
-    <w:lsdException w:name="Medium List 2 Accent 6" w:uiPriority="66"/>
-    <w:lsdException w:name="Medium Grid 1 Accent 6" w:uiPriority="67"/>
-    <w:lsdException w:name="Medium Grid 2 Accent 6" w:uiPriority="68"/>
-    <w:lsdException w:name="Medium Grid 3 Accent 6" w:uiPriority="69"/>
-    <w:lsdException w:name="Dark List Accent 6" w:uiPriority="70"/>
-    <w:lsdException w:name="Colorful Shading Accent 6" w:uiPriority="71"/>
-    <w:lsdException w:name="Colorful List Accent 6" w:uiPriority="72"/>
-    <w:lsdException w:name="Colorful Grid Accent 6" w:uiPriority="73"/>
-    <w:lsdException w:name="Subtle Emphasis" w:uiPriority="19" w:qFormat="1"/>
-    <w:lsdException w:name="Intense Emphasis" w:uiPriority="21" w:qFormat="1"/>
-    <w:lsdException w:name="Subtle Reference" w:uiPriority="31" w:qFormat="1"/>
-    <w:lsdException w:name="Intense Reference" w:uiPriority="32" w:qFormat="1"/>
-    <w:lsdException w:name="Book Title" w:uiPriority="33" w:qFormat="1"/>
-    <w:lsdException w:name="Bibliography" w:semiHidden="1" w:uiPriority="37" w:unhideWhenUsed="1"/>
-    <w:lsdException w:name="TOC Heading" w:semiHidden="1" w:uiPriority="39" w:unhideWhenUsed="1" w:qFormat="1"/>
-    <w:lsdException w:name="Plain Table 1" w:uiPriority="41"/>
-    <w:lsdException w:name="Plain Table 2" w:uiPriority="42"/>
-    <w:lsdException w:name="Plain Table 3" w:uiPriority="43"/>
-    <w:lsdException w:name="Plain Table 4" w:uiPriority="44"/>
-    <w:lsdException w:name="Plain Table 5" w:uiPriority="45"/>
-    <w:lsdException w:name="Grid Table Light" w:uiPriority="40"/>
-    <w:lsdException w:name="Grid Table 1 Light" w:uiPriority="46"/>
-    <w:lsdException w:name="Grid Table 2" w:uiPriority="47"/>
-    <w:lsdException w:name="Grid Table 3" w:uiPriority="48"/>
-    <w:lsdException w:name="Grid Table 4" w:uiPriority="49"/>
-    <w:lsdException w:name="Grid Table 5 Dark" w:uiPriority="50"/>
-    <w:lsdException w:name="Grid Table 6 Colorful" w:uiPriority="51"/>
-    <w:lsdException w:name="Grid Table 7 Colorful" w:uiPriority="52"/>
-    <w:lsdException w:name="Grid Table 1 Light Accent 1" w:uiPriority="46"/>
-    <w:lsdException w:name="Grid Table 2 Accent 1" w:uiPriority="47"/>
-    <w:lsdException w:name="Grid Table 3 Accent 1" w:uiPriority="48"/>
-    <w:lsdException w:name="Grid Table 4 Accent 1" w:uiPriority="49"/>
-    <w:lsdException w:name="Grid Table 5 Dark Accent 1" w:uiPriority="50"/>
-    <w:lsdException w:name="Grid Table 6 Colorful Accent 1" w:uiPriority="51"/>
-    <w:lsdException w:name="Grid Table 7 Colorful Accent 1" w:uiPriority="52"/>
-    <w:lsdException w:name="Grid Table 1 Light Accent 2" w:uiPriority="46"/>
-    <w:lsdException w:name="Grid Table 2 Accent 2" w:uiPriority="47"/>
-    <w:lsdException w:name="Grid Table 3 Accent 2" w:uiPriority="48"/>
-    <w:lsdException w:name="Grid Table 4 Accent 2" w:uiPriority="49"/>
-    <w:lsdException w:name="Grid Table 5 Dark Accent 2" w:uiPriority="50"/>
-    <w:lsdException w:name="Grid Table 6 Colorful Accent 2" w:uiPriority="51"/>
-    <w:lsdException w:name="Grid Table 7 Colorful Accent 2" w:uiPriority="52"/>
-    <w:lsdException w:name="Grid Table 1 Light Accent 3" w:uiPriority="46"/>
-    <w:lsdException w:name="Grid Table 2 Accent 3" w:uiPriority="47"/>
-    <w:lsdException w:name="Grid Table 3 Accent 3" w:uiPriority="48"/>
-    <w:lsdException w:name="Grid Table 4 Accent 3" w:uiPriority="49"/>
-    <w:lsdException w:name="Grid Table 5 Dark Accent 3" w:uiPriority="50"/>
-    <w:lsdException w:name="Grid Table 6 Colorful Accent 3" w:uiPriority="51"/>
-    <w:lsdException w:name="Grid Table 7 Colorful Accent 3" w:uiPriority="52"/>
-    <w:lsdException w:name="Grid Table 1 Light Accent 4" w:uiPriority="46"/>
-    <w:lsdException w:name="Grid Table 2 Accent 4" w:uiPriority="47"/>
-    <w:lsdException w:name="Grid Table 3 Accent 4" w:uiPriority="48"/>
-    <w:lsdException w:name="Grid Table 4 Accent 4" w:uiPriority="49"/>
-    <w:lsdException w:name="Grid Table 5 Dark Accent 4" w:uiPriority="50"/>
-    <w:lsdException w:name="Grid Table 6 Colorful Accent 4" w:uiPriority="51"/>
-    <w:lsdException w:name="Grid Table 7 Colorful Accent 4" w:uiPriority="52"/>
-    <w:lsdException w:name="Grid Table 1 Light Accent 5" w:uiPriority="46"/>
-    <w:lsdException w:name="Grid Table 2 Accent 5" w:uiPriority="47"/>
-    <w:lsdException w:name="Grid Table 3 Accent 5" w:uiPriority="48"/>
-    <w:lsdException w:name="Grid Table 4 Accent 5" w:uiPriority="49"/>
-    <w:lsdException w:name="Grid Table 5 Dark Accent 5" w:uiPriority="50"/>
-    <w:lsdException w:name="Grid Table 6 Colorful Accent 5" w:uiPriority="51"/>
-    <w:lsdException w:name="Grid Table 7 Colorful Accent 5" w:uiPriority="52"/>
-    <w:lsdException w:name="Grid Table 1 Light Accent 6" w:uiPriority="46"/>
-    <w:lsdException w:name="Grid Table 2 Accent 6" w:uiPriority="47"/>
-    <w:lsdException w:name="Grid Table 3 Accent 6" w:uiPriority="48"/>
-    <w:lsdException w:name="Grid Table 4 Accent 6" w:uiPriority="49"/>
-    <w:lsdException w:name="Grid Table 5 Dark Accent 6" w:uiPriority="50"/>
-    <w:lsdException w:name="Grid Table 6 Colorful Accent 6" w:uiPriority="51"/>
-    <w:lsdException w:name="Grid Table 7 Colorful Accent 6" w:uiPriority="52"/>
-    <w:lsdException w:name="List Table 1 Light" w:uiPriority="46"/>
-    <w:lsdException w:name="List Table 2" w:uiPriority="47"/>
-    <w:lsdException w:name="List Table 3" w:uiPriority="48"/>
-    <w:lsdException w:name="List Table 4" w:uiPriority="49"/>
-    <w:lsdException w:name="List Table 5 Dark" w:uiPriority="50"/>
-    <w:lsdException w:name="List Table 6 Colorful" w:uiPriority="51"/>
-    <w:lsdException w:name="List Table 7 Colorful" w:uiPriority="52"/>
-    <w:lsdException w:name="List Table 1 Light Accent 1" w:uiPriority="46"/>
-    <w:lsdException w:name="List Table 2 Accent 1" w:uiPriority="47"/>
-    <w:lsdException w:name="List Table 3 Accent 1" w:uiPriority="48"/>
-    <w:lsdException w:name="List Table 4 Accent 1" w:uiPriority="49"/>
-    <w:lsdException w:name="List Table 5 Dark Accent 1" w:uiPriority="50"/>
-    <w:lsdException w:name="List Table 6 Colorful Accent 1" w:uiPriority="51"/>
-    <w:lsdException w:name="List Table 7 Colorful Accent 1" w:uiPriority="52"/>
-    <w:lsdException w:name="List Table 1 Light Accent 2" w:uiPriority="46"/>
-    <w:lsdException w:name="List Table 2 Accent 2" w:uiPriority="47"/>
-    <w:lsdException w:name="List Table 3 Accent 2" w:uiPriority="48"/>
-    <w:lsdException w:name="List Table 4 Accent 2" w:uiPriority="49"/>
-    <w:lsdException w:name="List Table 5 Dark Accent 2" w:uiPriority="50"/>
-    <w:lsdException w:name="List Table 6 Colorful Accent 2" w:uiPriority="51"/>
-    <w:lsdException w:name="List Table 7 Colorful Accent 2" w:uiPriority="52"/>
-    <w:lsdException w:name="List Table 1 Light Accent 3" w:uiPriority="46"/>
-    <w:lsdException w:name="List Table 2 Accent 3" w:uiPriority="47"/>
-    <w:lsdException w:name="List Table 3 Accent 3" w:uiPriority="48"/>
-    <w:lsdException w:name="List Table 4 Accent 3" w:uiPriority="49"/>
-    <w:lsdException w:name="List Table 5 Dark Accent 3" w:uiPriority="50"/>
-    <w:lsdException w:name="List Table 6 Colorful Accent 3" w:uiPriority="51"/>
-    <w:lsdException w:name="List Table 7 Colorful Accent 3" w:uiPriority="52"/>
-    <w:lsdException w:name="List Table 1 Light Accent 4" w:uiPriority="46"/>
-    <w:lsdException w:name="List Table 2 Accent 4" w:uiPriority="47"/>
-    <w:lsdException w:name="List Table 3 Accent 4" w:uiPriority="48"/>
-    <w:lsdException w:name="List Table 4 Accent 4" w:uiPriority="49"/>
-    <w:lsdException w:name="List Table 5 Dark Accent 4" w:uiPriority="50"/>
-    <w:lsdException w:name="List Table 6 Colorful Accent 4" w:uiPriority="51"/>
-    <w:lsdException w:name="List Table 7 Colorful Accent 4" w:uiPriority="52"/>
-    <w:lsdException w:name="List Table 1 Light Accent 5" w:uiPriority="46"/>
-    <w:lsdException w:name="List Table 2 Accent 5" w:uiPriority="47"/>
-    <w:lsdException w:name="List Table 3 Accent 5" w:uiPriority="48"/>
-    <w:lsdException w:name="List Table 4 Accent 5" w:uiPriority="49"/>
-    <w:lsdException w:name="List Table 5 Dark Accent 5" w:uiPriority="50"/>
-    <w:lsdException w:name="List Table 6 Colorful Accent 5" w:uiPriority="51"/>
-    <w:lsdException w:name="List Table 7 Colorful Accent 5" w:uiPriority="52"/>
-    <w:lsdException w:name="List Table 1 Light Accent 6" w:uiPriority="46"/>
-    <w:lsdException w:name="List Table 2 Accent 6" w:uiPriority="47"/>
-    <w:lsdException w:name="List Table 3 Accent 6" w:uiPriority="48"/>
-    <w:lsdException w:name="List Table 4 Accent 6" w:uiPriority="49"/>
-    <w:lsdException w:name="List Table 5 Dark Accent 6" w:uiPriority="50"/>
-    <w:lsdException w:name="List Table 6 Colorful Accent 6" w:uiPriority="51"/>
-    <w:lsdException w:name="List Table 7 Colorful Accent 6" w:uiPriority="52"/>
+  <w:latentStyles w:defLockedState="0" w:defUIPriority="99" w:defSemiHidden="1" w:defUnhideWhenUsed="1" w:defQFormat="0" w:count="267">
+    <w:lsdException w:name="Normal" w:semiHidden="0" w:uiPriority="0" w:unhideWhenUsed="0" w:qFormat="1"/>
+    <w:lsdException w:name="heading 1" w:semiHidden="0" w:uiPriority="9" w:unhideWhenUsed="0" w:qFormat="1"/>
+    <w:lsdException w:name="heading 2" w:semiHidden="0" w:uiPriority="9" w:unhideWhenUsed="0" w:qFormat="1"/>
+    <w:lsdException w:name="heading 3" w:semiHidden="0" w:uiPriority="9" w:unhideWhenUsed="0" w:qFormat="1"/>
+    <w:lsdException w:name="heading 4" w:semiHidden="0" w:uiPriority="9" w:unhideWhenUsed="0" w:qFormat="1"/>
+    <w:lsdException w:name="heading 5" w:semiHidden="0" w:uiPriority="9" w:unhideWhenUsed="0" w:qFormat="1"/>
+    <w:lsdException w:name="heading 6" w:semiHidden="0" w:uiPriority="9" w:unhideWhenUsed="0" w:qFormat="1"/>
+    <w:lsdException w:name="heading 7" w:semiHidden="0" w:uiPriority="9" w:unhideWhenUsed="0" w:qFormat="1"/>
+    <w:lsdException w:name="heading 8" w:semiHidden="0" w:uiPriority="9" w:unhideWhenUsed="0" w:qFormat="1"/>
+    <w:lsdException w:name="heading 9" w:semiHidden="0" w:uiPriority="9" w:unhideWhenUsed="0" w:qFormat="1"/>
+    <w:lsdException w:name="toc 1" w:uiPriority="39"/>
+    <w:lsdException w:name="toc 2" w:uiPriority="39"/>
+    <w:lsdException w:name="toc 3" w:uiPriority="39"/>
+    <w:lsdException w:name="toc 4" w:uiPriority="39"/>
+    <w:lsdException w:name="toc 5" w:uiPriority="39"/>
+    <w:lsdException w:name="toc 6" w:uiPriority="39"/>
+    <w:lsdException w:name="toc 7" w:uiPriority="39"/>
+    <w:lsdException w:name="toc 8" w:uiPriority="39"/>
+    <w:lsdException w:name="toc 9" w:uiPriority="39"/>
+    <w:lsdException w:name="caption" w:uiPriority="35" w:qFormat="1"/>
+    <w:lsdException w:name="Title" w:semiHidden="0" w:uiPriority="10" w:unhideWhenUsed="0" w:qFormat="1"/>
+    <w:lsdException w:name="Default Paragraph Font" w:uiPriority="1"/>
+    <w:lsdException w:name="Subtitle" w:semiHidden="0" w:uiPriority="11" w:unhideWhenUsed="0" w:qFormat="1"/>
+    <w:lsdException w:name="Strong" w:semiHidden="0" w:uiPriority="22" w:unhideWhenUsed="0" w:qFormat="1"/>
+    <w:lsdException w:name="Emphasis" w:semiHidden="0" w:uiPriority="20" w:unhideWhenUsed="0" w:qFormat="1"/>
+    <w:lsdException w:name="Table Grid" w:semiHidden="0" w:uiPriority="59" w:unhideWhenUsed="0"/>
+    <w:lsdException w:name="Placeholder Text" w:unhideWhenUsed="0"/>
+    <w:lsdException w:name="No Spacing" w:semiHidden="0" w:uiPriority="1" w:unhideWhenUsed="0" w:qFormat="1"/>
+    <w:lsdException w:name="Light Shading" w:semiHidden="0" w:uiPriority="60" w:unhideWhenUsed="0"/>
+    <w:lsdException w:name="Light List" w:semiHidden="0" w:uiPriority="61" w:unhideWhenUsed="0"/>
+    <w:lsdException w:name="Light Grid" w:semiHidden="0" w:uiPriority="62" w:unhideWhenUsed="0"/>
+    <w:lsdException w:name="Medium Shading 1" w:semiHidden="0" w:uiPriority="63" w:unhideWhenUsed="0"/>
+    <w:lsdException w:name="Medium Shading 2" w:semiHidden="0" w:uiPriority="64" w:unhideWhenUsed="0"/>
+    <w:lsdException w:name="Medium List 1" w:semiHidden="0" w:uiPriority="65" w:unhideWhenUsed="0"/>
+    <w:lsdException w:name="Medium List 2" w:semiHidden="0" w:uiPriority="66" w:unhideWhenUsed="0"/>
+    <w:lsdException w:name="Medium Grid 1" w:semiHidden="0" w:uiPriority="67" w:unhideWhenUsed="0"/>
+    <w:lsdException w:name="Medium Grid 2" w:semiHidden="0" w:uiPriority="68" w:unhideWhenUsed="0"/>
+    <w:lsdException w:name="Medium Grid 3" w:semiHidden="0" w:uiPriority="69" w:unhideWhenUsed="0"/>
+    <w:lsdException w:name="Dark List" w:semiHidden="0" w:uiPriority="70" w:unhideWhenUsed="0"/>
+    <w:lsdException w:name="Colorful Shading" w:semiHidden="0" w:uiPriority="71" w:unhideWhenUsed="0"/>
+    <w:lsdException w:name="Colorful List" w:semiHidden="0" w:uiPriority="72" w:unhideWhenUsed="0"/>
+    <w:lsdException w:name="Colorful Grid" w:semiHidden="0" w:uiPriority="73" w:unhideWhenUsed="0"/>
+    <w:lsdException w:name="Light Shading Accent 1" w:semiHidden="0" w:uiPriority="60" w:unhideWhenUsed="0"/>
+    <w:lsdException w:name="Light List Accent 1" w:semiHidden="0" w:uiPriority="61" w:unhideWhenUsed="0"/>
+    <w:lsdException w:name="Light Grid Accent 1" w:semiHidden="0" w:uiPriority="62" w:unhideWhenUsed="0"/>
+    <w:lsdException w:name="Medium Shading 1 Accent 1" w:semiHidden="0" w:uiPriority="63" w:unhideWhenUsed="0"/>
+    <w:lsdException w:name="Medium Shading 2 Accent 1" w:semiHidden="0" w:uiPriority="64" w:unhideWhenUsed="0"/>
+    <w:lsdException w:name="Medium List 1 Accent 1" w:semiHidden="0" w:uiPriority="65" w:unhideWhenUsed="0"/>
+    <w:lsdException w:name="Revision" w:unhideWhenUsed="0"/>
+    <w:lsdException w:name="List Paragraph" w:semiHidden="0" w:uiPriority="34" w:unhideWhenUsed="0" w:qFormat="1"/>
+    <w:lsdException w:name="Quote" w:semiHidden="0" w:uiPriority="29" w:unhideWhenUsed="0" w:qFormat="1"/>
+    <w:lsdException w:name="Intense Quote" w:semiHidden="0" w:uiPriority="30" w:unhideWhenUsed="0" w:qFormat="1"/>
+    <w:lsdException w:name="Medium List 2 Accent 1" w:semiHidden="0" w:uiPriority="66" w:unhideWhenUsed="0"/>
+    <w:lsdException w:name="Medium Grid 1 Accent 1" w:semiHidden="0" w:uiPriority="67" w:unhideWhenUsed="0"/>
+    <w:lsdException w:name="Medium Grid 2 Accent 1" w:semiHidden="0" w:uiPriority="68" w:unhideWhenUsed="0"/>
+    <w:lsdException w:name="Medium Grid 3 Accent 1" w:semiHidden="0" w:uiPriority="69" w:unhideWhenUsed="0"/>
+    <w:lsdException w:name="Dark List Accent 1" w:semiHidden="0" w:uiPriority="70" w:unhideWhenUsed="0"/>
+    <w:lsdException w:name="Colorful Shading Accent 1" w:semiHidden="0" w:uiPriority="71" w:unhideWhenUsed="0"/>
+    <w:lsdException w:name="Colorful List Accent 1" w:semiHidden="0" w:uiPriority="72" w:unhideWhenUsed="0"/>
+    <w:lsdException w:name="Colorful Grid Accent 1" w:semiHidden="0" w:uiPriority="73" w:unhideWhenUsed="0"/>
+    <w:lsdException w:name="Light Shading Accent 2" w:semiHidden="0" w:uiPriority="60" w:unhideWhenUsed="0"/>
+    <w:lsdException w:name="Light List Accent 2" w:semiHidden="0" w:uiPriority="61" w:unhideWhenUsed="0"/>
+    <w:lsdException w:name="Light Grid Accent 2" w:semiHidden="0" w:uiPriority="62" w:unhideWhenUsed="0"/>
+    <w:lsdException w:name="Medium Shading 1 Accent 2" w:semiHidden="0" w:uiPriority="63" w:unhideWhenUsed="0"/>
+    <w:lsdException w:name="Medium Shading 2 Accent 2" w:semiHidden="0" w:uiPriority="64" w:unhideWhenUsed="0"/>
+    <w:lsdException w:name="Medium List 1 Accent 2" w:semiHidden="0" w:uiPriority="65" w:unhideWhenUsed="0"/>
+    <w:lsdException w:name="Medium List 2 Accent 2" w:semiHidden="0" w:uiPriority="66" w:unhideWhenUsed="0"/>
+    <w:lsdException w:name="Medium Grid 1 Accent 2" w:semiHidden="0" w:uiPriority="67" w:unhideWhenUsed="0"/>
+    <w:lsdException w:name="Medium Grid 2 Accent 2" w:semiHidden="0" w:uiPriority="68" w:unhideWhenUsed="0"/>
+    <w:lsdException w:name="Medium Grid 3 Accent 2" w:semiHidden="0" w:uiPriority="69" w:unhideWhenUsed="0"/>
+    <w:lsdException w:name="Dark List Accent 2" w:semiHidden="0" w:uiPriority="70" w:unhideWhenUsed="0"/>
+    <w:lsdException w:name="Colorful Shading Accent 2" w:semiHidden="0" w:uiPriority="71" w:unhideWhenUsed="0"/>
+    <w:lsdException w:name="Colorful List Accent 2" w:semiHidden="0" w:uiPriority="72" w:unhideWhenUsed="0"/>
+    <w:lsdException w:name="Colorful Grid Accent 2" w:semiHidden="0" w:uiPriority="73" w:unhideWhenUsed="0"/>
+    <w:lsdException w:name="Light Shading Accent 3" w:semiHidden="0" w:uiPriority="60" w:unhideWhenUsed="0"/>
+    <w:lsdException w:name="Light List Accent 3" w:semiHidden="0" w:uiPriority="61" w:unhideWhenUsed="0"/>
+    <w:lsdException w:name="Light Grid Accent 3" w:semiHidden="0" w:uiPriority="62" w:unhideWhenUsed="0"/>
+    <w:lsdException w:name="Medium Shading 1 Accent 3" w:semiHidden="0" w:uiPriority="63" w:unhideWhenUsed="0"/>
+    <w:lsdException w:name="Medium Shading 2 Accent 3" w:semiHidden="0" w:uiPriority="64" w:unhideWhenUsed="0"/>
+    <w:lsdException w:name="Medium List 1 Accent 3" w:semiHidden="0" w:uiPriority="65" w:unhideWhenUsed="0"/>
+    <w:lsdException w:name="Medium List 2 Accent 3" w:semiHidden="0" w:uiPriority="66" w:unhideWhenUsed="0"/>
+    <w:lsdException w:name="Medium Grid 1 Accent 3" w:semiHidden="0" w:uiPriority="67" w:unhideWhenUsed="0"/>
+    <w:lsdException w:name="Medium Grid 2 Accent 3" w:semiHidden="0" w:uiPriority="68" w:unhideWhenUsed="0"/>
+    <w:lsdException w:name="Medium Grid 3 Accent 3" w:semiHidden="0" w:uiPriority="69" w:unhideWhenUsed="0"/>
+    <w:lsdException w:name="Dark List Accent 3" w:semiHidden="0" w:uiPriority="70" w:unhideWhenUsed="0"/>
+    <w:lsdException w:name="Colorful Shading Accent 3" w:semiHidden="0" w:uiPriority="71" w:unhideWhenUsed="0"/>
+    <w:lsdException w:name="Colorful List Accent 3" w:semiHidden="0" w:uiPriority="72" w:unhideWhenUsed="0"/>
+    <w:lsdException w:name="Colorful Grid Accent 3" w:semiHidden="0" w:uiPriority="73" w:unhideWhenUsed="0"/>
+    <w:lsdException w:name="Light Shading Accent 4" w:semiHidden="0" w:uiPriority="60" w:unhideWhenUsed="0"/>
+    <w:lsdException w:name="Light List Accent 4" w:semiHidden="0" w:uiPriority="61" w:unhideWhenUsed="0"/>
+    <w:lsdException w:name="Light Grid Accent 4" w:semiHidden="0" w:uiPriority="62" w:unhideWhenUsed="0"/>
+    <w:lsdException w:name="Medium Shading 1 Accent 4" w:semiHidden="0" w:uiPriority="63" w:unhideWhenUsed="0"/>
+    <w:lsdException w:name="Medium Shading 2 Accent 4" w:semiHidden="0" w:uiPriority="64" w:unhideWhenUsed="0"/>
+    <w:lsdException w:name="Medium List 1 Accent 4" w:semiHidden="0" w:uiPriority="65" w:unhideWhenUsed="0"/>
+    <w:lsdException w:name="Medium List 2 Accent 4" w:semiHidden="0" w:uiPriority="66" w:unhideWhenUsed="0"/>
+    <w:lsdException w:name="Medium Grid 1 Accent 4" w:semiHidden="0" w:uiPriority="67" w:unhideWhenUsed="0"/>
+    <w:lsdException w:name="Medium Grid 2 Accent 4" w:semiHidden="0" w:uiPriority="68" w:unhideWhenUsed="0"/>
+    <w:lsdException w:name="Medium Grid 3 Accent 4" w:semiHidden="0" w:uiPriority="69" w:unhideWhenUsed="0"/>
+    <w:lsdException w:name="Dark List Accent 4" w:semiHidden="0" w:uiPriority="70" w:unhideWhenUsed="0"/>
+    <w:lsdException w:name="Colorful Shading Accent 4" w:semiHidden="0" w:uiPriority="71" w:unhideWhenUsed="0"/>
+    <w:lsdException w:name="Colorful List Accent 4" w:semiHidden="0" w:uiPriority="72" w:unhideWhenUsed="0"/>
+    <w:lsdException w:name="Colorful Grid Accent 4" w:semiHidden="0" w:uiPriority="73" w:unhideWhenUsed="0"/>
+    <w:lsdException w:name="Light Shading Accent 5" w:semiHidden="0" w:uiPriority="60" w:unhideWhenUsed="0"/>
+    <w:lsdException w:name="Light List Accent 5" w:semiHidden="0" w:uiPriority="61" w:unhideWhenUsed="0"/>
+    <w:lsdException w:name="Light Grid Accent 5" w:semiHidden="0" w:uiPriority="62" w:unhideWhenUsed="0"/>
+    <w:lsdException w:name="Medium Shading 1 Accent 5" w:semiHidden="0" w:uiPriority="63" w:unhideWhenUsed="0"/>
+    <w:lsdException w:name="Medium Shading 2 Accent 5" w:semiHidden="0" w:uiPriority="64" w:unhideWhenUsed="0"/>
+    <w:lsdException w:name="Medium List 1 Accent 5" w:semiHidden="0" w:uiPriority="65" w:unhideWhenUsed="0"/>
+    <w:lsdException w:name="Medium List 2 Accent 5" w:semiHidden="0" w:uiPriority="66" w:unhideWhenUsed="0"/>
+    <w:lsdException w:name="Medium Grid 1 Accent 5" w:semiHidden="0" w:uiPriority="67" w:unhideWhenUsed="0"/>
+    <w:lsdException w:name="Medium Grid 2 Accent 5" w:semiHidden="0" w:uiPriority="68" w:unhideWhenUsed="0"/>
+    <w:lsdException w:name="Medium Grid 3 Accent 5" w:semiHidden="0" w:uiPriority="69" w:unhideWhenUsed="0"/>
+    <w:lsdException w:name="Dark List Accent 5" w:semiHidden="0" w:uiPriority="70" w:unhideWhenUsed="0"/>
+    <w:lsdException w:name="Colorful Shading Accent 5" w:semiHidden="0" w:uiPriority="71" w:unhideWhenUsed="0"/>
+    <w:lsdException w:name="Colorful List Accent 5" w:semiHidden="0" w:uiPriority="72" w:unhideWhenUsed="0"/>
+    <w:lsdException w:name="Colorful Grid Accent 5" w:semiHidden="0" w:uiPriority="73" w:unhideWhenUsed="0"/>
+    <w:lsdException w:name="Light Shading Accent 6" w:semiHidden="0" w:uiPriority="60" w:unhideWhenUsed="0"/>
+    <w:lsdException w:name="Light List Accent 6" w:semiHidden="0" w:uiPriority="61" w:unhideWhenUsed="0"/>
+    <w:lsdException w:name="Light Grid Accent 6" w:semiHidden="0" w:uiPriority="62" w:unhideWhenUsed="0"/>
+    <w:lsdException w:name="Medium Shading 1 Accent 6" w:semiHidden="0" w:uiPriority="63" w:unhideWhenUsed="0"/>
+    <w:lsdException w:name="Medium Shading 2 Accent 6" w:semiHidden="0" w:uiPriority="64" w:unhideWhenUsed="0"/>
+    <w:lsdException w:name="Medium List 1 Accent 6" w:semiHidden="0" w:uiPriority="65" w:unhideWhenUsed="0"/>
+    <w:lsdException w:name="Medium List 2 Accent 6" w:semiHidden="0" w:uiPriority="66" w:unhideWhenUsed="0"/>
+    <w:lsdException w:name="Medium Grid 1 Accent 6" w:semiHidden="0" w:uiPriority="67" w:unhideWhenUsed="0"/>
+    <w:lsdException w:name="Medium Grid 2 Accent 6" w:semiHidden="0" w:uiPriority="68" w:unhideWhenUsed="0"/>
+    <w:lsdException w:name="Medium Grid 3 Accent 6" w:semiHidden="0" w:uiPriority="69" w:unhideWhenUsed="0"/>
+    <w:lsdException w:name="Dark List Accent 6" w:semiHidden="0" w:uiPriority="70" w:unhideWhenUsed="0"/>
+    <w:lsdException w:name="Colorful Shading Accent 6" w:semiHidden="0" w:uiPriority="71" w:unhideWhenUsed="0"/>
+    <w:lsdException w:name="Colorful List Accent 6" w:semiHidden="0" w:uiPriority="72" w:unhideWhenUsed="0"/>
+    <w:lsdException w:name="Colorful Grid Accent 6" w:semiHidden="0" w:uiPriority="73" w:unhideWhenUsed="0"/>
+    <w:lsdException w:name="Subtle Emphasis" w:semiHidden="0" w:uiPriority="19" w:unhideWhenUsed="0" w:qFormat="1"/>
+    <w:lsdException w:name="Intense Emphasis" w:semiHidden="0" w:uiPriority="21" w:unhideWhenUsed="0" w:qFormat="1"/>
+    <w:lsdException w:name="Subtle Reference" w:semiHidden="0" w:uiPriority="31" w:unhideWhenUsed="0" w:qFormat="1"/>
+    <w:lsdException w:name="Intense Reference" w:semiHidden="0" w:uiPriority="32" w:unhideWhenUsed="0" w:qFormat="1"/>
+    <w:lsdException w:name="Book Title" w:semiHidden="0" w:uiPriority="33" w:unhideWhenUsed="0" w:qFormat="1"/>
+    <w:lsdException w:name="Bibliography" w:uiPriority="37"/>
+    <w:lsdException w:name="TOC Heading" w:uiPriority="39" w:qFormat="1"/>
   </w:latentStyles>
   <w:style w:type="paragraph" w:default="1" w:styleId="Normal">
     <w:name w:val="Normal"/>
@@ -4197,7 +3968,7 @@
       <w:spacing w:line="240" w:lineRule="atLeast"/>
     </w:pPr>
   </w:style>
-  <w:style w:type="paragraph" w:styleId="Ttulo1">
+  <w:style w:type="paragraph" w:styleId="Heading1">
     <w:name w:val="heading 1"/>
     <w:basedOn w:val="Normal"/>
     <w:next w:val="Normal"/>
@@ -4217,9 +3988,9 @@
       <w:sz w:val="24"/>
     </w:rPr>
   </w:style>
-  <w:style w:type="paragraph" w:styleId="Ttulo2">
+  <w:style w:type="paragraph" w:styleId="Heading2">
     <w:name w:val="heading 2"/>
-    <w:basedOn w:val="Ttulo1"/>
+    <w:basedOn w:val="Heading1"/>
     <w:next w:val="Normal"/>
     <w:qFormat/>
     <w:rsid w:val="00EF0522"/>
@@ -4233,9 +4004,9 @@
       <w:sz w:val="20"/>
     </w:rPr>
   </w:style>
-  <w:style w:type="paragraph" w:styleId="Ttulo3">
+  <w:style w:type="paragraph" w:styleId="Heading3">
     <w:name w:val="heading 3"/>
-    <w:basedOn w:val="Ttulo1"/>
+    <w:basedOn w:val="Heading1"/>
     <w:next w:val="Normal"/>
     <w:qFormat/>
     <w:rsid w:val="00EF0522"/>
@@ -4250,9 +4021,9 @@
       <w:sz w:val="20"/>
     </w:rPr>
   </w:style>
-  <w:style w:type="paragraph" w:styleId="Ttulo4">
+  <w:style w:type="paragraph" w:styleId="Heading4">
     <w:name w:val="heading 4"/>
-    <w:basedOn w:val="Ttulo1"/>
+    <w:basedOn w:val="Heading1"/>
     <w:next w:val="Normal"/>
     <w:qFormat/>
     <w:pPr>
@@ -4267,7 +4038,7 @@
       <w:sz w:val="20"/>
     </w:rPr>
   </w:style>
-  <w:style w:type="paragraph" w:styleId="Ttulo5">
+  <w:style w:type="paragraph" w:styleId="Heading5">
     <w:name w:val="heading 5"/>
     <w:basedOn w:val="Normal"/>
     <w:next w:val="Normal"/>
@@ -4285,7 +4056,7 @@
       <w:sz w:val="22"/>
     </w:rPr>
   </w:style>
-  <w:style w:type="paragraph" w:styleId="Ttulo6">
+  <w:style w:type="paragraph" w:styleId="Heading6">
     <w:name w:val="heading 6"/>
     <w:basedOn w:val="Normal"/>
     <w:next w:val="Normal"/>
@@ -4304,7 +4075,7 @@
       <w:sz w:val="22"/>
     </w:rPr>
   </w:style>
-  <w:style w:type="paragraph" w:styleId="Ttulo7">
+  <w:style w:type="paragraph" w:styleId="Heading7">
     <w:name w:val="heading 7"/>
     <w:basedOn w:val="Normal"/>
     <w:next w:val="Normal"/>
@@ -4319,7 +4090,7 @@
       <w:outlineLvl w:val="6"/>
     </w:pPr>
   </w:style>
-  <w:style w:type="paragraph" w:styleId="Ttulo8">
+  <w:style w:type="paragraph" w:styleId="Heading8">
     <w:name w:val="heading 8"/>
     <w:basedOn w:val="Normal"/>
     <w:next w:val="Normal"/>
@@ -4337,7 +4108,7 @@
       <w:i/>
     </w:rPr>
   </w:style>
-  <w:style w:type="paragraph" w:styleId="Ttulo9">
+  <w:style w:type="paragraph" w:styleId="Heading9">
     <w:name w:val="heading 9"/>
     <w:basedOn w:val="Normal"/>
     <w:next w:val="Normal"/>
@@ -4357,13 +4128,13 @@
       <w:sz w:val="18"/>
     </w:rPr>
   </w:style>
-  <w:style w:type="character" w:default="1" w:styleId="Fontepargpadro">
+  <w:style w:type="character" w:default="1" w:styleId="DefaultParagraphFont">
     <w:name w:val="Default Paragraph Font"/>
     <w:uiPriority w:val="1"/>
     <w:semiHidden/>
     <w:unhideWhenUsed/>
   </w:style>
-  <w:style w:type="table" w:default="1" w:styleId="Tabelanormal">
+  <w:style w:type="table" w:default="1" w:styleId="TableNormal">
     <w:name w:val="Normal Table"/>
     <w:uiPriority w:val="99"/>
     <w:semiHidden/>
@@ -4378,7 +4149,7 @@
       </w:tblCellMar>
     </w:tblPr>
   </w:style>
-  <w:style w:type="numbering" w:default="1" w:styleId="Semlista">
+  <w:style w:type="numbering" w:default="1" w:styleId="NoList">
     <w:name w:val="No List"/>
     <w:uiPriority w:val="99"/>
     <w:semiHidden/>
@@ -4397,7 +4168,7 @@
       <w:lang w:val="en-AU"/>
     </w:rPr>
   </w:style>
-  <w:style w:type="paragraph" w:styleId="Ttulo">
+  <w:style w:type="paragraph" w:styleId="Title">
     <w:name w:val="Title"/>
     <w:basedOn w:val="Normal"/>
     <w:next w:val="Normal"/>
@@ -4412,7 +4183,7 @@
       <w:sz w:val="36"/>
     </w:rPr>
   </w:style>
-  <w:style w:type="paragraph" w:styleId="Subttulo">
+  <w:style w:type="paragraph" w:styleId="Subtitle">
     <w:name w:val="Subtitle"/>
     <w:basedOn w:val="Normal"/>
     <w:qFormat/>
@@ -4427,14 +4198,14 @@
       <w:lang w:val="en-AU"/>
     </w:rPr>
   </w:style>
-  <w:style w:type="paragraph" w:styleId="Recuonormal">
+  <w:style w:type="paragraph" w:styleId="NormalIndent">
     <w:name w:val="Normal Indent"/>
     <w:basedOn w:val="Normal"/>
     <w:pPr>
       <w:ind w:left="900" w:hanging="900"/>
     </w:pPr>
   </w:style>
-  <w:style w:type="paragraph" w:styleId="Sumrio1">
+  <w:style w:type="paragraph" w:styleId="TOC1">
     <w:name w:val="toc 1"/>
     <w:basedOn w:val="Normal"/>
     <w:next w:val="Normal"/>
@@ -4448,7 +4219,7 @@
       <w:szCs w:val="24"/>
     </w:rPr>
   </w:style>
-  <w:style w:type="paragraph" w:styleId="Sumrio2">
+  <w:style w:type="paragraph" w:styleId="TOC2">
     <w:name w:val="toc 2"/>
     <w:basedOn w:val="Normal"/>
     <w:next w:val="Normal"/>
@@ -4463,7 +4234,7 @@
       <w:szCs w:val="24"/>
     </w:rPr>
   </w:style>
-  <w:style w:type="paragraph" w:styleId="Sumrio3">
+  <w:style w:type="paragraph" w:styleId="TOC3">
     <w:name w:val="toc 3"/>
     <w:basedOn w:val="Normal"/>
     <w:next w:val="Normal"/>
@@ -4475,7 +4246,7 @@
       <w:szCs w:val="24"/>
     </w:rPr>
   </w:style>
-  <w:style w:type="paragraph" w:styleId="Cabealho">
+  <w:style w:type="paragraph" w:styleId="Header">
     <w:name w:val="header"/>
     <w:basedOn w:val="Normal"/>
     <w:pPr>
@@ -4485,7 +4256,7 @@
       </w:tabs>
     </w:pPr>
   </w:style>
-  <w:style w:type="paragraph" w:styleId="Rodap">
+  <w:style w:type="paragraph" w:styleId="Footer">
     <w:name w:val="footer"/>
     <w:basedOn w:val="Normal"/>
     <w:pPr>
@@ -4495,9 +4266,9 @@
       </w:tabs>
     </w:pPr>
   </w:style>
-  <w:style w:type="character" w:styleId="Nmerodepgina">
+  <w:style w:type="character" w:styleId="PageNumber">
     <w:name w:val="page number"/>
-    <w:basedOn w:val="Fontepargpadro"/>
+    <w:basedOn w:val="DefaultParagraphFont"/>
   </w:style>
   <w:style w:type="paragraph" w:customStyle="1" w:styleId="Tabletext">
     <w:name w:val="Tabletext"/>
@@ -4507,7 +4278,7 @@
       <w:spacing w:after="120"/>
     </w:pPr>
   </w:style>
-  <w:style w:type="paragraph" w:styleId="Corpodetexto">
+  <w:style w:type="paragraph" w:styleId="BodyText">
     <w:name w:val="Body Text"/>
     <w:basedOn w:val="Normal"/>
     <w:pPr>
@@ -4547,7 +4318,7 @@
       <w:color w:val="000080"/>
     </w:rPr>
   </w:style>
-  <w:style w:type="paragraph" w:styleId="MapadoDocumento">
+  <w:style w:type="paragraph" w:styleId="DocumentMap">
     <w:name w:val="Document Map"/>
     <w:basedOn w:val="Normal"/>
     <w:semiHidden/>
@@ -4558,16 +4329,16 @@
       <w:rFonts w:ascii="Tahoma" w:hAnsi="Tahoma"/>
     </w:rPr>
   </w:style>
-  <w:style w:type="character" w:styleId="Refdenotaderodap">
+  <w:style w:type="character" w:styleId="FootnoteReference">
     <w:name w:val="footnote reference"/>
-    <w:basedOn w:val="Fontepargpadro"/>
+    <w:basedOn w:val="DefaultParagraphFont"/>
     <w:semiHidden/>
     <w:rPr>
       <w:sz w:val="20"/>
       <w:vertAlign w:val="superscript"/>
     </w:rPr>
   </w:style>
-  <w:style w:type="paragraph" w:styleId="Textodenotaderodap">
+  <w:style w:type="paragraph" w:styleId="FootnoteText">
     <w:name w:val="footnote text"/>
     <w:basedOn w:val="Normal"/>
     <w:semiHidden/>
@@ -4625,7 +4396,7 @@
       <w:jc w:val="both"/>
     </w:pPr>
   </w:style>
-  <w:style w:type="paragraph" w:styleId="Sumrio4">
+  <w:style w:type="paragraph" w:styleId="TOC4">
     <w:name w:val="toc 4"/>
     <w:basedOn w:val="Normal"/>
     <w:next w:val="Normal"/>
@@ -4638,7 +4409,7 @@
       <w:szCs w:val="24"/>
     </w:rPr>
   </w:style>
-  <w:style w:type="paragraph" w:styleId="Sumrio5">
+  <w:style w:type="paragraph" w:styleId="TOC5">
     <w:name w:val="toc 5"/>
     <w:basedOn w:val="Normal"/>
     <w:next w:val="Normal"/>
@@ -4651,7 +4422,7 @@
       <w:szCs w:val="24"/>
     </w:rPr>
   </w:style>
-  <w:style w:type="paragraph" w:styleId="Sumrio6">
+  <w:style w:type="paragraph" w:styleId="TOC6">
     <w:name w:val="toc 6"/>
     <w:basedOn w:val="Normal"/>
     <w:next w:val="Normal"/>
@@ -4664,7 +4435,7 @@
       <w:szCs w:val="24"/>
     </w:rPr>
   </w:style>
-  <w:style w:type="paragraph" w:styleId="Sumrio7">
+  <w:style w:type="paragraph" w:styleId="TOC7">
     <w:name w:val="toc 7"/>
     <w:basedOn w:val="Normal"/>
     <w:next w:val="Normal"/>
@@ -4677,7 +4448,7 @@
       <w:szCs w:val="24"/>
     </w:rPr>
   </w:style>
-  <w:style w:type="paragraph" w:styleId="Sumrio8">
+  <w:style w:type="paragraph" w:styleId="TOC8">
     <w:name w:val="toc 8"/>
     <w:basedOn w:val="Normal"/>
     <w:next w:val="Normal"/>
@@ -4690,7 +4461,7 @@
       <w:szCs w:val="24"/>
     </w:rPr>
   </w:style>
-  <w:style w:type="paragraph" w:styleId="Sumrio9">
+  <w:style w:type="paragraph" w:styleId="TOC9">
     <w:name w:val="toc 9"/>
     <w:basedOn w:val="Normal"/>
     <w:next w:val="Normal"/>
@@ -4703,7 +4474,7 @@
       <w:szCs w:val="24"/>
     </w:rPr>
   </w:style>
-  <w:style w:type="paragraph" w:styleId="Corpodetexto2">
+  <w:style w:type="paragraph" w:styleId="BodyText2">
     <w:name w:val="Body Text 2"/>
     <w:basedOn w:val="Normal"/>
     <w:rPr>
@@ -4711,7 +4482,7 @@
       <w:color w:val="0000FF"/>
     </w:rPr>
   </w:style>
-  <w:style w:type="paragraph" w:styleId="Recuodecorpodetexto">
+  <w:style w:type="paragraph" w:styleId="BodyTextIndent">
     <w:name w:val="Body Text Indent"/>
     <w:basedOn w:val="Normal"/>
     <w:pPr>
@@ -4755,7 +4526,7 @@
   <w:style w:type="paragraph" w:customStyle="1" w:styleId="InfoBlue">
     <w:name w:val="InfoBlue"/>
     <w:basedOn w:val="Normal"/>
-    <w:next w:val="Corpodetexto"/>
+    <w:next w:val="BodyText"/>
     <w:rsid w:val="00EF0522"/>
     <w:pPr>
       <w:spacing w:after="120"/>
@@ -4768,7 +4539,7 @@
   </w:style>
   <w:style w:type="character" w:styleId="Hyperlink">
     <w:name w:val="Hyperlink"/>
-    <w:basedOn w:val="Fontepargpadro"/>
+    <w:basedOn w:val="DefaultParagraphFont"/>
     <w:rPr>
       <w:color w:val="0000FF"/>
       <w:u w:val="single"/>
@@ -4786,9 +4557,9 @@
       <w:szCs w:val="24"/>
     </w:rPr>
   </w:style>
-  <w:style w:type="character" w:styleId="Forte">
+  <w:style w:type="character" w:styleId="Strong">
     <w:name w:val="Strong"/>
-    <w:basedOn w:val="Fontepargpadro"/>
+    <w:basedOn w:val="DefaultParagraphFont"/>
     <w:qFormat/>
     <w:rPr>
       <w:b/>
@@ -4809,24 +4580,24 @@
       <w:color w:val="0000FF"/>
     </w:rPr>
   </w:style>
-  <w:style w:type="character" w:styleId="HiperlinkVisitado">
+  <w:style w:type="character" w:styleId="FollowedHyperlink">
     <w:name w:val="FollowedHyperlink"/>
-    <w:basedOn w:val="Fontepargpadro"/>
+    <w:basedOn w:val="DefaultParagraphFont"/>
     <w:rPr>
       <w:color w:val="800080"/>
       <w:u w:val="single"/>
     </w:rPr>
   </w:style>
-  <w:style w:type="character" w:styleId="Refdecomentrio">
+  <w:style w:type="character" w:styleId="CommentReference">
     <w:name w:val="annotation reference"/>
-    <w:basedOn w:val="Fontepargpadro"/>
+    <w:basedOn w:val="DefaultParagraphFont"/>
     <w:semiHidden/>
     <w:rPr>
       <w:sz w:val="16"/>
       <w:szCs w:val="16"/>
     </w:rPr>
   </w:style>
-  <w:style w:type="paragraph" w:styleId="Textodecomentrio">
+  <w:style w:type="paragraph" w:styleId="CommentText">
     <w:name w:val="annotation text"/>
     <w:basedOn w:val="Normal"/>
     <w:semiHidden/>
@@ -4835,7 +4606,7 @@
       <w:spacing w:line="240" w:lineRule="auto"/>
     </w:pPr>
   </w:style>
-  <w:style w:type="paragraph" w:styleId="Textodebalo">
+  <w:style w:type="paragraph" w:styleId="BalloonText">
     <w:name w:val="Balloon Text"/>
     <w:basedOn w:val="Normal"/>
     <w:semiHidden/>
@@ -4847,16 +4618,847 @@
   </w:style>
   <w:style w:type="character" w:customStyle="1" w:styleId="grame">
     <w:name w:val="grame"/>
-    <w:basedOn w:val="Fontepargpadro"/>
+    <w:basedOn w:val="DefaultParagraphFont"/>
   </w:style>
   <w:style w:type="character" w:customStyle="1" w:styleId="spelle">
     <w:name w:val="spelle"/>
-    <w:basedOn w:val="Fontepargpadro"/>
-  </w:style>
-  <w:style w:type="paragraph" w:styleId="Assuntodocomentrio">
+    <w:basedOn w:val="DefaultParagraphFont"/>
+  </w:style>
+  <w:style w:type="paragraph" w:styleId="CommentSubject">
     <w:name w:val="annotation subject"/>
-    <w:basedOn w:val="Textodecomentrio"/>
-    <w:next w:val="Textodecomentrio"/>
+    <w:basedOn w:val="CommentText"/>
+    <w:next w:val="CommentText"/>
+    <w:semiHidden/>
+    <w:pPr>
+      <w:widowControl w:val="0"/>
+      <w:spacing w:line="240" w:lineRule="atLeast"/>
+    </w:pPr>
+    <w:rPr>
+      <w:b/>
+      <w:bCs/>
+    </w:rPr>
+  </w:style>
+</w:styles>
+</file>
+
+<file path=word/stylesWithEffects.xml><?xml version="1.0" encoding="utf-8"?>
+<w:styles xmlns:wpc="http://schemas.microsoft.com/office/word/2010/wordprocessingCanvas" xmlns:mc="http://schemas.openxmlformats.org/markup-compatibility/2006" xmlns:o="urn:schemas-microsoft-com:office:office" xmlns:r="http://schemas.openxmlformats.org/officeDocument/2006/relationships" xmlns:m="http://schemas.openxmlformats.org/officeDocument/2006/math" xmlns:v="urn:schemas-microsoft-com:vml" xmlns:wp14="http://schemas.microsoft.com/office/word/2010/wordprocessingDrawing" xmlns:wp="http://schemas.openxmlformats.org/drawingml/2006/wordprocessingDrawing" xmlns:w10="urn:schemas-microsoft-com:office:word" xmlns:w="http://schemas.openxmlformats.org/wordprocessingml/2006/main" xmlns:w14="http://schemas.microsoft.com/office/word/2010/wordml" xmlns:wpg="http://schemas.microsoft.com/office/word/2010/wordprocessingGroup" xmlns:wpi="http://schemas.microsoft.com/office/word/2010/wordprocessingInk" xmlns:wne="http://schemas.microsoft.com/office/word/2006/wordml" xmlns:wps="http://schemas.microsoft.com/office/word/2010/wordprocessingShape" mc:Ignorable="w14 wp14">
+  <w:docDefaults>
+    <w:rPrDefault>
+      <w:rPr>
+        <w:rFonts w:ascii="Times New Roman" w:eastAsia="Times New Roman" w:hAnsi="Times New Roman" w:cs="Times New Roman"/>
+        <w:lang w:val="en-US" w:eastAsia="en-US" w:bidi="ar-SA"/>
+      </w:rPr>
+    </w:rPrDefault>
+    <w:pPrDefault/>
+  </w:docDefaults>
+  <w:latentStyles w:defLockedState="0" w:defUIPriority="99" w:defSemiHidden="1" w:defUnhideWhenUsed="1" w:defQFormat="0" w:count="267">
+    <w:lsdException w:name="Normal" w:semiHidden="0" w:uiPriority="0" w:unhideWhenUsed="0" w:qFormat="1"/>
+    <w:lsdException w:name="heading 1" w:semiHidden="0" w:uiPriority="9" w:unhideWhenUsed="0" w:qFormat="1"/>
+    <w:lsdException w:name="heading 2" w:semiHidden="0" w:uiPriority="9" w:unhideWhenUsed="0" w:qFormat="1"/>
+    <w:lsdException w:name="heading 3" w:semiHidden="0" w:uiPriority="9" w:unhideWhenUsed="0" w:qFormat="1"/>
+    <w:lsdException w:name="heading 4" w:semiHidden="0" w:uiPriority="9" w:unhideWhenUsed="0" w:qFormat="1"/>
+    <w:lsdException w:name="heading 5" w:semiHidden="0" w:uiPriority="9" w:unhideWhenUsed="0" w:qFormat="1"/>
+    <w:lsdException w:name="heading 6" w:semiHidden="0" w:uiPriority="9" w:unhideWhenUsed="0" w:qFormat="1"/>
+    <w:lsdException w:name="heading 7" w:semiHidden="0" w:uiPriority="9" w:unhideWhenUsed="0" w:qFormat="1"/>
+    <w:lsdException w:name="heading 8" w:semiHidden="0" w:uiPriority="9" w:unhideWhenUsed="0" w:qFormat="1"/>
+    <w:lsdException w:name="heading 9" w:semiHidden="0" w:uiPriority="9" w:unhideWhenUsed="0" w:qFormat="1"/>
+    <w:lsdException w:name="toc 1" w:uiPriority="39"/>
+    <w:lsdException w:name="toc 2" w:uiPriority="39"/>
+    <w:lsdException w:name="toc 3" w:uiPriority="39"/>
+    <w:lsdException w:name="toc 4" w:uiPriority="39"/>
+    <w:lsdException w:name="toc 5" w:uiPriority="39"/>
+    <w:lsdException w:name="toc 6" w:uiPriority="39"/>
+    <w:lsdException w:name="toc 7" w:uiPriority="39"/>
+    <w:lsdException w:name="toc 8" w:uiPriority="39"/>
+    <w:lsdException w:name="toc 9" w:uiPriority="39"/>
+    <w:lsdException w:name="caption" w:uiPriority="35" w:qFormat="1"/>
+    <w:lsdException w:name="Title" w:semiHidden="0" w:uiPriority="10" w:unhideWhenUsed="0" w:qFormat="1"/>
+    <w:lsdException w:name="Default Paragraph Font" w:uiPriority="1"/>
+    <w:lsdException w:name="Subtitle" w:semiHidden="0" w:uiPriority="11" w:unhideWhenUsed="0" w:qFormat="1"/>
+    <w:lsdException w:name="Strong" w:semiHidden="0" w:uiPriority="22" w:unhideWhenUsed="0" w:qFormat="1"/>
+    <w:lsdException w:name="Emphasis" w:semiHidden="0" w:uiPriority="20" w:unhideWhenUsed="0" w:qFormat="1"/>
+    <w:lsdException w:name="Table Grid" w:semiHidden="0" w:uiPriority="59" w:unhideWhenUsed="0"/>
+    <w:lsdException w:name="Placeholder Text" w:unhideWhenUsed="0"/>
+    <w:lsdException w:name="No Spacing" w:semiHidden="0" w:uiPriority="1" w:unhideWhenUsed="0" w:qFormat="1"/>
+    <w:lsdException w:name="Light Shading" w:semiHidden="0" w:uiPriority="60" w:unhideWhenUsed="0"/>
+    <w:lsdException w:name="Light List" w:semiHidden="0" w:uiPriority="61" w:unhideWhenUsed="0"/>
+    <w:lsdException w:name="Light Grid" w:semiHidden="0" w:uiPriority="62" w:unhideWhenUsed="0"/>
+    <w:lsdException w:name="Medium Shading 1" w:semiHidden="0" w:uiPriority="63" w:unhideWhenUsed="0"/>
+    <w:lsdException w:name="Medium Shading 2" w:semiHidden="0" w:uiPriority="64" w:unhideWhenUsed="0"/>
+    <w:lsdException w:name="Medium List 1" w:semiHidden="0" w:uiPriority="65" w:unhideWhenUsed="0"/>
+    <w:lsdException w:name="Medium List 2" w:semiHidden="0" w:uiPriority="66" w:unhideWhenUsed="0"/>
+    <w:lsdException w:name="Medium Grid 1" w:semiHidden="0" w:uiPriority="67" w:unhideWhenUsed="0"/>
+    <w:lsdException w:name="Medium Grid 2" w:semiHidden="0" w:uiPriority="68" w:unhideWhenUsed="0"/>
+    <w:lsdException w:name="Medium Grid 3" w:semiHidden="0" w:uiPriority="69" w:unhideWhenUsed="0"/>
+    <w:lsdException w:name="Dark List" w:semiHidden="0" w:uiPriority="70" w:unhideWhenUsed="0"/>
+    <w:lsdException w:name="Colorful Shading" w:semiHidden="0" w:uiPriority="71" w:unhideWhenUsed="0"/>
+    <w:lsdException w:name="Colorful List" w:semiHidden="0" w:uiPriority="72" w:unhideWhenUsed="0"/>
+    <w:lsdException w:name="Colorful Grid" w:semiHidden="0" w:uiPriority="73" w:unhideWhenUsed="0"/>
+    <w:lsdException w:name="Light Shading Accent 1" w:semiHidden="0" w:uiPriority="60" w:unhideWhenUsed="0"/>
+    <w:lsdException w:name="Light List Accent 1" w:semiHidden="0" w:uiPriority="61" w:unhideWhenUsed="0"/>
+    <w:lsdException w:name="Light Grid Accent 1" w:semiHidden="0" w:uiPriority="62" w:unhideWhenUsed="0"/>
+    <w:lsdException w:name="Medium Shading 1 Accent 1" w:semiHidden="0" w:uiPriority="63" w:unhideWhenUsed="0"/>
+    <w:lsdException w:name="Medium Shading 2 Accent 1" w:semiHidden="0" w:uiPriority="64" w:unhideWhenUsed="0"/>
+    <w:lsdException w:name="Medium List 1 Accent 1" w:semiHidden="0" w:uiPriority="65" w:unhideWhenUsed="0"/>
+    <w:lsdException w:name="Revision" w:unhideWhenUsed="0"/>
+    <w:lsdException w:name="List Paragraph" w:semiHidden="0" w:uiPriority="34" w:unhideWhenUsed="0" w:qFormat="1"/>
+    <w:lsdException w:name="Quote" w:semiHidden="0" w:uiPriority="29" w:unhideWhenUsed="0" w:qFormat="1"/>
+    <w:lsdException w:name="Intense Quote" w:semiHidden="0" w:uiPriority="30" w:unhideWhenUsed="0" w:qFormat="1"/>
+    <w:lsdException w:name="Medium List 2 Accent 1" w:semiHidden="0" w:uiPriority="66" w:unhideWhenUsed="0"/>
+    <w:lsdException w:name="Medium Grid 1 Accent 1" w:semiHidden="0" w:uiPriority="67" w:unhideWhenUsed="0"/>
+    <w:lsdException w:name="Medium Grid 2 Accent 1" w:semiHidden="0" w:uiPriority="68" w:unhideWhenUsed="0"/>
+    <w:lsdException w:name="Medium Grid 3 Accent 1" w:semiHidden="0" w:uiPriority="69" w:unhideWhenUsed="0"/>
+    <w:lsdException w:name="Dark List Accent 1" w:semiHidden="0" w:uiPriority="70" w:unhideWhenUsed="0"/>
+    <w:lsdException w:name="Colorful Shading Accent 1" w:semiHidden="0" w:uiPriority="71" w:unhideWhenUsed="0"/>
+    <w:lsdException w:name="Colorful List Accent 1" w:semiHidden="0" w:uiPriority="72" w:unhideWhenUsed="0"/>
+    <w:lsdException w:name="Colorful Grid Accent 1" w:semiHidden="0" w:uiPriority="73" w:unhideWhenUsed="0"/>
+    <w:lsdException w:name="Light Shading Accent 2" w:semiHidden="0" w:uiPriority="60" w:unhideWhenUsed="0"/>
+    <w:lsdException w:name="Light List Accent 2" w:semiHidden="0" w:uiPriority="61" w:unhideWhenUsed="0"/>
+    <w:lsdException w:name="Light Grid Accent 2" w:semiHidden="0" w:uiPriority="62" w:unhideWhenUsed="0"/>
+    <w:lsdException w:name="Medium Shading 1 Accent 2" w:semiHidden="0" w:uiPriority="63" w:unhideWhenUsed="0"/>
+    <w:lsdException w:name="Medium Shading 2 Accent 2" w:semiHidden="0" w:uiPriority="64" w:unhideWhenUsed="0"/>
+    <w:lsdException w:name="Medium List 1 Accent 2" w:semiHidden="0" w:uiPriority="65" w:unhideWhenUsed="0"/>
+    <w:lsdException w:name="Medium List 2 Accent 2" w:semiHidden="0" w:uiPriority="66" w:unhideWhenUsed="0"/>
+    <w:lsdException w:name="Medium Grid 1 Accent 2" w:semiHidden="0" w:uiPriority="67" w:unhideWhenUsed="0"/>
+    <w:lsdException w:name="Medium Grid 2 Accent 2" w:semiHidden="0" w:uiPriority="68" w:unhideWhenUsed="0"/>
+    <w:lsdException w:name="Medium Grid 3 Accent 2" w:semiHidden="0" w:uiPriority="69" w:unhideWhenUsed="0"/>
+    <w:lsdException w:name="Dark List Accent 2" w:semiHidden="0" w:uiPriority="70" w:unhideWhenUsed="0"/>
+    <w:lsdException w:name="Colorful Shading Accent 2" w:semiHidden="0" w:uiPriority="71" w:unhideWhenUsed="0"/>
+    <w:lsdException w:name="Colorful List Accent 2" w:semiHidden="0" w:uiPriority="72" w:unhideWhenUsed="0"/>
+    <w:lsdException w:name="Colorful Grid Accent 2" w:semiHidden="0" w:uiPriority="73" w:unhideWhenUsed="0"/>
+    <w:lsdException w:name="Light Shading Accent 3" w:semiHidden="0" w:uiPriority="60" w:unhideWhenUsed="0"/>
+    <w:lsdException w:name="Light List Accent 3" w:semiHidden="0" w:uiPriority="61" w:unhideWhenUsed="0"/>
+    <w:lsdException w:name="Light Grid Accent 3" w:semiHidden="0" w:uiPriority="62" w:unhideWhenUsed="0"/>
+    <w:lsdException w:name="Medium Shading 1 Accent 3" w:semiHidden="0" w:uiPriority="63" w:unhideWhenUsed="0"/>
+    <w:lsdException w:name="Medium Shading 2 Accent 3" w:semiHidden="0" w:uiPriority="64" w:unhideWhenUsed="0"/>
+    <w:lsdException w:name="Medium List 1 Accent 3" w:semiHidden="0" w:uiPriority="65" w:unhideWhenUsed="0"/>
+    <w:lsdException w:name="Medium List 2 Accent 3" w:semiHidden="0" w:uiPriority="66" w:unhideWhenUsed="0"/>
+    <w:lsdException w:name="Medium Grid 1 Accent 3" w:semiHidden="0" w:uiPriority="67" w:unhideWhenUsed="0"/>
+    <w:lsdException w:name="Medium Grid 2 Accent 3" w:semiHidden="0" w:uiPriority="68" w:unhideWhenUsed="0"/>
+    <w:lsdException w:name="Medium Grid 3 Accent 3" w:semiHidden="0" w:uiPriority="69" w:unhideWhenUsed="0"/>
+    <w:lsdException w:name="Dark List Accent 3" w:semiHidden="0" w:uiPriority="70" w:unhideWhenUsed="0"/>
+    <w:lsdException w:name="Colorful Shading Accent 3" w:semiHidden="0" w:uiPriority="71" w:unhideWhenUsed="0"/>
+    <w:lsdException w:name="Colorful List Accent 3" w:semiHidden="0" w:uiPriority="72" w:unhideWhenUsed="0"/>
+    <w:lsdException w:name="Colorful Grid Accent 3" w:semiHidden="0" w:uiPriority="73" w:unhideWhenUsed="0"/>
+    <w:lsdException w:name="Light Shading Accent 4" w:semiHidden="0" w:uiPriority="60" w:unhideWhenUsed="0"/>
+    <w:lsdException w:name="Light List Accent 4" w:semiHidden="0" w:uiPriority="61" w:unhideWhenUsed="0"/>
+    <w:lsdException w:name="Light Grid Accent 4" w:semiHidden="0" w:uiPriority="62" w:unhideWhenUsed="0"/>
+    <w:lsdException w:name="Medium Shading 1 Accent 4" w:semiHidden="0" w:uiPriority="63" w:unhideWhenUsed="0"/>
+    <w:lsdException w:name="Medium Shading 2 Accent 4" w:semiHidden="0" w:uiPriority="64" w:unhideWhenUsed="0"/>
+    <w:lsdException w:name="Medium List 1 Accent 4" w:semiHidden="0" w:uiPriority="65" w:unhideWhenUsed="0"/>
+    <w:lsdException w:name="Medium List 2 Accent 4" w:semiHidden="0" w:uiPriority="66" w:unhideWhenUsed="0"/>
+    <w:lsdException w:name="Medium Grid 1 Accent 4" w:semiHidden="0" w:uiPriority="67" w:unhideWhenUsed="0"/>
+    <w:lsdException w:name="Medium Grid 2 Accent 4" w:semiHidden="0" w:uiPriority="68" w:unhideWhenUsed="0"/>
+    <w:lsdException w:name="Medium Grid 3 Accent 4" w:semiHidden="0" w:uiPriority="69" w:unhideWhenUsed="0"/>
+    <w:lsdException w:name="Dark List Accent 4" w:semiHidden="0" w:uiPriority="70" w:unhideWhenUsed="0"/>
+    <w:lsdException w:name="Colorful Shading Accent 4" w:semiHidden="0" w:uiPriority="71" w:unhideWhenUsed="0"/>
+    <w:lsdException w:name="Colorful List Accent 4" w:semiHidden="0" w:uiPriority="72" w:unhideWhenUsed="0"/>
+    <w:lsdException w:name="Colorful Grid Accent 4" w:semiHidden="0" w:uiPriority="73" w:unhideWhenUsed="0"/>
+    <w:lsdException w:name="Light Shading Accent 5" w:semiHidden="0" w:uiPriority="60" w:unhideWhenUsed="0"/>
+    <w:lsdException w:name="Light List Accent 5" w:semiHidden="0" w:uiPriority="61" w:unhideWhenUsed="0"/>
+    <w:lsdException w:name="Light Grid Accent 5" w:semiHidden="0" w:uiPriority="62" w:unhideWhenUsed="0"/>
+    <w:lsdException w:name="Medium Shading 1 Accent 5" w:semiHidden="0" w:uiPriority="63" w:unhideWhenUsed="0"/>
+    <w:lsdException w:name="Medium Shading 2 Accent 5" w:semiHidden="0" w:uiPriority="64" w:unhideWhenUsed="0"/>
+    <w:lsdException w:name="Medium List 1 Accent 5" w:semiHidden="0" w:uiPriority="65" w:unhideWhenUsed="0"/>
+    <w:lsdException w:name="Medium List 2 Accent 5" w:semiHidden="0" w:uiPriority="66" w:unhideWhenUsed="0"/>
+    <w:lsdException w:name="Medium Grid 1 Accent 5" w:semiHidden="0" w:uiPriority="67" w:unhideWhenUsed="0"/>
+    <w:lsdException w:name="Medium Grid 2 Accent 5" w:semiHidden="0" w:uiPriority="68" w:unhideWhenUsed="0"/>
+    <w:lsdException w:name="Medium Grid 3 Accent 5" w:semiHidden="0" w:uiPriority="69" w:unhideWhenUsed="0"/>
+    <w:lsdException w:name="Dark List Accent 5" w:semiHidden="0" w:uiPriority="70" w:unhideWhenUsed="0"/>
+    <w:lsdException w:name="Colorful Shading Accent 5" w:semiHidden="0" w:uiPriority="71" w:unhideWhenUsed="0"/>
+    <w:lsdException w:name="Colorful List Accent 5" w:semiHidden="0" w:uiPriority="72" w:unhideWhenUsed="0"/>
+    <w:lsdException w:name="Colorful Grid Accent 5" w:semiHidden="0" w:uiPriority="73" w:unhideWhenUsed="0"/>
+    <w:lsdException w:name="Light Shading Accent 6" w:semiHidden="0" w:uiPriority="60" w:unhideWhenUsed="0"/>
+    <w:lsdException w:name="Light List Accent 6" w:semiHidden="0" w:uiPriority="61" w:unhideWhenUsed="0"/>
+    <w:lsdException w:name="Light Grid Accent 6" w:semiHidden="0" w:uiPriority="62" w:unhideWhenUsed="0"/>
+    <w:lsdException w:name="Medium Shading 1 Accent 6" w:semiHidden="0" w:uiPriority="63" w:unhideWhenUsed="0"/>
+    <w:lsdException w:name="Medium Shading 2 Accent 6" w:semiHidden="0" w:uiPriority="64" w:unhideWhenUsed="0"/>
+    <w:lsdException w:name="Medium List 1 Accent 6" w:semiHidden="0" w:uiPriority="65" w:unhideWhenUsed="0"/>
+    <w:lsdException w:name="Medium List 2 Accent 6" w:semiHidden="0" w:uiPriority="66" w:unhideWhenUsed="0"/>
+    <w:lsdException w:name="Medium Grid 1 Accent 6" w:semiHidden="0" w:uiPriority="67" w:unhideWhenUsed="0"/>
+    <w:lsdException w:name="Medium Grid 2 Accent 6" w:semiHidden="0" w:uiPriority="68" w:unhideWhenUsed="0"/>
+    <w:lsdException w:name="Medium Grid 3 Accent 6" w:semiHidden="0" w:uiPriority="69" w:unhideWhenUsed="0"/>
+    <w:lsdException w:name="Dark List Accent 6" w:semiHidden="0" w:uiPriority="70" w:unhideWhenUsed="0"/>
+    <w:lsdException w:name="Colorful Shading Accent 6" w:semiHidden="0" w:uiPriority="71" w:unhideWhenUsed="0"/>
+    <w:lsdException w:name="Colorful List Accent 6" w:semiHidden="0" w:uiPriority="72" w:unhideWhenUsed="0"/>
+    <w:lsdException w:name="Colorful Grid Accent 6" w:semiHidden="0" w:uiPriority="73" w:unhideWhenUsed="0"/>
+    <w:lsdException w:name="Subtle Emphasis" w:semiHidden="0" w:uiPriority="19" w:unhideWhenUsed="0" w:qFormat="1"/>
+    <w:lsdException w:name="Intense Emphasis" w:semiHidden="0" w:uiPriority="21" w:unhideWhenUsed="0" w:qFormat="1"/>
+    <w:lsdException w:name="Subtle Reference" w:semiHidden="0" w:uiPriority="31" w:unhideWhenUsed="0" w:qFormat="1"/>
+    <w:lsdException w:name="Intense Reference" w:semiHidden="0" w:uiPriority="32" w:unhideWhenUsed="0" w:qFormat="1"/>
+    <w:lsdException w:name="Book Title" w:semiHidden="0" w:uiPriority="33" w:unhideWhenUsed="0" w:qFormat="1"/>
+    <w:lsdException w:name="Bibliography" w:uiPriority="37"/>
+    <w:lsdException w:name="TOC Heading" w:uiPriority="39" w:qFormat="1"/>
+  </w:latentStyles>
+  <w:style w:type="paragraph" w:default="1" w:styleId="Normal">
+    <w:name w:val="Normal"/>
+    <w:qFormat/>
+    <w:pPr>
+      <w:widowControl w:val="0"/>
+      <w:spacing w:line="240" w:lineRule="atLeast"/>
+    </w:pPr>
+  </w:style>
+  <w:style w:type="paragraph" w:styleId="Heading1">
+    <w:name w:val="heading 1"/>
+    <w:basedOn w:val="Normal"/>
+    <w:next w:val="Normal"/>
+    <w:qFormat/>
+    <w:rsid w:val="00EF0522"/>
+    <w:pPr>
+      <w:keepNext/>
+      <w:numPr>
+        <w:numId w:val="8"/>
+      </w:numPr>
+      <w:spacing w:before="120" w:after="60"/>
+      <w:outlineLvl w:val="0"/>
+    </w:pPr>
+    <w:rPr>
+      <w:rFonts w:ascii="Arial" w:hAnsi="Arial"/>
+      <w:b/>
+      <w:sz w:val="24"/>
+    </w:rPr>
+  </w:style>
+  <w:style w:type="paragraph" w:styleId="Heading2">
+    <w:name w:val="heading 2"/>
+    <w:basedOn w:val="Heading1"/>
+    <w:next w:val="Normal"/>
+    <w:qFormat/>
+    <w:rsid w:val="00EF0522"/>
+    <w:pPr>
+      <w:numPr>
+        <w:numId w:val="4"/>
+      </w:numPr>
+      <w:outlineLvl w:val="1"/>
+    </w:pPr>
+    <w:rPr>
+      <w:sz w:val="20"/>
+    </w:rPr>
+  </w:style>
+  <w:style w:type="paragraph" w:styleId="Heading3">
+    <w:name w:val="heading 3"/>
+    <w:basedOn w:val="Heading1"/>
+    <w:next w:val="Normal"/>
+    <w:qFormat/>
+    <w:rsid w:val="00EF0522"/>
+    <w:pPr>
+      <w:numPr>
+        <w:numId w:val="1"/>
+      </w:numPr>
+      <w:ind w:left="1440"/>
+      <w:outlineLvl w:val="2"/>
+    </w:pPr>
+    <w:rPr>
+      <w:sz w:val="20"/>
+    </w:rPr>
+  </w:style>
+  <w:style w:type="paragraph" w:styleId="Heading4">
+    <w:name w:val="heading 4"/>
+    <w:basedOn w:val="Heading1"/>
+    <w:next w:val="Normal"/>
+    <w:qFormat/>
+    <w:pPr>
+      <w:numPr>
+        <w:ilvl w:val="3"/>
+        <w:numId w:val="1"/>
+      </w:numPr>
+      <w:outlineLvl w:val="3"/>
+    </w:pPr>
+    <w:rPr>
+      <w:b w:val="0"/>
+      <w:sz w:val="20"/>
+    </w:rPr>
+  </w:style>
+  <w:style w:type="paragraph" w:styleId="Heading5">
+    <w:name w:val="heading 5"/>
+    <w:basedOn w:val="Normal"/>
+    <w:next w:val="Normal"/>
+    <w:qFormat/>
+    <w:pPr>
+      <w:numPr>
+        <w:ilvl w:val="4"/>
+        <w:numId w:val="1"/>
+      </w:numPr>
+      <w:spacing w:before="240" w:after="60"/>
+      <w:ind w:left="2880"/>
+      <w:outlineLvl w:val="4"/>
+    </w:pPr>
+    <w:rPr>
+      <w:sz w:val="22"/>
+    </w:rPr>
+  </w:style>
+  <w:style w:type="paragraph" w:styleId="Heading6">
+    <w:name w:val="heading 6"/>
+    <w:basedOn w:val="Normal"/>
+    <w:next w:val="Normal"/>
+    <w:qFormat/>
+    <w:pPr>
+      <w:numPr>
+        <w:ilvl w:val="5"/>
+        <w:numId w:val="1"/>
+      </w:numPr>
+      <w:spacing w:before="240" w:after="60"/>
+      <w:ind w:left="2880"/>
+      <w:outlineLvl w:val="5"/>
+    </w:pPr>
+    <w:rPr>
+      <w:i/>
+      <w:sz w:val="22"/>
+    </w:rPr>
+  </w:style>
+  <w:style w:type="paragraph" w:styleId="Heading7">
+    <w:name w:val="heading 7"/>
+    <w:basedOn w:val="Normal"/>
+    <w:next w:val="Normal"/>
+    <w:qFormat/>
+    <w:pPr>
+      <w:numPr>
+        <w:ilvl w:val="6"/>
+        <w:numId w:val="1"/>
+      </w:numPr>
+      <w:spacing w:before="240" w:after="60"/>
+      <w:ind w:left="2880"/>
+      <w:outlineLvl w:val="6"/>
+    </w:pPr>
+  </w:style>
+  <w:style w:type="paragraph" w:styleId="Heading8">
+    <w:name w:val="heading 8"/>
+    <w:basedOn w:val="Normal"/>
+    <w:next w:val="Normal"/>
+    <w:qFormat/>
+    <w:pPr>
+      <w:numPr>
+        <w:ilvl w:val="7"/>
+        <w:numId w:val="1"/>
+      </w:numPr>
+      <w:spacing w:before="240" w:after="60"/>
+      <w:ind w:left="2880"/>
+      <w:outlineLvl w:val="7"/>
+    </w:pPr>
+    <w:rPr>
+      <w:i/>
+    </w:rPr>
+  </w:style>
+  <w:style w:type="paragraph" w:styleId="Heading9">
+    <w:name w:val="heading 9"/>
+    <w:basedOn w:val="Normal"/>
+    <w:next w:val="Normal"/>
+    <w:qFormat/>
+    <w:pPr>
+      <w:numPr>
+        <w:ilvl w:val="8"/>
+        <w:numId w:val="1"/>
+      </w:numPr>
+      <w:spacing w:before="240" w:after="60"/>
+      <w:ind w:left="2880"/>
+      <w:outlineLvl w:val="8"/>
+    </w:pPr>
+    <w:rPr>
+      <w:b/>
+      <w:i/>
+      <w:sz w:val="18"/>
+    </w:rPr>
+  </w:style>
+  <w:style w:type="character" w:default="1" w:styleId="DefaultParagraphFont">
+    <w:name w:val="Default Paragraph Font"/>
+    <w:uiPriority w:val="1"/>
+    <w:semiHidden/>
+    <w:unhideWhenUsed/>
+  </w:style>
+  <w:style w:type="table" w:default="1" w:styleId="TableNormal">
+    <w:name w:val="Normal Table"/>
+    <w:uiPriority w:val="99"/>
+    <w:semiHidden/>
+    <w:unhideWhenUsed/>
+    <w:tblPr>
+      <w:tblInd w:w="0" w:type="dxa"/>
+      <w:tblCellMar>
+        <w:top w:w="0" w:type="dxa"/>
+        <w:left w:w="108" w:type="dxa"/>
+        <w:bottom w:w="0" w:type="dxa"/>
+        <w:right w:w="108" w:type="dxa"/>
+      </w:tblCellMar>
+    </w:tblPr>
+  </w:style>
+  <w:style w:type="numbering" w:default="1" w:styleId="NoList">
+    <w:name w:val="No List"/>
+    <w:uiPriority w:val="99"/>
+    <w:semiHidden/>
+    <w:unhideWhenUsed/>
+  </w:style>
+  <w:style w:type="paragraph" w:customStyle="1" w:styleId="Paragraph2">
+    <w:name w:val="Paragraph2"/>
+    <w:basedOn w:val="Normal"/>
+    <w:pPr>
+      <w:spacing w:before="80"/>
+      <w:ind w:left="720"/>
+      <w:jc w:val="both"/>
+    </w:pPr>
+    <w:rPr>
+      <w:color w:val="000000"/>
+      <w:lang w:val="en-AU"/>
+    </w:rPr>
+  </w:style>
+  <w:style w:type="paragraph" w:styleId="Title">
+    <w:name w:val="Title"/>
+    <w:basedOn w:val="Normal"/>
+    <w:next w:val="Normal"/>
+    <w:qFormat/>
+    <w:pPr>
+      <w:spacing w:line="240" w:lineRule="auto"/>
+      <w:jc w:val="center"/>
+    </w:pPr>
+    <w:rPr>
+      <w:rFonts w:ascii="Arial" w:hAnsi="Arial"/>
+      <w:b/>
+      <w:sz w:val="36"/>
+    </w:rPr>
+  </w:style>
+  <w:style w:type="paragraph" w:styleId="Subtitle">
+    <w:name w:val="Subtitle"/>
+    <w:basedOn w:val="Normal"/>
+    <w:qFormat/>
+    <w:pPr>
+      <w:spacing w:after="60"/>
+      <w:jc w:val="center"/>
+    </w:pPr>
+    <w:rPr>
+      <w:rFonts w:ascii="Arial" w:hAnsi="Arial"/>
+      <w:i/>
+      <w:sz w:val="36"/>
+      <w:lang w:val="en-AU"/>
+    </w:rPr>
+  </w:style>
+  <w:style w:type="paragraph" w:styleId="NormalIndent">
+    <w:name w:val="Normal Indent"/>
+    <w:basedOn w:val="Normal"/>
+    <w:pPr>
+      <w:ind w:left="900" w:hanging="900"/>
+    </w:pPr>
+  </w:style>
+  <w:style w:type="paragraph" w:styleId="TOC1">
+    <w:name w:val="toc 1"/>
+    <w:basedOn w:val="Normal"/>
+    <w:next w:val="Normal"/>
+    <w:semiHidden/>
+    <w:pPr>
+      <w:spacing w:before="240" w:after="120"/>
+    </w:pPr>
+    <w:rPr>
+      <w:b/>
+      <w:bCs/>
+      <w:szCs w:val="24"/>
+    </w:rPr>
+  </w:style>
+  <w:style w:type="paragraph" w:styleId="TOC2">
+    <w:name w:val="toc 2"/>
+    <w:basedOn w:val="Normal"/>
+    <w:next w:val="Normal"/>
+    <w:semiHidden/>
+    <w:pPr>
+      <w:spacing w:before="120"/>
+      <w:ind w:left="200"/>
+    </w:pPr>
+    <w:rPr>
+      <w:i/>
+      <w:iCs/>
+      <w:szCs w:val="24"/>
+    </w:rPr>
+  </w:style>
+  <w:style w:type="paragraph" w:styleId="TOC3">
+    <w:name w:val="toc 3"/>
+    <w:basedOn w:val="Normal"/>
+    <w:next w:val="Normal"/>
+    <w:semiHidden/>
+    <w:pPr>
+      <w:ind w:left="400"/>
+    </w:pPr>
+    <w:rPr>
+      <w:szCs w:val="24"/>
+    </w:rPr>
+  </w:style>
+  <w:style w:type="paragraph" w:styleId="Header">
+    <w:name w:val="header"/>
+    <w:basedOn w:val="Normal"/>
+    <w:pPr>
+      <w:tabs>
+        <w:tab w:val="center" w:pos="4320"/>
+        <w:tab w:val="right" w:pos="8640"/>
+      </w:tabs>
+    </w:pPr>
+  </w:style>
+  <w:style w:type="paragraph" w:styleId="Footer">
+    <w:name w:val="footer"/>
+    <w:basedOn w:val="Normal"/>
+    <w:pPr>
+      <w:tabs>
+        <w:tab w:val="center" w:pos="4320"/>
+        <w:tab w:val="right" w:pos="8640"/>
+      </w:tabs>
+    </w:pPr>
+  </w:style>
+  <w:style w:type="character" w:styleId="PageNumber">
+    <w:name w:val="page number"/>
+    <w:basedOn w:val="DefaultParagraphFont"/>
+  </w:style>
+  <w:style w:type="paragraph" w:customStyle="1" w:styleId="Tabletext">
+    <w:name w:val="Tabletext"/>
+    <w:basedOn w:val="Normal"/>
+    <w:pPr>
+      <w:keepLines/>
+      <w:spacing w:after="120"/>
+    </w:pPr>
+  </w:style>
+  <w:style w:type="paragraph" w:styleId="BodyText">
+    <w:name w:val="Body Text"/>
+    <w:basedOn w:val="Normal"/>
+    <w:pPr>
+      <w:keepLines/>
+      <w:spacing w:after="120"/>
+      <w:ind w:left="720"/>
+    </w:pPr>
+  </w:style>
+  <w:style w:type="paragraph" w:customStyle="1" w:styleId="Blockquote">
+    <w:name w:val="Blockquote"/>
+    <w:basedOn w:val="Normal"/>
+    <w:pPr>
+      <w:widowControl/>
+      <w:spacing w:before="100" w:after="100" w:line="240" w:lineRule="auto"/>
+      <w:ind w:left="360" w:right="360"/>
+    </w:pPr>
+    <w:rPr>
+      <w:snapToGrid w:val="0"/>
+      <w:sz w:val="24"/>
+      <w:lang w:val="en-CA"/>
+    </w:rPr>
+  </w:style>
+  <w:style w:type="paragraph" w:customStyle="1" w:styleId="Bullet1">
+    <w:name w:val="Bullet1"/>
+    <w:basedOn w:val="Normal"/>
+    <w:pPr>
+      <w:ind w:left="720" w:hanging="432"/>
+    </w:pPr>
+  </w:style>
+  <w:style w:type="paragraph" w:customStyle="1" w:styleId="Bullet2">
+    <w:name w:val="Bullet2"/>
+    <w:basedOn w:val="Normal"/>
+    <w:pPr>
+      <w:ind w:left="1440" w:hanging="360"/>
+    </w:pPr>
+    <w:rPr>
+      <w:color w:val="000080"/>
+    </w:rPr>
+  </w:style>
+  <w:style w:type="paragraph" w:styleId="DocumentMap">
+    <w:name w:val="Document Map"/>
+    <w:basedOn w:val="Normal"/>
+    <w:semiHidden/>
+    <w:pPr>
+      <w:shd w:val="clear" w:color="auto" w:fill="000080"/>
+    </w:pPr>
+    <w:rPr>
+      <w:rFonts w:ascii="Tahoma" w:hAnsi="Tahoma"/>
+    </w:rPr>
+  </w:style>
+  <w:style w:type="character" w:styleId="FootnoteReference">
+    <w:name w:val="footnote reference"/>
+    <w:basedOn w:val="DefaultParagraphFont"/>
+    <w:semiHidden/>
+    <w:rPr>
+      <w:sz w:val="20"/>
+      <w:vertAlign w:val="superscript"/>
+    </w:rPr>
+  </w:style>
+  <w:style w:type="paragraph" w:styleId="FootnoteText">
+    <w:name w:val="footnote text"/>
+    <w:basedOn w:val="Normal"/>
+    <w:semiHidden/>
+    <w:pPr>
+      <w:keepNext/>
+      <w:keepLines/>
+      <w:pBdr>
+        <w:bottom w:val="single" w:sz="6" w:space="0" w:color="000000"/>
+      </w:pBdr>
+      <w:spacing w:before="40" w:after="40"/>
+      <w:ind w:left="360" w:hanging="360"/>
+    </w:pPr>
+    <w:rPr>
+      <w:rFonts w:ascii="Helvetica" w:hAnsi="Helvetica"/>
+      <w:sz w:val="16"/>
+    </w:rPr>
+  </w:style>
+  <w:style w:type="paragraph" w:customStyle="1" w:styleId="MainTitle">
+    <w:name w:val="Main Title"/>
+    <w:basedOn w:val="Normal"/>
+    <w:pPr>
+      <w:spacing w:before="480" w:after="60" w:line="240" w:lineRule="auto"/>
+      <w:jc w:val="center"/>
+    </w:pPr>
+    <w:rPr>
+      <w:rFonts w:ascii="Arial" w:hAnsi="Arial"/>
+      <w:b/>
+      <w:kern w:val="28"/>
+      <w:sz w:val="32"/>
+    </w:rPr>
+  </w:style>
+  <w:style w:type="paragraph" w:customStyle="1" w:styleId="Paragraph1">
+    <w:name w:val="Paragraph1"/>
+    <w:basedOn w:val="Normal"/>
+    <w:pPr>
+      <w:spacing w:before="80" w:line="240" w:lineRule="auto"/>
+      <w:jc w:val="both"/>
+    </w:pPr>
+  </w:style>
+  <w:style w:type="paragraph" w:customStyle="1" w:styleId="Paragraph3">
+    <w:name w:val="Paragraph3"/>
+    <w:basedOn w:val="Normal"/>
+    <w:pPr>
+      <w:spacing w:before="80" w:line="240" w:lineRule="auto"/>
+      <w:ind w:left="1530"/>
+      <w:jc w:val="both"/>
+    </w:pPr>
+  </w:style>
+  <w:style w:type="paragraph" w:customStyle="1" w:styleId="Paragraph4">
+    <w:name w:val="Paragraph4"/>
+    <w:basedOn w:val="Normal"/>
+    <w:pPr>
+      <w:spacing w:before="80" w:line="240" w:lineRule="auto"/>
+      <w:ind w:left="2250"/>
+      <w:jc w:val="both"/>
+    </w:pPr>
+  </w:style>
+  <w:style w:type="paragraph" w:styleId="TOC4">
+    <w:name w:val="toc 4"/>
+    <w:basedOn w:val="Normal"/>
+    <w:next w:val="Normal"/>
+    <w:autoRedefine/>
+    <w:semiHidden/>
+    <w:pPr>
+      <w:ind w:left="600"/>
+    </w:pPr>
+    <w:rPr>
+      <w:szCs w:val="24"/>
+    </w:rPr>
+  </w:style>
+  <w:style w:type="paragraph" w:styleId="TOC5">
+    <w:name w:val="toc 5"/>
+    <w:basedOn w:val="Normal"/>
+    <w:next w:val="Normal"/>
+    <w:autoRedefine/>
+    <w:semiHidden/>
+    <w:pPr>
+      <w:ind w:left="800"/>
+    </w:pPr>
+    <w:rPr>
+      <w:szCs w:val="24"/>
+    </w:rPr>
+  </w:style>
+  <w:style w:type="paragraph" w:styleId="TOC6">
+    <w:name w:val="toc 6"/>
+    <w:basedOn w:val="Normal"/>
+    <w:next w:val="Normal"/>
+    <w:autoRedefine/>
+    <w:semiHidden/>
+    <w:pPr>
+      <w:ind w:left="1000"/>
+    </w:pPr>
+    <w:rPr>
+      <w:szCs w:val="24"/>
+    </w:rPr>
+  </w:style>
+  <w:style w:type="paragraph" w:styleId="TOC7">
+    <w:name w:val="toc 7"/>
+    <w:basedOn w:val="Normal"/>
+    <w:next w:val="Normal"/>
+    <w:autoRedefine/>
+    <w:semiHidden/>
+    <w:pPr>
+      <w:ind w:left="1200"/>
+    </w:pPr>
+    <w:rPr>
+      <w:szCs w:val="24"/>
+    </w:rPr>
+  </w:style>
+  <w:style w:type="paragraph" w:styleId="TOC8">
+    <w:name w:val="toc 8"/>
+    <w:basedOn w:val="Normal"/>
+    <w:next w:val="Normal"/>
+    <w:autoRedefine/>
+    <w:semiHidden/>
+    <w:pPr>
+      <w:ind w:left="1400"/>
+    </w:pPr>
+    <w:rPr>
+      <w:szCs w:val="24"/>
+    </w:rPr>
+  </w:style>
+  <w:style w:type="paragraph" w:styleId="TOC9">
+    <w:name w:val="toc 9"/>
+    <w:basedOn w:val="Normal"/>
+    <w:next w:val="Normal"/>
+    <w:autoRedefine/>
+    <w:semiHidden/>
+    <w:pPr>
+      <w:ind w:left="1600"/>
+    </w:pPr>
+    <w:rPr>
+      <w:szCs w:val="24"/>
+    </w:rPr>
+  </w:style>
+  <w:style w:type="paragraph" w:styleId="BodyText2">
+    <w:name w:val="Body Text 2"/>
+    <w:basedOn w:val="Normal"/>
+    <w:rPr>
+      <w:i/>
+      <w:color w:val="0000FF"/>
+    </w:rPr>
+  </w:style>
+  <w:style w:type="paragraph" w:styleId="BodyTextIndent">
+    <w:name w:val="Body Text Indent"/>
+    <w:basedOn w:val="Normal"/>
+    <w:pPr>
+      <w:ind w:left="720"/>
+    </w:pPr>
+    <w:rPr>
+      <w:i/>
+      <w:color w:val="0000FF"/>
+      <w:u w:val="single"/>
+    </w:rPr>
+  </w:style>
+  <w:style w:type="paragraph" w:customStyle="1" w:styleId="Body">
+    <w:name w:val="Body"/>
+    <w:basedOn w:val="Normal"/>
+    <w:pPr>
+      <w:widowControl/>
+      <w:spacing w:before="120" w:line="240" w:lineRule="auto"/>
+      <w:jc w:val="both"/>
+    </w:pPr>
+    <w:rPr>
+      <w:rFonts w:ascii="Book Antiqua" w:hAnsi="Book Antiqua"/>
+    </w:rPr>
+  </w:style>
+  <w:style w:type="paragraph" w:customStyle="1" w:styleId="Bullet">
+    <w:name w:val="Bullet"/>
+    <w:basedOn w:val="Normal"/>
+    <w:pPr>
+      <w:widowControl/>
+      <w:tabs>
+        <w:tab w:val="num" w:pos="360"/>
+        <w:tab w:val="left" w:pos="720"/>
+      </w:tabs>
+      <w:spacing w:before="120" w:line="240" w:lineRule="auto"/>
+      <w:ind w:left="720" w:right="360"/>
+      <w:jc w:val="both"/>
+    </w:pPr>
+    <w:rPr>
+      <w:rFonts w:ascii="Book Antiqua" w:hAnsi="Book Antiqua"/>
+    </w:rPr>
+  </w:style>
+  <w:style w:type="paragraph" w:customStyle="1" w:styleId="InfoBlue">
+    <w:name w:val="InfoBlue"/>
+    <w:basedOn w:val="Normal"/>
+    <w:next w:val="BodyText"/>
+    <w:rsid w:val="00EF0522"/>
+    <w:pPr>
+      <w:spacing w:after="120"/>
+      <w:ind w:left="360"/>
+    </w:pPr>
+    <w:rPr>
+      <w:rFonts w:ascii="Times" w:hAnsi="Times"/>
+      <w:color w:val="0000FF"/>
+    </w:rPr>
+  </w:style>
+  <w:style w:type="character" w:styleId="Hyperlink">
+    <w:name w:val="Hyperlink"/>
+    <w:basedOn w:val="DefaultParagraphFont"/>
+    <w:rPr>
+      <w:color w:val="0000FF"/>
+      <w:u w:val="single"/>
+    </w:rPr>
+  </w:style>
+  <w:style w:type="paragraph" w:styleId="NormalWeb">
+    <w:name w:val="Normal (Web)"/>
+    <w:basedOn w:val="Normal"/>
+    <w:pPr>
+      <w:widowControl/>
+      <w:spacing w:before="100" w:beforeAutospacing="1" w:after="100" w:afterAutospacing="1" w:line="240" w:lineRule="auto"/>
+    </w:pPr>
+    <w:rPr>
+      <w:sz w:val="24"/>
+      <w:szCs w:val="24"/>
+    </w:rPr>
+  </w:style>
+  <w:style w:type="character" w:styleId="Strong">
+    <w:name w:val="Strong"/>
+    <w:basedOn w:val="DefaultParagraphFont"/>
+    <w:qFormat/>
+    <w:rPr>
+      <w:b/>
+      <w:bCs/>
+    </w:rPr>
+  </w:style>
+  <w:style w:type="paragraph" w:customStyle="1" w:styleId="infoblue0">
+    <w:name w:val="infoblue"/>
+    <w:basedOn w:val="Normal"/>
+    <w:pPr>
+      <w:widowControl/>
+      <w:spacing w:after="120"/>
+      <w:ind w:left="720"/>
+    </w:pPr>
+    <w:rPr>
+      <w:i/>
+      <w:iCs/>
+      <w:color w:val="0000FF"/>
+    </w:rPr>
+  </w:style>
+  <w:style w:type="character" w:styleId="FollowedHyperlink">
+    <w:name w:val="FollowedHyperlink"/>
+    <w:basedOn w:val="DefaultParagraphFont"/>
+    <w:rPr>
+      <w:color w:val="800080"/>
+      <w:u w:val="single"/>
+    </w:rPr>
+  </w:style>
+  <w:style w:type="character" w:styleId="CommentReference">
+    <w:name w:val="annotation reference"/>
+    <w:basedOn w:val="DefaultParagraphFont"/>
+    <w:semiHidden/>
+    <w:rPr>
+      <w:sz w:val="16"/>
+      <w:szCs w:val="16"/>
+    </w:rPr>
+  </w:style>
+  <w:style w:type="paragraph" w:styleId="CommentText">
+    <w:name w:val="annotation text"/>
+    <w:basedOn w:val="Normal"/>
+    <w:semiHidden/>
+    <w:pPr>
+      <w:widowControl/>
+      <w:spacing w:line="240" w:lineRule="auto"/>
+    </w:pPr>
+  </w:style>
+  <w:style w:type="paragraph" w:styleId="BalloonText">
+    <w:name w:val="Balloon Text"/>
+    <w:basedOn w:val="Normal"/>
+    <w:semiHidden/>
+    <w:rPr>
+      <w:rFonts w:ascii="Tahoma" w:hAnsi="Tahoma" w:cs="Tahoma"/>
+      <w:sz w:val="16"/>
+      <w:szCs w:val="16"/>
+    </w:rPr>
+  </w:style>
+  <w:style w:type="character" w:customStyle="1" w:styleId="grame">
+    <w:name w:val="grame"/>
+    <w:basedOn w:val="DefaultParagraphFont"/>
+  </w:style>
+  <w:style w:type="character" w:customStyle="1" w:styleId="spelle">
+    <w:name w:val="spelle"/>
+    <w:basedOn w:val="DefaultParagraphFont"/>
+  </w:style>
+  <w:style w:type="paragraph" w:styleId="CommentSubject">
+    <w:name w:val="annotation subject"/>
+    <w:basedOn w:val="CommentText"/>
+    <w:next w:val="CommentText"/>
     <w:semiHidden/>
     <w:pPr>
       <w:widowControl w:val="0"/>

</xml_diff>